<commit_message>
Finished theory. Demo images of motion in Y axis. Started documenting programme.
</commit_message>
<xml_diff>
--- a/uloha1Dokumentacia.docx
+++ b/uloha1Dokumentacia.docx
@@ -10,6 +10,7 @@
           <w:docPartUnique/>
         </w:docPartObj>
       </w:sdtPr>
+      <w:sdtEndPr/>
       <w:sdtContent>
         <w:p/>
         <w:tbl>
@@ -44,6 +45,7 @@
                 <w:dataBinding w:prefixMappings="xmlns:ns0='http://schemas.openxmlformats.org/officeDocument/2006/extended-properties'" w:xpath="/ns0:Properties[1]/ns0:Company[1]" w:storeItemID="{6668398D-A668-4E3E-A5EB-62B293D839F1}"/>
                 <w:text/>
               </w:sdtPr>
+              <w:sdtEndPr/>
               <w:sdtContent>
                 <w:tc>
                   <w:tcPr>
@@ -107,6 +109,7 @@
                   <w:dataBinding w:prefixMappings="xmlns:ns0='http://schemas.openxmlformats.org/package/2006/metadata/core-properties' xmlns:ns1='http://purl.org/dc/elements/1.1/'" w:xpath="/ns0:coreProperties[1]/ns1:title[1]" w:storeItemID="{6C3C8BC8-F283-45AE-878A-BAB7291924A1}"/>
                   <w:text/>
                 </w:sdtPr>
+                <w:sdtEndPr/>
                 <w:sdtContent>
                   <w:p>
                     <w:pPr>
@@ -171,27 +174,7 @@
                     <w:szCs w:val="24"/>
                     <w:lang w:val="sk-SK"/>
                   </w:rPr>
-                  <w:t xml:space="preserve">Návrh optickej </w:t>
-                </w:r>
-                <w:proofErr w:type="spellStart"/>
-                <w:r>
-                  <w:rPr>
-                    <w:color w:val="2E74B5" w:themeColor="accent1" w:themeShade="BF"/>
-                    <w:sz w:val="24"/>
-                    <w:szCs w:val="24"/>
-                    <w:lang w:val="sk-SK"/>
-                  </w:rPr>
-                  <w:t>odometrie</w:t>
-                </w:r>
-                <w:proofErr w:type="spellEnd"/>
-                <w:r>
-                  <w:rPr>
-                    <w:color w:val="2E74B5" w:themeColor="accent1" w:themeShade="BF"/>
-                    <w:sz w:val="24"/>
-                    <w:szCs w:val="24"/>
-                    <w:lang w:val="sk-SK"/>
-                  </w:rPr>
-                  <w:t xml:space="preserve"> pomocou optického toku</w:t>
+                  <w:t>Návrh optickej odometrie pomocou optického toku</w:t>
                 </w:r>
               </w:p>
             </w:tc>
@@ -232,6 +215,7 @@
                   <w:dataBinding w:prefixMappings="xmlns:ns0='http://schemas.openxmlformats.org/package/2006/metadata/core-properties' xmlns:ns1='http://purl.org/dc/elements/1.1/'" w:xpath="/ns0:coreProperties[1]/ns1:creator[1]" w:storeItemID="{6C3C8BC8-F283-45AE-878A-BAB7291924A1}"/>
                   <w:text/>
                 </w:sdtPr>
+                <w:sdtEndPr/>
                 <w:sdtContent>
                   <w:p>
                     <w:pPr>
@@ -248,25 +232,7 @@
                         <w:sz w:val="28"/>
                         <w:szCs w:val="28"/>
                       </w:rPr>
-                      <w:t xml:space="preserve">Adam Sojka 72515, Filip </w:t>
-                    </w:r>
-                    <w:proofErr w:type="spellStart"/>
-                    <w:r>
-                      <w:rPr>
-                        <w:color w:val="5B9BD5" w:themeColor="accent1"/>
-                        <w:sz w:val="28"/>
-                        <w:szCs w:val="28"/>
-                      </w:rPr>
-                      <w:t>Štec</w:t>
-                    </w:r>
-                    <w:proofErr w:type="spellEnd"/>
-                    <w:r>
-                      <w:rPr>
-                        <w:color w:val="5B9BD5" w:themeColor="accent1"/>
-                        <w:sz w:val="28"/>
-                        <w:szCs w:val="28"/>
-                      </w:rPr>
-                      <w:t xml:space="preserve"> 72520</w:t>
+                      <w:t>Adam Sojka 72515, Filip Štec 72520</w:t>
                     </w:r>
                   </w:p>
                 </w:sdtContent>
@@ -292,6 +258,7 @@
                     <w:calendar w:val="gregorian"/>
                   </w:date>
                 </w:sdtPr>
+                <w:sdtEndPr/>
                 <w:sdtContent>
                   <w:p>
                     <w:pPr>
@@ -360,7 +327,6 @@
           <w:color w:val="auto"/>
           <w:sz w:val="22"/>
           <w:szCs w:val="22"/>
-          <w:lang w:val="sk-SK" w:eastAsia="sk-SK"/>
         </w:rPr>
         <w:drawing>
           <wp:inline distT="0" distB="0" distL="0" distR="0" wp14:anchorId="6F1A26E9" wp14:editId="6672E2AF">
@@ -448,15 +414,12 @@
     </w:p>
     <w:p>
       <w:pPr>
+        <w:keepNext/>
         <w:jc w:val="center"/>
-        <w:rPr>
-          <w:lang w:val="sk-SK"/>
-        </w:rPr>
       </w:pPr>
       <w:r>
         <w:rPr>
           <w:noProof/>
-          <w:lang w:val="sk-SK" w:eastAsia="sk-SK"/>
         </w:rPr>
         <w:drawing>
           <wp:inline distT="0" distB="0" distL="0" distR="0" wp14:anchorId="510A7F7A" wp14:editId="09440515">
@@ -510,6 +473,67 @@
     </w:p>
     <w:p>
       <w:pPr>
+        <w:pStyle w:val="Popis"/>
+        <w:jc w:val="center"/>
+        <w:rPr>
+          <w:sz w:val="22"/>
+          <w:szCs w:val="22"/>
+          <w:lang w:val="sk-SK"/>
+        </w:rPr>
+      </w:pPr>
+      <w:r>
+        <w:rPr>
+          <w:sz w:val="22"/>
+          <w:szCs w:val="22"/>
+        </w:rPr>
+        <w:t xml:space="preserve">Obrázok </w:t>
+      </w:r>
+      <w:r>
+        <w:rPr>
+          <w:sz w:val="22"/>
+          <w:szCs w:val="22"/>
+        </w:rPr>
+        <w:fldChar w:fldCharType="begin"/>
+      </w:r>
+      <w:r>
+        <w:rPr>
+          <w:sz w:val="22"/>
+          <w:szCs w:val="22"/>
+        </w:rPr>
+        <w:instrText xml:space="preserve"> SEQ Obrázok \* ARABIC </w:instrText>
+      </w:r>
+      <w:r>
+        <w:rPr>
+          <w:sz w:val="22"/>
+          <w:szCs w:val="22"/>
+        </w:rPr>
+        <w:fldChar w:fldCharType="separate"/>
+      </w:r>
+      <w:r>
+        <w:rPr>
+          <w:noProof/>
+          <w:sz w:val="22"/>
+          <w:szCs w:val="22"/>
+        </w:rPr>
+        <w:t>1</w:t>
+      </w:r>
+      <w:r>
+        <w:rPr>
+          <w:sz w:val="22"/>
+          <w:szCs w:val="22"/>
+        </w:rPr>
+        <w:fldChar w:fldCharType="end"/>
+      </w:r>
+      <w:r>
+        <w:rPr>
+          <w:sz w:val="22"/>
+          <w:szCs w:val="22"/>
+        </w:rPr>
+        <w:t xml:space="preserve"> Prinícp určenie optického toku</w:t>
+      </w:r>
+    </w:p>
+    <w:p>
+      <w:pPr>
         <w:jc w:val="both"/>
         <w:rPr>
           <w:lang w:val="sk-SK"/>
@@ -519,21 +543,7 @@
         <w:rPr>
           <w:lang w:val="sk-SK"/>
         </w:rPr>
-        <w:t xml:space="preserve">Výpočet optického toku po jednotlivých pixeloch nie je možný, lebo sa dostávame do jednej rovnice s dvomi neznámymi, preto na výpočet použijeme </w:t>
-      </w:r>
-      <w:proofErr w:type="spellStart"/>
-      <w:r>
-        <w:rPr>
-          <w:lang w:val="sk-SK"/>
-        </w:rPr>
-        <w:t>Lucas</w:t>
-      </w:r>
-      <w:proofErr w:type="spellEnd"/>
-      <w:r>
-        <w:rPr>
-          <w:lang w:val="sk-SK"/>
-        </w:rPr>
-        <w:t>-Kanade metódu. Táto metóda pozostáva z predpokladu, že susedné body sa pohybujú podobne ako vybratý, tým dostávame preurčenú sústavu rovníc. Metóda rieši aj problém s malými a veľkými pohybmi, lebo používa pyramídu. Pohybom hore po pyramíde sa odstraňujú malé pohyby a veľké pohyby sa stávajú malými, čím dostávame aj mierku.</w:t>
+        <w:t>Výpočet optického toku po jednotlivých pixeloch nie je možný, lebo sa dostávame do jednej rovnice s dvomi neznámymi, preto na výpočet použijeme Lucas-Kanade metódu. Táto metóda pozostáva z predpokladu, že susedné body sa pohybujú podobne ako vybratý, tým dostávame preurčenú sústavu rovníc. Metóda rieši aj problém s malými a veľkými pohybmi, lebo používa pyramídu. Pohybom hore po pyramíde sa odstraňujú malé pohyby a veľké pohyby sa stávajú malými, čím dostávame aj mierku.</w:t>
       </w:r>
     </w:p>
     <w:p>
@@ -547,16 +557,8 @@
         <w:rPr>
           <w:lang w:val="sk-SK"/>
         </w:rPr>
-        <w:t xml:space="preserve">Vizuálna </w:t>
-      </w:r>
-      <w:proofErr w:type="spellStart"/>
-      <w:r>
-        <w:rPr>
-          <w:lang w:val="sk-SK"/>
-        </w:rPr>
-        <w:t>odometria</w:t>
-      </w:r>
-      <w:proofErr w:type="spellEnd"/>
+        <w:t>Vizuálna odometria</w:t>
+      </w:r>
     </w:p>
     <w:p>
       <w:pPr>
@@ -581,14 +583,14 @@
         <w:rPr>
           <w:lang w:val="sk-SK"/>
         </w:rPr>
-        <w:t xml:space="preserve">, horizontálny pohyb  s kamerou do strany a os z, vertikálny pohyb, je identifikácia smeru pohybu jednoduchá, keďže vektory sa pohybujú vždy iba jedným smerom, horizontálne alebo vertikálne. Pre </w:t>
+        <w:t xml:space="preserve">, horizontálny pohyb  s kamerou do strany a os z, vertikálny pohyb, je identifikácia smeru pohybu </w:t>
       </w:r>
       <w:r>
         <w:rPr>
           <w:lang w:val="sk-SK"/>
         </w:rPr>
         <w:lastRenderedPageBreak/>
-        <w:t xml:space="preserve">pohyb v smere osi </w:t>
+        <w:t xml:space="preserve">jednoduchá, keďže vektory sa pohybujú vždy iba jedným smerom, horizontálne alebo vertikálne. Pre pohyb v smere osi </w:t>
       </w:r>
       <w:r>
         <w:rPr>
@@ -605,15 +607,12 @@
     </w:p>
     <w:p>
       <w:pPr>
+        <w:keepNext/>
         <w:jc w:val="center"/>
-        <w:rPr>
-          <w:lang w:val="sk-SK"/>
-        </w:rPr>
       </w:pPr>
       <w:r>
         <w:rPr>
           <w:noProof/>
-          <w:lang w:val="sk-SK" w:eastAsia="sk-SK"/>
         </w:rPr>
         <w:drawing>
           <wp:inline distT="0" distB="0" distL="0" distR="0" wp14:anchorId="1AC949CF" wp14:editId="07BA411B">
@@ -667,24 +666,392 @@
     </w:p>
     <w:p>
       <w:pPr>
-        <w:rPr>
-          <w:lang w:val="sk-SK"/>
-        </w:rPr>
-      </w:pPr>
-      <w:r>
-        <w:rPr>
-          <w:lang w:val="sk-SK"/>
-        </w:rPr>
-        <w:t xml:space="preserve">Iným spôsobom určenia pohybu kamery v osi y je pomocou veľkosti detegovaného objektu na obrázku. Je potrebné najprv určiť z dvoch obrázkov, kde vieme v akej vzdialenosti sa </w:t>
-      </w:r>
-      <w:r>
-        <w:rPr>
-          <w:lang w:val="sk-SK"/>
-        </w:rPr>
-        <w:t xml:space="preserve">objekt nachádza od kamery. </w:t>
-      </w:r>
-      <w:bookmarkStart w:id="0" w:name="_GoBack"/>
-      <w:bookmarkEnd w:id="0"/>
+        <w:pStyle w:val="Popis"/>
+        <w:jc w:val="center"/>
+        <w:rPr>
+          <w:sz w:val="22"/>
+          <w:szCs w:val="22"/>
+          <w:lang w:val="sk-SK"/>
+        </w:rPr>
+      </w:pPr>
+      <w:r>
+        <w:rPr>
+          <w:sz w:val="22"/>
+          <w:szCs w:val="22"/>
+        </w:rPr>
+        <w:t xml:space="preserve">Obrázok </w:t>
+      </w:r>
+      <w:r>
+        <w:rPr>
+          <w:sz w:val="22"/>
+          <w:szCs w:val="22"/>
+        </w:rPr>
+        <w:fldChar w:fldCharType="begin"/>
+      </w:r>
+      <w:r>
+        <w:rPr>
+          <w:sz w:val="22"/>
+          <w:szCs w:val="22"/>
+        </w:rPr>
+        <w:instrText xml:space="preserve"> SEQ Obrázok \* ARABIC </w:instrText>
+      </w:r>
+      <w:r>
+        <w:rPr>
+          <w:sz w:val="22"/>
+          <w:szCs w:val="22"/>
+        </w:rPr>
+        <w:fldChar w:fldCharType="separate"/>
+      </w:r>
+      <w:r>
+        <w:rPr>
+          <w:noProof/>
+          <w:sz w:val="22"/>
+          <w:szCs w:val="22"/>
+        </w:rPr>
+        <w:t>2</w:t>
+      </w:r>
+      <w:r>
+        <w:rPr>
+          <w:sz w:val="22"/>
+          <w:szCs w:val="22"/>
+        </w:rPr>
+        <w:fldChar w:fldCharType="end"/>
+      </w:r>
+      <w:r>
+        <w:rPr>
+          <w:sz w:val="22"/>
+          <w:szCs w:val="22"/>
+        </w:rPr>
+        <w:t xml:space="preserve"> Princíp určenia pohybu v smere osi Y</w:t>
+      </w:r>
+    </w:p>
+    <w:p>
+      <w:pPr>
+        <w:rPr>
+          <w:lang w:val="sk-SK"/>
+        </w:rPr>
+      </w:pPr>
+      <w:r>
+        <w:rPr>
+          <w:lang w:val="sk-SK"/>
+        </w:rPr>
+        <w:t>Iným spôsobom určenia pohybu kamery v osi y je pomocou veľkosti detegovaného objektu na obrázku. Je potrebné najprv určiť</w:t>
+      </w:r>
+      <w:r>
+        <w:rPr>
+          <w:lang w:val="sk-SK"/>
+        </w:rPr>
+        <w:t xml:space="preserve"> závislosť medzi vzdialenosťou a veľkosťou objektu</w:t>
+      </w:r>
+      <w:r>
+        <w:rPr>
+          <w:lang w:val="sk-SK"/>
+        </w:rPr>
+        <w:t xml:space="preserve"> z dvoch obrázkov, kde vieme v akej vzdialenosti sa </w:t>
+      </w:r>
+      <w:r>
+        <w:rPr>
+          <w:lang w:val="sk-SK"/>
+        </w:rPr>
+        <w:t>objekt nachádza od kamery a poznáme jeho skutočnú veľkosť aj veľkosť na obrázku.</w:t>
+      </w:r>
+    </w:p>
+    <w:p>
+      <w:pPr>
+        <w:keepNext/>
+        <w:jc w:val="center"/>
+      </w:pPr>
+      <w:r>
+        <w:object w:dxaOrig="6304" w:dyaOrig="3049" w14:anchorId="1E1C9D6D">
+          <v:shapetype id="_x0000_t75" coordsize="21600,21600" o:spt="75" o:preferrelative="t" path="m@4@5l@4@11@9@11@9@5xe" filled="f" stroked="f">
+            <v:stroke joinstyle="miter"/>
+            <v:formulas>
+              <v:f eqn="if lineDrawn pixelLineWidth 0"/>
+              <v:f eqn="sum @0 1 0"/>
+              <v:f eqn="sum 0 0 @1"/>
+              <v:f eqn="prod @2 1 2"/>
+              <v:f eqn="prod @3 21600 pixelWidth"/>
+              <v:f eqn="prod @3 21600 pixelHeight"/>
+              <v:f eqn="sum @0 0 1"/>
+              <v:f eqn="prod @6 1 2"/>
+              <v:f eqn="prod @7 21600 pixelWidth"/>
+              <v:f eqn="sum @8 21600 0"/>
+              <v:f eqn="prod @7 21600 pixelHeight"/>
+              <v:f eqn="sum @10 21600 0"/>
+            </v:formulas>
+            <v:path o:extrusionok="f" gradientshapeok="t" o:connecttype="rect"/>
+            <o:lock v:ext="edit" aspectratio="t"/>
+          </v:shapetype>
+          <v:shape id="_x0000_i1025" type="#_x0000_t75" style="width:315pt;height:152.3pt" o:ole="">
+            <v:imagedata r:id="rId10" o:title=""/>
+          </v:shape>
+          <o:OLEObject Type="Embed" ProgID="CorelDraw.Graphic.17" ShapeID="_x0000_i1025" DrawAspect="Content" ObjectID="_1554051877" r:id="rId11"/>
+        </w:object>
+      </w:r>
+    </w:p>
+    <w:p>
+      <w:pPr>
+        <w:pStyle w:val="Popis"/>
+        <w:jc w:val="center"/>
+        <w:rPr>
+          <w:sz w:val="22"/>
+          <w:szCs w:val="22"/>
+          <w:lang w:val="sk-SK"/>
+        </w:rPr>
+      </w:pPr>
+      <w:r>
+        <w:rPr>
+          <w:sz w:val="22"/>
+          <w:szCs w:val="22"/>
+          <w:lang w:val="sk-SK"/>
+        </w:rPr>
+        <w:t xml:space="preserve">Obrázok </w:t>
+      </w:r>
+      <w:r>
+        <w:rPr>
+          <w:sz w:val="22"/>
+          <w:szCs w:val="22"/>
+          <w:lang w:val="sk-SK"/>
+        </w:rPr>
+        <w:fldChar w:fldCharType="begin"/>
+      </w:r>
+      <w:r>
+        <w:rPr>
+          <w:sz w:val="22"/>
+          <w:szCs w:val="22"/>
+          <w:lang w:val="sk-SK"/>
+        </w:rPr>
+        <w:instrText xml:space="preserve"> SEQ Obrázok \* ARABIC </w:instrText>
+      </w:r>
+      <w:r>
+        <w:rPr>
+          <w:sz w:val="22"/>
+          <w:szCs w:val="22"/>
+          <w:lang w:val="sk-SK"/>
+        </w:rPr>
+        <w:fldChar w:fldCharType="separate"/>
+      </w:r>
+      <w:r>
+        <w:rPr>
+          <w:noProof/>
+          <w:sz w:val="22"/>
+          <w:szCs w:val="22"/>
+          <w:lang w:val="sk-SK"/>
+        </w:rPr>
+        <w:t>3</w:t>
+      </w:r>
+      <w:r>
+        <w:rPr>
+          <w:noProof/>
+          <w:sz w:val="22"/>
+          <w:szCs w:val="22"/>
+          <w:lang w:val="sk-SK"/>
+        </w:rPr>
+        <w:fldChar w:fldCharType="end"/>
+      </w:r>
+      <w:r>
+        <w:rPr>
+          <w:sz w:val="22"/>
+          <w:szCs w:val="22"/>
+          <w:lang w:val="sk-SK"/>
+        </w:rPr>
+        <w:t xml:space="preserve"> Polomer kruhu sa so zväčšujúcou sa vzdialenosťou zmenšuje</w:t>
+      </w:r>
+    </w:p>
+    <w:p>
+      <w:pPr>
+        <w:rPr>
+          <w:lang w:val="sk-SK"/>
+        </w:rPr>
+      </w:pPr>
+      <w:r>
+        <w:rPr>
+          <w:lang w:val="sk-SK"/>
+        </w:rPr>
+        <w:t>Podľa určenej závislosti a zmeranej veľkosti objektu v pixeloch potom vieme určiť skutočnú vzdialenosť objektu.</w:t>
+      </w:r>
+      <w:r>
+        <w:rPr>
+          <w:lang w:val="sk-SK"/>
+        </w:rPr>
+        <w:t xml:space="preserve"> Závislosť je:</w:t>
+      </w:r>
+    </w:p>
+    <w:p>
+      <w:pPr>
+        <w:rPr>
+          <w:rFonts w:eastAsiaTheme="minorEastAsia"/>
+          <w:lang w:val="sk-SK"/>
+        </w:rPr>
+      </w:pPr>
+      <m:oMathPara>
+        <m:oMath>
+          <m:r>
+            <w:rPr>
+              <w:rFonts w:ascii="Cambria Math" w:hAnsi="Cambria Math"/>
+              <w:lang w:val="sk-SK"/>
+            </w:rPr>
+            <m:t>Y=k*</m:t>
+          </m:r>
+          <m:r>
+            <w:rPr>
+              <w:rFonts w:ascii="Cambria Math" w:hAnsi="Cambria Math"/>
+              <w:lang w:val="sk-SK"/>
+            </w:rPr>
+            <m:t>x</m:t>
+          </m:r>
+          <m:r>
+            <w:rPr>
+              <w:rFonts w:ascii="Cambria Math" w:hAnsi="Cambria Math"/>
+              <w:lang w:val="sk-SK"/>
+            </w:rPr>
+            <m:t>+q</m:t>
+          </m:r>
+        </m:oMath>
+      </m:oMathPara>
+    </w:p>
+    <w:p>
+      <w:pPr>
+        <w:rPr>
+          <w:rFonts w:eastAsiaTheme="minorEastAsia"/>
+          <w:lang w:val="sk-SK"/>
+        </w:rPr>
+      </w:pPr>
+      <w:r>
+        <w:rPr>
+          <w:rFonts w:eastAsiaTheme="minorEastAsia"/>
+          <w:lang w:val="sk-SK"/>
+        </w:rPr>
+        <w:t>Kde Y je reálna vzdialenosť</w:t>
+      </w:r>
+      <w:r>
+        <w:rPr>
+          <w:rFonts w:eastAsiaTheme="minorEastAsia"/>
+          <w:lang w:val="sk-SK"/>
+        </w:rPr>
+        <w:t xml:space="preserve"> v centimetroch, k je smernica priamky, q je posunutie priamky a x je veľkosť pixelu v centimetroch:</w:t>
+      </w:r>
+    </w:p>
+    <w:p>
+      <w:pPr>
+        <w:rPr>
+          <w:rFonts w:eastAsiaTheme="minorEastAsia"/>
+          <w:lang w:val="sk-SK"/>
+        </w:rPr>
+      </w:pPr>
+      <m:oMathPara>
+        <m:oMath>
+          <m:r>
+            <w:rPr>
+              <w:rFonts w:ascii="Cambria Math" w:eastAsiaTheme="minorEastAsia" w:hAnsi="Cambria Math"/>
+              <w:lang w:val="sk-SK"/>
+            </w:rPr>
+            <m:t>x=</m:t>
+          </m:r>
+          <m:f>
+            <m:fPr>
+              <m:ctrlPr>
+                <w:rPr>
+                  <w:rFonts w:ascii="Cambria Math" w:eastAsiaTheme="minorEastAsia" w:hAnsi="Cambria Math"/>
+                  <w:i/>
+                  <w:lang w:val="sk-SK"/>
+                </w:rPr>
+              </m:ctrlPr>
+            </m:fPr>
+            <m:num>
+              <m:sSub>
+                <m:sSubPr>
+                  <m:ctrlPr>
+                    <w:rPr>
+                      <w:rFonts w:ascii="Cambria Math" w:eastAsiaTheme="minorEastAsia" w:hAnsi="Cambria Math"/>
+                      <w:i/>
+                      <w:lang w:val="sk-SK"/>
+                    </w:rPr>
+                  </m:ctrlPr>
+                </m:sSubPr>
+                <m:e>
+                  <m:r>
+                    <w:rPr>
+                      <w:rFonts w:ascii="Cambria Math" w:eastAsiaTheme="minorEastAsia" w:hAnsi="Cambria Math"/>
+                      <w:lang w:val="sk-SK"/>
+                    </w:rPr>
+                    <m:t>X</m:t>
+                  </m:r>
+                </m:e>
+                <m:sub>
+                  <m:r>
+                    <w:rPr>
+                      <w:rFonts w:ascii="Cambria Math" w:eastAsiaTheme="minorEastAsia" w:hAnsi="Cambria Math"/>
+                      <w:lang w:val="sk-SK"/>
+                    </w:rPr>
+                    <m:t>cm</m:t>
+                  </m:r>
+                </m:sub>
+              </m:sSub>
+              <m:r>
+                <w:rPr>
+                  <w:rFonts w:ascii="Cambria Math" w:eastAsiaTheme="minorEastAsia" w:hAnsi="Cambria Math"/>
+                  <w:lang w:val="sk-SK"/>
+                </w:rPr>
+                <m:t xml:space="preserve"> </m:t>
+              </m:r>
+            </m:num>
+            <m:den>
+              <m:r>
+                <w:rPr>
+                  <w:rFonts w:ascii="Cambria Math" w:eastAsiaTheme="minorEastAsia" w:hAnsi="Cambria Math"/>
+                  <w:lang w:val="sk-SK"/>
+                </w:rPr>
+                <m:t>X</m:t>
+              </m:r>
+            </m:den>
+          </m:f>
+        </m:oMath>
+      </m:oMathPara>
+    </w:p>
+    <w:p>
+      <w:pPr>
+        <w:rPr>
+          <w:lang w:val="sk-SK"/>
+        </w:rPr>
+      </w:pPr>
+      <w:r>
+        <w:rPr>
+          <w:rFonts w:eastAsiaTheme="minorEastAsia"/>
+          <w:lang w:val="sk-SK"/>
+        </w:rPr>
+        <w:lastRenderedPageBreak/>
+        <w:t>Kde X</w:t>
+      </w:r>
+      <w:r>
+        <w:rPr>
+          <w:rFonts w:eastAsiaTheme="minorEastAsia"/>
+          <w:vertAlign w:val="subscript"/>
+          <w:lang w:val="sk-SK"/>
+        </w:rPr>
+        <w:t>cm</w:t>
+      </w:r>
+      <w:r>
+        <w:rPr>
+          <w:rFonts w:eastAsiaTheme="minorEastAsia"/>
+          <w:lang w:val="sk-SK"/>
+        </w:rPr>
+        <w:t xml:space="preserve"> je veľkosť objektu v centimetroch a X je veľkosť objektu v pixeloch. Z uvedených vzťahov vyplýva, že vzdialenosť objektu od kamery závisí nepriamoúmerne od veľkosti objektu.</w:t>
+      </w:r>
+      <w:r>
+        <w:rPr>
+          <w:rFonts w:eastAsiaTheme="minorEastAsia"/>
+          <w:lang w:val="sk-SK"/>
+        </w:rPr>
+        <w:t xml:space="preserve"> </w:t>
+      </w:r>
+      <w:r>
+        <w:rPr>
+          <w:rFonts w:eastAsiaTheme="minorEastAsia"/>
+          <w:lang w:val="sk-SK"/>
+        </w:rPr>
+        <w:t>Riešením sústavy rovníc o dvoch neznámych získame koeficienty rovnice priamky k a q.</w:t>
+      </w:r>
     </w:p>
     <w:p>
       <w:pPr>
@@ -712,7 +1079,7 @@
         </w:rPr>
         <w:t xml:space="preserve">Ku zdrojovým kódom ako aj tejto dokumentácii je možné sa dostať na umiestnení: </w:t>
       </w:r>
-      <w:hyperlink r:id="rId10" w:history="1">
+      <w:hyperlink r:id="rId12" w:history="1">
         <w:r>
           <w:rPr>
             <w:rStyle w:val="Hypertextovprepojenie"/>
@@ -738,51 +1105,28 @@
         <w:rPr>
           <w:lang w:val="sk-SK"/>
         </w:rPr>
-        <w:t xml:space="preserve">Všetky zdrojové kódy sú písané v C++ s použitím </w:t>
-      </w:r>
-      <w:proofErr w:type="spellStart"/>
-      <w:r>
-        <w:rPr>
-          <w:lang w:val="sk-SK"/>
-        </w:rPr>
-        <w:t>openCv</w:t>
-      </w:r>
-      <w:proofErr w:type="spellEnd"/>
-      <w:r>
-        <w:rPr>
-          <w:lang w:val="sk-SK"/>
-        </w:rPr>
-        <w:t xml:space="preserve"> 3.1, aj staršie verzie by mali byť kompatibilné.</w:t>
-      </w:r>
-    </w:p>
-    <w:p>
-      <w:pPr>
-        <w:pStyle w:val="Nadpis2"/>
-        <w:rPr>
-          <w:lang w:val="sk-SK"/>
-        </w:rPr>
-      </w:pPr>
-      <w:r>
-        <w:rPr>
-          <w:lang w:val="sk-SK"/>
-        </w:rPr>
-        <w:t xml:space="preserve">Funkcia </w:t>
-      </w:r>
-      <w:proofErr w:type="spellStart"/>
-      <w:r>
-        <w:rPr>
-          <w:lang w:val="sk-SK"/>
-        </w:rPr>
-        <w:t>main</w:t>
-      </w:r>
-      <w:proofErr w:type="spellEnd"/>
+        <w:t>Všetky zdrojové kódy sú písané v C++ s použitím openCv 3.1, aj staršie verzie by mali byť kompatibilné.</w:t>
+      </w:r>
+    </w:p>
+    <w:p>
+      <w:pPr>
+        <w:rPr>
+          <w:lang w:val="sk-SK"/>
+        </w:rPr>
+      </w:pPr>
+      <w:r>
+        <w:rPr>
+          <w:lang w:val="sk-SK"/>
+        </w:rPr>
+        <w:t>Programové vybavenie sa skladá z nasledovných knižníc:</w:t>
+      </w:r>
     </w:p>
     <w:p>
       <w:pPr>
         <w:pStyle w:val="Odsekzoznamu"/>
         <w:numPr>
           <w:ilvl w:val="0"/>
-          <w:numId w:val="1"/>
+          <w:numId w:val="7"/>
         </w:numPr>
         <w:rPr>
           <w:lang w:val="sk-SK"/>
@@ -792,7 +1136,13 @@
         <w:rPr>
           <w:lang w:val="sk-SK"/>
         </w:rPr>
-        <w:t>Deklarácia obrazových matíc</w:t>
+        <w:t>Main</w:t>
+      </w:r>
+      <w:r>
+        <w:rPr>
+          <w:lang w:val="sk-SK"/>
+        </w:rPr>
+        <w:t xml:space="preserve"> – spúšťanie programu a všetkých podprogramov, hlavná slučka, ktorá prebieha všetky obrazy</w:t>
       </w:r>
     </w:p>
     <w:p>
@@ -800,7 +1150,7 @@
         <w:pStyle w:val="Odsekzoznamu"/>
         <w:numPr>
           <w:ilvl w:val="0"/>
-          <w:numId w:val="1"/>
+          <w:numId w:val="7"/>
         </w:numPr>
         <w:rPr>
           <w:lang w:val="sk-SK"/>
@@ -810,7 +1160,31 @@
         <w:rPr>
           <w:lang w:val="sk-SK"/>
         </w:rPr>
-        <w:t>Načítanie obrázku</w:t>
+        <w:t>captureVideo</w:t>
+      </w:r>
+      <w:r>
+        <w:rPr>
+          <w:lang w:val="sk-SK"/>
+        </w:rPr>
+        <w:t xml:space="preserve"> – záznam obrázkov z kamery pripojenej k</w:t>
+      </w:r>
+      <w:r>
+        <w:rPr>
+          <w:lang w:val="sk-SK"/>
+        </w:rPr>
+        <w:t> </w:t>
+      </w:r>
+      <w:r>
+        <w:rPr>
+          <w:lang w:val="sk-SK"/>
+        </w:rPr>
+        <w:t>počítaču</w:t>
+      </w:r>
+      <w:r>
+        <w:rPr>
+          <w:lang w:val="sk-SK"/>
+        </w:rPr>
+        <w:t xml:space="preserve"> a ich uloženie na disk</w:t>
       </w:r>
     </w:p>
     <w:p>
@@ -818,7 +1192,7 @@
         <w:pStyle w:val="Odsekzoznamu"/>
         <w:numPr>
           <w:ilvl w:val="0"/>
-          <w:numId w:val="1"/>
+          <w:numId w:val="7"/>
         </w:numPr>
         <w:rPr>
           <w:lang w:val="sk-SK"/>
@@ -828,7 +1202,13 @@
         <w:rPr>
           <w:lang w:val="sk-SK"/>
         </w:rPr>
-        <w:t>Overenie, či bol obrázok načítaný, ak nie skončenie programu</w:t>
+        <w:t>readImagesFromDirectory</w:t>
+      </w:r>
+      <w:r>
+        <w:rPr>
+          <w:lang w:val="sk-SK"/>
+        </w:rPr>
+        <w:t xml:space="preserve"> – načítanie všetkých obrázkov z umiestnenia na disku do pamäti RAM</w:t>
       </w:r>
     </w:p>
     <w:p>
@@ -836,7 +1216,7 @@
         <w:pStyle w:val="Odsekzoznamu"/>
         <w:numPr>
           <w:ilvl w:val="0"/>
-          <w:numId w:val="1"/>
+          <w:numId w:val="7"/>
         </w:numPr>
         <w:rPr>
           <w:lang w:val="sk-SK"/>
@@ -846,49 +1226,13 @@
         <w:rPr>
           <w:lang w:val="sk-SK"/>
         </w:rPr>
-        <w:t xml:space="preserve">Vytvorenie okien pre originálny obrázok, </w:t>
-      </w:r>
-      <w:proofErr w:type="spellStart"/>
-      <w:r>
-        <w:rPr>
-          <w:lang w:val="sk-SK"/>
-        </w:rPr>
-        <w:t>openCv</w:t>
-      </w:r>
-      <w:proofErr w:type="spellEnd"/>
-      <w:r>
-        <w:rPr>
-          <w:lang w:val="sk-SK"/>
-        </w:rPr>
-        <w:t xml:space="preserve"> </w:t>
-      </w:r>
-      <w:proofErr w:type="spellStart"/>
-      <w:r>
-        <w:rPr>
-          <w:lang w:val="sk-SK"/>
-        </w:rPr>
-        <w:t>laplace</w:t>
-      </w:r>
-      <w:proofErr w:type="spellEnd"/>
-      <w:r>
-        <w:rPr>
-          <w:lang w:val="sk-SK"/>
-        </w:rPr>
-        <w:t xml:space="preserve"> obrázok a naprogramovaný </w:t>
-      </w:r>
-      <w:proofErr w:type="spellStart"/>
-      <w:r>
-        <w:rPr>
-          <w:lang w:val="sk-SK"/>
-        </w:rPr>
-        <w:t>laplace</w:t>
-      </w:r>
-      <w:proofErr w:type="spellEnd"/>
-      <w:r>
-        <w:rPr>
-          <w:lang w:val="sk-SK"/>
-        </w:rPr>
-        <w:t xml:space="preserve"> obrázok</w:t>
+        <w:t>DetectTarget</w:t>
+      </w:r>
+      <w:r>
+        <w:rPr>
+          <w:lang w:val="sk-SK"/>
+        </w:rPr>
+        <w:t xml:space="preserve"> – detekcia objektu záujmu</w:t>
       </w:r>
     </w:p>
     <w:p>
@@ -896,7 +1240,7 @@
         <w:pStyle w:val="Odsekzoznamu"/>
         <w:numPr>
           <w:ilvl w:val="0"/>
-          <w:numId w:val="1"/>
+          <w:numId w:val="7"/>
         </w:numPr>
         <w:rPr>
           <w:lang w:val="sk-SK"/>
@@ -906,63 +1250,13 @@
         <w:rPr>
           <w:lang w:val="sk-SK"/>
         </w:rPr>
-        <w:t xml:space="preserve">Aplikácia </w:t>
-      </w:r>
-      <w:proofErr w:type="spellStart"/>
-      <w:r>
-        <w:rPr>
-          <w:lang w:val="sk-SK"/>
-        </w:rPr>
-        <w:t>openCv</w:t>
-      </w:r>
-      <w:proofErr w:type="spellEnd"/>
-      <w:r>
-        <w:rPr>
-          <w:lang w:val="sk-SK"/>
-        </w:rPr>
-        <w:t xml:space="preserve"> </w:t>
-      </w:r>
-      <w:proofErr w:type="spellStart"/>
-      <w:r>
-        <w:rPr>
-          <w:lang w:val="sk-SK"/>
-        </w:rPr>
-        <w:t>laplace</w:t>
-      </w:r>
-      <w:proofErr w:type="spellEnd"/>
-      <w:r>
-        <w:rPr>
-          <w:lang w:val="sk-SK"/>
-        </w:rPr>
-        <w:t xml:space="preserve"> - </w:t>
-      </w:r>
-      <w:proofErr w:type="spellStart"/>
-      <w:r>
-        <w:rPr>
-          <w:lang w:val="sk-SK"/>
-        </w:rPr>
-        <w:t>applyLaplace</w:t>
-      </w:r>
-      <w:proofErr w:type="spellEnd"/>
-      <w:r>
-        <w:rPr>
-          <w:lang w:val="sk-SK"/>
-        </w:rPr>
-        <w:t>(</w:t>
-      </w:r>
-      <w:proofErr w:type="spellStart"/>
-      <w:r>
-        <w:rPr>
-          <w:lang w:val="sk-SK"/>
-        </w:rPr>
-        <w:t>imageOrig</w:t>
-      </w:r>
-      <w:proofErr w:type="spellEnd"/>
-      <w:r>
-        <w:rPr>
-          <w:lang w:val="sk-SK"/>
-        </w:rPr>
-        <w:t>)</w:t>
+        <w:t>opticalFlowLucasKanade</w:t>
+      </w:r>
+      <w:r>
+        <w:rPr>
+          <w:lang w:val="sk-SK"/>
+        </w:rPr>
+        <w:t xml:space="preserve"> – výpočet optického toku</w:t>
       </w:r>
     </w:p>
     <w:p>
@@ -970,7 +1264,7 @@
         <w:pStyle w:val="Odsekzoznamu"/>
         <w:numPr>
           <w:ilvl w:val="0"/>
-          <w:numId w:val="1"/>
+          <w:numId w:val="7"/>
         </w:numPr>
         <w:rPr>
           <w:lang w:val="sk-SK"/>
@@ -980,49 +1274,13 @@
         <w:rPr>
           <w:lang w:val="sk-SK"/>
         </w:rPr>
-        <w:t xml:space="preserve">Aplikácia naprogramovaného </w:t>
-      </w:r>
-      <w:proofErr w:type="spellStart"/>
-      <w:r>
-        <w:rPr>
-          <w:lang w:val="sk-SK"/>
-        </w:rPr>
-        <w:t>laplace</w:t>
-      </w:r>
-      <w:proofErr w:type="spellEnd"/>
-      <w:r>
-        <w:rPr>
-          <w:lang w:val="sk-SK"/>
-        </w:rPr>
-        <w:t xml:space="preserve"> - </w:t>
-      </w:r>
-      <w:proofErr w:type="spellStart"/>
-      <w:r>
-        <w:rPr>
-          <w:lang w:val="sk-SK"/>
-        </w:rPr>
-        <w:t>applyLaplaceProg</w:t>
-      </w:r>
-      <w:proofErr w:type="spellEnd"/>
-      <w:r>
-        <w:rPr>
-          <w:lang w:val="sk-SK"/>
-        </w:rPr>
-        <w:t>(</w:t>
-      </w:r>
-      <w:proofErr w:type="spellStart"/>
-      <w:r>
-        <w:rPr>
-          <w:lang w:val="sk-SK"/>
-        </w:rPr>
-        <w:t>imageOrig</w:t>
-      </w:r>
-      <w:proofErr w:type="spellEnd"/>
-      <w:r>
-        <w:rPr>
-          <w:lang w:val="sk-SK"/>
-        </w:rPr>
-        <w:t>)</w:t>
+        <w:t>detectMotionXZ</w:t>
+      </w:r>
+      <w:r>
+        <w:rPr>
+          <w:lang w:val="sk-SK"/>
+        </w:rPr>
+        <w:t xml:space="preserve"> – detekcia pohybu kamery v osi X a Z</w:t>
       </w:r>
     </w:p>
     <w:p>
@@ -1030,7 +1288,7 @@
         <w:pStyle w:val="Odsekzoznamu"/>
         <w:numPr>
           <w:ilvl w:val="0"/>
-          <w:numId w:val="1"/>
+          <w:numId w:val="7"/>
         </w:numPr>
         <w:rPr>
           <w:lang w:val="sk-SK"/>
@@ -1040,7 +1298,13 @@
         <w:rPr>
           <w:lang w:val="sk-SK"/>
         </w:rPr>
-        <w:t>Vykreslenie obrázkov do okien</w:t>
+        <w:t>detectMotionY</w:t>
+      </w:r>
+      <w:r>
+        <w:rPr>
+          <w:lang w:val="sk-SK"/>
+        </w:rPr>
+        <w:t xml:space="preserve"> – detekcia pohybu kamery v osi Y</w:t>
       </w:r>
     </w:p>
     <w:p>
@@ -1048,7 +1312,7 @@
         <w:pStyle w:val="Odsekzoznamu"/>
         <w:numPr>
           <w:ilvl w:val="0"/>
-          <w:numId w:val="1"/>
+          <w:numId w:val="7"/>
         </w:numPr>
         <w:rPr>
           <w:lang w:val="sk-SK"/>
@@ -1058,19 +1322,132 @@
         <w:rPr>
           <w:lang w:val="sk-SK"/>
         </w:rPr>
-        <w:t xml:space="preserve">Zapísanie </w:t>
-      </w:r>
-      <w:r>
-        <w:rPr>
-          <w:lang w:val="sk-SK"/>
-        </w:rPr>
-        <w:t xml:space="preserve">spracovaného </w:t>
-      </w:r>
-      <w:r>
-        <w:rPr>
-          <w:lang w:val="sk-SK"/>
-        </w:rPr>
-        <w:t>obrázka do súboru vystup.png</w:t>
+        <w:t>displayData</w:t>
+      </w:r>
+      <w:r>
+        <w:rPr>
+          <w:lang w:val="sk-SK"/>
+        </w:rPr>
+        <w:t xml:space="preserve"> – grafické a číselné zobrazenie pohybu kamery</w:t>
+      </w:r>
+    </w:p>
+    <w:p>
+      <w:pPr>
+        <w:pStyle w:val="Nadpis2"/>
+        <w:rPr>
+          <w:lang w:val="sk-SK"/>
+        </w:rPr>
+      </w:pPr>
+      <w:r>
+        <w:rPr>
+          <w:lang w:val="sk-SK"/>
+        </w:rPr>
+        <w:t>1. Funkcia main</w:t>
+      </w:r>
+    </w:p>
+    <w:p>
+      <w:pPr>
+        <w:rPr>
+          <w:lang w:val="sk-SK"/>
+        </w:rPr>
+      </w:pPr>
+    </w:p>
+    <w:p>
+      <w:pPr>
+        <w:pStyle w:val="Nadpis2"/>
+        <w:rPr>
+          <w:lang w:val="sk-SK"/>
+        </w:rPr>
+      </w:pPr>
+      <w:r>
+        <w:rPr>
+          <w:lang w:val="sk-SK"/>
+        </w:rPr>
+        <w:t>2. Záznam obrázkov z kamery</w:t>
+      </w:r>
+    </w:p>
+    <w:p>
+      <w:pPr>
+        <w:rPr>
+          <w:lang w:val="sk-SK"/>
+        </w:rPr>
+      </w:pPr>
+      <w:r>
+        <w:rPr>
+          <w:lang w:val="sk-SK"/>
+        </w:rPr>
+        <w:t>Obsahuje funkcie saveFrame(uloženie obrázka) a captureVideoAsImages(záznam videa ako obrázkov).</w:t>
+      </w:r>
+    </w:p>
+    <w:p>
+      <w:pPr>
+        <w:rPr>
+          <w:lang w:val="sk-SK"/>
+        </w:rPr>
+      </w:pPr>
+      <w:r>
+        <w:rPr>
+          <w:lang w:val="sk-SK"/>
+        </w:rPr>
+        <w:t>saveFrame – uloží cv maticu do bitovej mapy na disk do umiestnenia captureVid, ktoré je umiestnené pri spustiteľnom súbore.</w:t>
+      </w:r>
+    </w:p>
+    <w:p>
+      <w:pPr>
+        <w:rPr>
+          <w:lang w:val="sk-SK"/>
+        </w:rPr>
+      </w:pPr>
+      <w:r>
+        <w:rPr>
+          <w:lang w:val="sk-SK"/>
+        </w:rPr>
+        <w:t xml:space="preserve">captureVideoAsImages </w:t>
+      </w:r>
+      <w:r>
+        <w:rPr>
+          <w:lang w:val="sk-SK"/>
+        </w:rPr>
+        <w:t>–</w:t>
+      </w:r>
+      <w:r>
+        <w:rPr>
+          <w:lang w:val="sk-SK"/>
+        </w:rPr>
+        <w:t xml:space="preserve"> </w:t>
+      </w:r>
+      <w:r>
+        <w:rPr>
+          <w:lang w:val="sk-SK"/>
+        </w:rPr>
+        <w:t>zobrazuje obrázky z kamery do okna a spúšťa funkciu saveFrame každých 100ms.</w:t>
+      </w:r>
+    </w:p>
+    <w:p>
+      <w:pPr>
+        <w:pStyle w:val="Nadpis2"/>
+        <w:rPr>
+          <w:lang w:val="sk-SK"/>
+        </w:rPr>
+      </w:pPr>
+      <w:r>
+        <w:rPr>
+          <w:lang w:val="sk-SK"/>
+        </w:rPr>
+        <w:t>3. Načítanie obrázkov do pamäte RAM</w:t>
+      </w:r>
+    </w:p>
+    <w:p>
+      <w:pPr>
+        <w:rPr>
+          <w:lang w:val="sk-SK"/>
+        </w:rPr>
+      </w:pPr>
+      <w:r>
+        <w:rPr>
+          <w:lang w:val="sk-SK"/>
+        </w:rPr>
+        <w:t>Obsahuje tri funkcie:</w:t>
       </w:r>
     </w:p>
     <w:p>
@@ -1078,7 +1455,7 @@
         <w:pStyle w:val="Odsekzoznamu"/>
         <w:numPr>
           <w:ilvl w:val="0"/>
-          <w:numId w:val="1"/>
+          <w:numId w:val="8"/>
         </w:numPr>
         <w:rPr>
           <w:lang w:val="sk-SK"/>
@@ -1088,37 +1465,15 @@
         <w:rPr>
           <w:lang w:val="sk-SK"/>
         </w:rPr>
-        <w:t>Čakanie, kým užívateľ stlačí klávesu</w:t>
-      </w:r>
-    </w:p>
-    <w:p>
-      <w:pPr>
-        <w:pStyle w:val="Nadpis2"/>
-        <w:rPr>
-          <w:lang w:val="sk-SK"/>
-        </w:rPr>
-      </w:pPr>
-      <w:r>
-        <w:rPr>
-          <w:lang w:val="sk-SK"/>
-        </w:rPr>
-        <w:t xml:space="preserve">Funkcia </w:t>
-      </w:r>
-      <w:proofErr w:type="spellStart"/>
-      <w:r>
-        <w:rPr>
-          <w:lang w:val="sk-SK"/>
-        </w:rPr>
-        <w:t>applyLaplace</w:t>
-      </w:r>
-      <w:proofErr w:type="spellEnd"/>
+        <w:t>getImageFileNames – načítanie názvov všetkých bitových máp v danom umiestnení, vstupom je umiestnenie súborov a výstupom je vektor reťazcov názvov.</w:t>
+      </w:r>
     </w:p>
     <w:p>
       <w:pPr>
         <w:pStyle w:val="Odsekzoznamu"/>
         <w:numPr>
           <w:ilvl w:val="0"/>
-          <w:numId w:val="2"/>
+          <w:numId w:val="8"/>
         </w:numPr>
         <w:rPr>
           <w:lang w:val="sk-SK"/>
@@ -1128,7 +1483,19 @@
         <w:rPr>
           <w:lang w:val="sk-SK"/>
         </w:rPr>
-        <w:t>Deklarácia obrazových matíc</w:t>
+        <w:t xml:space="preserve">readImgFiles – načítanie bitových máp zo súborov do pamäte RAM, vstupom je umiestnenie </w:t>
+      </w:r>
+      <w:r>
+        <w:rPr>
+          <w:lang w:val="sk-SK"/>
+        </w:rPr>
+        <w:t xml:space="preserve">obrázkov a výstupom </w:t>
+      </w:r>
+      <w:r>
+        <w:rPr>
+          <w:lang w:val="sk-SK"/>
+        </w:rPr>
+        <w:t>je vektor cv matíc načítaných obrázkov.</w:t>
       </w:r>
     </w:p>
     <w:p>
@@ -1136,7 +1503,7 @@
         <w:pStyle w:val="Odsekzoznamu"/>
         <w:numPr>
           <w:ilvl w:val="0"/>
-          <w:numId w:val="2"/>
+          <w:numId w:val="8"/>
         </w:numPr>
         <w:rPr>
           <w:lang w:val="sk-SK"/>
@@ -1146,127 +1513,13 @@
         <w:rPr>
           <w:lang w:val="sk-SK"/>
         </w:rPr>
-        <w:t xml:space="preserve">Deklarácia parametrov </w:t>
-      </w:r>
-      <w:proofErr w:type="spellStart"/>
-      <w:r>
-        <w:rPr>
-          <w:lang w:val="sk-SK"/>
-        </w:rPr>
-        <w:t>laplaceového</w:t>
-      </w:r>
-      <w:proofErr w:type="spellEnd"/>
-      <w:r>
-        <w:rPr>
-          <w:lang w:val="sk-SK"/>
-        </w:rPr>
-        <w:t xml:space="preserve"> operátora</w:t>
-      </w:r>
-    </w:p>
-    <w:p>
-      <w:pPr>
-        <w:pStyle w:val="Odsekzoznamu"/>
-        <w:numPr>
-          <w:ilvl w:val="0"/>
-          <w:numId w:val="2"/>
-        </w:numPr>
-        <w:rPr>
-          <w:lang w:val="sk-SK"/>
-        </w:rPr>
-      </w:pPr>
-      <w:r>
-        <w:rPr>
-          <w:lang w:val="sk-SK"/>
-        </w:rPr>
-        <w:t>Transformácia obrazu na monochromatický</w:t>
-      </w:r>
-      <w:r>
-        <w:rPr>
-          <w:lang w:val="sk-SK"/>
-        </w:rPr>
-        <w:t xml:space="preserve"> model</w:t>
-      </w:r>
-    </w:p>
-    <w:p>
-      <w:pPr>
-        <w:pStyle w:val="Odsekzoznamu"/>
-        <w:numPr>
-          <w:ilvl w:val="0"/>
-          <w:numId w:val="2"/>
-        </w:numPr>
-        <w:rPr>
-          <w:lang w:val="sk-SK"/>
-        </w:rPr>
-      </w:pPr>
-      <w:r>
-        <w:rPr>
-          <w:lang w:val="sk-SK"/>
-        </w:rPr>
-        <w:t xml:space="preserve">Aplikácia </w:t>
-      </w:r>
-      <w:proofErr w:type="spellStart"/>
-      <w:r>
-        <w:rPr>
-          <w:lang w:val="sk-SK"/>
-        </w:rPr>
-        <w:t>laplaceovho</w:t>
-      </w:r>
-      <w:proofErr w:type="spellEnd"/>
-      <w:r>
-        <w:rPr>
-          <w:lang w:val="sk-SK"/>
-        </w:rPr>
-        <w:t xml:space="preserve"> operátora na obraz </w:t>
-      </w:r>
-      <w:proofErr w:type="spellStart"/>
-      <w:r>
-        <w:rPr>
-          <w:lang w:val="sk-SK"/>
-        </w:rPr>
-        <w:t>openCv</w:t>
-      </w:r>
-      <w:proofErr w:type="spellEnd"/>
-      <w:r>
-        <w:rPr>
-          <w:lang w:val="sk-SK"/>
-        </w:rPr>
-        <w:t xml:space="preserve"> funkciou</w:t>
-      </w:r>
-    </w:p>
-    <w:p>
-      <w:pPr>
-        <w:pStyle w:val="Odsekzoznamu"/>
-        <w:numPr>
-          <w:ilvl w:val="0"/>
-          <w:numId w:val="2"/>
-        </w:numPr>
-        <w:rPr>
-          <w:lang w:val="sk-SK"/>
-        </w:rPr>
-      </w:pPr>
-      <w:r>
-        <w:rPr>
-          <w:lang w:val="sk-SK"/>
-        </w:rPr>
-        <w:t>Zmena mierky hodnôt jasu výsledného obrazu</w:t>
-      </w:r>
-    </w:p>
-    <w:p>
-      <w:pPr>
-        <w:pStyle w:val="Odsekzoznamu"/>
-        <w:numPr>
-          <w:ilvl w:val="0"/>
-          <w:numId w:val="2"/>
-        </w:numPr>
-        <w:rPr>
-          <w:lang w:val="sk-SK"/>
-        </w:rPr>
-      </w:pPr>
-      <w:r>
-        <w:rPr>
-          <w:lang w:val="sk-SK"/>
-        </w:rPr>
-        <w:t>Vrátenie upraveného obrazu</w:t>
+        <w:t xml:space="preserve">showImagesFromDirectory – demo zobrazenie obrázkov z daného </w:t>
+      </w:r>
+      <w:r>
+        <w:rPr>
+          <w:lang w:val="sk-SK"/>
+        </w:rPr>
+        <w:t>umiestnenia</w:t>
       </w:r>
     </w:p>
     <w:p>
@@ -1280,625 +1533,108 @@
         <w:rPr>
           <w:lang w:val="sk-SK"/>
         </w:rPr>
-        <w:lastRenderedPageBreak/>
-        <w:t xml:space="preserve">Funkcia </w:t>
-      </w:r>
-      <w:proofErr w:type="spellStart"/>
-      <w:r>
-        <w:rPr>
-          <w:lang w:val="sk-SK"/>
-        </w:rPr>
-        <w:t>applyLaplaceProg</w:t>
-      </w:r>
-      <w:proofErr w:type="spellEnd"/>
-    </w:p>
-    <w:p>
-      <w:pPr>
-        <w:pStyle w:val="Odsekzoznamu"/>
-        <w:numPr>
-          <w:ilvl w:val="0"/>
-          <w:numId w:val="3"/>
-        </w:numPr>
-        <w:rPr>
-          <w:lang w:val="sk-SK"/>
-        </w:rPr>
-      </w:pPr>
-      <w:r>
-        <w:rPr>
-          <w:lang w:val="sk-SK"/>
-        </w:rPr>
-        <w:t>Deklarácia obrazových matíc</w:t>
-      </w:r>
-    </w:p>
-    <w:p>
-      <w:pPr>
-        <w:pStyle w:val="Odsekzoznamu"/>
-        <w:numPr>
-          <w:ilvl w:val="0"/>
-          <w:numId w:val="3"/>
-        </w:numPr>
-        <w:rPr>
-          <w:lang w:val="sk-SK"/>
-        </w:rPr>
-      </w:pPr>
-      <w:r>
-        <w:rPr>
-          <w:lang w:val="sk-SK"/>
-        </w:rPr>
-        <w:t xml:space="preserve">Deklarácia parametrov </w:t>
-      </w:r>
-      <w:proofErr w:type="spellStart"/>
-      <w:r>
-        <w:rPr>
-          <w:lang w:val="sk-SK"/>
-        </w:rPr>
-        <w:t>laplaceového</w:t>
-      </w:r>
-      <w:proofErr w:type="spellEnd"/>
-      <w:r>
-        <w:rPr>
-          <w:lang w:val="sk-SK"/>
-        </w:rPr>
-        <w:t xml:space="preserve"> operátora</w:t>
-      </w:r>
-    </w:p>
-    <w:p>
-      <w:pPr>
-        <w:pStyle w:val="Odsekzoznamu"/>
-        <w:numPr>
-          <w:ilvl w:val="0"/>
-          <w:numId w:val="3"/>
-        </w:numPr>
-        <w:rPr>
-          <w:lang w:val="sk-SK"/>
-        </w:rPr>
-      </w:pPr>
-      <w:r>
-        <w:rPr>
-          <w:lang w:val="sk-SK"/>
-        </w:rPr>
-        <w:t>Transformácia obrazu na monochromatický model</w:t>
-      </w:r>
-    </w:p>
-    <w:p>
-      <w:pPr>
-        <w:pStyle w:val="Odsekzoznamu"/>
-        <w:numPr>
-          <w:ilvl w:val="0"/>
-          <w:numId w:val="3"/>
-        </w:numPr>
-        <w:rPr>
-          <w:lang w:val="sk-SK"/>
-        </w:rPr>
-      </w:pPr>
-      <w:proofErr w:type="spellStart"/>
-      <w:r>
-        <w:rPr>
-          <w:lang w:val="sk-SK"/>
-        </w:rPr>
-        <w:t>Naklonovanie</w:t>
-      </w:r>
-      <w:proofErr w:type="spellEnd"/>
-      <w:r>
-        <w:rPr>
-          <w:lang w:val="sk-SK"/>
-        </w:rPr>
-        <w:t xml:space="preserve"> vstupného obrazu do novej matice</w:t>
-      </w:r>
-    </w:p>
-    <w:p>
-      <w:pPr>
-        <w:pStyle w:val="Odsekzoznamu"/>
-        <w:numPr>
-          <w:ilvl w:val="0"/>
-          <w:numId w:val="3"/>
-        </w:numPr>
-        <w:rPr>
-          <w:lang w:val="sk-SK"/>
-        </w:rPr>
-      </w:pPr>
-      <w:r>
-        <w:rPr>
-          <w:lang w:val="sk-SK"/>
-        </w:rPr>
-        <w:t>Prejdenie každého pixelu obrazu</w:t>
-      </w:r>
-    </w:p>
-    <w:p>
-      <w:pPr>
-        <w:pStyle w:val="Odsekzoznamu"/>
-        <w:numPr>
-          <w:ilvl w:val="1"/>
-          <w:numId w:val="3"/>
-        </w:numPr>
-        <w:rPr>
-          <w:lang w:val="sk-SK"/>
-        </w:rPr>
-      </w:pPr>
-      <w:r>
-        <w:rPr>
-          <w:lang w:val="sk-SK"/>
-        </w:rPr>
-        <w:t xml:space="preserve">Výpočet novej hodnoty pixelu - </w:t>
-      </w:r>
-      <w:proofErr w:type="spellStart"/>
-      <w:r>
-        <w:rPr>
-          <w:lang w:val="sk-SK"/>
-        </w:rPr>
-        <w:t>computeOnePixel</w:t>
-      </w:r>
-      <w:proofErr w:type="spellEnd"/>
-      <w:r>
-        <w:rPr>
-          <w:lang w:val="sk-SK"/>
-        </w:rPr>
-        <w:t>(</w:t>
-      </w:r>
-      <w:proofErr w:type="spellStart"/>
-      <w:r>
-        <w:rPr>
-          <w:lang w:val="sk-SK"/>
-        </w:rPr>
-        <w:t>src</w:t>
-      </w:r>
-      <w:proofErr w:type="spellEnd"/>
-      <w:r>
-        <w:rPr>
-          <w:lang w:val="sk-SK"/>
-        </w:rPr>
-        <w:t xml:space="preserve">, </w:t>
-      </w:r>
-      <w:proofErr w:type="spellStart"/>
-      <w:r>
-        <w:rPr>
-          <w:lang w:val="sk-SK"/>
-        </w:rPr>
-        <w:t>changed</w:t>
-      </w:r>
-      <w:proofErr w:type="spellEnd"/>
-      <w:r>
-        <w:rPr>
-          <w:lang w:val="sk-SK"/>
-        </w:rPr>
-        <w:t>, i, j)</w:t>
-      </w:r>
-    </w:p>
-    <w:p>
-      <w:pPr>
-        <w:pStyle w:val="Odsekzoznamu"/>
-        <w:numPr>
-          <w:ilvl w:val="0"/>
-          <w:numId w:val="3"/>
-        </w:numPr>
-        <w:rPr>
-          <w:lang w:val="sk-SK"/>
-        </w:rPr>
-      </w:pPr>
-      <w:r>
-        <w:rPr>
-          <w:lang w:val="sk-SK"/>
-        </w:rPr>
-        <w:t>Vrátenie upraveného obrazu</w:t>
-      </w:r>
-    </w:p>
-    <w:p>
-      <w:pPr>
-        <w:pStyle w:val="Nadpis3"/>
-        <w:rPr>
-          <w:lang w:val="sk-SK"/>
-        </w:rPr>
-      </w:pPr>
-      <w:r>
-        <w:rPr>
-          <w:lang w:val="sk-SK"/>
-        </w:rPr>
-        <w:t xml:space="preserve">Funkcia </w:t>
-      </w:r>
-      <w:proofErr w:type="spellStart"/>
-      <w:r>
-        <w:rPr>
-          <w:lang w:val="sk-SK"/>
-        </w:rPr>
-        <w:t>computeOnePixel</w:t>
-      </w:r>
-      <w:proofErr w:type="spellEnd"/>
-    </w:p>
-    <w:p>
-      <w:pPr>
-        <w:pStyle w:val="Odsekzoznamu"/>
-        <w:numPr>
-          <w:ilvl w:val="0"/>
-          <w:numId w:val="4"/>
-        </w:numPr>
-        <w:rPr>
-          <w:lang w:val="sk-SK"/>
-        </w:rPr>
-      </w:pPr>
-      <w:r>
-        <w:rPr>
-          <w:lang w:val="sk-SK"/>
-        </w:rPr>
-        <w:t>Deklarácia premennej pre pixel</w:t>
-      </w:r>
-    </w:p>
-    <w:p>
-      <w:pPr>
-        <w:pStyle w:val="Odsekzoznamu"/>
-        <w:numPr>
-          <w:ilvl w:val="0"/>
-          <w:numId w:val="4"/>
-        </w:numPr>
-        <w:rPr>
-          <w:lang w:val="sk-SK"/>
-        </w:rPr>
-      </w:pPr>
-      <w:r>
-        <w:rPr>
-          <w:lang w:val="sk-SK"/>
-        </w:rPr>
-        <w:t xml:space="preserve">Pripočítanie </w:t>
-      </w:r>
-      <w:proofErr w:type="spellStart"/>
-      <w:r>
-        <w:rPr>
-          <w:lang w:val="sk-SK"/>
-        </w:rPr>
-        <w:t>váhovaného</w:t>
-      </w:r>
-      <w:proofErr w:type="spellEnd"/>
-      <w:r>
-        <w:rPr>
-          <w:lang w:val="sk-SK"/>
-        </w:rPr>
-        <w:t xml:space="preserve"> </w:t>
-      </w:r>
-      <w:proofErr w:type="spellStart"/>
-      <w:r>
-        <w:rPr>
-          <w:lang w:val="sk-SK"/>
-        </w:rPr>
-        <w:t>pôvodnéhopixelu</w:t>
-      </w:r>
-      <w:proofErr w:type="spellEnd"/>
-      <w:r>
-        <w:rPr>
-          <w:lang w:val="sk-SK"/>
-        </w:rPr>
-        <w:t xml:space="preserve"> váhou -4</w:t>
-      </w:r>
-    </w:p>
-    <w:p>
-      <w:pPr>
-        <w:pStyle w:val="Odsekzoznamu"/>
-        <w:numPr>
-          <w:ilvl w:val="0"/>
-          <w:numId w:val="4"/>
-        </w:numPr>
-        <w:rPr>
-          <w:lang w:val="sk-SK"/>
-        </w:rPr>
-      </w:pPr>
-      <w:r>
-        <w:rPr>
-          <w:lang w:val="sk-SK"/>
-        </w:rPr>
-        <w:t>Pripočítaj horný pixel ak nie je mimo obrazu</w:t>
-      </w:r>
-    </w:p>
-    <w:p>
-      <w:pPr>
-        <w:pStyle w:val="Odsekzoznamu"/>
-        <w:numPr>
-          <w:ilvl w:val="0"/>
-          <w:numId w:val="4"/>
-        </w:numPr>
-        <w:rPr>
-          <w:lang w:val="sk-SK"/>
-        </w:rPr>
-      </w:pPr>
-      <w:r>
-        <w:rPr>
-          <w:lang w:val="sk-SK"/>
-        </w:rPr>
-        <w:t xml:space="preserve">Pripočítaj </w:t>
-      </w:r>
-      <w:proofErr w:type="spellStart"/>
-      <w:r>
-        <w:rPr>
-          <w:lang w:val="sk-SK"/>
-        </w:rPr>
-        <w:t>lavý</w:t>
-      </w:r>
-      <w:proofErr w:type="spellEnd"/>
-      <w:r>
-        <w:rPr>
-          <w:lang w:val="sk-SK"/>
-        </w:rPr>
-        <w:t xml:space="preserve"> pixel ak nie je mimo obrazu</w:t>
-      </w:r>
-    </w:p>
-    <w:p>
-      <w:pPr>
-        <w:pStyle w:val="Odsekzoznamu"/>
-        <w:numPr>
-          <w:ilvl w:val="0"/>
-          <w:numId w:val="4"/>
-        </w:numPr>
-        <w:rPr>
-          <w:lang w:val="sk-SK"/>
-        </w:rPr>
-      </w:pPr>
-      <w:r>
-        <w:rPr>
-          <w:lang w:val="sk-SK"/>
-        </w:rPr>
-        <w:t>Pripočítaj dolný pixel ak nie je mimo obrazu</w:t>
-      </w:r>
-    </w:p>
-    <w:p>
-      <w:pPr>
-        <w:pStyle w:val="Odsekzoznamu"/>
-        <w:numPr>
-          <w:ilvl w:val="0"/>
-          <w:numId w:val="4"/>
-        </w:numPr>
-        <w:rPr>
-          <w:lang w:val="sk-SK"/>
-        </w:rPr>
-      </w:pPr>
-      <w:r>
-        <w:rPr>
-          <w:lang w:val="sk-SK"/>
-        </w:rPr>
-        <w:t>Pripočítaj pravý pixel ak nie je mimo obrazu</w:t>
-      </w:r>
-    </w:p>
-    <w:p>
-      <w:pPr>
-        <w:pStyle w:val="Odsekzoznamu"/>
-        <w:numPr>
-          <w:ilvl w:val="0"/>
-          <w:numId w:val="4"/>
-        </w:numPr>
-        <w:rPr>
-          <w:lang w:val="sk-SK"/>
-        </w:rPr>
-      </w:pPr>
-      <w:r>
-        <w:rPr>
-          <w:lang w:val="sk-SK"/>
-        </w:rPr>
-        <w:t xml:space="preserve">Vráť hodnotu nového pixelu v novej mierke - </w:t>
-      </w:r>
-      <w:proofErr w:type="spellStart"/>
-      <w:r>
-        <w:rPr>
-          <w:lang w:val="sk-SK"/>
-        </w:rPr>
-        <w:t>scalePixelValSymmetric</w:t>
-      </w:r>
-      <w:proofErr w:type="spellEnd"/>
-      <w:r>
-        <w:rPr>
-          <w:lang w:val="sk-SK"/>
-        </w:rPr>
-        <w:t>(</w:t>
-      </w:r>
-      <w:proofErr w:type="spellStart"/>
-      <w:r>
-        <w:rPr>
-          <w:lang w:val="sk-SK"/>
-        </w:rPr>
-        <w:t>pixelLaplaceVal</w:t>
-      </w:r>
-      <w:proofErr w:type="spellEnd"/>
-      <w:r>
-        <w:rPr>
-          <w:lang w:val="sk-SK"/>
-        </w:rPr>
-        <w:t>)</w:t>
-      </w:r>
-    </w:p>
-    <w:p>
-      <w:pPr>
-        <w:pStyle w:val="Nadpis4"/>
-        <w:rPr>
-          <w:lang w:val="sk-SK"/>
-        </w:rPr>
-      </w:pPr>
-      <w:r>
-        <w:rPr>
-          <w:lang w:val="sk-SK"/>
-        </w:rPr>
-        <w:t xml:space="preserve">Funkcia </w:t>
-      </w:r>
-      <w:proofErr w:type="spellStart"/>
-      <w:r>
-        <w:rPr>
-          <w:lang w:val="sk-SK"/>
-        </w:rPr>
-        <w:t>scalePixelValSymmetric</w:t>
-      </w:r>
-      <w:proofErr w:type="spellEnd"/>
-    </w:p>
-    <w:p>
-      <w:pPr>
-        <w:pStyle w:val="Odsekzoznamu"/>
-        <w:numPr>
-          <w:ilvl w:val="0"/>
-          <w:numId w:val="5"/>
-        </w:numPr>
-        <w:rPr>
-          <w:lang w:val="sk-SK"/>
-        </w:rPr>
-      </w:pPr>
-      <w:r>
-        <w:rPr>
-          <w:lang w:val="sk-SK"/>
-        </w:rPr>
-        <w:t>Vynásob hodnotu pixelu konštantou 3</w:t>
-      </w:r>
-    </w:p>
-    <w:p>
-      <w:pPr>
-        <w:pStyle w:val="Odsekzoznamu"/>
-        <w:numPr>
-          <w:ilvl w:val="0"/>
-          <w:numId w:val="5"/>
-        </w:numPr>
-        <w:rPr>
-          <w:lang w:val="sk-SK"/>
-        </w:rPr>
-      </w:pPr>
-      <w:r>
-        <w:rPr>
-          <w:lang w:val="sk-SK"/>
-        </w:rPr>
-        <w:t>Absolútna hodnota pixelu</w:t>
-      </w:r>
-    </w:p>
-    <w:p>
-      <w:pPr>
-        <w:pStyle w:val="Odsekzoznamu"/>
-        <w:numPr>
-          <w:ilvl w:val="0"/>
-          <w:numId w:val="5"/>
-        </w:numPr>
-        <w:rPr>
-          <w:lang w:val="sk-SK"/>
-        </w:rPr>
-      </w:pPr>
-      <w:r>
-        <w:rPr>
-          <w:lang w:val="sk-SK"/>
-        </w:rPr>
-        <w:t>Orezanie hodnoty pixelu na hodnotu 255 ak je jeho hodnota väčšia ako 255</w:t>
-      </w:r>
-    </w:p>
-    <w:p>
-      <w:pPr>
-        <w:pStyle w:val="Odsekzoznamu"/>
-        <w:numPr>
-          <w:ilvl w:val="0"/>
-          <w:numId w:val="5"/>
-        </w:numPr>
-        <w:rPr>
-          <w:lang w:val="sk-SK"/>
-        </w:rPr>
-      </w:pPr>
-      <w:r>
-        <w:rPr>
-          <w:lang w:val="sk-SK"/>
-        </w:rPr>
-        <w:t>Vrátenie novej hodnoty pixelu</w:t>
-      </w:r>
-    </w:p>
-    <w:p>
-      <w:pPr>
-        <w:pStyle w:val="Nadpis3"/>
-        <w:rPr>
-          <w:lang w:val="sk-SK"/>
-        </w:rPr>
-      </w:pPr>
-      <w:r>
-        <w:rPr>
-          <w:lang w:val="sk-SK"/>
-        </w:rPr>
-        <w:t xml:space="preserve">Funkcia </w:t>
-      </w:r>
-      <w:proofErr w:type="spellStart"/>
-      <w:r>
-        <w:rPr>
-          <w:lang w:val="sk-SK"/>
-        </w:rPr>
-        <w:t>writeImageToFile</w:t>
-      </w:r>
-      <w:proofErr w:type="spellEnd"/>
-    </w:p>
-    <w:p>
-      <w:pPr>
-        <w:pStyle w:val="Odsekzoznamu"/>
-        <w:numPr>
-          <w:ilvl w:val="0"/>
-          <w:numId w:val="6"/>
-        </w:numPr>
-        <w:rPr>
-          <w:lang w:val="sk-SK"/>
-        </w:rPr>
-      </w:pPr>
-      <w:r>
-        <w:rPr>
-          <w:lang w:val="sk-SK"/>
-        </w:rPr>
-        <w:t>Deklarácia parametrov pre zapísanie obrázka do súboru</w:t>
-      </w:r>
-    </w:p>
-    <w:p>
-      <w:pPr>
-        <w:pStyle w:val="Odsekzoznamu"/>
-        <w:numPr>
-          <w:ilvl w:val="0"/>
-          <w:numId w:val="6"/>
-        </w:numPr>
-        <w:rPr>
-          <w:lang w:val="sk-SK"/>
-        </w:rPr>
-      </w:pPr>
-      <w:r>
-        <w:rPr>
-          <w:lang w:val="sk-SK"/>
-        </w:rPr>
-        <w:t>Pokus o zapísanie obrázka do súboru vystup.png</w:t>
-      </w:r>
-    </w:p>
-    <w:p>
-      <w:pPr>
-        <w:pStyle w:val="Odsekzoznamu"/>
-        <w:numPr>
-          <w:ilvl w:val="0"/>
-          <w:numId w:val="6"/>
-        </w:numPr>
-        <w:rPr>
-          <w:lang w:val="sk-SK"/>
-        </w:rPr>
-      </w:pPr>
-      <w:r>
-        <w:rPr>
-          <w:lang w:val="sk-SK"/>
-        </w:rPr>
-        <w:t xml:space="preserve">Ak sa nepodarilo zapísať do súboru, </w:t>
-      </w:r>
-      <w:r>
-        <w:rPr>
-          <w:lang w:val="sk-SK"/>
-        </w:rPr>
-        <w:t xml:space="preserve">vypíše chybovú hlášku a </w:t>
-      </w:r>
-      <w:r>
-        <w:rPr>
-          <w:lang w:val="sk-SK"/>
-        </w:rPr>
-        <w:t>vráti nepravdu</w:t>
-      </w:r>
-    </w:p>
-    <w:p>
-      <w:pPr>
-        <w:pStyle w:val="Odsekzoznamu"/>
-        <w:numPr>
-          <w:ilvl w:val="0"/>
-          <w:numId w:val="6"/>
-        </w:numPr>
-        <w:rPr>
-          <w:lang w:val="sk-SK"/>
-        </w:rPr>
-      </w:pPr>
-      <w:r>
-        <w:rPr>
-          <w:lang w:val="sk-SK"/>
-        </w:rPr>
-        <w:t>Inak vráti pravdu</w:t>
-      </w:r>
+        <w:t>4. Detekcia objektu záujmu</w:t>
+      </w:r>
+    </w:p>
+    <w:p>
+      <w:pPr>
+        <w:rPr>
+          <w:lang w:val="sk-SK"/>
+        </w:rPr>
+      </w:pPr>
+    </w:p>
+    <w:p>
+      <w:pPr>
+        <w:pStyle w:val="Nadpis2"/>
+        <w:rPr>
+          <w:lang w:val="sk-SK"/>
+        </w:rPr>
+      </w:pPr>
+      <w:r>
+        <w:rPr>
+          <w:lang w:val="sk-SK"/>
+        </w:rPr>
+        <w:t>5. Výpočet optického toku</w:t>
+      </w:r>
+    </w:p>
+    <w:p>
+      <w:pPr>
+        <w:rPr>
+          <w:lang w:val="sk-SK"/>
+        </w:rPr>
+      </w:pPr>
+      <w:bookmarkStart w:id="0" w:name="_GoBack"/>
+      <w:bookmarkEnd w:id="0"/>
+    </w:p>
+    <w:p>
+      <w:pPr>
+        <w:rPr>
+          <w:lang w:val="sk-SK"/>
+        </w:rPr>
+      </w:pPr>
+    </w:p>
+    <w:p>
+      <w:pPr>
+        <w:pStyle w:val="Nadpis2"/>
+        <w:rPr>
+          <w:lang w:val="sk-SK"/>
+        </w:rPr>
+      </w:pPr>
+      <w:r>
+        <w:rPr>
+          <w:lang w:val="sk-SK"/>
+        </w:rPr>
+        <w:t>6. Detekcia pohybu v osi XZ</w:t>
+      </w:r>
+    </w:p>
+    <w:p>
+      <w:pPr>
+        <w:rPr>
+          <w:lang w:val="sk-SK"/>
+        </w:rPr>
+      </w:pPr>
+    </w:p>
+    <w:p>
+      <w:pPr>
+        <w:pStyle w:val="Nadpis2"/>
+        <w:rPr>
+          <w:lang w:val="sk-SK"/>
+        </w:rPr>
+      </w:pPr>
+      <w:r>
+        <w:rPr>
+          <w:lang w:val="sk-SK"/>
+        </w:rPr>
+        <w:t>7. Detekcia pohybu v osi Y</w:t>
+      </w:r>
+    </w:p>
+    <w:p>
+      <w:pPr>
+        <w:rPr>
+          <w:lang w:val="sk-SK"/>
+        </w:rPr>
+      </w:pPr>
+    </w:p>
+    <w:p>
+      <w:pPr>
+        <w:pStyle w:val="Nadpis2"/>
+        <w:rPr>
+          <w:lang w:val="sk-SK"/>
+        </w:rPr>
+      </w:pPr>
+      <w:r>
+        <w:rPr>
+          <w:lang w:val="sk-SK"/>
+        </w:rPr>
+        <w:t>8.  Zobrazenie pohybu kamery</w:t>
+      </w:r>
+    </w:p>
+    <w:p>
+      <w:pPr>
+        <w:rPr>
+          <w:lang w:val="sk-SK"/>
+        </w:rPr>
+      </w:pPr>
     </w:p>
     <w:p>
       <w:pPr>
@@ -1911,17 +1647,14 @@
         <w:rPr>
           <w:lang w:val="sk-SK"/>
         </w:rPr>
-        <w:lastRenderedPageBreak/>
         <w:t xml:space="preserve">Výsledok </w:t>
       </w:r>
-      <w:proofErr w:type="spellStart"/>
       <w:r>
         <w:rPr>
           <w:lang w:val="sk-SK"/>
         </w:rPr>
         <w:t>odometrie</w:t>
       </w:r>
-      <w:proofErr w:type="spellEnd"/>
     </w:p>
     <w:p>
       <w:pPr>
@@ -1952,7 +1685,6 @@
       <w:r>
         <w:rPr>
           <w:noProof/>
-          <w:lang w:val="sk-SK" w:eastAsia="sk-SK"/>
         </w:rPr>
         <w:drawing>
           <wp:inline distT="0" distB="0" distL="0" distR="0" wp14:anchorId="2B2F166C" wp14:editId="7F7147CA">
@@ -1972,7 +1704,7 @@
                     </pic:cNvPicPr>
                   </pic:nvPicPr>
                   <pic:blipFill>
-                    <a:blip r:embed="rId11">
+                    <a:blip r:embed="rId13">
                       <a:extLst>
                         <a:ext uri="{28A0092B-C50C-407E-A947-70E740481C1C}">
                           <a14:useLocalDpi xmlns:a14="http://schemas.microsoft.com/office/drawing/2010/main" val="0"/>
@@ -2013,7 +1745,6 @@
       <w:r>
         <w:rPr>
           <w:noProof/>
-          <w:lang w:val="sk-SK" w:eastAsia="sk-SK"/>
         </w:rPr>
         <w:lastRenderedPageBreak/>
         <w:drawing>
@@ -2034,7 +1765,7 @@
                     </pic:cNvPicPr>
                   </pic:nvPicPr>
                   <pic:blipFill>
-                    <a:blip r:embed="rId12">
+                    <a:blip r:embed="rId14">
                       <a:extLst>
                         <a:ext uri="{28A0092B-C50C-407E-A947-70E740481C1C}">
                           <a14:useLocalDpi xmlns:a14="http://schemas.microsoft.com/office/drawing/2010/main" val="0"/>
@@ -2142,7 +1873,7 @@
           <w:lang w:val="sk-SK"/>
         </w:rPr>
       </w:pPr>
-      <w:hyperlink r:id="rId13" w:history="1">
+      <w:hyperlink r:id="rId15" w:history="1">
         <w:r>
           <w:rPr>
             <w:rStyle w:val="Hypertextovprepojenie"/>
@@ -2164,7 +1895,7 @@
           <w:lang w:val="sk-SK"/>
         </w:rPr>
       </w:pPr>
-      <w:hyperlink r:id="rId14" w:history="1">
+      <w:hyperlink r:id="rId16" w:history="1">
         <w:r>
           <w:rPr>
             <w:rStyle w:val="Hypertextovprepojenie"/>
@@ -2187,7 +1918,7 @@
           <w:lang w:val="sk-SK"/>
         </w:rPr>
       </w:pPr>
-      <w:hyperlink r:id="rId15" w:history="1">
+      <w:hyperlink r:id="rId17" w:history="1">
         <w:r>
           <w:rPr>
             <w:rStyle w:val="Hypertextovprepojenie"/>
@@ -2576,6 +2307,208 @@
     </w:lvl>
   </w:abstractNum>
   <w:abstractNum w:abstractNumId="4" w15:restartNumberingAfterBreak="0">
+    <w:nsid w:val="5715022A"/>
+    <w:multiLevelType w:val="hybridMultilevel"/>
+    <w:tmpl w:val="26F27142"/>
+    <w:lvl w:ilvl="0" w:tplc="0409000F">
+      <w:start w:val="1"/>
+      <w:numFmt w:val="decimal"/>
+      <w:lvlText w:val="%1."/>
+      <w:lvlJc w:val="left"/>
+      <w:pPr>
+        <w:ind w:left="720" w:hanging="360"/>
+      </w:pPr>
+      <w:rPr>
+        <w:rFonts w:hint="default"/>
+      </w:rPr>
+    </w:lvl>
+    <w:lvl w:ilvl="1" w:tplc="04090019" w:tentative="1">
+      <w:start w:val="1"/>
+      <w:numFmt w:val="lowerLetter"/>
+      <w:lvlText w:val="%2."/>
+      <w:lvlJc w:val="left"/>
+      <w:pPr>
+        <w:ind w:left="1440" w:hanging="360"/>
+      </w:pPr>
+    </w:lvl>
+    <w:lvl w:ilvl="2" w:tplc="0409001B" w:tentative="1">
+      <w:start w:val="1"/>
+      <w:numFmt w:val="lowerRoman"/>
+      <w:lvlText w:val="%3."/>
+      <w:lvlJc w:val="right"/>
+      <w:pPr>
+        <w:ind w:left="2160" w:hanging="180"/>
+      </w:pPr>
+    </w:lvl>
+    <w:lvl w:ilvl="3" w:tplc="0409000F" w:tentative="1">
+      <w:start w:val="1"/>
+      <w:numFmt w:val="decimal"/>
+      <w:lvlText w:val="%4."/>
+      <w:lvlJc w:val="left"/>
+      <w:pPr>
+        <w:ind w:left="2880" w:hanging="360"/>
+      </w:pPr>
+    </w:lvl>
+    <w:lvl w:ilvl="4" w:tplc="04090019" w:tentative="1">
+      <w:start w:val="1"/>
+      <w:numFmt w:val="lowerLetter"/>
+      <w:lvlText w:val="%5."/>
+      <w:lvlJc w:val="left"/>
+      <w:pPr>
+        <w:ind w:left="3600" w:hanging="360"/>
+      </w:pPr>
+    </w:lvl>
+    <w:lvl w:ilvl="5" w:tplc="0409001B" w:tentative="1">
+      <w:start w:val="1"/>
+      <w:numFmt w:val="lowerRoman"/>
+      <w:lvlText w:val="%6."/>
+      <w:lvlJc w:val="right"/>
+      <w:pPr>
+        <w:ind w:left="4320" w:hanging="180"/>
+      </w:pPr>
+    </w:lvl>
+    <w:lvl w:ilvl="6" w:tplc="0409000F" w:tentative="1">
+      <w:start w:val="1"/>
+      <w:numFmt w:val="decimal"/>
+      <w:lvlText w:val="%7."/>
+      <w:lvlJc w:val="left"/>
+      <w:pPr>
+        <w:ind w:left="5040" w:hanging="360"/>
+      </w:pPr>
+    </w:lvl>
+    <w:lvl w:ilvl="7" w:tplc="04090019" w:tentative="1">
+      <w:start w:val="1"/>
+      <w:numFmt w:val="lowerLetter"/>
+      <w:lvlText w:val="%8."/>
+      <w:lvlJc w:val="left"/>
+      <w:pPr>
+        <w:ind w:left="5760" w:hanging="360"/>
+      </w:pPr>
+    </w:lvl>
+    <w:lvl w:ilvl="8" w:tplc="0409001B" w:tentative="1">
+      <w:start w:val="1"/>
+      <w:numFmt w:val="lowerRoman"/>
+      <w:lvlText w:val="%9."/>
+      <w:lvlJc w:val="right"/>
+      <w:pPr>
+        <w:ind w:left="6480" w:hanging="180"/>
+      </w:pPr>
+    </w:lvl>
+  </w:abstractNum>
+  <w:abstractNum w:abstractNumId="5" w15:restartNumberingAfterBreak="0">
+    <w:nsid w:val="5A3A2FB2"/>
+    <w:multiLevelType w:val="hybridMultilevel"/>
+    <w:tmpl w:val="048E2968"/>
+    <w:lvl w:ilvl="0" w:tplc="04090001">
+      <w:start w:val="1"/>
+      <w:numFmt w:val="bullet"/>
+      <w:lvlText w:val=""/>
+      <w:lvlJc w:val="left"/>
+      <w:pPr>
+        <w:ind w:left="720" w:hanging="360"/>
+      </w:pPr>
+      <w:rPr>
+        <w:rFonts w:ascii="Symbol" w:hAnsi="Symbol" w:hint="default"/>
+      </w:rPr>
+    </w:lvl>
+    <w:lvl w:ilvl="1" w:tplc="04090003" w:tentative="1">
+      <w:start w:val="1"/>
+      <w:numFmt w:val="bullet"/>
+      <w:lvlText w:val="o"/>
+      <w:lvlJc w:val="left"/>
+      <w:pPr>
+        <w:ind w:left="1440" w:hanging="360"/>
+      </w:pPr>
+      <w:rPr>
+        <w:rFonts w:ascii="Courier New" w:hAnsi="Courier New" w:cs="Courier New" w:hint="default"/>
+      </w:rPr>
+    </w:lvl>
+    <w:lvl w:ilvl="2" w:tplc="04090005" w:tentative="1">
+      <w:start w:val="1"/>
+      <w:numFmt w:val="bullet"/>
+      <w:lvlText w:val=""/>
+      <w:lvlJc w:val="left"/>
+      <w:pPr>
+        <w:ind w:left="2160" w:hanging="360"/>
+      </w:pPr>
+      <w:rPr>
+        <w:rFonts w:ascii="Wingdings" w:hAnsi="Wingdings" w:hint="default"/>
+      </w:rPr>
+    </w:lvl>
+    <w:lvl w:ilvl="3" w:tplc="04090001" w:tentative="1">
+      <w:start w:val="1"/>
+      <w:numFmt w:val="bullet"/>
+      <w:lvlText w:val=""/>
+      <w:lvlJc w:val="left"/>
+      <w:pPr>
+        <w:ind w:left="2880" w:hanging="360"/>
+      </w:pPr>
+      <w:rPr>
+        <w:rFonts w:ascii="Symbol" w:hAnsi="Symbol" w:hint="default"/>
+      </w:rPr>
+    </w:lvl>
+    <w:lvl w:ilvl="4" w:tplc="04090003" w:tentative="1">
+      <w:start w:val="1"/>
+      <w:numFmt w:val="bullet"/>
+      <w:lvlText w:val="o"/>
+      <w:lvlJc w:val="left"/>
+      <w:pPr>
+        <w:ind w:left="3600" w:hanging="360"/>
+      </w:pPr>
+      <w:rPr>
+        <w:rFonts w:ascii="Courier New" w:hAnsi="Courier New" w:cs="Courier New" w:hint="default"/>
+      </w:rPr>
+    </w:lvl>
+    <w:lvl w:ilvl="5" w:tplc="04090005" w:tentative="1">
+      <w:start w:val="1"/>
+      <w:numFmt w:val="bullet"/>
+      <w:lvlText w:val=""/>
+      <w:lvlJc w:val="left"/>
+      <w:pPr>
+        <w:ind w:left="4320" w:hanging="360"/>
+      </w:pPr>
+      <w:rPr>
+        <w:rFonts w:ascii="Wingdings" w:hAnsi="Wingdings" w:hint="default"/>
+      </w:rPr>
+    </w:lvl>
+    <w:lvl w:ilvl="6" w:tplc="04090001" w:tentative="1">
+      <w:start w:val="1"/>
+      <w:numFmt w:val="bullet"/>
+      <w:lvlText w:val=""/>
+      <w:lvlJc w:val="left"/>
+      <w:pPr>
+        <w:ind w:left="5040" w:hanging="360"/>
+      </w:pPr>
+      <w:rPr>
+        <w:rFonts w:ascii="Symbol" w:hAnsi="Symbol" w:hint="default"/>
+      </w:rPr>
+    </w:lvl>
+    <w:lvl w:ilvl="7" w:tplc="04090003" w:tentative="1">
+      <w:start w:val="1"/>
+      <w:numFmt w:val="bullet"/>
+      <w:lvlText w:val="o"/>
+      <w:lvlJc w:val="left"/>
+      <w:pPr>
+        <w:ind w:left="5760" w:hanging="360"/>
+      </w:pPr>
+      <w:rPr>
+        <w:rFonts w:ascii="Courier New" w:hAnsi="Courier New" w:cs="Courier New" w:hint="default"/>
+      </w:rPr>
+    </w:lvl>
+    <w:lvl w:ilvl="8" w:tplc="04090005" w:tentative="1">
+      <w:start w:val="1"/>
+      <w:numFmt w:val="bullet"/>
+      <w:lvlText w:val=""/>
+      <w:lvlJc w:val="left"/>
+      <w:pPr>
+        <w:ind w:left="6480" w:hanging="360"/>
+      </w:pPr>
+      <w:rPr>
+        <w:rFonts w:ascii="Wingdings" w:hAnsi="Wingdings" w:hint="default"/>
+      </w:rPr>
+    </w:lvl>
+  </w:abstractNum>
+  <w:abstractNum w:abstractNumId="6" w15:restartNumberingAfterBreak="0">
     <w:nsid w:val="713978CA"/>
     <w:multiLevelType w:val="hybridMultilevel"/>
     <w:tmpl w:val="95F43574"/>
@@ -2664,7 +2597,7 @@
       </w:pPr>
     </w:lvl>
   </w:abstractNum>
-  <w:abstractNum w:abstractNumId="5" w15:restartNumberingAfterBreak="0">
+  <w:abstractNum w:abstractNumId="7" w15:restartNumberingAfterBreak="0">
     <w:nsid w:val="7DBB4023"/>
     <w:multiLevelType w:val="hybridMultilevel"/>
     <w:tmpl w:val="370E5E28"/>
@@ -2763,12 +2696,18 @@
     <w:abstractNumId w:val="0"/>
   </w:num>
   <w:num w:numId="4">
-    <w:abstractNumId w:val="4"/>
+    <w:abstractNumId w:val="6"/>
   </w:num>
   <w:num w:numId="5">
     <w:abstractNumId w:val="1"/>
   </w:num>
   <w:num w:numId="6">
+    <w:abstractNumId w:val="7"/>
+  </w:num>
+  <w:num w:numId="7">
+    <w:abstractNumId w:val="4"/>
+  </w:num>
+  <w:num w:numId="8">
     <w:abstractNumId w:val="5"/>
   </w:num>
 </w:numbering>
@@ -3570,24 +3509,52 @@
 <w:fonts xmlns:mc="http://schemas.openxmlformats.org/markup-compatibility/2006" xmlns:r="http://schemas.openxmlformats.org/officeDocument/2006/relationships" xmlns:w="http://schemas.openxmlformats.org/wordprocessingml/2006/main" xmlns:w14="http://schemas.microsoft.com/office/word/2010/wordml" xmlns:w15="http://schemas.microsoft.com/office/word/2012/wordml" mc:Ignorable="w14 w15">
   <w:font w:name="Times New Roman">
     <w:panose1 w:val="02020603050405020304"/>
-    <w:charset w:val="EE"/>
+    <w:charset w:val="00"/>
     <w:family w:val="roman"/>
     <w:pitch w:val="variable"/>
+    <w:sig w:usb0="E0002EFF" w:usb1="C000785B" w:usb2="00000009" w:usb3="00000000" w:csb0="000001FF" w:csb1="00000000"/>
+  </w:font>
+  <w:font w:name="Symbol">
+    <w:panose1 w:val="05050102010706020507"/>
+    <w:charset w:val="02"/>
+    <w:family w:val="roman"/>
+    <w:pitch w:val="variable"/>
+    <w:sig w:usb0="00000000" w:usb1="10000000" w:usb2="00000000" w:usb3="00000000" w:csb0="80000000" w:csb1="00000000"/>
+  </w:font>
+  <w:font w:name="Courier New">
+    <w:panose1 w:val="02070309020205020404"/>
+    <w:charset w:val="00"/>
+    <w:family w:val="modern"/>
+    <w:pitch w:val="fixed"/>
     <w:sig w:usb0="E0002EFF" w:usb1="C0007843" w:usb2="00000009" w:usb3="00000000" w:csb0="000001FF" w:csb1="00000000"/>
+  </w:font>
+  <w:font w:name="Wingdings">
+    <w:panose1 w:val="05000000000000000000"/>
+    <w:charset w:val="02"/>
+    <w:family w:val="auto"/>
+    <w:pitch w:val="variable"/>
+    <w:sig w:usb0="00000000" w:usb1="10000000" w:usb2="00000000" w:usb3="00000000" w:csb0="80000000" w:csb1="00000000"/>
   </w:font>
   <w:font w:name="Calibri">
     <w:panose1 w:val="020F0502020204030204"/>
-    <w:charset w:val="EE"/>
+    <w:charset w:val="00"/>
     <w:family w:val="swiss"/>
     <w:pitch w:val="variable"/>
-    <w:sig w:usb0="E00002FF" w:usb1="4000ACFF" w:usb2="00000001" w:usb3="00000000" w:csb0="0000019F" w:csb1="00000000"/>
+    <w:sig w:usb0="E0002AFF" w:usb1="C000247B" w:usb2="00000009" w:usb3="00000000" w:csb0="000001FF" w:csb1="00000000"/>
   </w:font>
   <w:font w:name="Calibri Light">
     <w:panose1 w:val="020F0302020204030204"/>
-    <w:charset w:val="EE"/>
+    <w:charset w:val="00"/>
     <w:family w:val="swiss"/>
     <w:pitch w:val="variable"/>
-    <w:sig w:usb0="A00002EF" w:usb1="4000207B" w:usb2="00000000" w:usb3="00000000" w:csb0="0000019F" w:csb1="00000000"/>
+    <w:sig w:usb0="E0002AFF" w:usb1="C000247B" w:usb2="00000009" w:usb3="00000000" w:csb0="000001FF" w:csb1="00000000"/>
+  </w:font>
+  <w:font w:name="Cambria Math">
+    <w:panose1 w:val="02040503050406030204"/>
+    <w:charset w:val="00"/>
+    <w:family w:val="roman"/>
+    <w:pitch w:val="variable"/>
+    <w:sig w:usb0="E00002FF" w:usb1="420024FF" w:usb2="00000000" w:usb3="00000000" w:csb0="0000019F" w:csb1="00000000"/>
   </w:font>
 </w:fonts>
 </file>
@@ -3608,8 +3575,12 @@
   </w:compat>
   <w:rsids>
     <w:rsidRoot w:val="00EC5095"/>
+    <w:rsid w:val="000F3377"/>
     <w:rsid w:val="00365A32"/>
+    <w:rsid w:val="00B72571"/>
+    <w:rsid w:val="00D24B34"/>
     <w:rsid w:val="00EC5095"/>
+    <w:rsid w:val="00F130ED"/>
   </w:rsids>
   <m:mathPr>
     <m:mathFont m:val="Cambria Math"/>
@@ -3626,8 +3597,8 @@
   </m:mathPr>
   <w:themeFontLang w:val="en-US"/>
   <w:clrSchemeMapping w:bg1="light1" w:t1="dark1" w:bg2="light2" w:t2="dark2" w:accent1="accent1" w:accent2="accent2" w:accent3="accent3" w:accent4="accent4" w:accent5="accent5" w:accent6="accent6" w:hyperlink="hyperlink" w:followedHyperlink="followedHyperlink"/>
-  <w:decimalSymbol w:val=","/>
-  <w:listSeparator w:val=";"/>
+  <w:decimalSymbol w:val="."/>
+  <w:listSeparator w:val=","/>
   <w15:chartTrackingRefBased/>
 </w:settings>
 </file>
@@ -4086,7 +4057,7 @@
     <w:basedOn w:val="Predvolenpsmoodseku"/>
     <w:uiPriority w:val="99"/>
     <w:semiHidden/>
-    <w:rsid w:val="00EC5095"/>
+    <w:rsid w:val="00B72571"/>
     <w:rPr>
       <w:color w:val="808080"/>
     </w:rPr>
@@ -4386,7 +4357,7 @@
 </file>
 
 <file path=customXml/itemProps2.xml><?xml version="1.0" encoding="utf-8"?>
-<ds:datastoreItem xmlns:ds="http://schemas.openxmlformats.org/officeDocument/2006/customXml" ds:itemID="{055E703F-D0C4-42BD-B3C1-1FC3422BC442}">
+<ds:datastoreItem xmlns:ds="http://schemas.openxmlformats.org/officeDocument/2006/customXml" ds:itemID="{2A015493-18F9-4E3B-9932-9BEC83FF9EE1}">
   <ds:schemaRefs>
     <ds:schemaRef ds:uri="http://schemas.openxmlformats.org/officeDocument/2006/bibliography"/>
   </ds:schemaRefs>

</xml_diff>

<commit_message>
Finished programme documentation of my part.
</commit_message>
<xml_diff>
--- a/uloha1Dokumentacia.docx
+++ b/uloha1Dokumentacia.docx
@@ -174,7 +174,27 @@
                     <w:szCs w:val="24"/>
                     <w:lang w:val="sk-SK"/>
                   </w:rPr>
-                  <w:t>Návrh optickej odometrie pomocou optického toku</w:t>
+                  <w:t xml:space="preserve">Návrh optickej </w:t>
+                </w:r>
+                <w:proofErr w:type="spellStart"/>
+                <w:r>
+                  <w:rPr>
+                    <w:color w:val="2E74B5" w:themeColor="accent1" w:themeShade="BF"/>
+                    <w:sz w:val="24"/>
+                    <w:szCs w:val="24"/>
+                    <w:lang w:val="sk-SK"/>
+                  </w:rPr>
+                  <w:t>odometrie</w:t>
+                </w:r>
+                <w:proofErr w:type="spellEnd"/>
+                <w:r>
+                  <w:rPr>
+                    <w:color w:val="2E74B5" w:themeColor="accent1" w:themeShade="BF"/>
+                    <w:sz w:val="24"/>
+                    <w:szCs w:val="24"/>
+                    <w:lang w:val="sk-SK"/>
+                  </w:rPr>
+                  <w:t xml:space="preserve"> pomocou optického toku</w:t>
                 </w:r>
               </w:p>
             </w:tc>
@@ -232,7 +252,25 @@
                         <w:sz w:val="28"/>
                         <w:szCs w:val="28"/>
                       </w:rPr>
-                      <w:t>Adam Sojka 72515, Filip Štec 72520</w:t>
+                      <w:t xml:space="preserve">Adam Sojka 72515, Filip </w:t>
+                    </w:r>
+                    <w:proofErr w:type="spellStart"/>
+                    <w:r>
+                      <w:rPr>
+                        <w:color w:val="5B9BD5" w:themeColor="accent1"/>
+                        <w:sz w:val="28"/>
+                        <w:szCs w:val="28"/>
+                      </w:rPr>
+                      <w:t>Štec</w:t>
+                    </w:r>
+                    <w:proofErr w:type="spellEnd"/>
+                    <w:r>
+                      <w:rPr>
+                        <w:color w:val="5B9BD5" w:themeColor="accent1"/>
+                        <w:sz w:val="28"/>
+                        <w:szCs w:val="28"/>
+                      </w:rPr>
+                      <w:t xml:space="preserve"> 72520</w:t>
                     </w:r>
                   </w:p>
                 </w:sdtContent>
@@ -481,12 +519,21 @@
           <w:lang w:val="sk-SK"/>
         </w:rPr>
       </w:pPr>
+      <w:proofErr w:type="spellStart"/>
       <w:r>
         <w:rPr>
           <w:sz w:val="22"/>
           <w:szCs w:val="22"/>
         </w:rPr>
-        <w:t xml:space="preserve">Obrázok </w:t>
+        <w:t>Obrázok</w:t>
+      </w:r>
+      <w:proofErr w:type="spellEnd"/>
+      <w:r>
+        <w:rPr>
+          <w:sz w:val="22"/>
+          <w:szCs w:val="22"/>
+        </w:rPr>
+        <w:t xml:space="preserve"> </w:t>
       </w:r>
       <w:r>
         <w:rPr>
@@ -529,8 +576,65 @@
           <w:sz w:val="22"/>
           <w:szCs w:val="22"/>
         </w:rPr>
-        <w:t xml:space="preserve"> Prinícp určenie optického toku</w:t>
-      </w:r>
+        <w:t xml:space="preserve"> </w:t>
+      </w:r>
+      <w:proofErr w:type="spellStart"/>
+      <w:r>
+        <w:rPr>
+          <w:sz w:val="22"/>
+          <w:szCs w:val="22"/>
+        </w:rPr>
+        <w:t>Prinícp</w:t>
+      </w:r>
+      <w:proofErr w:type="spellEnd"/>
+      <w:r>
+        <w:rPr>
+          <w:sz w:val="22"/>
+          <w:szCs w:val="22"/>
+        </w:rPr>
+        <w:t xml:space="preserve"> </w:t>
+      </w:r>
+      <w:proofErr w:type="spellStart"/>
+      <w:r>
+        <w:rPr>
+          <w:sz w:val="22"/>
+          <w:szCs w:val="22"/>
+        </w:rPr>
+        <w:t>určenie</w:t>
+      </w:r>
+      <w:proofErr w:type="spellEnd"/>
+      <w:r>
+        <w:rPr>
+          <w:sz w:val="22"/>
+          <w:szCs w:val="22"/>
+        </w:rPr>
+        <w:t xml:space="preserve"> </w:t>
+      </w:r>
+      <w:proofErr w:type="spellStart"/>
+      <w:r>
+        <w:rPr>
+          <w:sz w:val="22"/>
+          <w:szCs w:val="22"/>
+        </w:rPr>
+        <w:t>optického</w:t>
+      </w:r>
+      <w:proofErr w:type="spellEnd"/>
+      <w:r>
+        <w:rPr>
+          <w:sz w:val="22"/>
+          <w:szCs w:val="22"/>
+        </w:rPr>
+        <w:t xml:space="preserve"> </w:t>
+      </w:r>
+      <w:proofErr w:type="spellStart"/>
+      <w:r>
+        <w:rPr>
+          <w:sz w:val="22"/>
+          <w:szCs w:val="22"/>
+        </w:rPr>
+        <w:t>toku</w:t>
+      </w:r>
+      <w:proofErr w:type="spellEnd"/>
     </w:p>
     <w:p>
       <w:pPr>
@@ -543,7 +647,21 @@
         <w:rPr>
           <w:lang w:val="sk-SK"/>
         </w:rPr>
-        <w:t>Výpočet optického toku po jednotlivých pixeloch nie je možný, lebo sa dostávame do jednej rovnice s dvomi neznámymi, preto na výpočet použijeme Lucas-Kanade metódu. Táto metóda pozostáva z predpokladu, že susedné body sa pohybujú podobne ako vybratý, tým dostávame preurčenú sústavu rovníc. Metóda rieši aj problém s malými a veľkými pohybmi, lebo používa pyramídu. Pohybom hore po pyramíde sa odstraňujú malé pohyby a veľké pohyby sa stávajú malými, čím dostávame aj mierku.</w:t>
+        <w:t xml:space="preserve">Výpočet optického toku po jednotlivých pixeloch nie je možný, lebo sa dostávame do jednej rovnice s dvomi neznámymi, preto na výpočet použijeme </w:t>
+      </w:r>
+      <w:proofErr w:type="spellStart"/>
+      <w:r>
+        <w:rPr>
+          <w:lang w:val="sk-SK"/>
+        </w:rPr>
+        <w:t>Lucas</w:t>
+      </w:r>
+      <w:proofErr w:type="spellEnd"/>
+      <w:r>
+        <w:rPr>
+          <w:lang w:val="sk-SK"/>
+        </w:rPr>
+        <w:t>-Kanade metódu. Táto metóda pozostáva z predpokladu, že susedné body sa pohybujú podobne ako vybratý, tým dostávame preurčenú sústavu rovníc. Metóda rieši aj problém s malými a veľkými pohybmi, lebo používa pyramídu. Pohybom hore po pyramíde sa odstraňujú malé pohyby a veľké pohyby sa stávajú malými, čím dostávame aj mierku.</w:t>
       </w:r>
     </w:p>
     <w:p>
@@ -557,8 +675,16 @@
         <w:rPr>
           <w:lang w:val="sk-SK"/>
         </w:rPr>
-        <w:t>Vizuálna odometria</w:t>
-      </w:r>
+        <w:t xml:space="preserve">Vizuálna </w:t>
+      </w:r>
+      <w:proofErr w:type="spellStart"/>
+      <w:r>
+        <w:rPr>
+          <w:lang w:val="sk-SK"/>
+        </w:rPr>
+        <w:t>odometria</w:t>
+      </w:r>
+      <w:proofErr w:type="spellEnd"/>
     </w:p>
     <w:p>
       <w:pPr>
@@ -674,12 +800,21 @@
           <w:lang w:val="sk-SK"/>
         </w:rPr>
       </w:pPr>
+      <w:proofErr w:type="spellStart"/>
       <w:r>
         <w:rPr>
           <w:sz w:val="22"/>
           <w:szCs w:val="22"/>
         </w:rPr>
-        <w:t xml:space="preserve">Obrázok </w:t>
+        <w:t>Obrázok</w:t>
+      </w:r>
+      <w:proofErr w:type="spellEnd"/>
+      <w:r>
+        <w:rPr>
+          <w:sz w:val="22"/>
+          <w:szCs w:val="22"/>
+        </w:rPr>
+        <w:t xml:space="preserve"> </w:t>
       </w:r>
       <w:r>
         <w:rPr>
@@ -722,7 +857,87 @@
           <w:sz w:val="22"/>
           <w:szCs w:val="22"/>
         </w:rPr>
-        <w:t xml:space="preserve"> Princíp určenia pohybu v smere osi Y</w:t>
+        <w:t xml:space="preserve"> </w:t>
+      </w:r>
+      <w:proofErr w:type="spellStart"/>
+      <w:r>
+        <w:rPr>
+          <w:sz w:val="22"/>
+          <w:szCs w:val="22"/>
+        </w:rPr>
+        <w:t>Princíp</w:t>
+      </w:r>
+      <w:proofErr w:type="spellEnd"/>
+      <w:r>
+        <w:rPr>
+          <w:sz w:val="22"/>
+          <w:szCs w:val="22"/>
+        </w:rPr>
+        <w:t xml:space="preserve"> </w:t>
+      </w:r>
+      <w:proofErr w:type="spellStart"/>
+      <w:r>
+        <w:rPr>
+          <w:sz w:val="22"/>
+          <w:szCs w:val="22"/>
+        </w:rPr>
+        <w:t>určenia</w:t>
+      </w:r>
+      <w:proofErr w:type="spellEnd"/>
+      <w:r>
+        <w:rPr>
+          <w:sz w:val="22"/>
+          <w:szCs w:val="22"/>
+        </w:rPr>
+        <w:t xml:space="preserve"> </w:t>
+      </w:r>
+      <w:proofErr w:type="spellStart"/>
+      <w:r>
+        <w:rPr>
+          <w:sz w:val="22"/>
+          <w:szCs w:val="22"/>
+        </w:rPr>
+        <w:t>pohybu</w:t>
+      </w:r>
+      <w:proofErr w:type="spellEnd"/>
+      <w:r>
+        <w:rPr>
+          <w:sz w:val="22"/>
+          <w:szCs w:val="22"/>
+        </w:rPr>
+        <w:t xml:space="preserve"> v </w:t>
+      </w:r>
+      <w:proofErr w:type="spellStart"/>
+      <w:r>
+        <w:rPr>
+          <w:sz w:val="22"/>
+          <w:szCs w:val="22"/>
+        </w:rPr>
+        <w:t>smere</w:t>
+      </w:r>
+      <w:proofErr w:type="spellEnd"/>
+      <w:r>
+        <w:rPr>
+          <w:sz w:val="22"/>
+          <w:szCs w:val="22"/>
+        </w:rPr>
+        <w:t xml:space="preserve"> </w:t>
+      </w:r>
+      <w:proofErr w:type="spellStart"/>
+      <w:r>
+        <w:rPr>
+          <w:sz w:val="22"/>
+          <w:szCs w:val="22"/>
+        </w:rPr>
+        <w:t>osi</w:t>
+      </w:r>
+      <w:proofErr w:type="spellEnd"/>
+      <w:r>
+        <w:rPr>
+          <w:sz w:val="22"/>
+          <w:szCs w:val="22"/>
+        </w:rPr>
+        <w:t xml:space="preserve"> Y</w:t>
       </w:r>
     </w:p>
     <w:p>
@@ -782,10 +997,10 @@
             <v:path o:extrusionok="f" gradientshapeok="t" o:connecttype="rect"/>
             <o:lock v:ext="edit" aspectratio="t"/>
           </v:shapetype>
-          <v:shape id="_x0000_i1025" type="#_x0000_t75" style="width:315pt;height:152.3pt" o:ole="">
+          <v:shape id="_x0000_i1025" type="#_x0000_t75" style="width:314.75pt;height:152.3pt" o:ole="">
             <v:imagedata r:id="rId10" o:title=""/>
           </v:shape>
-          <o:OLEObject Type="Embed" ProgID="CorelDraw.Graphic.17" ShapeID="_x0000_i1025" DrawAspect="Content" ObjectID="_1554051877" r:id="rId11"/>
+          <o:OLEObject Type="Embed" ProgID="CorelDraw.Graphic.17" ShapeID="_x0000_i1025" DrawAspect="Content" ObjectID="_1554054101" r:id="rId11"/>
         </w:object>
       </w:r>
     </w:p>
@@ -1021,7 +1236,15 @@
           <w:lang w:val="sk-SK"/>
         </w:rPr>
         <w:lastRenderedPageBreak/>
-        <w:t>Kde X</w:t>
+        <w:t xml:space="preserve">Kde </w:t>
+      </w:r>
+      <w:proofErr w:type="spellStart"/>
+      <w:r>
+        <w:rPr>
+          <w:rFonts w:eastAsiaTheme="minorEastAsia"/>
+          <w:lang w:val="sk-SK"/>
+        </w:rPr>
+        <w:t>X</w:t>
       </w:r>
       <w:r>
         <w:rPr>
@@ -1031,6 +1254,7 @@
         </w:rPr>
         <w:t>cm</w:t>
       </w:r>
+      <w:proofErr w:type="spellEnd"/>
       <w:r>
         <w:rPr>
           <w:rFonts w:eastAsiaTheme="minorEastAsia"/>
@@ -1105,7 +1329,21 @@
         <w:rPr>
           <w:lang w:val="sk-SK"/>
         </w:rPr>
-        <w:t>Všetky zdrojové kódy sú písané v C++ s použitím openCv 3.1, aj staršie verzie by mali byť kompatibilné.</w:t>
+        <w:t xml:space="preserve">Všetky zdrojové kódy sú písané v C++ s použitím </w:t>
+      </w:r>
+      <w:proofErr w:type="spellStart"/>
+      <w:r>
+        <w:rPr>
+          <w:lang w:val="sk-SK"/>
+        </w:rPr>
+        <w:t>openCv</w:t>
+      </w:r>
+      <w:proofErr w:type="spellEnd"/>
+      <w:r>
+        <w:rPr>
+          <w:lang w:val="sk-SK"/>
+        </w:rPr>
+        <w:t xml:space="preserve"> 3.1, aj staršie verzie by mali byť kompatibilné.</w:t>
       </w:r>
     </w:p>
     <w:p>
@@ -1132,12 +1370,14 @@
           <w:lang w:val="sk-SK"/>
         </w:rPr>
       </w:pPr>
+      <w:proofErr w:type="spellStart"/>
       <w:r>
         <w:rPr>
           <w:lang w:val="sk-SK"/>
         </w:rPr>
         <w:t>Main</w:t>
       </w:r>
+      <w:proofErr w:type="spellEnd"/>
       <w:r>
         <w:rPr>
           <w:lang w:val="sk-SK"/>
@@ -1156,12 +1396,14 @@
           <w:lang w:val="sk-SK"/>
         </w:rPr>
       </w:pPr>
+      <w:proofErr w:type="spellStart"/>
       <w:r>
         <w:rPr>
           <w:lang w:val="sk-SK"/>
         </w:rPr>
         <w:t>captureVideo</w:t>
       </w:r>
+      <w:proofErr w:type="spellEnd"/>
       <w:r>
         <w:rPr>
           <w:lang w:val="sk-SK"/>
@@ -1198,12 +1440,14 @@
           <w:lang w:val="sk-SK"/>
         </w:rPr>
       </w:pPr>
+      <w:proofErr w:type="spellStart"/>
       <w:r>
         <w:rPr>
           <w:lang w:val="sk-SK"/>
         </w:rPr>
         <w:t>readImagesFromDirectory</w:t>
       </w:r>
+      <w:proofErr w:type="spellEnd"/>
       <w:r>
         <w:rPr>
           <w:lang w:val="sk-SK"/>
@@ -1222,12 +1466,14 @@
           <w:lang w:val="sk-SK"/>
         </w:rPr>
       </w:pPr>
+      <w:proofErr w:type="spellStart"/>
       <w:r>
         <w:rPr>
           <w:lang w:val="sk-SK"/>
         </w:rPr>
         <w:t>DetectTarget</w:t>
       </w:r>
+      <w:proofErr w:type="spellEnd"/>
       <w:r>
         <w:rPr>
           <w:lang w:val="sk-SK"/>
@@ -1246,12 +1492,14 @@
           <w:lang w:val="sk-SK"/>
         </w:rPr>
       </w:pPr>
+      <w:proofErr w:type="spellStart"/>
       <w:r>
         <w:rPr>
           <w:lang w:val="sk-SK"/>
         </w:rPr>
         <w:t>opticalFlowLucasKanade</w:t>
       </w:r>
+      <w:proofErr w:type="spellEnd"/>
       <w:r>
         <w:rPr>
           <w:lang w:val="sk-SK"/>
@@ -1270,12 +1518,14 @@
           <w:lang w:val="sk-SK"/>
         </w:rPr>
       </w:pPr>
+      <w:proofErr w:type="spellStart"/>
       <w:r>
         <w:rPr>
           <w:lang w:val="sk-SK"/>
         </w:rPr>
         <w:t>detectMotionXZ</w:t>
       </w:r>
+      <w:proofErr w:type="spellEnd"/>
       <w:r>
         <w:rPr>
           <w:lang w:val="sk-SK"/>
@@ -1294,12 +1544,14 @@
           <w:lang w:val="sk-SK"/>
         </w:rPr>
       </w:pPr>
+      <w:proofErr w:type="spellStart"/>
       <w:r>
         <w:rPr>
           <w:lang w:val="sk-SK"/>
         </w:rPr>
         <w:t>detectMotionY</w:t>
       </w:r>
+      <w:proofErr w:type="spellEnd"/>
       <w:r>
         <w:rPr>
           <w:lang w:val="sk-SK"/>
@@ -1318,12 +1570,14 @@
           <w:lang w:val="sk-SK"/>
         </w:rPr>
       </w:pPr>
+      <w:proofErr w:type="spellStart"/>
       <w:r>
         <w:rPr>
           <w:lang w:val="sk-SK"/>
         </w:rPr>
         <w:t>displayData</w:t>
       </w:r>
+      <w:proofErr w:type="spellEnd"/>
       <w:r>
         <w:rPr>
           <w:lang w:val="sk-SK"/>
@@ -1342,8 +1596,16 @@
         <w:rPr>
           <w:lang w:val="sk-SK"/>
         </w:rPr>
-        <w:t>1. Funkcia main</w:t>
-      </w:r>
+        <w:t xml:space="preserve">1. Funkcia </w:t>
+      </w:r>
+      <w:proofErr w:type="spellStart"/>
+      <w:r>
+        <w:rPr>
+          <w:lang w:val="sk-SK"/>
+        </w:rPr>
+        <w:t>main</w:t>
+      </w:r>
+      <w:proofErr w:type="spellEnd"/>
     </w:p>
     <w:p>
       <w:pPr>
@@ -1376,33 +1638,91 @@
         <w:rPr>
           <w:lang w:val="sk-SK"/>
         </w:rPr>
-        <w:t>Obsahuje funkcie saveFrame(uloženie obrázka) a captureVideoAsImages(záznam videa ako obrázkov).</w:t>
-      </w:r>
-    </w:p>
-    <w:p>
-      <w:pPr>
-        <w:rPr>
-          <w:lang w:val="sk-SK"/>
-        </w:rPr>
-      </w:pPr>
-      <w:r>
-        <w:rPr>
-          <w:lang w:val="sk-SK"/>
-        </w:rPr>
-        <w:t>saveFrame – uloží cv maticu do bitovej mapy na disk do umiestnenia captureVid, ktoré je umiestnené pri spustiteľnom súbore.</w:t>
-      </w:r>
-    </w:p>
-    <w:p>
-      <w:pPr>
-        <w:rPr>
-          <w:lang w:val="sk-SK"/>
-        </w:rPr>
-      </w:pPr>
-      <w:r>
-        <w:rPr>
-          <w:lang w:val="sk-SK"/>
-        </w:rPr>
-        <w:t xml:space="preserve">captureVideoAsImages </w:t>
+        <w:t xml:space="preserve">Obsahuje funkcie </w:t>
+      </w:r>
+      <w:proofErr w:type="spellStart"/>
+      <w:r>
+        <w:rPr>
+          <w:lang w:val="sk-SK"/>
+        </w:rPr>
+        <w:t>saveFrame</w:t>
+      </w:r>
+      <w:proofErr w:type="spellEnd"/>
+      <w:r>
+        <w:rPr>
+          <w:lang w:val="sk-SK"/>
+        </w:rPr>
+        <w:t>(uloženie obrázka) a </w:t>
+      </w:r>
+      <w:proofErr w:type="spellStart"/>
+      <w:r>
+        <w:rPr>
+          <w:lang w:val="sk-SK"/>
+        </w:rPr>
+        <w:t>captureVideoAsImages</w:t>
+      </w:r>
+      <w:proofErr w:type="spellEnd"/>
+      <w:r>
+        <w:rPr>
+          <w:lang w:val="sk-SK"/>
+        </w:rPr>
+        <w:t>(záznam videa ako obrázkov).</w:t>
+      </w:r>
+    </w:p>
+    <w:p>
+      <w:pPr>
+        <w:rPr>
+          <w:lang w:val="sk-SK"/>
+        </w:rPr>
+      </w:pPr>
+      <w:proofErr w:type="spellStart"/>
+      <w:r>
+        <w:rPr>
+          <w:lang w:val="sk-SK"/>
+        </w:rPr>
+        <w:t>saveFrame</w:t>
+      </w:r>
+      <w:proofErr w:type="spellEnd"/>
+      <w:r>
+        <w:rPr>
+          <w:lang w:val="sk-SK"/>
+        </w:rPr>
+        <w:t xml:space="preserve"> – uloží cv maticu do bitovej mapy na disk do umiestnenia </w:t>
+      </w:r>
+      <w:proofErr w:type="spellStart"/>
+      <w:r>
+        <w:rPr>
+          <w:lang w:val="sk-SK"/>
+        </w:rPr>
+        <w:t>captureVid</w:t>
+      </w:r>
+      <w:proofErr w:type="spellEnd"/>
+      <w:r>
+        <w:rPr>
+          <w:lang w:val="sk-SK"/>
+        </w:rPr>
+        <w:t>, ktoré je umiestnené pri spustiteľnom súbore.</w:t>
+      </w:r>
+    </w:p>
+    <w:p>
+      <w:pPr>
+        <w:rPr>
+          <w:lang w:val="sk-SK"/>
+        </w:rPr>
+      </w:pPr>
+      <w:proofErr w:type="spellStart"/>
+      <w:r>
+        <w:rPr>
+          <w:lang w:val="sk-SK"/>
+        </w:rPr>
+        <w:t>captureVideoAsImages</w:t>
+      </w:r>
+      <w:proofErr w:type="spellEnd"/>
+      <w:r>
+        <w:rPr>
+          <w:lang w:val="sk-SK"/>
+        </w:rPr>
+        <w:t xml:space="preserve"> </w:t>
       </w:r>
       <w:r>
         <w:rPr>
@@ -1420,7 +1740,21 @@
         <w:rPr>
           <w:lang w:val="sk-SK"/>
         </w:rPr>
-        <w:t>zobrazuje obrázky z kamery do okna a spúšťa funkciu saveFrame každých 100ms.</w:t>
+        <w:t xml:space="preserve">zobrazuje obrázky z kamery do okna a spúšťa funkciu </w:t>
+      </w:r>
+      <w:proofErr w:type="spellStart"/>
+      <w:r>
+        <w:rPr>
+          <w:lang w:val="sk-SK"/>
+        </w:rPr>
+        <w:t>saveFrame</w:t>
+      </w:r>
+      <w:proofErr w:type="spellEnd"/>
+      <w:r>
+        <w:rPr>
+          <w:lang w:val="sk-SK"/>
+        </w:rPr>
+        <w:t xml:space="preserve"> každých 100ms.</w:t>
       </w:r>
     </w:p>
     <w:p>
@@ -1461,11 +1795,19 @@
           <w:lang w:val="sk-SK"/>
         </w:rPr>
       </w:pPr>
-      <w:r>
-        <w:rPr>
-          <w:lang w:val="sk-SK"/>
-        </w:rPr>
-        <w:t>getImageFileNames – načítanie názvov všetkých bitových máp v danom umiestnení, vstupom je umiestnenie súborov a výstupom je vektor reťazcov názvov.</w:t>
+      <w:proofErr w:type="spellStart"/>
+      <w:r>
+        <w:rPr>
+          <w:lang w:val="sk-SK"/>
+        </w:rPr>
+        <w:t>getImageFileNames</w:t>
+      </w:r>
+      <w:proofErr w:type="spellEnd"/>
+      <w:r>
+        <w:rPr>
+          <w:lang w:val="sk-SK"/>
+        </w:rPr>
+        <w:t xml:space="preserve"> – načítanie názvov všetkých bitových máp v danom umiestnení, vstupom je umiestnenie súborov a výstupom je vektor reťazcov názvov.</w:t>
       </w:r>
     </w:p>
     <w:p>
@@ -1479,11 +1821,19 @@
           <w:lang w:val="sk-SK"/>
         </w:rPr>
       </w:pPr>
-      <w:r>
-        <w:rPr>
-          <w:lang w:val="sk-SK"/>
-        </w:rPr>
-        <w:t xml:space="preserve">readImgFiles – načítanie bitových máp zo súborov do pamäte RAM, vstupom je umiestnenie </w:t>
+      <w:proofErr w:type="spellStart"/>
+      <w:r>
+        <w:rPr>
+          <w:lang w:val="sk-SK"/>
+        </w:rPr>
+        <w:t>readImgFiles</w:t>
+      </w:r>
+      <w:proofErr w:type="spellEnd"/>
+      <w:r>
+        <w:rPr>
+          <w:lang w:val="sk-SK"/>
+        </w:rPr>
+        <w:t xml:space="preserve"> – načítanie bitových máp zo súborov do pamäte RAM, vstupom je umiestnenie </w:t>
       </w:r>
       <w:r>
         <w:rPr>
@@ -1509,11 +1859,19 @@
           <w:lang w:val="sk-SK"/>
         </w:rPr>
       </w:pPr>
-      <w:r>
-        <w:rPr>
-          <w:lang w:val="sk-SK"/>
-        </w:rPr>
-        <w:t xml:space="preserve">showImagesFromDirectory – demo zobrazenie obrázkov z daného </w:t>
+      <w:proofErr w:type="spellStart"/>
+      <w:r>
+        <w:rPr>
+          <w:lang w:val="sk-SK"/>
+        </w:rPr>
+        <w:t>showImagesFromDirectory</w:t>
+      </w:r>
+      <w:proofErr w:type="spellEnd"/>
+      <w:r>
+        <w:rPr>
+          <w:lang w:val="sk-SK"/>
+        </w:rPr>
+        <w:t xml:space="preserve"> – demo zobrazenie obrázkov z daného </w:t>
       </w:r>
       <w:r>
         <w:rPr>
@@ -1521,6 +1879,32 @@
         </w:rPr>
         <w:t>umiestnenia</w:t>
       </w:r>
+      <w:r>
+        <w:rPr>
+          <w:lang w:val="sk-SK"/>
+        </w:rPr>
+        <w:t xml:space="preserve"> </w:t>
+      </w:r>
+      <w:r>
+        <w:rPr>
+          <w:lang w:val="sk-SK"/>
+        </w:rPr>
+        <w:t xml:space="preserve">– je potrebné zabezpečiť dáta do umiestnenia </w:t>
+      </w:r>
+      <w:proofErr w:type="spellStart"/>
+      <w:r>
+        <w:rPr>
+          <w:lang w:val="sk-SK"/>
+        </w:rPr>
+        <w:t>captureVidX</w:t>
+      </w:r>
+      <w:proofErr w:type="spellEnd"/>
+      <w:r>
+        <w:rPr>
+          <w:lang w:val="sk-SK"/>
+        </w:rPr>
+        <w:t>.</w:t>
+      </w:r>
     </w:p>
     <w:p>
       <w:pPr>
@@ -1554,107 +1938,609 @@
         <w:rPr>
           <w:lang w:val="sk-SK"/>
         </w:rPr>
+        <w:lastRenderedPageBreak/>
         <w:t>5. Výpočet optického toku</w:t>
       </w:r>
     </w:p>
     <w:p>
       <w:pPr>
+        <w:pStyle w:val="Odsekzoznamu"/>
+        <w:numPr>
+          <w:ilvl w:val="0"/>
+          <w:numId w:val="9"/>
+        </w:numPr>
+        <w:rPr>
+          <w:lang w:val="sk-SK"/>
+        </w:rPr>
+      </w:pPr>
+      <w:proofErr w:type="spellStart"/>
+      <w:r>
+        <w:rPr>
+          <w:lang w:val="sk-SK"/>
+        </w:rPr>
+        <w:t>computeOpticalFlow</w:t>
+      </w:r>
+      <w:proofErr w:type="spellEnd"/>
+      <w:r>
+        <w:rPr>
+          <w:lang w:val="sk-SK"/>
+        </w:rPr>
+        <w:t xml:space="preserve"> – vypočíta optický tok dvoch </w:t>
+      </w:r>
+      <w:proofErr w:type="spellStart"/>
+      <w:r>
+        <w:rPr>
+          <w:lang w:val="sk-SK"/>
+        </w:rPr>
+        <w:t>zasebou</w:t>
+      </w:r>
+      <w:proofErr w:type="spellEnd"/>
+      <w:r>
+        <w:rPr>
+          <w:lang w:val="sk-SK"/>
+        </w:rPr>
+        <w:t xml:space="preserve"> idúcich obrázkov – vstupom je </w:t>
+      </w:r>
+      <w:proofErr w:type="spellStart"/>
+      <w:r>
+        <w:rPr>
+          <w:lang w:val="sk-SK"/>
+        </w:rPr>
+        <w:t>šedotónový</w:t>
+      </w:r>
+      <w:proofErr w:type="spellEnd"/>
+      <w:r>
+        <w:rPr>
+          <w:lang w:val="sk-SK"/>
+        </w:rPr>
+        <w:t xml:space="preserve"> obrázok a predošlý obrázok, body objektu a predošlé body objektu. </w:t>
+      </w:r>
+      <w:r>
+        <w:rPr>
+          <w:lang w:val="sk-SK"/>
+        </w:rPr>
+        <w:t>Pri prvom spustení j</w:t>
+      </w:r>
+      <w:r>
+        <w:rPr>
+          <w:lang w:val="sk-SK"/>
+        </w:rPr>
+        <w:t>e potrebné inicializovať body individuálnou detekciou objektu.</w:t>
+      </w:r>
+    </w:p>
+    <w:p>
+      <w:pPr>
+        <w:pStyle w:val="Odsekzoznamu"/>
+        <w:numPr>
+          <w:ilvl w:val="0"/>
+          <w:numId w:val="9"/>
+        </w:numPr>
+        <w:rPr>
+          <w:lang w:val="sk-SK"/>
+        </w:rPr>
+      </w:pPr>
+      <w:proofErr w:type="spellStart"/>
+      <w:r>
+        <w:rPr>
+          <w:lang w:val="sk-SK"/>
+        </w:rPr>
+        <w:t>showOpticalFlow</w:t>
+      </w:r>
+      <w:proofErr w:type="spellEnd"/>
+      <w:r>
+        <w:rPr>
+          <w:lang w:val="sk-SK"/>
+        </w:rPr>
+        <w:t xml:space="preserve"> – demonštrácia použitia funkcie </w:t>
+      </w:r>
+      <w:proofErr w:type="spellStart"/>
+      <w:r>
+        <w:rPr>
+          <w:lang w:val="sk-SK"/>
+        </w:rPr>
+        <w:t>computeOpticalFlow</w:t>
+      </w:r>
+      <w:proofErr w:type="spellEnd"/>
+      <w:r>
+        <w:rPr>
+          <w:lang w:val="sk-SK"/>
+        </w:rPr>
+        <w:t xml:space="preserve"> – je potrebné zabezpečiť dáta do umiestnenia </w:t>
+      </w:r>
+      <w:proofErr w:type="spellStart"/>
+      <w:r>
+        <w:rPr>
+          <w:lang w:val="sk-SK"/>
+        </w:rPr>
+        <w:t>captureVidX</w:t>
+      </w:r>
+      <w:proofErr w:type="spellEnd"/>
+      <w:r>
+        <w:rPr>
+          <w:lang w:val="sk-SK"/>
+        </w:rPr>
+        <w:t>.</w:t>
+      </w:r>
+    </w:p>
+    <w:p>
+      <w:pPr>
+        <w:pStyle w:val="Nadpis2"/>
+        <w:rPr>
+          <w:lang w:val="sk-SK"/>
+        </w:rPr>
+      </w:pPr>
+      <w:r>
+        <w:rPr>
+          <w:lang w:val="sk-SK"/>
+        </w:rPr>
+        <w:t>6. Detekcia pohybu v osi XZ</w:t>
+      </w:r>
+    </w:p>
+    <w:p>
+      <w:pPr>
+        <w:rPr>
+          <w:lang w:val="sk-SK"/>
+        </w:rPr>
+      </w:pPr>
+    </w:p>
+    <w:p>
+      <w:pPr>
+        <w:pStyle w:val="Nadpis2"/>
+        <w:rPr>
+          <w:lang w:val="sk-SK"/>
+        </w:rPr>
+      </w:pPr>
+      <w:r>
+        <w:rPr>
+          <w:lang w:val="sk-SK"/>
+        </w:rPr>
+        <w:t>7. Detekcia pohybu v osi Y</w:t>
+      </w:r>
+    </w:p>
+    <w:p>
+      <w:pPr>
+        <w:rPr>
+          <w:lang w:val="sk-SK"/>
+        </w:rPr>
+      </w:pPr>
+      <w:r>
+        <w:rPr>
+          <w:lang w:val="sk-SK"/>
+        </w:rPr>
+        <w:t>Obsahuje sedem funkcií pre dosiahnutie cieľa zistenia pohybu kamery v smere Y:</w:t>
+      </w:r>
+    </w:p>
+    <w:p>
+      <w:pPr>
+        <w:pStyle w:val="Odsekzoznamu"/>
+        <w:numPr>
+          <w:ilvl w:val="0"/>
+          <w:numId w:val="10"/>
+        </w:numPr>
+        <w:rPr>
+          <w:lang w:val="sk-SK"/>
+        </w:rPr>
+      </w:pPr>
+      <w:proofErr w:type="spellStart"/>
+      <w:r>
+        <w:rPr>
+          <w:lang w:val="sk-SK"/>
+        </w:rPr>
+        <w:t>calibrateAxisY</w:t>
+      </w:r>
+      <w:proofErr w:type="spellEnd"/>
+      <w:r>
+        <w:rPr>
+          <w:lang w:val="sk-SK"/>
+        </w:rPr>
+        <w:t xml:space="preserve"> – funkcia na kalibráciu výpočtu vzdialenosti kamery od objektu záujmu – vstupom je umiestnenie dvoch kalibračných obrázkov najlepšie znázorňujúce objekt záujmu v čo najmenšej vzdialenosti a čo najväčšej, výstupom je k a q koeficient závislosti vzdialenosti od veľkosti objektu na obrázku.</w:t>
+      </w:r>
+    </w:p>
+    <w:p>
+      <w:pPr>
+        <w:pStyle w:val="Odsekzoznamu"/>
+        <w:numPr>
+          <w:ilvl w:val="0"/>
+          <w:numId w:val="10"/>
+        </w:numPr>
+        <w:rPr>
+          <w:lang w:val="sk-SK"/>
+        </w:rPr>
+      </w:pPr>
+      <w:proofErr w:type="spellStart"/>
+      <w:r>
+        <w:rPr>
+          <w:lang w:val="sk-SK"/>
+        </w:rPr>
+        <w:t>getObjectDistance</w:t>
+      </w:r>
+      <w:proofErr w:type="spellEnd"/>
+      <w:r>
+        <w:rPr>
+          <w:lang w:val="sk-SK"/>
+        </w:rPr>
+        <w:t xml:space="preserve"> – výpočet vzdialenosti objektu z:</w:t>
+      </w:r>
+    </w:p>
+    <w:p>
+      <w:pPr>
+        <w:pStyle w:val="Odsekzoznamu"/>
+        <w:numPr>
+          <w:ilvl w:val="1"/>
+          <w:numId w:val="10"/>
+        </w:numPr>
+        <w:rPr>
+          <w:lang w:val="sk-SK"/>
+        </w:rPr>
+      </w:pPr>
+      <w:r>
+        <w:rPr>
+          <w:lang w:val="sk-SK"/>
+        </w:rPr>
+        <w:t> veľkosti objektu v pixeloch a veľkosti v centimetroch</w:t>
+      </w:r>
+    </w:p>
+    <w:p>
+      <w:pPr>
+        <w:pStyle w:val="Odsekzoznamu"/>
+        <w:numPr>
+          <w:ilvl w:val="1"/>
+          <w:numId w:val="10"/>
+        </w:numPr>
+        <w:rPr>
+          <w:lang w:val="sk-SK"/>
+        </w:rPr>
+      </w:pPr>
+      <w:r>
+        <w:rPr>
+          <w:lang w:val="sk-SK"/>
+        </w:rPr>
+        <w:t xml:space="preserve"> Detekciou veľkosti objektu z obrázka pomocou knižnice </w:t>
+      </w:r>
+      <w:proofErr w:type="spellStart"/>
+      <w:r>
+        <w:rPr>
+          <w:lang w:val="sk-SK"/>
+        </w:rPr>
+        <w:t>DetectTarget</w:t>
+      </w:r>
+      <w:proofErr w:type="spellEnd"/>
+      <w:r>
+        <w:rPr>
+          <w:lang w:val="sk-SK"/>
+        </w:rPr>
+        <w:t xml:space="preserve"> a veľkosti objektu v centimetroch</w:t>
+      </w:r>
+    </w:p>
+    <w:p>
+      <w:pPr>
+        <w:pStyle w:val="Odsekzoznamu"/>
+        <w:numPr>
+          <w:ilvl w:val="1"/>
+          <w:numId w:val="10"/>
+        </w:numPr>
+        <w:rPr>
+          <w:lang w:val="sk-SK"/>
+        </w:rPr>
+      </w:pPr>
+      <w:r>
+        <w:rPr>
+          <w:lang w:val="sk-SK"/>
+        </w:rPr>
+        <w:t xml:space="preserve"> určenia veľkosti objektu z bodov kružnice a veľkosti </w:t>
+      </w:r>
+      <w:r>
+        <w:rPr>
+          <w:lang w:val="sk-SK"/>
+        </w:rPr>
+        <w:t>objektu v</w:t>
+      </w:r>
+      <w:r>
+        <w:rPr>
+          <w:lang w:val="sk-SK"/>
+        </w:rPr>
+        <w:t> </w:t>
+      </w:r>
+      <w:r>
+        <w:rPr>
+          <w:lang w:val="sk-SK"/>
+        </w:rPr>
+        <w:t>centimetroch</w:t>
+      </w:r>
+      <w:r>
+        <w:rPr>
+          <w:lang w:val="sk-SK"/>
+        </w:rPr>
+        <w:t xml:space="preserve"> (vstupom budú body z optického toku)</w:t>
+      </w:r>
+    </w:p>
+    <w:p>
+      <w:pPr>
+        <w:pStyle w:val="Odsekzoznamu"/>
+        <w:numPr>
+          <w:ilvl w:val="0"/>
+          <w:numId w:val="10"/>
+        </w:numPr>
+        <w:rPr>
+          <w:lang w:val="sk-SK"/>
+        </w:rPr>
+      </w:pPr>
+      <w:proofErr w:type="spellStart"/>
+      <w:r>
+        <w:rPr>
+          <w:lang w:val="sk-SK"/>
+        </w:rPr>
+        <w:t>getObjectMotionY</w:t>
+      </w:r>
+      <w:proofErr w:type="spellEnd"/>
+      <w:r>
+        <w:rPr>
+          <w:lang w:val="sk-SK"/>
+        </w:rPr>
+        <w:t xml:space="preserve"> – výpočet zmeny polohy kamery voči objektu medzi dvomi obrázkami – vstupom je vzdialenosť aktuálna a predchádzajúca.</w:t>
+      </w:r>
+    </w:p>
+    <w:p>
+      <w:pPr>
+        <w:pStyle w:val="Odsekzoznamu"/>
+        <w:numPr>
+          <w:ilvl w:val="0"/>
+          <w:numId w:val="10"/>
+        </w:numPr>
+        <w:rPr>
+          <w:lang w:val="sk-SK"/>
+        </w:rPr>
+      </w:pPr>
+      <w:proofErr w:type="spellStart"/>
+      <w:r>
+        <w:rPr>
+          <w:lang w:val="sk-SK"/>
+        </w:rPr>
+        <w:t>getLineEquation</w:t>
+      </w:r>
+      <w:proofErr w:type="spellEnd"/>
+      <w:r>
+        <w:rPr>
+          <w:lang w:val="sk-SK"/>
+        </w:rPr>
+        <w:t xml:space="preserve"> – výpočet rovnice priamky z dvoch bodov.</w:t>
+      </w:r>
+    </w:p>
+    <w:p>
+      <w:pPr>
+        <w:pStyle w:val="Odsekzoznamu"/>
+        <w:numPr>
+          <w:ilvl w:val="0"/>
+          <w:numId w:val="10"/>
+        </w:numPr>
+        <w:rPr>
+          <w:lang w:val="sk-SK"/>
+        </w:rPr>
+      </w:pPr>
+      <w:proofErr w:type="spellStart"/>
+      <w:r>
+        <w:rPr>
+          <w:lang w:val="sk-SK"/>
+        </w:rPr>
+        <w:t>printDistanceOfMovingObject</w:t>
+      </w:r>
+      <w:proofErr w:type="spellEnd"/>
+      <w:r>
+        <w:rPr>
+          <w:lang w:val="sk-SK"/>
+        </w:rPr>
+        <w:t xml:space="preserve">, </w:t>
+      </w:r>
+      <w:proofErr w:type="spellStart"/>
+      <w:r>
+        <w:rPr>
+          <w:lang w:val="sk-SK"/>
+        </w:rPr>
+        <w:t>printMovementVectorLengthY</w:t>
+      </w:r>
+      <w:proofErr w:type="spellEnd"/>
+      <w:r>
+        <w:rPr>
+          <w:lang w:val="sk-SK"/>
+        </w:rPr>
+        <w:t xml:space="preserve">,  </w:t>
+      </w:r>
+      <w:proofErr w:type="spellStart"/>
+      <w:r>
+        <w:rPr>
+          <w:lang w:val="sk-SK"/>
+        </w:rPr>
+        <w:t>printMovementVectorLengthYoptflow</w:t>
+      </w:r>
+      <w:proofErr w:type="spellEnd"/>
+      <w:r>
+        <w:rPr>
+          <w:lang w:val="sk-SK"/>
+        </w:rPr>
+        <w:t xml:space="preserve"> – ukážka predošlých funkcií s vypísaním hodnôt posunutia do konzoly.</w:t>
+      </w:r>
+    </w:p>
+    <w:p>
+      <w:pPr>
+        <w:pStyle w:val="Nadpis2"/>
+        <w:rPr>
+          <w:lang w:val="sk-SK"/>
+        </w:rPr>
+      </w:pPr>
+      <w:r>
+        <w:rPr>
+          <w:lang w:val="sk-SK"/>
+        </w:rPr>
+        <w:t>8.  Zobrazenie pohybu kamery</w:t>
+      </w:r>
+    </w:p>
+    <w:p>
+      <w:pPr>
+        <w:rPr>
+          <w:lang w:val="sk-SK"/>
+        </w:rPr>
+      </w:pPr>
+      <w:r>
+        <w:rPr>
+          <w:lang w:val="sk-SK"/>
+        </w:rPr>
+        <w:t>Obsahuje dve funkcie na vizualizáciu posunutia kamery:</w:t>
+      </w:r>
+    </w:p>
+    <w:p>
+      <w:pPr>
+        <w:pStyle w:val="Odsekzoznamu"/>
+        <w:numPr>
+          <w:ilvl w:val="0"/>
+          <w:numId w:val="11"/>
+        </w:numPr>
+        <w:rPr>
+          <w:lang w:val="sk-SK"/>
+        </w:rPr>
+      </w:pPr>
+      <w:proofErr w:type="spellStart"/>
+      <w:r>
+        <w:rPr>
+          <w:lang w:val="sk-SK"/>
+        </w:rPr>
+        <w:t>displayVectorY</w:t>
+      </w:r>
+      <w:proofErr w:type="spellEnd"/>
+      <w:r>
+        <w:rPr>
+          <w:lang w:val="sk-SK"/>
+        </w:rPr>
+        <w:t xml:space="preserve"> – zobrazí vektor v smere osi Y určujúci smer pohybu a zobrazí hodnotu posunutia v centimetroch – vstupom je smerník na cv maticu</w:t>
+      </w:r>
+      <w:r>
+        <w:rPr>
+          <w:lang w:val="sk-SK"/>
+        </w:rPr>
+        <w:t>,</w:t>
+      </w:r>
+      <w:r>
+        <w:rPr>
+          <w:lang w:val="sk-SK"/>
+        </w:rPr>
+        <w:t xml:space="preserve"> </w:t>
+      </w:r>
+      <w:r>
+        <w:rPr>
+          <w:lang w:val="sk-SK"/>
+        </w:rPr>
+        <w:t>kde sa má vektor zobraziť</w:t>
+      </w:r>
+      <w:r>
+        <w:rPr>
+          <w:lang w:val="sk-SK"/>
+        </w:rPr>
+        <w:t>, hodnota posunutia a bod, na ktorom sa má vektor zobraziť.</w:t>
+      </w:r>
+    </w:p>
+    <w:p>
+      <w:pPr>
+        <w:pStyle w:val="Odsekzoznamu"/>
+        <w:numPr>
+          <w:ilvl w:val="0"/>
+          <w:numId w:val="11"/>
+        </w:numPr>
+        <w:rPr>
+          <w:lang w:val="sk-SK"/>
+        </w:rPr>
+      </w:pPr>
+      <w:proofErr w:type="spellStart"/>
+      <w:r>
+        <w:rPr>
+          <w:lang w:val="sk-SK"/>
+        </w:rPr>
+        <w:t>displayVectorXZ</w:t>
+      </w:r>
+      <w:proofErr w:type="spellEnd"/>
+      <w:r>
+        <w:rPr>
+          <w:lang w:val="sk-SK"/>
+        </w:rPr>
+        <w:t xml:space="preserve"> – zobrazí vektor v smere osi X a Z určujúci smer a veľkosť pohybu</w:t>
+      </w:r>
+      <w:r>
+        <w:rPr>
+          <w:lang w:val="sk-SK"/>
+        </w:rPr>
+        <w:t xml:space="preserve"> </w:t>
+      </w:r>
+      <w:r>
+        <w:rPr>
+          <w:lang w:val="sk-SK"/>
+        </w:rPr>
+        <w:t>–</w:t>
+      </w:r>
+      <w:r>
+        <w:rPr>
+          <w:lang w:val="sk-SK"/>
+        </w:rPr>
+        <w:t xml:space="preserve"> </w:t>
+      </w:r>
+      <w:r>
+        <w:rPr>
+          <w:lang w:val="sk-SK"/>
+        </w:rPr>
+        <w:t>vstupom je smerník na cv maticu</w:t>
+      </w:r>
+      <w:r>
+        <w:rPr>
+          <w:lang w:val="sk-SK"/>
+        </w:rPr>
+        <w:t>,</w:t>
+      </w:r>
+      <w:r>
+        <w:rPr>
+          <w:lang w:val="sk-SK"/>
+        </w:rPr>
+        <w:t xml:space="preserve"> kde sa má vektor zobraziť</w:t>
+      </w:r>
+      <w:r>
+        <w:rPr>
+          <w:lang w:val="sk-SK"/>
+        </w:rPr>
+        <w:t>, hodnota posunutia</w:t>
+      </w:r>
+      <w:r>
+        <w:rPr>
+          <w:lang w:val="sk-SK"/>
+        </w:rPr>
+        <w:t>, uhol posunutia</w:t>
+      </w:r>
+      <w:r>
+        <w:rPr>
+          <w:lang w:val="sk-SK"/>
+        </w:rPr>
+        <w:t xml:space="preserve"> a bod, na ktorom sa má vektor zobraziť.</w:t>
+      </w:r>
+    </w:p>
+    <w:p>
+      <w:pPr>
+        <w:pStyle w:val="Nadpis1"/>
         <w:rPr>
           <w:lang w:val="sk-SK"/>
         </w:rPr>
       </w:pPr>
       <w:bookmarkStart w:id="0" w:name="_GoBack"/>
       <w:bookmarkEnd w:id="0"/>
-    </w:p>
-    <w:p>
-      <w:pPr>
-        <w:rPr>
-          <w:lang w:val="sk-SK"/>
-        </w:rPr>
-      </w:pPr>
-    </w:p>
-    <w:p>
-      <w:pPr>
-        <w:pStyle w:val="Nadpis2"/>
-        <w:rPr>
-          <w:lang w:val="sk-SK"/>
-        </w:rPr>
-      </w:pPr>
-      <w:r>
-        <w:rPr>
-          <w:lang w:val="sk-SK"/>
-        </w:rPr>
-        <w:t>6. Detekcia pohybu v osi XZ</w:t>
-      </w:r>
-    </w:p>
-    <w:p>
-      <w:pPr>
-        <w:rPr>
-          <w:lang w:val="sk-SK"/>
-        </w:rPr>
-      </w:pPr>
-    </w:p>
-    <w:p>
-      <w:pPr>
-        <w:pStyle w:val="Nadpis2"/>
-        <w:rPr>
-          <w:lang w:val="sk-SK"/>
-        </w:rPr>
-      </w:pPr>
-      <w:r>
-        <w:rPr>
-          <w:lang w:val="sk-SK"/>
-        </w:rPr>
-        <w:t>7. Detekcia pohybu v osi Y</w:t>
-      </w:r>
-    </w:p>
-    <w:p>
-      <w:pPr>
-        <w:rPr>
-          <w:lang w:val="sk-SK"/>
-        </w:rPr>
-      </w:pPr>
-    </w:p>
-    <w:p>
-      <w:pPr>
-        <w:pStyle w:val="Nadpis2"/>
-        <w:rPr>
-          <w:lang w:val="sk-SK"/>
-        </w:rPr>
-      </w:pPr>
-      <w:r>
-        <w:rPr>
-          <w:lang w:val="sk-SK"/>
-        </w:rPr>
-        <w:t>8.  Zobrazenie pohybu kamery</w:t>
-      </w:r>
-    </w:p>
-    <w:p>
-      <w:pPr>
-        <w:rPr>
-          <w:lang w:val="sk-SK"/>
-        </w:rPr>
-      </w:pPr>
-    </w:p>
-    <w:p>
-      <w:pPr>
-        <w:pStyle w:val="Nadpis1"/>
-        <w:rPr>
-          <w:lang w:val="sk-SK"/>
-        </w:rPr>
-      </w:pPr>
-      <w:r>
-        <w:rPr>
-          <w:lang w:val="sk-SK"/>
-        </w:rPr>
+      <w:r>
+        <w:rPr>
+          <w:lang w:val="sk-SK"/>
+        </w:rPr>
+        <w:lastRenderedPageBreak/>
         <w:t xml:space="preserve">Výsledok </w:t>
       </w:r>
+      <w:proofErr w:type="spellStart"/>
       <w:r>
         <w:rPr>
           <w:lang w:val="sk-SK"/>
         </w:rPr>
         <w:t>odometrie</w:t>
       </w:r>
+      <w:proofErr w:type="spellEnd"/>
     </w:p>
     <w:p>
       <w:pPr>
@@ -2040,6 +2926,119 @@
     </w:lvl>
   </w:abstractNum>
   <w:abstractNum w:abstractNumId="1" w15:restartNumberingAfterBreak="0">
+    <w:nsid w:val="0C195CC1"/>
+    <w:multiLevelType w:val="hybridMultilevel"/>
+    <w:tmpl w:val="34D64352"/>
+    <w:lvl w:ilvl="0" w:tplc="04090001">
+      <w:start w:val="1"/>
+      <w:numFmt w:val="bullet"/>
+      <w:lvlText w:val=""/>
+      <w:lvlJc w:val="left"/>
+      <w:pPr>
+        <w:ind w:left="720" w:hanging="360"/>
+      </w:pPr>
+      <w:rPr>
+        <w:rFonts w:ascii="Symbol" w:hAnsi="Symbol" w:hint="default"/>
+      </w:rPr>
+    </w:lvl>
+    <w:lvl w:ilvl="1" w:tplc="04090003" w:tentative="1">
+      <w:start w:val="1"/>
+      <w:numFmt w:val="bullet"/>
+      <w:lvlText w:val="o"/>
+      <w:lvlJc w:val="left"/>
+      <w:pPr>
+        <w:ind w:left="1440" w:hanging="360"/>
+      </w:pPr>
+      <w:rPr>
+        <w:rFonts w:ascii="Courier New" w:hAnsi="Courier New" w:cs="Courier New" w:hint="default"/>
+      </w:rPr>
+    </w:lvl>
+    <w:lvl w:ilvl="2" w:tplc="04090005" w:tentative="1">
+      <w:start w:val="1"/>
+      <w:numFmt w:val="bullet"/>
+      <w:lvlText w:val=""/>
+      <w:lvlJc w:val="left"/>
+      <w:pPr>
+        <w:ind w:left="2160" w:hanging="360"/>
+      </w:pPr>
+      <w:rPr>
+        <w:rFonts w:ascii="Wingdings" w:hAnsi="Wingdings" w:hint="default"/>
+      </w:rPr>
+    </w:lvl>
+    <w:lvl w:ilvl="3" w:tplc="04090001" w:tentative="1">
+      <w:start w:val="1"/>
+      <w:numFmt w:val="bullet"/>
+      <w:lvlText w:val=""/>
+      <w:lvlJc w:val="left"/>
+      <w:pPr>
+        <w:ind w:left="2880" w:hanging="360"/>
+      </w:pPr>
+      <w:rPr>
+        <w:rFonts w:ascii="Symbol" w:hAnsi="Symbol" w:hint="default"/>
+      </w:rPr>
+    </w:lvl>
+    <w:lvl w:ilvl="4" w:tplc="04090003" w:tentative="1">
+      <w:start w:val="1"/>
+      <w:numFmt w:val="bullet"/>
+      <w:lvlText w:val="o"/>
+      <w:lvlJc w:val="left"/>
+      <w:pPr>
+        <w:ind w:left="3600" w:hanging="360"/>
+      </w:pPr>
+      <w:rPr>
+        <w:rFonts w:ascii="Courier New" w:hAnsi="Courier New" w:cs="Courier New" w:hint="default"/>
+      </w:rPr>
+    </w:lvl>
+    <w:lvl w:ilvl="5" w:tplc="04090005" w:tentative="1">
+      <w:start w:val="1"/>
+      <w:numFmt w:val="bullet"/>
+      <w:lvlText w:val=""/>
+      <w:lvlJc w:val="left"/>
+      <w:pPr>
+        <w:ind w:left="4320" w:hanging="360"/>
+      </w:pPr>
+      <w:rPr>
+        <w:rFonts w:ascii="Wingdings" w:hAnsi="Wingdings" w:hint="default"/>
+      </w:rPr>
+    </w:lvl>
+    <w:lvl w:ilvl="6" w:tplc="04090001" w:tentative="1">
+      <w:start w:val="1"/>
+      <w:numFmt w:val="bullet"/>
+      <w:lvlText w:val=""/>
+      <w:lvlJc w:val="left"/>
+      <w:pPr>
+        <w:ind w:left="5040" w:hanging="360"/>
+      </w:pPr>
+      <w:rPr>
+        <w:rFonts w:ascii="Symbol" w:hAnsi="Symbol" w:hint="default"/>
+      </w:rPr>
+    </w:lvl>
+    <w:lvl w:ilvl="7" w:tplc="04090003" w:tentative="1">
+      <w:start w:val="1"/>
+      <w:numFmt w:val="bullet"/>
+      <w:lvlText w:val="o"/>
+      <w:lvlJc w:val="left"/>
+      <w:pPr>
+        <w:ind w:left="5760" w:hanging="360"/>
+      </w:pPr>
+      <w:rPr>
+        <w:rFonts w:ascii="Courier New" w:hAnsi="Courier New" w:cs="Courier New" w:hint="default"/>
+      </w:rPr>
+    </w:lvl>
+    <w:lvl w:ilvl="8" w:tplc="04090005" w:tentative="1">
+      <w:start w:val="1"/>
+      <w:numFmt w:val="bullet"/>
+      <w:lvlText w:val=""/>
+      <w:lvlJc w:val="left"/>
+      <w:pPr>
+        <w:ind w:left="6480" w:hanging="360"/>
+      </w:pPr>
+      <w:rPr>
+        <w:rFonts w:ascii="Wingdings" w:hAnsi="Wingdings" w:hint="default"/>
+      </w:rPr>
+    </w:lvl>
+  </w:abstractNum>
+  <w:abstractNum w:abstractNumId="2" w15:restartNumberingAfterBreak="0">
     <w:nsid w:val="1150620C"/>
     <w:multiLevelType w:val="hybridMultilevel"/>
     <w:tmpl w:val="8EEA44B2"/>
@@ -2128,7 +3127,7 @@
       </w:pPr>
     </w:lvl>
   </w:abstractNum>
-  <w:abstractNum w:abstractNumId="2" w15:restartNumberingAfterBreak="0">
+  <w:abstractNum w:abstractNumId="3" w15:restartNumberingAfterBreak="0">
     <w:nsid w:val="1D4817F7"/>
     <w:multiLevelType w:val="hybridMultilevel"/>
     <w:tmpl w:val="6EB0C316"/>
@@ -2217,7 +3216,120 @@
       </w:pPr>
     </w:lvl>
   </w:abstractNum>
-  <w:abstractNum w:abstractNumId="3" w15:restartNumberingAfterBreak="0">
+  <w:abstractNum w:abstractNumId="4" w15:restartNumberingAfterBreak="0">
+    <w:nsid w:val="229E507B"/>
+    <w:multiLevelType w:val="hybridMultilevel"/>
+    <w:tmpl w:val="8F00700E"/>
+    <w:lvl w:ilvl="0" w:tplc="04090001">
+      <w:start w:val="1"/>
+      <w:numFmt w:val="bullet"/>
+      <w:lvlText w:val=""/>
+      <w:lvlJc w:val="left"/>
+      <w:pPr>
+        <w:ind w:left="720" w:hanging="360"/>
+      </w:pPr>
+      <w:rPr>
+        <w:rFonts w:ascii="Symbol" w:hAnsi="Symbol" w:hint="default"/>
+      </w:rPr>
+    </w:lvl>
+    <w:lvl w:ilvl="1" w:tplc="04090003">
+      <w:start w:val="1"/>
+      <w:numFmt w:val="bullet"/>
+      <w:lvlText w:val="o"/>
+      <w:lvlJc w:val="left"/>
+      <w:pPr>
+        <w:ind w:left="1440" w:hanging="360"/>
+      </w:pPr>
+      <w:rPr>
+        <w:rFonts w:ascii="Courier New" w:hAnsi="Courier New" w:cs="Courier New" w:hint="default"/>
+      </w:rPr>
+    </w:lvl>
+    <w:lvl w:ilvl="2" w:tplc="04090005" w:tentative="1">
+      <w:start w:val="1"/>
+      <w:numFmt w:val="bullet"/>
+      <w:lvlText w:val=""/>
+      <w:lvlJc w:val="left"/>
+      <w:pPr>
+        <w:ind w:left="2160" w:hanging="360"/>
+      </w:pPr>
+      <w:rPr>
+        <w:rFonts w:ascii="Wingdings" w:hAnsi="Wingdings" w:hint="default"/>
+      </w:rPr>
+    </w:lvl>
+    <w:lvl w:ilvl="3" w:tplc="04090001" w:tentative="1">
+      <w:start w:val="1"/>
+      <w:numFmt w:val="bullet"/>
+      <w:lvlText w:val=""/>
+      <w:lvlJc w:val="left"/>
+      <w:pPr>
+        <w:ind w:left="2880" w:hanging="360"/>
+      </w:pPr>
+      <w:rPr>
+        <w:rFonts w:ascii="Symbol" w:hAnsi="Symbol" w:hint="default"/>
+      </w:rPr>
+    </w:lvl>
+    <w:lvl w:ilvl="4" w:tplc="04090003" w:tentative="1">
+      <w:start w:val="1"/>
+      <w:numFmt w:val="bullet"/>
+      <w:lvlText w:val="o"/>
+      <w:lvlJc w:val="left"/>
+      <w:pPr>
+        <w:ind w:left="3600" w:hanging="360"/>
+      </w:pPr>
+      <w:rPr>
+        <w:rFonts w:ascii="Courier New" w:hAnsi="Courier New" w:cs="Courier New" w:hint="default"/>
+      </w:rPr>
+    </w:lvl>
+    <w:lvl w:ilvl="5" w:tplc="04090005" w:tentative="1">
+      <w:start w:val="1"/>
+      <w:numFmt w:val="bullet"/>
+      <w:lvlText w:val=""/>
+      <w:lvlJc w:val="left"/>
+      <w:pPr>
+        <w:ind w:left="4320" w:hanging="360"/>
+      </w:pPr>
+      <w:rPr>
+        <w:rFonts w:ascii="Wingdings" w:hAnsi="Wingdings" w:hint="default"/>
+      </w:rPr>
+    </w:lvl>
+    <w:lvl w:ilvl="6" w:tplc="04090001" w:tentative="1">
+      <w:start w:val="1"/>
+      <w:numFmt w:val="bullet"/>
+      <w:lvlText w:val=""/>
+      <w:lvlJc w:val="left"/>
+      <w:pPr>
+        <w:ind w:left="5040" w:hanging="360"/>
+      </w:pPr>
+      <w:rPr>
+        <w:rFonts w:ascii="Symbol" w:hAnsi="Symbol" w:hint="default"/>
+      </w:rPr>
+    </w:lvl>
+    <w:lvl w:ilvl="7" w:tplc="04090003" w:tentative="1">
+      <w:start w:val="1"/>
+      <w:numFmt w:val="bullet"/>
+      <w:lvlText w:val="o"/>
+      <w:lvlJc w:val="left"/>
+      <w:pPr>
+        <w:ind w:left="5760" w:hanging="360"/>
+      </w:pPr>
+      <w:rPr>
+        <w:rFonts w:ascii="Courier New" w:hAnsi="Courier New" w:cs="Courier New" w:hint="default"/>
+      </w:rPr>
+    </w:lvl>
+    <w:lvl w:ilvl="8" w:tplc="04090005" w:tentative="1">
+      <w:start w:val="1"/>
+      <w:numFmt w:val="bullet"/>
+      <w:lvlText w:val=""/>
+      <w:lvlJc w:val="left"/>
+      <w:pPr>
+        <w:ind w:left="6480" w:hanging="360"/>
+      </w:pPr>
+      <w:rPr>
+        <w:rFonts w:ascii="Wingdings" w:hAnsi="Wingdings" w:hint="default"/>
+      </w:rPr>
+    </w:lvl>
+  </w:abstractNum>
+  <w:abstractNum w:abstractNumId="5" w15:restartNumberingAfterBreak="0">
     <w:nsid w:val="24F15950"/>
     <w:multiLevelType w:val="hybridMultilevel"/>
     <w:tmpl w:val="AA5AD1E6"/>
@@ -2306,7 +3418,120 @@
       </w:pPr>
     </w:lvl>
   </w:abstractNum>
-  <w:abstractNum w:abstractNumId="4" w15:restartNumberingAfterBreak="0">
+  <w:abstractNum w:abstractNumId="6" w15:restartNumberingAfterBreak="0">
+    <w:nsid w:val="4E0D0FF5"/>
+    <w:multiLevelType w:val="hybridMultilevel"/>
+    <w:tmpl w:val="B2B44A00"/>
+    <w:lvl w:ilvl="0" w:tplc="04090001">
+      <w:start w:val="1"/>
+      <w:numFmt w:val="bullet"/>
+      <w:lvlText w:val=""/>
+      <w:lvlJc w:val="left"/>
+      <w:pPr>
+        <w:ind w:left="720" w:hanging="360"/>
+      </w:pPr>
+      <w:rPr>
+        <w:rFonts w:ascii="Symbol" w:hAnsi="Symbol" w:hint="default"/>
+      </w:rPr>
+    </w:lvl>
+    <w:lvl w:ilvl="1" w:tplc="04090003" w:tentative="1">
+      <w:start w:val="1"/>
+      <w:numFmt w:val="bullet"/>
+      <w:lvlText w:val="o"/>
+      <w:lvlJc w:val="left"/>
+      <w:pPr>
+        <w:ind w:left="1440" w:hanging="360"/>
+      </w:pPr>
+      <w:rPr>
+        <w:rFonts w:ascii="Courier New" w:hAnsi="Courier New" w:cs="Courier New" w:hint="default"/>
+      </w:rPr>
+    </w:lvl>
+    <w:lvl w:ilvl="2" w:tplc="04090005" w:tentative="1">
+      <w:start w:val="1"/>
+      <w:numFmt w:val="bullet"/>
+      <w:lvlText w:val=""/>
+      <w:lvlJc w:val="left"/>
+      <w:pPr>
+        <w:ind w:left="2160" w:hanging="360"/>
+      </w:pPr>
+      <w:rPr>
+        <w:rFonts w:ascii="Wingdings" w:hAnsi="Wingdings" w:hint="default"/>
+      </w:rPr>
+    </w:lvl>
+    <w:lvl w:ilvl="3" w:tplc="04090001" w:tentative="1">
+      <w:start w:val="1"/>
+      <w:numFmt w:val="bullet"/>
+      <w:lvlText w:val=""/>
+      <w:lvlJc w:val="left"/>
+      <w:pPr>
+        <w:ind w:left="2880" w:hanging="360"/>
+      </w:pPr>
+      <w:rPr>
+        <w:rFonts w:ascii="Symbol" w:hAnsi="Symbol" w:hint="default"/>
+      </w:rPr>
+    </w:lvl>
+    <w:lvl w:ilvl="4" w:tplc="04090003" w:tentative="1">
+      <w:start w:val="1"/>
+      <w:numFmt w:val="bullet"/>
+      <w:lvlText w:val="o"/>
+      <w:lvlJc w:val="left"/>
+      <w:pPr>
+        <w:ind w:left="3600" w:hanging="360"/>
+      </w:pPr>
+      <w:rPr>
+        <w:rFonts w:ascii="Courier New" w:hAnsi="Courier New" w:cs="Courier New" w:hint="default"/>
+      </w:rPr>
+    </w:lvl>
+    <w:lvl w:ilvl="5" w:tplc="04090005" w:tentative="1">
+      <w:start w:val="1"/>
+      <w:numFmt w:val="bullet"/>
+      <w:lvlText w:val=""/>
+      <w:lvlJc w:val="left"/>
+      <w:pPr>
+        <w:ind w:left="4320" w:hanging="360"/>
+      </w:pPr>
+      <w:rPr>
+        <w:rFonts w:ascii="Wingdings" w:hAnsi="Wingdings" w:hint="default"/>
+      </w:rPr>
+    </w:lvl>
+    <w:lvl w:ilvl="6" w:tplc="04090001" w:tentative="1">
+      <w:start w:val="1"/>
+      <w:numFmt w:val="bullet"/>
+      <w:lvlText w:val=""/>
+      <w:lvlJc w:val="left"/>
+      <w:pPr>
+        <w:ind w:left="5040" w:hanging="360"/>
+      </w:pPr>
+      <w:rPr>
+        <w:rFonts w:ascii="Symbol" w:hAnsi="Symbol" w:hint="default"/>
+      </w:rPr>
+    </w:lvl>
+    <w:lvl w:ilvl="7" w:tplc="04090003" w:tentative="1">
+      <w:start w:val="1"/>
+      <w:numFmt w:val="bullet"/>
+      <w:lvlText w:val="o"/>
+      <w:lvlJc w:val="left"/>
+      <w:pPr>
+        <w:ind w:left="5760" w:hanging="360"/>
+      </w:pPr>
+      <w:rPr>
+        <w:rFonts w:ascii="Courier New" w:hAnsi="Courier New" w:cs="Courier New" w:hint="default"/>
+      </w:rPr>
+    </w:lvl>
+    <w:lvl w:ilvl="8" w:tplc="04090005" w:tentative="1">
+      <w:start w:val="1"/>
+      <w:numFmt w:val="bullet"/>
+      <w:lvlText w:val=""/>
+      <w:lvlJc w:val="left"/>
+      <w:pPr>
+        <w:ind w:left="6480" w:hanging="360"/>
+      </w:pPr>
+      <w:rPr>
+        <w:rFonts w:ascii="Wingdings" w:hAnsi="Wingdings" w:hint="default"/>
+      </w:rPr>
+    </w:lvl>
+  </w:abstractNum>
+  <w:abstractNum w:abstractNumId="7" w15:restartNumberingAfterBreak="0">
     <w:nsid w:val="5715022A"/>
     <w:multiLevelType w:val="hybridMultilevel"/>
     <w:tmpl w:val="26F27142"/>
@@ -2395,7 +3620,7 @@
       </w:pPr>
     </w:lvl>
   </w:abstractNum>
-  <w:abstractNum w:abstractNumId="5" w15:restartNumberingAfterBreak="0">
+  <w:abstractNum w:abstractNumId="8" w15:restartNumberingAfterBreak="0">
     <w:nsid w:val="5A3A2FB2"/>
     <w:multiLevelType w:val="hybridMultilevel"/>
     <w:tmpl w:val="048E2968"/>
@@ -2508,7 +3733,7 @@
       </w:rPr>
     </w:lvl>
   </w:abstractNum>
-  <w:abstractNum w:abstractNumId="6" w15:restartNumberingAfterBreak="0">
+  <w:abstractNum w:abstractNumId="9" w15:restartNumberingAfterBreak="0">
     <w:nsid w:val="713978CA"/>
     <w:multiLevelType w:val="hybridMultilevel"/>
     <w:tmpl w:val="95F43574"/>
@@ -2597,7 +3822,7 @@
       </w:pPr>
     </w:lvl>
   </w:abstractNum>
-  <w:abstractNum w:abstractNumId="7" w15:restartNumberingAfterBreak="0">
+  <w:abstractNum w:abstractNumId="10" w15:restartNumberingAfterBreak="0">
     <w:nsid w:val="7DBB4023"/>
     <w:multiLevelType w:val="hybridMultilevel"/>
     <w:tmpl w:val="370E5E28"/>
@@ -2687,28 +3912,37 @@
     </w:lvl>
   </w:abstractNum>
   <w:num w:numId="1">
-    <w:abstractNumId w:val="2"/>
+    <w:abstractNumId w:val="3"/>
   </w:num>
   <w:num w:numId="2">
-    <w:abstractNumId w:val="3"/>
+    <w:abstractNumId w:val="5"/>
   </w:num>
   <w:num w:numId="3">
     <w:abstractNumId w:val="0"/>
   </w:num>
   <w:num w:numId="4">
-    <w:abstractNumId w:val="6"/>
+    <w:abstractNumId w:val="9"/>
   </w:num>
   <w:num w:numId="5">
+    <w:abstractNumId w:val="2"/>
+  </w:num>
+  <w:num w:numId="6">
+    <w:abstractNumId w:val="10"/>
+  </w:num>
+  <w:num w:numId="7">
+    <w:abstractNumId w:val="7"/>
+  </w:num>
+  <w:num w:numId="8">
+    <w:abstractNumId w:val="8"/>
+  </w:num>
+  <w:num w:numId="9">
     <w:abstractNumId w:val="1"/>
   </w:num>
-  <w:num w:numId="6">
-    <w:abstractNumId w:val="7"/>
-  </w:num>
-  <w:num w:numId="7">
+  <w:num w:numId="10">
     <w:abstractNumId w:val="4"/>
   </w:num>
-  <w:num w:numId="8">
-    <w:abstractNumId w:val="5"/>
+  <w:num w:numId="11">
+    <w:abstractNumId w:val="6"/>
   </w:num>
 </w:numbering>
 </file>
@@ -3575,7 +4809,7 @@
   </w:compat>
   <w:rsids>
     <w:rsidRoot w:val="00EC5095"/>
-    <w:rsid w:val="000F3377"/>
+    <w:rsid w:val="00075811"/>
     <w:rsid w:val="00365A32"/>
     <w:rsid w:val="00B72571"/>
     <w:rsid w:val="00D24B34"/>
@@ -4357,7 +5591,7 @@
 </file>
 
 <file path=customXml/itemProps2.xml><?xml version="1.0" encoding="utf-8"?>
-<ds:datastoreItem xmlns:ds="http://schemas.openxmlformats.org/officeDocument/2006/customXml" ds:itemID="{2A015493-18F9-4E3B-9932-9BEC83FF9EE1}">
+<ds:datastoreItem xmlns:ds="http://schemas.openxmlformats.org/officeDocument/2006/customXml" ds:itemID="{53D965FC-11F0-4375-A21E-647E187B228A}">
   <ds:schemaRefs>
     <ds:schemaRef ds:uri="http://schemas.openxmlformats.org/officeDocument/2006/bibliography"/>
   </ds:schemaRefs>

</xml_diff>

<commit_message>
Fix documentation - programme documentation - displayData library - displayXZ.
</commit_message>
<xml_diff>
--- a/uloha1Dokumentacia.docx
+++ b/uloha1Dokumentacia.docx
@@ -174,27 +174,7 @@
                     <w:szCs w:val="24"/>
                     <w:lang w:val="sk-SK"/>
                   </w:rPr>
-                  <w:t xml:space="preserve">Návrh optickej </w:t>
-                </w:r>
-                <w:proofErr w:type="spellStart"/>
-                <w:r>
-                  <w:rPr>
-                    <w:color w:val="2E74B5" w:themeColor="accent1" w:themeShade="BF"/>
-                    <w:sz w:val="24"/>
-                    <w:szCs w:val="24"/>
-                    <w:lang w:val="sk-SK"/>
-                  </w:rPr>
-                  <w:t>odometrie</w:t>
-                </w:r>
-                <w:proofErr w:type="spellEnd"/>
-                <w:r>
-                  <w:rPr>
-                    <w:color w:val="2E74B5" w:themeColor="accent1" w:themeShade="BF"/>
-                    <w:sz w:val="24"/>
-                    <w:szCs w:val="24"/>
-                    <w:lang w:val="sk-SK"/>
-                  </w:rPr>
-                  <w:t xml:space="preserve"> pomocou optického toku</w:t>
+                  <w:t>Návrh optickej odometrie pomocou optického toku</w:t>
                 </w:r>
               </w:p>
             </w:tc>
@@ -252,25 +232,7 @@
                         <w:sz w:val="28"/>
                         <w:szCs w:val="28"/>
                       </w:rPr>
-                      <w:t xml:space="preserve">Adam Sojka 72515, Filip </w:t>
-                    </w:r>
-                    <w:proofErr w:type="spellStart"/>
-                    <w:r>
-                      <w:rPr>
-                        <w:color w:val="5B9BD5" w:themeColor="accent1"/>
-                        <w:sz w:val="28"/>
-                        <w:szCs w:val="28"/>
-                      </w:rPr>
-                      <w:t>Štec</w:t>
-                    </w:r>
-                    <w:proofErr w:type="spellEnd"/>
-                    <w:r>
-                      <w:rPr>
-                        <w:color w:val="5B9BD5" w:themeColor="accent1"/>
-                        <w:sz w:val="28"/>
-                        <w:szCs w:val="28"/>
-                      </w:rPr>
-                      <w:t xml:space="preserve"> 72520</w:t>
+                      <w:t>Adam Sojka 72515, Filip Štec 72520</w:t>
                     </w:r>
                   </w:p>
                 </w:sdtContent>
@@ -519,21 +481,12 @@
           <w:lang w:val="sk-SK"/>
         </w:rPr>
       </w:pPr>
-      <w:proofErr w:type="spellStart"/>
       <w:r>
         <w:rPr>
           <w:sz w:val="22"/>
           <w:szCs w:val="22"/>
         </w:rPr>
-        <w:t>Obrázok</w:t>
-      </w:r>
-      <w:proofErr w:type="spellEnd"/>
-      <w:r>
-        <w:rPr>
-          <w:sz w:val="22"/>
-          <w:szCs w:val="22"/>
-        </w:rPr>
-        <w:t xml:space="preserve"> </w:t>
+        <w:t xml:space="preserve">Obrázok </w:t>
       </w:r>
       <w:r>
         <w:rPr>
@@ -576,65 +529,8 @@
           <w:sz w:val="22"/>
           <w:szCs w:val="22"/>
         </w:rPr>
-        <w:t xml:space="preserve"> </w:t>
-      </w:r>
-      <w:proofErr w:type="spellStart"/>
-      <w:r>
-        <w:rPr>
-          <w:sz w:val="22"/>
-          <w:szCs w:val="22"/>
-        </w:rPr>
-        <w:t>Prinícp</w:t>
-      </w:r>
-      <w:proofErr w:type="spellEnd"/>
-      <w:r>
-        <w:rPr>
-          <w:sz w:val="22"/>
-          <w:szCs w:val="22"/>
-        </w:rPr>
-        <w:t xml:space="preserve"> </w:t>
-      </w:r>
-      <w:proofErr w:type="spellStart"/>
-      <w:r>
-        <w:rPr>
-          <w:sz w:val="22"/>
-          <w:szCs w:val="22"/>
-        </w:rPr>
-        <w:t>určenie</w:t>
-      </w:r>
-      <w:proofErr w:type="spellEnd"/>
-      <w:r>
-        <w:rPr>
-          <w:sz w:val="22"/>
-          <w:szCs w:val="22"/>
-        </w:rPr>
-        <w:t xml:space="preserve"> </w:t>
-      </w:r>
-      <w:proofErr w:type="spellStart"/>
-      <w:r>
-        <w:rPr>
-          <w:sz w:val="22"/>
-          <w:szCs w:val="22"/>
-        </w:rPr>
-        <w:t>optického</w:t>
-      </w:r>
-      <w:proofErr w:type="spellEnd"/>
-      <w:r>
-        <w:rPr>
-          <w:sz w:val="22"/>
-          <w:szCs w:val="22"/>
-        </w:rPr>
-        <w:t xml:space="preserve"> </w:t>
-      </w:r>
-      <w:proofErr w:type="spellStart"/>
-      <w:r>
-        <w:rPr>
-          <w:sz w:val="22"/>
-          <w:szCs w:val="22"/>
-        </w:rPr>
-        <w:t>toku</w:t>
-      </w:r>
-      <w:proofErr w:type="spellEnd"/>
+        <w:t xml:space="preserve"> Prinícp určenie optického toku</w:t>
+      </w:r>
     </w:p>
     <w:p>
       <w:pPr>
@@ -647,21 +543,7 @@
         <w:rPr>
           <w:lang w:val="sk-SK"/>
         </w:rPr>
-        <w:t xml:space="preserve">Výpočet optického toku po jednotlivých pixeloch nie je možný, lebo sa dostávame do jednej rovnice s dvomi neznámymi, preto na výpočet použijeme </w:t>
-      </w:r>
-      <w:proofErr w:type="spellStart"/>
-      <w:r>
-        <w:rPr>
-          <w:lang w:val="sk-SK"/>
-        </w:rPr>
-        <w:t>Lucas</w:t>
-      </w:r>
-      <w:proofErr w:type="spellEnd"/>
-      <w:r>
-        <w:rPr>
-          <w:lang w:val="sk-SK"/>
-        </w:rPr>
-        <w:t>-Kanade metódu. Táto metóda pozostáva z predpokladu, že susedné body sa pohybujú podobne ako vybratý, tým dostávame preurčenú sústavu rovníc. Metóda rieši aj problém s malými a veľkými pohybmi, lebo používa pyramídu. Pohybom hore po pyramíde sa odstraňujú malé pohyby a veľké pohyby sa stávajú malými, čím dostávame aj mierku.</w:t>
+        <w:t>Výpočet optického toku po jednotlivých pixeloch nie je možný, lebo sa dostávame do jednej rovnice s dvomi neznámymi, preto na výpočet použijeme Lucas-Kanade metódu. Táto metóda pozostáva z predpokladu, že susedné body sa pohybujú podobne ako vybratý, tým dostávame preurčenú sústavu rovníc. Metóda rieši aj problém s malými a veľkými pohybmi, lebo používa pyramídu. Pohybom hore po pyramíde sa odstraňujú malé pohyby a veľké pohyby sa stávajú malými, čím dostávame aj mierku.</w:t>
       </w:r>
     </w:p>
     <w:p>
@@ -675,16 +557,8 @@
         <w:rPr>
           <w:lang w:val="sk-SK"/>
         </w:rPr>
-        <w:t xml:space="preserve">Vizuálna </w:t>
-      </w:r>
-      <w:proofErr w:type="spellStart"/>
-      <w:r>
-        <w:rPr>
-          <w:lang w:val="sk-SK"/>
-        </w:rPr>
-        <w:t>odometria</w:t>
-      </w:r>
-      <w:proofErr w:type="spellEnd"/>
+        <w:t>Vizuálna odometria</w:t>
+      </w:r>
     </w:p>
     <w:p>
       <w:pPr>
@@ -800,21 +674,12 @@
           <w:lang w:val="sk-SK"/>
         </w:rPr>
       </w:pPr>
-      <w:proofErr w:type="spellStart"/>
       <w:r>
         <w:rPr>
           <w:sz w:val="22"/>
           <w:szCs w:val="22"/>
         </w:rPr>
-        <w:t>Obrázok</w:t>
-      </w:r>
-      <w:proofErr w:type="spellEnd"/>
-      <w:r>
-        <w:rPr>
-          <w:sz w:val="22"/>
-          <w:szCs w:val="22"/>
-        </w:rPr>
-        <w:t xml:space="preserve"> </w:t>
+        <w:t xml:space="preserve">Obrázok </w:t>
       </w:r>
       <w:r>
         <w:rPr>
@@ -857,87 +722,7 @@
           <w:sz w:val="22"/>
           <w:szCs w:val="22"/>
         </w:rPr>
-        <w:t xml:space="preserve"> </w:t>
-      </w:r>
-      <w:proofErr w:type="spellStart"/>
-      <w:r>
-        <w:rPr>
-          <w:sz w:val="22"/>
-          <w:szCs w:val="22"/>
-        </w:rPr>
-        <w:t>Princíp</w:t>
-      </w:r>
-      <w:proofErr w:type="spellEnd"/>
-      <w:r>
-        <w:rPr>
-          <w:sz w:val="22"/>
-          <w:szCs w:val="22"/>
-        </w:rPr>
-        <w:t xml:space="preserve"> </w:t>
-      </w:r>
-      <w:proofErr w:type="spellStart"/>
-      <w:r>
-        <w:rPr>
-          <w:sz w:val="22"/>
-          <w:szCs w:val="22"/>
-        </w:rPr>
-        <w:t>určenia</w:t>
-      </w:r>
-      <w:proofErr w:type="spellEnd"/>
-      <w:r>
-        <w:rPr>
-          <w:sz w:val="22"/>
-          <w:szCs w:val="22"/>
-        </w:rPr>
-        <w:t xml:space="preserve"> </w:t>
-      </w:r>
-      <w:proofErr w:type="spellStart"/>
-      <w:r>
-        <w:rPr>
-          <w:sz w:val="22"/>
-          <w:szCs w:val="22"/>
-        </w:rPr>
-        <w:t>pohybu</w:t>
-      </w:r>
-      <w:proofErr w:type="spellEnd"/>
-      <w:r>
-        <w:rPr>
-          <w:sz w:val="22"/>
-          <w:szCs w:val="22"/>
-        </w:rPr>
-        <w:t xml:space="preserve"> v </w:t>
-      </w:r>
-      <w:proofErr w:type="spellStart"/>
-      <w:r>
-        <w:rPr>
-          <w:sz w:val="22"/>
-          <w:szCs w:val="22"/>
-        </w:rPr>
-        <w:t>smere</w:t>
-      </w:r>
-      <w:proofErr w:type="spellEnd"/>
-      <w:r>
-        <w:rPr>
-          <w:sz w:val="22"/>
-          <w:szCs w:val="22"/>
-        </w:rPr>
-        <w:t xml:space="preserve"> </w:t>
-      </w:r>
-      <w:proofErr w:type="spellStart"/>
-      <w:r>
-        <w:rPr>
-          <w:sz w:val="22"/>
-          <w:szCs w:val="22"/>
-        </w:rPr>
-        <w:t>osi</w:t>
-      </w:r>
-      <w:proofErr w:type="spellEnd"/>
-      <w:r>
-        <w:rPr>
-          <w:sz w:val="22"/>
-          <w:szCs w:val="22"/>
-        </w:rPr>
-        <w:t xml:space="preserve"> Y</w:t>
+        <w:t xml:space="preserve"> Princíp určenia pohybu v smere osi Y</w:t>
       </w:r>
     </w:p>
     <w:p>
@@ -1000,7 +785,7 @@
           <v:shape id="_x0000_i1025" type="#_x0000_t75" style="width:314.75pt;height:152.3pt" o:ole="">
             <v:imagedata r:id="rId10" o:title=""/>
           </v:shape>
-          <o:OLEObject Type="Embed" ProgID="CorelDraw.Graphic.17" ShapeID="_x0000_i1025" DrawAspect="Content" ObjectID="_1554054101" r:id="rId11"/>
+          <o:OLEObject Type="Embed" ProgID="CorelDraw.Graphic.17" ShapeID="_x0000_i1025" DrawAspect="Content" ObjectID="_1554054143" r:id="rId11"/>
         </w:object>
       </w:r>
     </w:p>
@@ -1106,21 +891,7 @@
               <w:rFonts w:ascii="Cambria Math" w:hAnsi="Cambria Math"/>
               <w:lang w:val="sk-SK"/>
             </w:rPr>
-            <m:t>Y=k*</m:t>
-          </m:r>
-          <m:r>
-            <w:rPr>
-              <w:rFonts w:ascii="Cambria Math" w:hAnsi="Cambria Math"/>
-              <w:lang w:val="sk-SK"/>
-            </w:rPr>
-            <m:t>x</m:t>
-          </m:r>
-          <m:r>
-            <w:rPr>
-              <w:rFonts w:ascii="Cambria Math" w:hAnsi="Cambria Math"/>
-              <w:lang w:val="sk-SK"/>
-            </w:rPr>
-            <m:t>+q</m:t>
+            <m:t>Y=k*x+q</m:t>
           </m:r>
         </m:oMath>
       </m:oMathPara>
@@ -1236,15 +1007,7 @@
           <w:lang w:val="sk-SK"/>
         </w:rPr>
         <w:lastRenderedPageBreak/>
-        <w:t xml:space="preserve">Kde </w:t>
-      </w:r>
-      <w:proofErr w:type="spellStart"/>
-      <w:r>
-        <w:rPr>
-          <w:rFonts w:eastAsiaTheme="minorEastAsia"/>
-          <w:lang w:val="sk-SK"/>
-        </w:rPr>
-        <w:t>X</w:t>
+        <w:t>Kde X</w:t>
       </w:r>
       <w:r>
         <w:rPr>
@@ -1254,7 +1017,6 @@
         </w:rPr>
         <w:t>cm</w:t>
       </w:r>
-      <w:proofErr w:type="spellEnd"/>
       <w:r>
         <w:rPr>
           <w:rFonts w:eastAsiaTheme="minorEastAsia"/>
@@ -1329,21 +1091,7 @@
         <w:rPr>
           <w:lang w:val="sk-SK"/>
         </w:rPr>
-        <w:t xml:space="preserve">Všetky zdrojové kódy sú písané v C++ s použitím </w:t>
-      </w:r>
-      <w:proofErr w:type="spellStart"/>
-      <w:r>
-        <w:rPr>
-          <w:lang w:val="sk-SK"/>
-        </w:rPr>
-        <w:t>openCv</w:t>
-      </w:r>
-      <w:proofErr w:type="spellEnd"/>
-      <w:r>
-        <w:rPr>
-          <w:lang w:val="sk-SK"/>
-        </w:rPr>
-        <w:t xml:space="preserve"> 3.1, aj staršie verzie by mali byť kompatibilné.</w:t>
+        <w:t>Všetky zdrojové kódy sú písané v C++ s použitím openCv 3.1, aj staršie verzie by mali byť kompatibilné.</w:t>
       </w:r>
     </w:p>
     <w:p>
@@ -1370,14 +1118,12 @@
           <w:lang w:val="sk-SK"/>
         </w:rPr>
       </w:pPr>
-      <w:proofErr w:type="spellStart"/>
       <w:r>
         <w:rPr>
           <w:lang w:val="sk-SK"/>
         </w:rPr>
         <w:t>Main</w:t>
       </w:r>
-      <w:proofErr w:type="spellEnd"/>
       <w:r>
         <w:rPr>
           <w:lang w:val="sk-SK"/>
@@ -1396,14 +1142,12 @@
           <w:lang w:val="sk-SK"/>
         </w:rPr>
       </w:pPr>
-      <w:proofErr w:type="spellStart"/>
       <w:r>
         <w:rPr>
           <w:lang w:val="sk-SK"/>
         </w:rPr>
         <w:t>captureVideo</w:t>
       </w:r>
-      <w:proofErr w:type="spellEnd"/>
       <w:r>
         <w:rPr>
           <w:lang w:val="sk-SK"/>
@@ -1440,14 +1184,12 @@
           <w:lang w:val="sk-SK"/>
         </w:rPr>
       </w:pPr>
-      <w:proofErr w:type="spellStart"/>
       <w:r>
         <w:rPr>
           <w:lang w:val="sk-SK"/>
         </w:rPr>
         <w:t>readImagesFromDirectory</w:t>
       </w:r>
-      <w:proofErr w:type="spellEnd"/>
       <w:r>
         <w:rPr>
           <w:lang w:val="sk-SK"/>
@@ -1466,14 +1208,12 @@
           <w:lang w:val="sk-SK"/>
         </w:rPr>
       </w:pPr>
-      <w:proofErr w:type="spellStart"/>
       <w:r>
         <w:rPr>
           <w:lang w:val="sk-SK"/>
         </w:rPr>
         <w:t>DetectTarget</w:t>
       </w:r>
-      <w:proofErr w:type="spellEnd"/>
       <w:r>
         <w:rPr>
           <w:lang w:val="sk-SK"/>
@@ -1492,14 +1232,12 @@
           <w:lang w:val="sk-SK"/>
         </w:rPr>
       </w:pPr>
-      <w:proofErr w:type="spellStart"/>
       <w:r>
         <w:rPr>
           <w:lang w:val="sk-SK"/>
         </w:rPr>
         <w:t>opticalFlowLucasKanade</w:t>
       </w:r>
-      <w:proofErr w:type="spellEnd"/>
       <w:r>
         <w:rPr>
           <w:lang w:val="sk-SK"/>
@@ -1518,14 +1256,12 @@
           <w:lang w:val="sk-SK"/>
         </w:rPr>
       </w:pPr>
-      <w:proofErr w:type="spellStart"/>
       <w:r>
         <w:rPr>
           <w:lang w:val="sk-SK"/>
         </w:rPr>
         <w:t>detectMotionXZ</w:t>
       </w:r>
-      <w:proofErr w:type="spellEnd"/>
       <w:r>
         <w:rPr>
           <w:lang w:val="sk-SK"/>
@@ -1544,14 +1280,12 @@
           <w:lang w:val="sk-SK"/>
         </w:rPr>
       </w:pPr>
-      <w:proofErr w:type="spellStart"/>
       <w:r>
         <w:rPr>
           <w:lang w:val="sk-SK"/>
         </w:rPr>
         <w:t>detectMotionY</w:t>
       </w:r>
-      <w:proofErr w:type="spellEnd"/>
       <w:r>
         <w:rPr>
           <w:lang w:val="sk-SK"/>
@@ -1570,14 +1304,12 @@
           <w:lang w:val="sk-SK"/>
         </w:rPr>
       </w:pPr>
-      <w:proofErr w:type="spellStart"/>
       <w:r>
         <w:rPr>
           <w:lang w:val="sk-SK"/>
         </w:rPr>
         <w:t>displayData</w:t>
       </w:r>
-      <w:proofErr w:type="spellEnd"/>
       <w:r>
         <w:rPr>
           <w:lang w:val="sk-SK"/>
@@ -1596,16 +1328,8 @@
         <w:rPr>
           <w:lang w:val="sk-SK"/>
         </w:rPr>
-        <w:t xml:space="preserve">1. Funkcia </w:t>
-      </w:r>
-      <w:proofErr w:type="spellStart"/>
-      <w:r>
-        <w:rPr>
-          <w:lang w:val="sk-SK"/>
-        </w:rPr>
-        <w:t>main</w:t>
-      </w:r>
-      <w:proofErr w:type="spellEnd"/>
+        <w:t>1. Funkcia main</w:t>
+      </w:r>
     </w:p>
     <w:p>
       <w:pPr>
@@ -1638,86 +1362,40 @@
         <w:rPr>
           <w:lang w:val="sk-SK"/>
         </w:rPr>
-        <w:t xml:space="preserve">Obsahuje funkcie </w:t>
-      </w:r>
-      <w:proofErr w:type="spellStart"/>
-      <w:r>
-        <w:rPr>
-          <w:lang w:val="sk-SK"/>
-        </w:rPr>
-        <w:t>saveFrame</w:t>
-      </w:r>
-      <w:proofErr w:type="spellEnd"/>
-      <w:r>
-        <w:rPr>
-          <w:lang w:val="sk-SK"/>
-        </w:rPr>
-        <w:t>(uloženie obrázka) a </w:t>
-      </w:r>
-      <w:proofErr w:type="spellStart"/>
-      <w:r>
-        <w:rPr>
-          <w:lang w:val="sk-SK"/>
-        </w:rPr>
-        <w:t>captureVideoAsImages</w:t>
-      </w:r>
-      <w:proofErr w:type="spellEnd"/>
-      <w:r>
-        <w:rPr>
-          <w:lang w:val="sk-SK"/>
-        </w:rPr>
-        <w:t>(záznam videa ako obrázkov).</w:t>
-      </w:r>
-    </w:p>
-    <w:p>
-      <w:pPr>
-        <w:rPr>
-          <w:lang w:val="sk-SK"/>
-        </w:rPr>
-      </w:pPr>
-      <w:proofErr w:type="spellStart"/>
-      <w:r>
-        <w:rPr>
-          <w:lang w:val="sk-SK"/>
-        </w:rPr>
-        <w:t>saveFrame</w:t>
-      </w:r>
-      <w:proofErr w:type="spellEnd"/>
-      <w:r>
-        <w:rPr>
-          <w:lang w:val="sk-SK"/>
-        </w:rPr>
-        <w:t xml:space="preserve"> – uloží cv maticu do bitovej mapy na disk do umiestnenia </w:t>
-      </w:r>
-      <w:proofErr w:type="spellStart"/>
-      <w:r>
-        <w:rPr>
-          <w:lang w:val="sk-SK"/>
-        </w:rPr>
-        <w:t>captureVid</w:t>
-      </w:r>
-      <w:proofErr w:type="spellEnd"/>
-      <w:r>
-        <w:rPr>
-          <w:lang w:val="sk-SK"/>
-        </w:rPr>
-        <w:t>, ktoré je umiestnené pri spustiteľnom súbore.</w:t>
-      </w:r>
-    </w:p>
-    <w:p>
-      <w:pPr>
-        <w:rPr>
-          <w:lang w:val="sk-SK"/>
-        </w:rPr>
-      </w:pPr>
-      <w:proofErr w:type="spellStart"/>
-      <w:r>
-        <w:rPr>
-          <w:lang w:val="sk-SK"/>
-        </w:rPr>
-        <w:t>captureVideoAsImages</w:t>
-      </w:r>
-      <w:proofErr w:type="spellEnd"/>
+        <w:t>Obsahuje funkcie saveFrame(uloženie obrázka) a captureVideoAsImages(záznam videa ako obrázkov).</w:t>
+      </w:r>
+    </w:p>
+    <w:p>
+      <w:pPr>
+        <w:rPr>
+          <w:lang w:val="sk-SK"/>
+        </w:rPr>
+      </w:pPr>
+      <w:r>
+        <w:rPr>
+          <w:lang w:val="sk-SK"/>
+        </w:rPr>
+        <w:t>saveFrame – uloží cv maticu do bitovej mapy na disk do umiestnenia captureVid, ktoré je umiestnené pri spustiteľnom súbore.</w:t>
+      </w:r>
+    </w:p>
+    <w:p>
+      <w:pPr>
+        <w:rPr>
+          <w:lang w:val="sk-SK"/>
+        </w:rPr>
+      </w:pPr>
+      <w:r>
+        <w:rPr>
+          <w:lang w:val="sk-SK"/>
+        </w:rPr>
+        <w:t xml:space="preserve">captureVideoAsImages </w:t>
+      </w:r>
+      <w:r>
+        <w:rPr>
+          <w:lang w:val="sk-SK"/>
+        </w:rPr>
+        <w:t>–</w:t>
+      </w:r>
       <w:r>
         <w:rPr>
           <w:lang w:val="sk-SK"/>
@@ -1728,33 +1406,7 @@
         <w:rPr>
           <w:lang w:val="sk-SK"/>
         </w:rPr>
-        <w:t>–</w:t>
-      </w:r>
-      <w:r>
-        <w:rPr>
-          <w:lang w:val="sk-SK"/>
-        </w:rPr>
-        <w:t xml:space="preserve"> </w:t>
-      </w:r>
-      <w:r>
-        <w:rPr>
-          <w:lang w:val="sk-SK"/>
-        </w:rPr>
-        <w:t xml:space="preserve">zobrazuje obrázky z kamery do okna a spúšťa funkciu </w:t>
-      </w:r>
-      <w:proofErr w:type="spellStart"/>
-      <w:r>
-        <w:rPr>
-          <w:lang w:val="sk-SK"/>
-        </w:rPr>
-        <w:t>saveFrame</w:t>
-      </w:r>
-      <w:proofErr w:type="spellEnd"/>
-      <w:r>
-        <w:rPr>
-          <w:lang w:val="sk-SK"/>
-        </w:rPr>
-        <w:t xml:space="preserve"> každých 100ms.</w:t>
+        <w:t>zobrazuje obrázky z kamery do okna a spúšťa funkciu saveFrame každých 100ms.</w:t>
       </w:r>
     </w:p>
     <w:p>
@@ -1795,19 +1447,11 @@
           <w:lang w:val="sk-SK"/>
         </w:rPr>
       </w:pPr>
-      <w:proofErr w:type="spellStart"/>
-      <w:r>
-        <w:rPr>
-          <w:lang w:val="sk-SK"/>
-        </w:rPr>
-        <w:t>getImageFileNames</w:t>
-      </w:r>
-      <w:proofErr w:type="spellEnd"/>
-      <w:r>
-        <w:rPr>
-          <w:lang w:val="sk-SK"/>
-        </w:rPr>
-        <w:t xml:space="preserve"> – načítanie názvov všetkých bitových máp v danom umiestnení, vstupom je umiestnenie súborov a výstupom je vektor reťazcov názvov.</w:t>
+      <w:r>
+        <w:rPr>
+          <w:lang w:val="sk-SK"/>
+        </w:rPr>
+        <w:t>getImageFileNames – načítanie názvov všetkých bitových máp v danom umiestnení, vstupom je umiestnenie súborov a výstupom je vektor reťazcov názvov.</w:t>
       </w:r>
     </w:p>
     <w:p>
@@ -1821,19 +1465,11 @@
           <w:lang w:val="sk-SK"/>
         </w:rPr>
       </w:pPr>
-      <w:proofErr w:type="spellStart"/>
-      <w:r>
-        <w:rPr>
-          <w:lang w:val="sk-SK"/>
-        </w:rPr>
-        <w:t>readImgFiles</w:t>
-      </w:r>
-      <w:proofErr w:type="spellEnd"/>
-      <w:r>
-        <w:rPr>
-          <w:lang w:val="sk-SK"/>
-        </w:rPr>
-        <w:t xml:space="preserve"> – načítanie bitových máp zo súborov do pamäte RAM, vstupom je umiestnenie </w:t>
+      <w:r>
+        <w:rPr>
+          <w:lang w:val="sk-SK"/>
+        </w:rPr>
+        <w:t xml:space="preserve">readImgFiles – načítanie bitových máp zo súborov do pamäte RAM, vstupom je umiestnenie </w:t>
       </w:r>
       <w:r>
         <w:rPr>
@@ -1859,19 +1495,11 @@
           <w:lang w:val="sk-SK"/>
         </w:rPr>
       </w:pPr>
-      <w:proofErr w:type="spellStart"/>
-      <w:r>
-        <w:rPr>
-          <w:lang w:val="sk-SK"/>
-        </w:rPr>
-        <w:t>showImagesFromDirectory</w:t>
-      </w:r>
-      <w:proofErr w:type="spellEnd"/>
-      <w:r>
-        <w:rPr>
-          <w:lang w:val="sk-SK"/>
-        </w:rPr>
-        <w:t xml:space="preserve"> – demo zobrazenie obrázkov z daného </w:t>
+      <w:r>
+        <w:rPr>
+          <w:lang w:val="sk-SK"/>
+        </w:rPr>
+        <w:t xml:space="preserve">showImagesFromDirectory – demo zobrazenie obrázkov z daného </w:t>
       </w:r>
       <w:r>
         <w:rPr>
@@ -1883,22 +1511,14 @@
         <w:rPr>
           <w:lang w:val="sk-SK"/>
         </w:rPr>
-        <w:t xml:space="preserve"> </w:t>
-      </w:r>
-      <w:r>
-        <w:rPr>
-          <w:lang w:val="sk-SK"/>
-        </w:rPr>
-        <w:t xml:space="preserve">– je potrebné zabezpečiť dáta do umiestnenia </w:t>
-      </w:r>
-      <w:proofErr w:type="spellStart"/>
+        <w:t xml:space="preserve"> – je potrebné zabezpečiť dáta do umiestnenia </w:t>
+      </w:r>
       <w:r>
         <w:rPr>
           <w:lang w:val="sk-SK"/>
         </w:rPr>
         <w:t>captureVidX</w:t>
       </w:r>
-      <w:proofErr w:type="spellEnd"/>
       <w:r>
         <w:rPr>
           <w:lang w:val="sk-SK"/>
@@ -1953,47 +1573,11 @@
           <w:lang w:val="sk-SK"/>
         </w:rPr>
       </w:pPr>
-      <w:proofErr w:type="spellStart"/>
-      <w:r>
-        <w:rPr>
-          <w:lang w:val="sk-SK"/>
-        </w:rPr>
-        <w:t>computeOpticalFlow</w:t>
-      </w:r>
-      <w:proofErr w:type="spellEnd"/>
-      <w:r>
-        <w:rPr>
-          <w:lang w:val="sk-SK"/>
-        </w:rPr>
-        <w:t xml:space="preserve"> – vypočíta optický tok dvoch </w:t>
-      </w:r>
-      <w:proofErr w:type="spellStart"/>
-      <w:r>
-        <w:rPr>
-          <w:lang w:val="sk-SK"/>
-        </w:rPr>
-        <w:t>zasebou</w:t>
-      </w:r>
-      <w:proofErr w:type="spellEnd"/>
-      <w:r>
-        <w:rPr>
-          <w:lang w:val="sk-SK"/>
-        </w:rPr>
-        <w:t xml:space="preserve"> idúcich obrázkov – vstupom je </w:t>
-      </w:r>
-      <w:proofErr w:type="spellStart"/>
-      <w:r>
-        <w:rPr>
-          <w:lang w:val="sk-SK"/>
-        </w:rPr>
-        <w:t>šedotónový</w:t>
-      </w:r>
-      <w:proofErr w:type="spellEnd"/>
-      <w:r>
-        <w:rPr>
-          <w:lang w:val="sk-SK"/>
-        </w:rPr>
-        <w:t xml:space="preserve"> obrázok a predošlý obrázok, body objektu a predošlé body objektu. </w:t>
+      <w:r>
+        <w:rPr>
+          <w:lang w:val="sk-SK"/>
+        </w:rPr>
+        <w:t xml:space="preserve">computeOpticalFlow – vypočíta optický tok dvoch zasebou idúcich obrázkov – vstupom je šedotónový obrázok a predošlý obrázok, body objektu a predošlé body objektu. </w:t>
       </w:r>
       <w:r>
         <w:rPr>
@@ -2019,42 +1603,24 @@
           <w:lang w:val="sk-SK"/>
         </w:rPr>
       </w:pPr>
-      <w:proofErr w:type="spellStart"/>
-      <w:r>
-        <w:rPr>
-          <w:lang w:val="sk-SK"/>
-        </w:rPr>
-        <w:t>showOpticalFlow</w:t>
-      </w:r>
-      <w:proofErr w:type="spellEnd"/>
-      <w:r>
-        <w:rPr>
-          <w:lang w:val="sk-SK"/>
-        </w:rPr>
-        <w:t xml:space="preserve"> – demonštrácia použitia funkcie </w:t>
-      </w:r>
-      <w:proofErr w:type="spellStart"/>
-      <w:r>
-        <w:rPr>
-          <w:lang w:val="sk-SK"/>
-        </w:rPr>
-        <w:t>computeOpticalFlow</w:t>
-      </w:r>
-      <w:proofErr w:type="spellEnd"/>
+      <w:r>
+        <w:rPr>
+          <w:lang w:val="sk-SK"/>
+        </w:rPr>
+        <w:t>showOpticalFlow – demonštrácia použitia funkcie computeOpticalFlow</w:t>
+      </w:r>
       <w:r>
         <w:rPr>
           <w:lang w:val="sk-SK"/>
         </w:rPr>
         <w:t xml:space="preserve"> – je potrebné zabezpečiť dáta do umiestnenia </w:t>
       </w:r>
-      <w:proofErr w:type="spellStart"/>
       <w:r>
         <w:rPr>
           <w:lang w:val="sk-SK"/>
         </w:rPr>
         <w:t>captureVidX</w:t>
       </w:r>
-      <w:proofErr w:type="spellEnd"/>
       <w:r>
         <w:rPr>
           <w:lang w:val="sk-SK"/>
@@ -2121,19 +1687,11 @@
           <w:lang w:val="sk-SK"/>
         </w:rPr>
       </w:pPr>
-      <w:proofErr w:type="spellStart"/>
-      <w:r>
-        <w:rPr>
-          <w:lang w:val="sk-SK"/>
-        </w:rPr>
-        <w:t>calibrateAxisY</w:t>
-      </w:r>
-      <w:proofErr w:type="spellEnd"/>
-      <w:r>
-        <w:rPr>
-          <w:lang w:val="sk-SK"/>
-        </w:rPr>
-        <w:t xml:space="preserve"> – funkcia na kalibráciu výpočtu vzdialenosti kamery od objektu záujmu – vstupom je umiestnenie dvoch kalibračných obrázkov najlepšie znázorňujúce objekt záujmu v čo najmenšej vzdialenosti a čo najväčšej, výstupom je k a q koeficient závislosti vzdialenosti od veľkosti objektu na obrázku.</w:t>
+      <w:r>
+        <w:rPr>
+          <w:lang w:val="sk-SK"/>
+        </w:rPr>
+        <w:t>calibrateAxisY – funkcia na kalibráciu výpočtu vzdialenosti kamery od objektu záujmu – vstupom je umiestnenie dvoch kalibračných obrázkov najlepšie znázorňujúce objekt záujmu v čo najmenšej vzdialenosti a čo najväčšej, výstupom je k a q koeficient závislosti vzdialenosti od veľkosti objektu na obrázku.</w:t>
       </w:r>
     </w:p>
     <w:p>
@@ -2147,19 +1705,11 @@
           <w:lang w:val="sk-SK"/>
         </w:rPr>
       </w:pPr>
-      <w:proofErr w:type="spellStart"/>
-      <w:r>
-        <w:rPr>
-          <w:lang w:val="sk-SK"/>
-        </w:rPr>
-        <w:t>getObjectDistance</w:t>
-      </w:r>
-      <w:proofErr w:type="spellEnd"/>
-      <w:r>
-        <w:rPr>
-          <w:lang w:val="sk-SK"/>
-        </w:rPr>
-        <w:t xml:space="preserve"> – výpočet vzdialenosti objektu z:</w:t>
+      <w:r>
+        <w:rPr>
+          <w:lang w:val="sk-SK"/>
+        </w:rPr>
+        <w:t>getObjectDistance – výpočet vzdialenosti objektu z:</w:t>
       </w:r>
     </w:p>
     <w:p>
@@ -2195,21 +1745,7 @@
         <w:rPr>
           <w:lang w:val="sk-SK"/>
         </w:rPr>
-        <w:t xml:space="preserve"> Detekciou veľkosti objektu z obrázka pomocou knižnice </w:t>
-      </w:r>
-      <w:proofErr w:type="spellStart"/>
-      <w:r>
-        <w:rPr>
-          <w:lang w:val="sk-SK"/>
-        </w:rPr>
-        <w:t>DetectTarget</w:t>
-      </w:r>
-      <w:proofErr w:type="spellEnd"/>
-      <w:r>
-        <w:rPr>
-          <w:lang w:val="sk-SK"/>
-        </w:rPr>
-        <w:t xml:space="preserve"> a veľkosti objektu v centimetroch</w:t>
+        <w:t> Detekciou veľkosti objektu z obrázka pomocou knižnice DetectTarget a veľkosti objektu v centimetroch</w:t>
       </w:r>
     </w:p>
     <w:p>
@@ -2265,19 +1801,11 @@
           <w:lang w:val="sk-SK"/>
         </w:rPr>
       </w:pPr>
-      <w:proofErr w:type="spellStart"/>
-      <w:r>
-        <w:rPr>
-          <w:lang w:val="sk-SK"/>
-        </w:rPr>
-        <w:t>getObjectMotionY</w:t>
-      </w:r>
-      <w:proofErr w:type="spellEnd"/>
-      <w:r>
-        <w:rPr>
-          <w:lang w:val="sk-SK"/>
-        </w:rPr>
-        <w:t xml:space="preserve"> – výpočet zmeny polohy kamery voči objektu medzi dvomi obrázkami – vstupom je vzdialenosť aktuálna a predchádzajúca.</w:t>
+      <w:r>
+        <w:rPr>
+          <w:lang w:val="sk-SK"/>
+        </w:rPr>
+        <w:t>getObjectMotionY – výpočet zmeny polohy kamery voči objektu medzi dvomi obrázkami – vstupom je vzdialenosť aktuálna a predchádzajúca.</w:t>
       </w:r>
     </w:p>
     <w:p>
@@ -2291,19 +1819,11 @@
           <w:lang w:val="sk-SK"/>
         </w:rPr>
       </w:pPr>
-      <w:proofErr w:type="spellStart"/>
-      <w:r>
-        <w:rPr>
-          <w:lang w:val="sk-SK"/>
-        </w:rPr>
-        <w:t>getLineEquation</w:t>
-      </w:r>
-      <w:proofErr w:type="spellEnd"/>
-      <w:r>
-        <w:rPr>
-          <w:lang w:val="sk-SK"/>
-        </w:rPr>
-        <w:t xml:space="preserve"> – výpočet rovnice priamky z dvoch bodov.</w:t>
+      <w:r>
+        <w:rPr>
+          <w:lang w:val="sk-SK"/>
+        </w:rPr>
+        <w:t>getLineEquation – výpočet rovnice priamky z dvoch bodov.</w:t>
       </w:r>
     </w:p>
     <w:p>
@@ -2317,42 +1837,36 @@
           <w:lang w:val="sk-SK"/>
         </w:rPr>
       </w:pPr>
-      <w:proofErr w:type="spellStart"/>
       <w:r>
         <w:rPr>
           <w:lang w:val="sk-SK"/>
         </w:rPr>
         <w:t>printDistanceOfMovingObject</w:t>
       </w:r>
-      <w:proofErr w:type="spellEnd"/>
       <w:r>
         <w:rPr>
           <w:lang w:val="sk-SK"/>
         </w:rPr>
         <w:t xml:space="preserve">, </w:t>
       </w:r>
-      <w:proofErr w:type="spellStart"/>
       <w:r>
         <w:rPr>
           <w:lang w:val="sk-SK"/>
         </w:rPr>
         <w:t>printMovementVectorLengthY</w:t>
       </w:r>
-      <w:proofErr w:type="spellEnd"/>
       <w:r>
         <w:rPr>
           <w:lang w:val="sk-SK"/>
         </w:rPr>
         <w:t xml:space="preserve">,  </w:t>
       </w:r>
-      <w:proofErr w:type="spellStart"/>
       <w:r>
         <w:rPr>
           <w:lang w:val="sk-SK"/>
         </w:rPr>
         <w:t>printMovementVectorLengthYoptflow</w:t>
       </w:r>
-      <w:proofErr w:type="spellEnd"/>
       <w:r>
         <w:rPr>
           <w:lang w:val="sk-SK"/>
@@ -2398,19 +1912,11 @@
           <w:lang w:val="sk-SK"/>
         </w:rPr>
       </w:pPr>
-      <w:proofErr w:type="spellStart"/>
-      <w:r>
-        <w:rPr>
-          <w:lang w:val="sk-SK"/>
-        </w:rPr>
-        <w:t>displayVectorY</w:t>
-      </w:r>
-      <w:proofErr w:type="spellEnd"/>
-      <w:r>
-        <w:rPr>
-          <w:lang w:val="sk-SK"/>
-        </w:rPr>
-        <w:t xml:space="preserve"> – zobrazí vektor v smere osi Y určujúci smer pohybu a zobrazí hodnotu posunutia v centimetroch – vstupom je smerník na cv maticu</w:t>
+      <w:r>
+        <w:rPr>
+          <w:lang w:val="sk-SK"/>
+        </w:rPr>
+        <w:t>displayVectorY – zobrazí vektor v smere osi Y určujúci smer pohybu a zobrazí hodnotu posunutia v centimetroch – vstupom je smerník na cv maticu</w:t>
       </w:r>
       <w:r>
         <w:rPr>
@@ -2422,13 +1928,7 @@
         <w:rPr>
           <w:lang w:val="sk-SK"/>
         </w:rPr>
-        <w:t xml:space="preserve"> </w:t>
-      </w:r>
-      <w:r>
-        <w:rPr>
-          <w:lang w:val="sk-SK"/>
-        </w:rPr>
-        <w:t>kde sa má vektor zobraziť</w:t>
+        <w:t xml:space="preserve"> kde sa má vektor zobraziť</w:t>
       </w:r>
       <w:r>
         <w:rPr>
@@ -2448,19 +1948,11 @@
           <w:lang w:val="sk-SK"/>
         </w:rPr>
       </w:pPr>
-      <w:proofErr w:type="spellStart"/>
-      <w:r>
-        <w:rPr>
-          <w:lang w:val="sk-SK"/>
-        </w:rPr>
-        <w:t>displayVectorXZ</w:t>
-      </w:r>
-      <w:proofErr w:type="spellEnd"/>
-      <w:r>
-        <w:rPr>
-          <w:lang w:val="sk-SK"/>
-        </w:rPr>
-        <w:t xml:space="preserve"> – zobrazí vektor v smere osi X a Z určujúci smer a veľkosť pohybu</w:t>
+      <w:r>
+        <w:rPr>
+          <w:lang w:val="sk-SK"/>
+        </w:rPr>
+        <w:t>displayVectorXZ – zobrazí vektor v smere osi X a Z určujúci smer a veľkosť pohybu</w:t>
       </w:r>
       <w:r>
         <w:rPr>
@@ -2516,16 +2008,22 @@
         </w:rPr>
         <w:t xml:space="preserve"> a bod, na ktorom sa má vektor zobraziť.</w:t>
       </w:r>
-    </w:p>
-    <w:p>
-      <w:pPr>
-        <w:pStyle w:val="Nadpis1"/>
-        <w:rPr>
-          <w:lang w:val="sk-SK"/>
-        </w:rPr>
-      </w:pPr>
+      <w:r>
+        <w:rPr>
+          <w:lang w:val="sk-SK"/>
+        </w:rPr>
+        <w:t xml:space="preserve"> Takisto zobrazí hodnotu posunutia a uhol posunutia.</w:t>
+      </w:r>
       <w:bookmarkStart w:id="0" w:name="_GoBack"/>
       <w:bookmarkEnd w:id="0"/>
+    </w:p>
+    <w:p>
+      <w:pPr>
+        <w:pStyle w:val="Nadpis1"/>
+        <w:rPr>
+          <w:lang w:val="sk-SK"/>
+        </w:rPr>
+      </w:pPr>
       <w:r>
         <w:rPr>
           <w:lang w:val="sk-SK"/>
@@ -2533,14 +2031,12 @@
         <w:lastRenderedPageBreak/>
         <w:t xml:space="preserve">Výsledok </w:t>
       </w:r>
-      <w:proofErr w:type="spellStart"/>
       <w:r>
         <w:rPr>
           <w:lang w:val="sk-SK"/>
         </w:rPr>
         <w:t>odometrie</w:t>
       </w:r>
-      <w:proofErr w:type="spellEnd"/>
     </w:p>
     <w:p>
       <w:pPr>
@@ -4810,6 +4306,7 @@
   <w:rsids>
     <w:rsidRoot w:val="00EC5095"/>
     <w:rsid w:val="00075811"/>
+    <w:rsid w:val="003164D8"/>
     <w:rsid w:val="00365A32"/>
     <w:rsid w:val="00B72571"/>
     <w:rsid w:val="00D24B34"/>
@@ -5591,7 +5088,7 @@
 </file>
 
 <file path=customXml/itemProps2.xml><?xml version="1.0" encoding="utf-8"?>
-<ds:datastoreItem xmlns:ds="http://schemas.openxmlformats.org/officeDocument/2006/customXml" ds:itemID="{53D965FC-11F0-4375-A21E-647E187B228A}">
+<ds:datastoreItem xmlns:ds="http://schemas.openxmlformats.org/officeDocument/2006/customXml" ds:itemID="{4FACC9B0-FB01-460C-8CF7-0581DA88245C}">
   <ds:schemaRefs>
     <ds:schemaRef ds:uri="http://schemas.openxmlformats.org/officeDocument/2006/bibliography"/>
   </ds:schemaRefs>

</xml_diff>

<commit_message>
Documentation, deleted some commented parts of code (clean up)
</commit_message>
<xml_diff>
--- a/uloha1Dokumentacia.docx
+++ b/uloha1Dokumentacia.docx
@@ -1,6 +1,6 @@
 
 <file path=word/document.xml><?xml version="1.0" encoding="utf-8"?>
-<w:document xmlns:wpc="http://schemas.microsoft.com/office/word/2010/wordprocessingCanvas" xmlns:mc="http://schemas.openxmlformats.org/markup-compatibility/2006" xmlns:o="urn:schemas-microsoft-com:office:office" xmlns:r="http://schemas.openxmlformats.org/officeDocument/2006/relationships" xmlns:m="http://schemas.openxmlformats.org/officeDocument/2006/math" xmlns:v="urn:schemas-microsoft-com:vml" xmlns:wp14="http://schemas.microsoft.com/office/word/2010/wordprocessingDrawing" xmlns:wp="http://schemas.openxmlformats.org/drawingml/2006/wordprocessingDrawing" xmlns:w10="urn:schemas-microsoft-com:office:word" xmlns:w="http://schemas.openxmlformats.org/wordprocessingml/2006/main" xmlns:w14="http://schemas.microsoft.com/office/word/2010/wordml" xmlns:w15="http://schemas.microsoft.com/office/word/2012/wordml" xmlns:wpg="http://schemas.microsoft.com/office/word/2010/wordprocessingGroup" xmlns:wpi="http://schemas.microsoft.com/office/word/2010/wordprocessingInk" xmlns:wne="http://schemas.microsoft.com/office/word/2006/wordml" xmlns:wps="http://schemas.microsoft.com/office/word/2010/wordprocessingShape" mc:Ignorable="w14 w15 wp14">
+<w:document xmlns:wpc="http://schemas.microsoft.com/office/word/2010/wordprocessingCanvas" xmlns:cx="http://schemas.microsoft.com/office/drawing/2014/chartex" xmlns:mc="http://schemas.openxmlformats.org/markup-compatibility/2006" xmlns:o="urn:schemas-microsoft-com:office:office" xmlns:r="http://schemas.openxmlformats.org/officeDocument/2006/relationships" xmlns:m="http://schemas.openxmlformats.org/officeDocument/2006/math" xmlns:v="urn:schemas-microsoft-com:vml" xmlns:wp14="http://schemas.microsoft.com/office/word/2010/wordprocessingDrawing" xmlns:wp="http://schemas.openxmlformats.org/drawingml/2006/wordprocessingDrawing" xmlns:w10="urn:schemas-microsoft-com:office:word" xmlns:w="http://schemas.openxmlformats.org/wordprocessingml/2006/main" xmlns:w14="http://schemas.microsoft.com/office/word/2010/wordml" xmlns:w15="http://schemas.microsoft.com/office/word/2012/wordml" xmlns:w16se="http://schemas.microsoft.com/office/word/2015/wordml/symex" xmlns:wpg="http://schemas.microsoft.com/office/word/2010/wordprocessingGroup" xmlns:wpi="http://schemas.microsoft.com/office/word/2010/wordprocessingInk" xmlns:wne="http://schemas.microsoft.com/office/word/2006/wordml" xmlns:wps="http://schemas.microsoft.com/office/word/2010/wordprocessingShape" mc:Ignorable="w14 w15 w16se wp14">
   <w:body>
     <w:sdt>
       <w:sdtPr>
@@ -59,7 +59,7 @@
                   </w:tcPr>
                   <w:p>
                     <w:pPr>
-                      <w:pStyle w:val="Bezriadkovania"/>
+                      <w:pStyle w:val="Bezmezer"/>
                       <w:rPr>
                         <w:color w:val="2E74B5" w:themeColor="accent1" w:themeShade="BF"/>
                         <w:sz w:val="24"/>
@@ -113,7 +113,7 @@
                 <w:sdtContent>
                   <w:p>
                     <w:pPr>
-                      <w:pStyle w:val="Bezriadkovania"/>
+                      <w:pStyle w:val="Bezmezer"/>
                       <w:spacing w:line="216" w:lineRule="auto"/>
                       <w:rPr>
                         <w:rFonts w:asciiTheme="majorHAnsi" w:eastAsiaTheme="majorEastAsia" w:hAnsiTheme="majorHAnsi" w:cstheme="majorBidi"/>
@@ -160,7 +160,7 @@
               </w:tcPr>
               <w:p>
                 <w:pPr>
-                  <w:pStyle w:val="Bezriadkovania"/>
+                  <w:pStyle w:val="Bezmezer"/>
                   <w:rPr>
                     <w:color w:val="2E74B5" w:themeColor="accent1" w:themeShade="BF"/>
                     <w:sz w:val="24"/>
@@ -174,7 +174,27 @@
                     <w:szCs w:val="24"/>
                     <w:lang w:val="sk-SK"/>
                   </w:rPr>
-                  <w:t>Návrh optickej odometrie pomocou optického toku</w:t>
+                  <w:t xml:space="preserve">Návrh optickej </w:t>
+                </w:r>
+                <w:proofErr w:type="spellStart"/>
+                <w:r>
+                  <w:rPr>
+                    <w:color w:val="2E74B5" w:themeColor="accent1" w:themeShade="BF"/>
+                    <w:sz w:val="24"/>
+                    <w:szCs w:val="24"/>
+                    <w:lang w:val="sk-SK"/>
+                  </w:rPr>
+                  <w:t>odometrie</w:t>
+                </w:r>
+                <w:proofErr w:type="spellEnd"/>
+                <w:r>
+                  <w:rPr>
+                    <w:color w:val="2E74B5" w:themeColor="accent1" w:themeShade="BF"/>
+                    <w:sz w:val="24"/>
+                    <w:szCs w:val="24"/>
+                    <w:lang w:val="sk-SK"/>
+                  </w:rPr>
+                  <w:t xml:space="preserve"> pomocou optického toku</w:t>
                 </w:r>
               </w:p>
             </w:tc>
@@ -219,7 +239,7 @@
                 <w:sdtContent>
                   <w:p>
                     <w:pPr>
-                      <w:pStyle w:val="Bezriadkovania"/>
+                      <w:pStyle w:val="Bezmezer"/>
                       <w:rPr>
                         <w:color w:val="5B9BD5" w:themeColor="accent1"/>
                         <w:sz w:val="28"/>
@@ -232,7 +252,25 @@
                         <w:sz w:val="28"/>
                         <w:szCs w:val="28"/>
                       </w:rPr>
-                      <w:t>Adam Sojka 72515, Filip Štec 72520</w:t>
+                      <w:t xml:space="preserve">Adam </w:t>
+                    </w:r>
+                    <w:proofErr w:type="spellStart"/>
+                    <w:r>
+                      <w:rPr>
+                        <w:color w:val="5B9BD5" w:themeColor="accent1"/>
+                        <w:sz w:val="28"/>
+                        <w:szCs w:val="28"/>
+                      </w:rPr>
+                      <w:t>Sojka</w:t>
+                    </w:r>
+                    <w:proofErr w:type="spellEnd"/>
+                    <w:r>
+                      <w:rPr>
+                        <w:color w:val="5B9BD5" w:themeColor="accent1"/>
+                        <w:sz w:val="28"/>
+                        <w:szCs w:val="28"/>
+                      </w:rPr>
+                      <w:t xml:space="preserve"> 72515, Filip Štec 72520</w:t>
                     </w:r>
                   </w:p>
                 </w:sdtContent>
@@ -262,7 +300,7 @@
                 <w:sdtContent>
                   <w:p>
                     <w:pPr>
-                      <w:pStyle w:val="Bezriadkovania"/>
+                      <w:pStyle w:val="Bezmezer"/>
                       <w:rPr>
                         <w:color w:val="5B9BD5" w:themeColor="accent1"/>
                         <w:sz w:val="28"/>
@@ -282,7 +320,7 @@
               </w:sdt>
               <w:p>
                 <w:pPr>
-                  <w:pStyle w:val="Bezriadkovania"/>
+                  <w:pStyle w:val="Bezmezer"/>
                   <w:rPr>
                     <w:color w:val="5B9BD5" w:themeColor="accent1"/>
                   </w:rPr>
@@ -327,6 +365,7 @@
           <w:color w:val="auto"/>
           <w:sz w:val="22"/>
           <w:szCs w:val="22"/>
+          <w:lang w:val="sk-SK" w:eastAsia="sk-SK"/>
         </w:rPr>
         <w:drawing>
           <wp:inline distT="0" distB="0" distL="0" distR="0" wp14:anchorId="6F1A26E9" wp14:editId="6672E2AF">
@@ -420,6 +459,7 @@
       <w:r>
         <w:rPr>
           <w:noProof/>
+          <w:lang w:val="sk-SK" w:eastAsia="sk-SK"/>
         </w:rPr>
         <w:drawing>
           <wp:inline distT="0" distB="0" distL="0" distR="0" wp14:anchorId="510A7F7A" wp14:editId="09440515">
@@ -473,7 +513,7 @@
     </w:p>
     <w:p>
       <w:pPr>
-        <w:pStyle w:val="Popis"/>
+        <w:pStyle w:val="Titulek"/>
         <w:jc w:val="center"/>
         <w:rPr>
           <w:sz w:val="22"/>
@@ -481,12 +521,21 @@
           <w:lang w:val="sk-SK"/>
         </w:rPr>
       </w:pPr>
+      <w:proofErr w:type="spellStart"/>
       <w:r>
         <w:rPr>
           <w:sz w:val="22"/>
           <w:szCs w:val="22"/>
         </w:rPr>
-        <w:t xml:space="preserve">Obrázok </w:t>
+        <w:t>Obrázok</w:t>
+      </w:r>
+      <w:proofErr w:type="spellEnd"/>
+      <w:r>
+        <w:rPr>
+          <w:sz w:val="22"/>
+          <w:szCs w:val="22"/>
+        </w:rPr>
+        <w:t xml:space="preserve"> </w:t>
       </w:r>
       <w:r>
         <w:rPr>
@@ -529,8 +578,65 @@
           <w:sz w:val="22"/>
           <w:szCs w:val="22"/>
         </w:rPr>
-        <w:t xml:space="preserve"> Prinícp určenie optického toku</w:t>
-      </w:r>
+        <w:t xml:space="preserve"> </w:t>
+      </w:r>
+      <w:proofErr w:type="spellStart"/>
+      <w:r>
+        <w:rPr>
+          <w:sz w:val="22"/>
+          <w:szCs w:val="22"/>
+        </w:rPr>
+        <w:t>Prinícp</w:t>
+      </w:r>
+      <w:proofErr w:type="spellEnd"/>
+      <w:r>
+        <w:rPr>
+          <w:sz w:val="22"/>
+          <w:szCs w:val="22"/>
+        </w:rPr>
+        <w:t xml:space="preserve"> </w:t>
+      </w:r>
+      <w:proofErr w:type="spellStart"/>
+      <w:r>
+        <w:rPr>
+          <w:sz w:val="22"/>
+          <w:szCs w:val="22"/>
+        </w:rPr>
+        <w:t>určenie</w:t>
+      </w:r>
+      <w:proofErr w:type="spellEnd"/>
+      <w:r>
+        <w:rPr>
+          <w:sz w:val="22"/>
+          <w:szCs w:val="22"/>
+        </w:rPr>
+        <w:t xml:space="preserve"> </w:t>
+      </w:r>
+      <w:proofErr w:type="spellStart"/>
+      <w:r>
+        <w:rPr>
+          <w:sz w:val="22"/>
+          <w:szCs w:val="22"/>
+        </w:rPr>
+        <w:t>optického</w:t>
+      </w:r>
+      <w:proofErr w:type="spellEnd"/>
+      <w:r>
+        <w:rPr>
+          <w:sz w:val="22"/>
+          <w:szCs w:val="22"/>
+        </w:rPr>
+        <w:t xml:space="preserve"> </w:t>
+      </w:r>
+      <w:proofErr w:type="spellStart"/>
+      <w:r>
+        <w:rPr>
+          <w:sz w:val="22"/>
+          <w:szCs w:val="22"/>
+        </w:rPr>
+        <w:t>toku</w:t>
+      </w:r>
+      <w:proofErr w:type="spellEnd"/>
     </w:p>
     <w:p>
       <w:pPr>
@@ -543,7 +649,38 @@
         <w:rPr>
           <w:lang w:val="sk-SK"/>
         </w:rPr>
-        <w:t>Výpočet optického toku po jednotlivých pixeloch nie je možný, lebo sa dostávame do jednej rovnice s dvomi neznámymi, preto na výpočet použijeme Lucas-Kanade metódu. Táto metóda pozostáva z predpokladu, že susedné body sa pohybujú podobne ako vybratý, tým dostávame preurčenú sústavu rovníc. Metóda rieši aj problém s malými a veľkými pohybmi, lebo používa pyramídu. Pohybom hore po pyramíde sa odstraňujú malé pohyby a veľké pohyby sa stávajú malými, čím dostávame aj mierku.</w:t>
+        <w:t xml:space="preserve">Výpočet optického toku po jednotlivých pixeloch nie je možný, lebo sa dostávame do jednej rovnice s dvomi neznámymi, preto na výpočet použijeme </w:t>
+      </w:r>
+      <w:proofErr w:type="spellStart"/>
+      <w:r>
+        <w:rPr>
+          <w:lang w:val="sk-SK"/>
+        </w:rPr>
+        <w:t>Lucas</w:t>
+      </w:r>
+      <w:proofErr w:type="spellEnd"/>
+      <w:r>
+        <w:rPr>
+          <w:lang w:val="sk-SK"/>
+        </w:rPr>
+        <w:t>-Kanade metódu. Táto metóda pozostáva z predpokladu, že susedné body sa pohybujú podobne ako vybratý, tým dostávame preurčenú sústavu rovníc. Metóda rieši aj problém s malými a veľkými pohybmi, lebo používa pyramídu. Pohybom hore po pyramíde sa odstraňujú malé pohyby a veľké pohyby sa stávajú malými, čím dostávame aj mierku.</w:t>
+      </w:r>
+    </w:p>
+    <w:p>
+      <w:pPr>
+        <w:rPr>
+          <w:rFonts w:asciiTheme="majorHAnsi" w:eastAsiaTheme="majorEastAsia" w:hAnsiTheme="majorHAnsi" w:cstheme="majorBidi"/>
+          <w:color w:val="2E74B5" w:themeColor="accent1" w:themeShade="BF"/>
+          <w:sz w:val="26"/>
+          <w:szCs w:val="26"/>
+          <w:lang w:val="sk-SK"/>
+        </w:rPr>
+      </w:pPr>
+      <w:r>
+        <w:rPr>
+          <w:lang w:val="sk-SK"/>
+        </w:rPr>
+        <w:br w:type="page"/>
       </w:r>
     </w:p>
     <w:p>
@@ -557,8 +694,17 @@
         <w:rPr>
           <w:lang w:val="sk-SK"/>
         </w:rPr>
-        <w:t>Vizuálna odometria</w:t>
-      </w:r>
+        <w:lastRenderedPageBreak/>
+        <w:t xml:space="preserve">Vizuálna </w:t>
+      </w:r>
+      <w:proofErr w:type="spellStart"/>
+      <w:r>
+        <w:rPr>
+          <w:lang w:val="sk-SK"/>
+        </w:rPr>
+        <w:t>odometria</w:t>
+      </w:r>
+      <w:proofErr w:type="spellEnd"/>
     </w:p>
     <w:p>
       <w:pPr>
@@ -583,14 +729,7 @@
         <w:rPr>
           <w:lang w:val="sk-SK"/>
         </w:rPr>
-        <w:t xml:space="preserve">, horizontálny pohyb  s kamerou do strany a os z, vertikálny pohyb, je identifikácia smeru pohybu </w:t>
-      </w:r>
-      <w:r>
-        <w:rPr>
-          <w:lang w:val="sk-SK"/>
-        </w:rPr>
-        <w:lastRenderedPageBreak/>
-        <w:t xml:space="preserve">jednoduchá, keďže vektory sa pohybujú vždy iba jedným smerom, horizontálne alebo vertikálne. Pre pohyb v smere osi </w:t>
+        <w:t xml:space="preserve">, horizontálny pohyb  s kamerou do strany a os z, vertikálny pohyb, je identifikácia smeru pohybu jednoduchá, keďže vektory sa pohybujú vždy iba jedným smerom, horizontálne alebo vertikálne. Pre pohyb v smere osi </w:t>
       </w:r>
       <w:r>
         <w:rPr>
@@ -613,6 +752,7 @@
       <w:r>
         <w:rPr>
           <w:noProof/>
+          <w:lang w:val="sk-SK" w:eastAsia="sk-SK"/>
         </w:rPr>
         <w:drawing>
           <wp:inline distT="0" distB="0" distL="0" distR="0" wp14:anchorId="1AC949CF" wp14:editId="07BA411B">
@@ -666,7 +806,7 @@
     </w:p>
     <w:p>
       <w:pPr>
-        <w:pStyle w:val="Popis"/>
+        <w:pStyle w:val="Titulek"/>
         <w:jc w:val="center"/>
         <w:rPr>
           <w:sz w:val="22"/>
@@ -674,12 +814,21 @@
           <w:lang w:val="sk-SK"/>
         </w:rPr>
       </w:pPr>
+      <w:proofErr w:type="spellStart"/>
       <w:r>
         <w:rPr>
           <w:sz w:val="22"/>
           <w:szCs w:val="22"/>
         </w:rPr>
-        <w:t xml:space="preserve">Obrázok </w:t>
+        <w:t>Obrázok</w:t>
+      </w:r>
+      <w:proofErr w:type="spellEnd"/>
+      <w:r>
+        <w:rPr>
+          <w:sz w:val="22"/>
+          <w:szCs w:val="22"/>
+        </w:rPr>
+        <w:t xml:space="preserve"> </w:t>
       </w:r>
       <w:r>
         <w:rPr>
@@ -722,7 +871,87 @@
           <w:sz w:val="22"/>
           <w:szCs w:val="22"/>
         </w:rPr>
-        <w:t xml:space="preserve"> Princíp určenia pohybu v smere osi Y</w:t>
+        <w:t xml:space="preserve"> </w:t>
+      </w:r>
+      <w:proofErr w:type="spellStart"/>
+      <w:r>
+        <w:rPr>
+          <w:sz w:val="22"/>
+          <w:szCs w:val="22"/>
+        </w:rPr>
+        <w:t>Princíp</w:t>
+      </w:r>
+      <w:proofErr w:type="spellEnd"/>
+      <w:r>
+        <w:rPr>
+          <w:sz w:val="22"/>
+          <w:szCs w:val="22"/>
+        </w:rPr>
+        <w:t xml:space="preserve"> </w:t>
+      </w:r>
+      <w:proofErr w:type="spellStart"/>
+      <w:r>
+        <w:rPr>
+          <w:sz w:val="22"/>
+          <w:szCs w:val="22"/>
+        </w:rPr>
+        <w:t>určenia</w:t>
+      </w:r>
+      <w:proofErr w:type="spellEnd"/>
+      <w:r>
+        <w:rPr>
+          <w:sz w:val="22"/>
+          <w:szCs w:val="22"/>
+        </w:rPr>
+        <w:t xml:space="preserve"> </w:t>
+      </w:r>
+      <w:proofErr w:type="spellStart"/>
+      <w:r>
+        <w:rPr>
+          <w:sz w:val="22"/>
+          <w:szCs w:val="22"/>
+        </w:rPr>
+        <w:t>pohybu</w:t>
+      </w:r>
+      <w:proofErr w:type="spellEnd"/>
+      <w:r>
+        <w:rPr>
+          <w:sz w:val="22"/>
+          <w:szCs w:val="22"/>
+        </w:rPr>
+        <w:t xml:space="preserve"> v </w:t>
+      </w:r>
+      <w:proofErr w:type="spellStart"/>
+      <w:r>
+        <w:rPr>
+          <w:sz w:val="22"/>
+          <w:szCs w:val="22"/>
+        </w:rPr>
+        <w:t>smere</w:t>
+      </w:r>
+      <w:proofErr w:type="spellEnd"/>
+      <w:r>
+        <w:rPr>
+          <w:sz w:val="22"/>
+          <w:szCs w:val="22"/>
+        </w:rPr>
+        <w:t xml:space="preserve"> </w:t>
+      </w:r>
+      <w:proofErr w:type="spellStart"/>
+      <w:r>
+        <w:rPr>
+          <w:sz w:val="22"/>
+          <w:szCs w:val="22"/>
+        </w:rPr>
+        <w:t>osi</w:t>
+      </w:r>
+      <w:proofErr w:type="spellEnd"/>
+      <w:r>
+        <w:rPr>
+          <w:sz w:val="22"/>
+          <w:szCs w:val="22"/>
+        </w:rPr>
+        <w:t xml:space="preserve"> Y</w:t>
       </w:r>
     </w:p>
     <w:p>
@@ -782,16 +1011,16 @@
             <v:path o:extrusionok="f" gradientshapeok="t" o:connecttype="rect"/>
             <o:lock v:ext="edit" aspectratio="t"/>
           </v:shapetype>
-          <v:shape id="_x0000_i1025" type="#_x0000_t75" style="width:314.75pt;height:152.3pt" o:ole="">
+          <v:shape id="_x0000_i1025" type="#_x0000_t75" style="width:314.8pt;height:152.35pt" o:ole="">
             <v:imagedata r:id="rId10" o:title=""/>
           </v:shape>
-          <o:OLEObject Type="Embed" ProgID="CorelDraw.Graphic.17" ShapeID="_x0000_i1025" DrawAspect="Content" ObjectID="_1554054143" r:id="rId11"/>
+          <o:OLEObject Type="Embed" ProgID="CorelDraw.Graphic.17" ShapeID="_x0000_i1025" DrawAspect="Content" ObjectID="_1554236179" r:id="rId11"/>
         </w:object>
       </w:r>
     </w:p>
     <w:p>
       <w:pPr>
-        <w:pStyle w:val="Popis"/>
+        <w:pStyle w:val="Titulek"/>
         <w:jc w:val="center"/>
         <w:rPr>
           <w:sz w:val="22"/>
@@ -915,7 +1144,14 @@
           <w:rFonts w:eastAsiaTheme="minorEastAsia"/>
           <w:lang w:val="sk-SK"/>
         </w:rPr>
-        <w:t xml:space="preserve"> v centimetroch, k je smernica priamky, q je posunutie priamky a x je veľkosť pixelu v centimetroch:</w:t>
+        <w:t xml:space="preserve"> v centimetroch, k je smernica priamky, q je posunutie priamky a x j</w:t>
+      </w:r>
+      <w:r>
+        <w:rPr>
+          <w:rFonts w:eastAsiaTheme="minorEastAsia"/>
+          <w:lang w:val="sk-SK"/>
+        </w:rPr>
+        <w:t>e veľkosť pixelu v centimetroch.</w:t>
       </w:r>
     </w:p>
     <w:p>
@@ -932,6 +1168,7 @@
               <w:rFonts w:ascii="Cambria Math" w:eastAsiaTheme="minorEastAsia" w:hAnsi="Cambria Math"/>
               <w:lang w:val="sk-SK"/>
             </w:rPr>
+            <w:lastRenderedPageBreak/>
             <m:t>x=</m:t>
           </m:r>
           <m:f>
@@ -1006,8 +1243,15 @@
           <w:rFonts w:eastAsiaTheme="minorEastAsia"/>
           <w:lang w:val="sk-SK"/>
         </w:rPr>
-        <w:lastRenderedPageBreak/>
-        <w:t>Kde X</w:t>
+        <w:t xml:space="preserve">Kde </w:t>
+      </w:r>
+      <w:proofErr w:type="spellStart"/>
+      <w:r>
+        <w:rPr>
+          <w:rFonts w:eastAsiaTheme="minorEastAsia"/>
+          <w:lang w:val="sk-SK"/>
+        </w:rPr>
+        <w:t>X</w:t>
       </w:r>
       <w:r>
         <w:rPr>
@@ -1017,6 +1261,7 @@
         </w:rPr>
         <w:t>cm</w:t>
       </w:r>
+      <w:proofErr w:type="spellEnd"/>
       <w:r>
         <w:rPr>
           <w:rFonts w:eastAsiaTheme="minorEastAsia"/>
@@ -1068,7 +1313,7 @@
       <w:hyperlink r:id="rId12" w:history="1">
         <w:r>
           <w:rPr>
-            <w:rStyle w:val="Hypertextovprepojenie"/>
+            <w:rStyle w:val="Hypertextovodkaz"/>
             <w:lang w:val="sk-SK"/>
           </w:rPr>
           <w:t>https://github.com/Smadas/VIZSul1</w:t>
@@ -1091,7 +1336,21 @@
         <w:rPr>
           <w:lang w:val="sk-SK"/>
         </w:rPr>
-        <w:t>Všetky zdrojové kódy sú písané v C++ s použitím openCv 3.1, aj staršie verzie by mali byť kompatibilné.</w:t>
+        <w:t xml:space="preserve">Všetky zdrojové kódy sú písané v C++ s použitím </w:t>
+      </w:r>
+      <w:proofErr w:type="spellStart"/>
+      <w:r>
+        <w:rPr>
+          <w:lang w:val="sk-SK"/>
+        </w:rPr>
+        <w:t>openCv</w:t>
+      </w:r>
+      <w:proofErr w:type="spellEnd"/>
+      <w:r>
+        <w:rPr>
+          <w:lang w:val="sk-SK"/>
+        </w:rPr>
+        <w:t xml:space="preserve"> 3.1, aj staršie verzie by mali byť kompatibilné.</w:t>
       </w:r>
     </w:p>
     <w:p>
@@ -1109,7 +1368,7 @@
     </w:p>
     <w:p>
       <w:pPr>
-        <w:pStyle w:val="Odsekzoznamu"/>
+        <w:pStyle w:val="Odstavecseseznamem"/>
         <w:numPr>
           <w:ilvl w:val="0"/>
           <w:numId w:val="7"/>
@@ -1118,12 +1377,14 @@
           <w:lang w:val="sk-SK"/>
         </w:rPr>
       </w:pPr>
+      <w:proofErr w:type="spellStart"/>
       <w:r>
         <w:rPr>
           <w:lang w:val="sk-SK"/>
         </w:rPr>
         <w:t>Main</w:t>
       </w:r>
+      <w:proofErr w:type="spellEnd"/>
       <w:r>
         <w:rPr>
           <w:lang w:val="sk-SK"/>
@@ -1133,7 +1394,7 @@
     </w:p>
     <w:p>
       <w:pPr>
-        <w:pStyle w:val="Odsekzoznamu"/>
+        <w:pStyle w:val="Odstavecseseznamem"/>
         <w:numPr>
           <w:ilvl w:val="0"/>
           <w:numId w:val="7"/>
@@ -1142,12 +1403,14 @@
           <w:lang w:val="sk-SK"/>
         </w:rPr>
       </w:pPr>
+      <w:proofErr w:type="spellStart"/>
       <w:r>
         <w:rPr>
           <w:lang w:val="sk-SK"/>
         </w:rPr>
         <w:t>captureVideo</w:t>
       </w:r>
+      <w:proofErr w:type="spellEnd"/>
       <w:r>
         <w:rPr>
           <w:lang w:val="sk-SK"/>
@@ -1175,7 +1438,7 @@
     </w:p>
     <w:p>
       <w:pPr>
-        <w:pStyle w:val="Odsekzoznamu"/>
+        <w:pStyle w:val="Odstavecseseznamem"/>
         <w:numPr>
           <w:ilvl w:val="0"/>
           <w:numId w:val="7"/>
@@ -1184,12 +1447,14 @@
           <w:lang w:val="sk-SK"/>
         </w:rPr>
       </w:pPr>
+      <w:proofErr w:type="spellStart"/>
       <w:r>
         <w:rPr>
           <w:lang w:val="sk-SK"/>
         </w:rPr>
         <w:t>readImagesFromDirectory</w:t>
       </w:r>
+      <w:proofErr w:type="spellEnd"/>
       <w:r>
         <w:rPr>
           <w:lang w:val="sk-SK"/>
@@ -1199,7 +1464,7 @@
     </w:p>
     <w:p>
       <w:pPr>
-        <w:pStyle w:val="Odsekzoznamu"/>
+        <w:pStyle w:val="Odstavecseseznamem"/>
         <w:numPr>
           <w:ilvl w:val="0"/>
           <w:numId w:val="7"/>
@@ -1208,12 +1473,14 @@
           <w:lang w:val="sk-SK"/>
         </w:rPr>
       </w:pPr>
+      <w:proofErr w:type="spellStart"/>
       <w:r>
         <w:rPr>
           <w:lang w:val="sk-SK"/>
         </w:rPr>
         <w:t>DetectTarget</w:t>
       </w:r>
+      <w:proofErr w:type="spellEnd"/>
       <w:r>
         <w:rPr>
           <w:lang w:val="sk-SK"/>
@@ -1223,7 +1490,7 @@
     </w:p>
     <w:p>
       <w:pPr>
-        <w:pStyle w:val="Odsekzoznamu"/>
+        <w:pStyle w:val="Odstavecseseznamem"/>
         <w:numPr>
           <w:ilvl w:val="0"/>
           <w:numId w:val="7"/>
@@ -1232,12 +1499,14 @@
           <w:lang w:val="sk-SK"/>
         </w:rPr>
       </w:pPr>
+      <w:proofErr w:type="spellStart"/>
       <w:r>
         <w:rPr>
           <w:lang w:val="sk-SK"/>
         </w:rPr>
         <w:t>opticalFlowLucasKanade</w:t>
       </w:r>
+      <w:proofErr w:type="spellEnd"/>
       <w:r>
         <w:rPr>
           <w:lang w:val="sk-SK"/>
@@ -1247,7 +1516,7 @@
     </w:p>
     <w:p>
       <w:pPr>
-        <w:pStyle w:val="Odsekzoznamu"/>
+        <w:pStyle w:val="Odstavecseseznamem"/>
         <w:numPr>
           <w:ilvl w:val="0"/>
           <w:numId w:val="7"/>
@@ -1256,12 +1525,14 @@
           <w:lang w:val="sk-SK"/>
         </w:rPr>
       </w:pPr>
+      <w:proofErr w:type="spellStart"/>
       <w:r>
         <w:rPr>
           <w:lang w:val="sk-SK"/>
         </w:rPr>
         <w:t>detectMotionXZ</w:t>
       </w:r>
+      <w:proofErr w:type="spellEnd"/>
       <w:r>
         <w:rPr>
           <w:lang w:val="sk-SK"/>
@@ -1271,7 +1542,7 @@
     </w:p>
     <w:p>
       <w:pPr>
-        <w:pStyle w:val="Odsekzoznamu"/>
+        <w:pStyle w:val="Odstavecseseznamem"/>
         <w:numPr>
           <w:ilvl w:val="0"/>
           <w:numId w:val="7"/>
@@ -1280,12 +1551,14 @@
           <w:lang w:val="sk-SK"/>
         </w:rPr>
       </w:pPr>
+      <w:proofErr w:type="spellStart"/>
       <w:r>
         <w:rPr>
           <w:lang w:val="sk-SK"/>
         </w:rPr>
         <w:t>detectMotionY</w:t>
       </w:r>
+      <w:proofErr w:type="spellEnd"/>
       <w:r>
         <w:rPr>
           <w:lang w:val="sk-SK"/>
@@ -1295,7 +1568,7 @@
     </w:p>
     <w:p>
       <w:pPr>
-        <w:pStyle w:val="Odsekzoznamu"/>
+        <w:pStyle w:val="Odstavecseseznamem"/>
         <w:numPr>
           <w:ilvl w:val="0"/>
           <w:numId w:val="7"/>
@@ -1304,12 +1577,14 @@
           <w:lang w:val="sk-SK"/>
         </w:rPr>
       </w:pPr>
+      <w:proofErr w:type="spellStart"/>
       <w:r>
         <w:rPr>
           <w:lang w:val="sk-SK"/>
         </w:rPr>
         <w:t>displayData</w:t>
       </w:r>
+      <w:proofErr w:type="spellEnd"/>
       <w:r>
         <w:rPr>
           <w:lang w:val="sk-SK"/>
@@ -1328,15 +1603,239 @@
         <w:rPr>
           <w:lang w:val="sk-SK"/>
         </w:rPr>
-        <w:t>1. Funkcia main</w:t>
-      </w:r>
-    </w:p>
-    <w:p>
-      <w:pPr>
-        <w:rPr>
-          <w:lang w:val="sk-SK"/>
-        </w:rPr>
-      </w:pPr>
+        <w:t xml:space="preserve">1. Funkcia </w:t>
+      </w:r>
+      <w:proofErr w:type="spellStart"/>
+      <w:r>
+        <w:rPr>
+          <w:lang w:val="sk-SK"/>
+        </w:rPr>
+        <w:t>main</w:t>
+      </w:r>
+      <w:proofErr w:type="spellEnd"/>
+    </w:p>
+    <w:p>
+      <w:pPr>
+        <w:rPr>
+          <w:lang w:val="sk-SK"/>
+        </w:rPr>
+      </w:pPr>
+      <w:r>
+        <w:rPr>
+          <w:lang w:val="sk-SK"/>
+        </w:rPr>
+        <w:t>V tejto funkcii sa</w:t>
+      </w:r>
+      <w:r>
+        <w:rPr>
+          <w:lang w:val="sk-SK"/>
+        </w:rPr>
+        <w:t xml:space="preserve"> vykonáva chod celého programu a skladá sa z nasledujúcich častí</w:t>
+      </w:r>
+      <w:bookmarkStart w:id="0" w:name="_GoBack"/>
+      <w:bookmarkEnd w:id="0"/>
+    </w:p>
+    <w:p>
+      <w:pPr>
+        <w:pStyle w:val="Odstavecseseznamem"/>
+        <w:numPr>
+          <w:ilvl w:val="0"/>
+          <w:numId w:val="14"/>
+        </w:numPr>
+        <w:rPr>
+          <w:lang w:val="sk-SK"/>
+        </w:rPr>
+      </w:pPr>
+      <w:r>
+        <w:rPr>
+          <w:lang w:val="sk-SK"/>
+        </w:rPr>
+        <w:t xml:space="preserve">Načítanie obrázkov pohybu z priečinka, parameter </w:t>
+      </w:r>
+      <w:proofErr w:type="spellStart"/>
+      <w:r>
+        <w:rPr>
+          <w:lang w:val="sk-SK"/>
+        </w:rPr>
+        <w:t>invert</w:t>
+      </w:r>
+      <w:proofErr w:type="spellEnd"/>
+      <w:r>
+        <w:rPr>
+          <w:lang w:val="sk-SK"/>
+        </w:rPr>
+        <w:t xml:space="preserve"> otáča poradie načítaných obrázkov</w:t>
+      </w:r>
+    </w:p>
+    <w:p>
+      <w:pPr>
+        <w:pStyle w:val="Odstavecseseznamem"/>
+        <w:numPr>
+          <w:ilvl w:val="0"/>
+          <w:numId w:val="14"/>
+        </w:numPr>
+        <w:rPr>
+          <w:lang w:val="sk-SK"/>
+        </w:rPr>
+      </w:pPr>
+      <w:r>
+        <w:rPr>
+          <w:lang w:val="sk-SK"/>
+        </w:rPr>
+        <w:t>Nájdenie vhodných bodov na sledovanom objekte</w:t>
+      </w:r>
+    </w:p>
+    <w:p>
+      <w:pPr>
+        <w:pStyle w:val="Odstavecseseznamem"/>
+        <w:numPr>
+          <w:ilvl w:val="0"/>
+          <w:numId w:val="14"/>
+        </w:numPr>
+        <w:rPr>
+          <w:lang w:val="sk-SK"/>
+        </w:rPr>
+      </w:pPr>
+      <w:r>
+        <w:rPr>
+          <w:lang w:val="sk-SK"/>
+        </w:rPr>
+        <w:t xml:space="preserve">Kalibrácia parametrov pre pohyb Y pomocou kalibračných obrázkov v priečinku </w:t>
+      </w:r>
+      <w:proofErr w:type="spellStart"/>
+      <w:r>
+        <w:rPr>
+          <w:lang w:val="sk-SK"/>
+        </w:rPr>
+        <w:t>calibY</w:t>
+      </w:r>
+      <w:proofErr w:type="spellEnd"/>
+    </w:p>
+    <w:p>
+      <w:pPr>
+        <w:pStyle w:val="Odstavecseseznamem"/>
+        <w:numPr>
+          <w:ilvl w:val="0"/>
+          <w:numId w:val="14"/>
+        </w:numPr>
+        <w:rPr>
+          <w:lang w:val="sk-SK"/>
+        </w:rPr>
+      </w:pPr>
+      <w:r>
+        <w:rPr>
+          <w:lang w:val="sk-SK"/>
+        </w:rPr>
+        <w:t>Postupné načítavanie obrázkov po jednom a ich vyhodnocovanie</w:t>
+      </w:r>
+    </w:p>
+    <w:p>
+      <w:pPr>
+        <w:pStyle w:val="Odstavecseseznamem"/>
+        <w:numPr>
+          <w:ilvl w:val="1"/>
+          <w:numId w:val="14"/>
+        </w:numPr>
+        <w:rPr>
+          <w:lang w:val="sk-SK"/>
+        </w:rPr>
+      </w:pPr>
+      <w:r>
+        <w:rPr>
+          <w:lang w:val="sk-SK"/>
+        </w:rPr>
+        <w:t>Výpočet optického toku</w:t>
+      </w:r>
+    </w:p>
+    <w:p>
+      <w:pPr>
+        <w:pStyle w:val="Odstavecseseznamem"/>
+        <w:numPr>
+          <w:ilvl w:val="1"/>
+          <w:numId w:val="14"/>
+        </w:numPr>
+        <w:rPr>
+          <w:lang w:val="sk-SK"/>
+        </w:rPr>
+      </w:pPr>
+      <w:r>
+        <w:rPr>
+          <w:lang w:val="sk-SK"/>
+        </w:rPr>
+        <w:t>Vykreslenie vypočítaných bodov optickým tokom do obrázka</w:t>
+      </w:r>
+    </w:p>
+    <w:p>
+      <w:pPr>
+        <w:pStyle w:val="Odstavecseseznamem"/>
+        <w:numPr>
+          <w:ilvl w:val="1"/>
+          <w:numId w:val="14"/>
+        </w:numPr>
+        <w:rPr>
+          <w:lang w:val="sk-SK"/>
+        </w:rPr>
+      </w:pPr>
+      <w:r>
+        <w:rPr>
+          <w:lang w:val="sk-SK"/>
+        </w:rPr>
+        <w:t>Výpočet pohybu v smere Y, ak spĺňa určenú hranicu veľkosti pohybu, je vypísaný pohyb Y do obrázka</w:t>
+      </w:r>
+    </w:p>
+    <w:p>
+      <w:pPr>
+        <w:pStyle w:val="Odstavecseseznamem"/>
+        <w:numPr>
+          <w:ilvl w:val="1"/>
+          <w:numId w:val="14"/>
+        </w:numPr>
+        <w:rPr>
+          <w:lang w:val="sk-SK"/>
+        </w:rPr>
+      </w:pPr>
+      <w:r>
+        <w:rPr>
+          <w:lang w:val="sk-SK"/>
+        </w:rPr>
+        <w:t>Ak pohyb Y je malý (pod určenou hranicou), vyráta sa pohyb XZ a vykreslí sa do obrázka</w:t>
+      </w:r>
+    </w:p>
+    <w:p>
+      <w:pPr>
+        <w:pStyle w:val="Odstavecseseznamem"/>
+        <w:numPr>
+          <w:ilvl w:val="0"/>
+          <w:numId w:val="14"/>
+        </w:numPr>
+        <w:rPr>
+          <w:lang w:val="sk-SK"/>
+        </w:rPr>
+      </w:pPr>
+      <w:r>
+        <w:rPr>
+          <w:lang w:val="sk-SK"/>
+        </w:rPr>
+        <w:t>Zobrazenie vyhodnoteného obrázka na krátky čas a pokračovanie na ďalší obrázok</w:t>
+      </w:r>
+    </w:p>
+    <w:p>
+      <w:pPr>
+        <w:pStyle w:val="Odstavecseseznamem"/>
+        <w:numPr>
+          <w:ilvl w:val="0"/>
+          <w:numId w:val="14"/>
+        </w:numPr>
+        <w:rPr>
+          <w:lang w:val="sk-SK"/>
+        </w:rPr>
+      </w:pPr>
+      <w:r>
+        <w:rPr>
+          <w:lang w:val="sk-SK"/>
+        </w:rPr>
+        <w:t>Zastavenie programu pri zobrazenom poslednom obrázku</w:t>
+      </w:r>
     </w:p>
     <w:p>
       <w:pPr>
@@ -1362,33 +1861,91 @@
         <w:rPr>
           <w:lang w:val="sk-SK"/>
         </w:rPr>
-        <w:t>Obsahuje funkcie saveFrame(uloženie obrázka) a captureVideoAsImages(záznam videa ako obrázkov).</w:t>
-      </w:r>
-    </w:p>
-    <w:p>
-      <w:pPr>
-        <w:rPr>
-          <w:lang w:val="sk-SK"/>
-        </w:rPr>
-      </w:pPr>
-      <w:r>
-        <w:rPr>
-          <w:lang w:val="sk-SK"/>
-        </w:rPr>
-        <w:t>saveFrame – uloží cv maticu do bitovej mapy na disk do umiestnenia captureVid, ktoré je umiestnené pri spustiteľnom súbore.</w:t>
-      </w:r>
-    </w:p>
-    <w:p>
-      <w:pPr>
-        <w:rPr>
-          <w:lang w:val="sk-SK"/>
-        </w:rPr>
-      </w:pPr>
-      <w:r>
-        <w:rPr>
-          <w:lang w:val="sk-SK"/>
-        </w:rPr>
-        <w:t xml:space="preserve">captureVideoAsImages </w:t>
+        <w:t xml:space="preserve">Obsahuje funkcie </w:t>
+      </w:r>
+      <w:proofErr w:type="spellStart"/>
+      <w:r>
+        <w:rPr>
+          <w:lang w:val="sk-SK"/>
+        </w:rPr>
+        <w:t>saveFrame</w:t>
+      </w:r>
+      <w:proofErr w:type="spellEnd"/>
+      <w:r>
+        <w:rPr>
+          <w:lang w:val="sk-SK"/>
+        </w:rPr>
+        <w:t>(uloženie obrázka) a </w:t>
+      </w:r>
+      <w:proofErr w:type="spellStart"/>
+      <w:r>
+        <w:rPr>
+          <w:lang w:val="sk-SK"/>
+        </w:rPr>
+        <w:t>captureVideoAsImages</w:t>
+      </w:r>
+      <w:proofErr w:type="spellEnd"/>
+      <w:r>
+        <w:rPr>
+          <w:lang w:val="sk-SK"/>
+        </w:rPr>
+        <w:t>(záznam videa ako obrázkov).</w:t>
+      </w:r>
+    </w:p>
+    <w:p>
+      <w:pPr>
+        <w:rPr>
+          <w:lang w:val="sk-SK"/>
+        </w:rPr>
+      </w:pPr>
+      <w:proofErr w:type="spellStart"/>
+      <w:r>
+        <w:rPr>
+          <w:lang w:val="sk-SK"/>
+        </w:rPr>
+        <w:t>saveFrame</w:t>
+      </w:r>
+      <w:proofErr w:type="spellEnd"/>
+      <w:r>
+        <w:rPr>
+          <w:lang w:val="sk-SK"/>
+        </w:rPr>
+        <w:t xml:space="preserve"> – uloží cv maticu do bitovej mapy na disk do umiestnenia </w:t>
+      </w:r>
+      <w:proofErr w:type="spellStart"/>
+      <w:r>
+        <w:rPr>
+          <w:lang w:val="sk-SK"/>
+        </w:rPr>
+        <w:t>captureVid</w:t>
+      </w:r>
+      <w:proofErr w:type="spellEnd"/>
+      <w:r>
+        <w:rPr>
+          <w:lang w:val="sk-SK"/>
+        </w:rPr>
+        <w:t>, ktoré je umiestnené pri spustiteľnom súbore.</w:t>
+      </w:r>
+    </w:p>
+    <w:p>
+      <w:pPr>
+        <w:rPr>
+          <w:lang w:val="sk-SK"/>
+        </w:rPr>
+      </w:pPr>
+      <w:proofErr w:type="spellStart"/>
+      <w:r>
+        <w:rPr>
+          <w:lang w:val="sk-SK"/>
+        </w:rPr>
+        <w:t>captureVideoAsImages</w:t>
+      </w:r>
+      <w:proofErr w:type="spellEnd"/>
+      <w:r>
+        <w:rPr>
+          <w:lang w:val="sk-SK"/>
+        </w:rPr>
+        <w:t xml:space="preserve"> </w:t>
       </w:r>
       <w:r>
         <w:rPr>
@@ -1406,7 +1963,21 @@
         <w:rPr>
           <w:lang w:val="sk-SK"/>
         </w:rPr>
-        <w:t>zobrazuje obrázky z kamery do okna a spúšťa funkciu saveFrame každých 100ms.</w:t>
+        <w:t xml:space="preserve">zobrazuje obrázky z kamery do okna a spúšťa funkciu </w:t>
+      </w:r>
+      <w:proofErr w:type="spellStart"/>
+      <w:r>
+        <w:rPr>
+          <w:lang w:val="sk-SK"/>
+        </w:rPr>
+        <w:t>saveFrame</w:t>
+      </w:r>
+      <w:proofErr w:type="spellEnd"/>
+      <w:r>
+        <w:rPr>
+          <w:lang w:val="sk-SK"/>
+        </w:rPr>
+        <w:t xml:space="preserve"> každých 100ms.</w:t>
       </w:r>
     </w:p>
     <w:p>
@@ -1420,6 +1991,7 @@
         <w:rPr>
           <w:lang w:val="sk-SK"/>
         </w:rPr>
+        <w:lastRenderedPageBreak/>
         <w:t>3. Načítanie obrázkov do pamäte RAM</w:t>
       </w:r>
     </w:p>
@@ -1438,7 +2010,7 @@
     </w:p>
     <w:p>
       <w:pPr>
-        <w:pStyle w:val="Odsekzoznamu"/>
+        <w:pStyle w:val="Odstavecseseznamem"/>
         <w:numPr>
           <w:ilvl w:val="0"/>
           <w:numId w:val="8"/>
@@ -1447,16 +2019,24 @@
           <w:lang w:val="sk-SK"/>
         </w:rPr>
       </w:pPr>
-      <w:r>
-        <w:rPr>
-          <w:lang w:val="sk-SK"/>
-        </w:rPr>
-        <w:t>getImageFileNames – načítanie názvov všetkých bitových máp v danom umiestnení, vstupom je umiestnenie súborov a výstupom je vektor reťazcov názvov.</w:t>
-      </w:r>
-    </w:p>
-    <w:p>
-      <w:pPr>
-        <w:pStyle w:val="Odsekzoznamu"/>
+      <w:proofErr w:type="spellStart"/>
+      <w:r>
+        <w:rPr>
+          <w:lang w:val="sk-SK"/>
+        </w:rPr>
+        <w:t>getImageFileNames</w:t>
+      </w:r>
+      <w:proofErr w:type="spellEnd"/>
+      <w:r>
+        <w:rPr>
+          <w:lang w:val="sk-SK"/>
+        </w:rPr>
+        <w:t xml:space="preserve"> – načítanie názvov všetkých bitových máp v danom umiestnení, vstupom je umiestnenie súborov a výstupom je vektor reťazcov názvov.</w:t>
+      </w:r>
+    </w:p>
+    <w:p>
+      <w:pPr>
+        <w:pStyle w:val="Odstavecseseznamem"/>
         <w:numPr>
           <w:ilvl w:val="0"/>
           <w:numId w:val="8"/>
@@ -1465,11 +2045,19 @@
           <w:lang w:val="sk-SK"/>
         </w:rPr>
       </w:pPr>
-      <w:r>
-        <w:rPr>
-          <w:lang w:val="sk-SK"/>
-        </w:rPr>
-        <w:t xml:space="preserve">readImgFiles – načítanie bitových máp zo súborov do pamäte RAM, vstupom je umiestnenie </w:t>
+      <w:proofErr w:type="spellStart"/>
+      <w:r>
+        <w:rPr>
+          <w:lang w:val="sk-SK"/>
+        </w:rPr>
+        <w:t>readImgFiles</w:t>
+      </w:r>
+      <w:proofErr w:type="spellEnd"/>
+      <w:r>
+        <w:rPr>
+          <w:lang w:val="sk-SK"/>
+        </w:rPr>
+        <w:t xml:space="preserve"> – načítanie bitových máp zo súborov do pamäte RAM, vstupom je umiestnenie </w:t>
       </w:r>
       <w:r>
         <w:rPr>
@@ -1486,7 +2074,7 @@
     </w:p>
     <w:p>
       <w:pPr>
-        <w:pStyle w:val="Odsekzoznamu"/>
+        <w:pStyle w:val="Odstavecseseznamem"/>
         <w:numPr>
           <w:ilvl w:val="0"/>
           <w:numId w:val="8"/>
@@ -1495,11 +2083,19 @@
           <w:lang w:val="sk-SK"/>
         </w:rPr>
       </w:pPr>
-      <w:r>
-        <w:rPr>
-          <w:lang w:val="sk-SK"/>
-        </w:rPr>
-        <w:t xml:space="preserve">showImagesFromDirectory – demo zobrazenie obrázkov z daného </w:t>
+      <w:proofErr w:type="spellStart"/>
+      <w:r>
+        <w:rPr>
+          <w:lang w:val="sk-SK"/>
+        </w:rPr>
+        <w:t>showImagesFromDirectory</w:t>
+      </w:r>
+      <w:proofErr w:type="spellEnd"/>
+      <w:r>
+        <w:rPr>
+          <w:lang w:val="sk-SK"/>
+        </w:rPr>
+        <w:t xml:space="preserve"> – demo zobrazenie obrázkov z daného </w:t>
       </w:r>
       <w:r>
         <w:rPr>
@@ -1513,12 +2109,14 @@
         </w:rPr>
         <w:t xml:space="preserve"> – je potrebné zabezpečiť dáta do umiestnenia </w:t>
       </w:r>
+      <w:proofErr w:type="spellStart"/>
       <w:r>
         <w:rPr>
           <w:lang w:val="sk-SK"/>
         </w:rPr>
         <w:t>captureVidX</w:t>
       </w:r>
+      <w:proofErr w:type="spellEnd"/>
       <w:r>
         <w:rPr>
           <w:lang w:val="sk-SK"/>
@@ -1546,6 +2144,223 @@
           <w:lang w:val="sk-SK"/>
         </w:rPr>
       </w:pPr>
+      <w:r>
+        <w:rPr>
+          <w:lang w:val="sk-SK"/>
+        </w:rPr>
+        <w:t>S</w:t>
+      </w:r>
+      <w:r>
+        <w:rPr>
+          <w:lang w:val="sk-SK"/>
+        </w:rPr>
+        <w:t xml:space="preserve">lúži na nájdenie </w:t>
+      </w:r>
+      <w:r>
+        <w:rPr>
+          <w:lang w:val="sk-SK"/>
+        </w:rPr>
+        <w:t xml:space="preserve">objektu v obrázku, podľa ktorého určujeme </w:t>
+      </w:r>
+      <w:proofErr w:type="spellStart"/>
+      <w:r>
+        <w:rPr>
+          <w:lang w:val="sk-SK"/>
+        </w:rPr>
+        <w:t>odometriu</w:t>
+      </w:r>
+      <w:proofErr w:type="spellEnd"/>
+      <w:r>
+        <w:rPr>
+          <w:lang w:val="sk-SK"/>
+        </w:rPr>
+        <w:t>.</w:t>
+      </w:r>
+    </w:p>
+    <w:p>
+      <w:pPr>
+        <w:pStyle w:val="Odstavecseseznamem"/>
+        <w:numPr>
+          <w:ilvl w:val="0"/>
+          <w:numId w:val="12"/>
+        </w:numPr>
+        <w:rPr>
+          <w:lang w:val="sk-SK"/>
+        </w:rPr>
+      </w:pPr>
+      <w:proofErr w:type="spellStart"/>
+      <w:r>
+        <w:rPr>
+          <w:lang w:val="sk-SK"/>
+        </w:rPr>
+        <w:t>detect</w:t>
+      </w:r>
+      <w:proofErr w:type="spellEnd"/>
+      <w:r>
+        <w:rPr>
+          <w:lang w:val="sk-SK"/>
+        </w:rPr>
+        <w:t xml:space="preserve"> – funkcia sa skladá z troch častí, najprv nájdeme kružnicu opisujúcu náš objekt, následne nájdeme určitý počet bodov na vylepšenej kružnici a nakoniec si zistíme súradnice stredu a polomer vylepšenej kružnice</w:t>
+      </w:r>
+    </w:p>
+    <w:p>
+      <w:pPr>
+        <w:pStyle w:val="Odstavecseseznamem"/>
+        <w:numPr>
+          <w:ilvl w:val="0"/>
+          <w:numId w:val="12"/>
+        </w:numPr>
+        <w:rPr>
+          <w:lang w:val="sk-SK"/>
+        </w:rPr>
+      </w:pPr>
+      <w:proofErr w:type="spellStart"/>
+      <w:r>
+        <w:rPr>
+          <w:lang w:val="sk-SK"/>
+        </w:rPr>
+        <w:t>findCircle</w:t>
+      </w:r>
+      <w:proofErr w:type="spellEnd"/>
+      <w:r>
+        <w:rPr>
+          <w:lang w:val="sk-SK"/>
+        </w:rPr>
+        <w:t xml:space="preserve"> – nájdeme kružnice v obrázku pomocou funkcie </w:t>
+      </w:r>
+      <w:proofErr w:type="spellStart"/>
+      <w:r>
+        <w:rPr>
+          <w:lang w:val="sk-SK"/>
+        </w:rPr>
+        <w:t>HoughCircles</w:t>
+      </w:r>
+      <w:proofErr w:type="spellEnd"/>
+      <w:r>
+        <w:rPr>
+          <w:lang w:val="sk-SK"/>
+        </w:rPr>
+        <w:t xml:space="preserve"> a následne odfiltrujeme neplatné kružnice pomocou farebnej škály</w:t>
+      </w:r>
+    </w:p>
+    <w:p>
+      <w:pPr>
+        <w:pStyle w:val="Odstavecseseznamem"/>
+        <w:numPr>
+          <w:ilvl w:val="0"/>
+          <w:numId w:val="12"/>
+        </w:numPr>
+        <w:rPr>
+          <w:lang w:val="sk-SK"/>
+        </w:rPr>
+      </w:pPr>
+      <w:proofErr w:type="spellStart"/>
+      <w:r>
+        <w:rPr>
+          <w:lang w:val="sk-SK"/>
+        </w:rPr>
+        <w:t>findPoints</w:t>
+      </w:r>
+      <w:proofErr w:type="spellEnd"/>
+      <w:r>
+        <w:rPr>
+          <w:lang w:val="sk-SK"/>
+        </w:rPr>
+        <w:t xml:space="preserve"> – funkcia určí koordináty bodov na kružnici pomocou rovnomerného rozloženia, body sú vylepšené funkciou </w:t>
+      </w:r>
+      <w:proofErr w:type="spellStart"/>
+      <w:r>
+        <w:rPr>
+          <w:lang w:val="sk-SK"/>
+        </w:rPr>
+        <w:t>betterPoints</w:t>
+      </w:r>
+      <w:proofErr w:type="spellEnd"/>
+    </w:p>
+    <w:p>
+      <w:pPr>
+        <w:pStyle w:val="Odstavecseseznamem"/>
+        <w:numPr>
+          <w:ilvl w:val="0"/>
+          <w:numId w:val="12"/>
+        </w:numPr>
+        <w:rPr>
+          <w:lang w:val="sk-SK"/>
+        </w:rPr>
+      </w:pPr>
+      <w:proofErr w:type="spellStart"/>
+      <w:r>
+        <w:rPr>
+          <w:lang w:val="sk-SK"/>
+        </w:rPr>
+        <w:t>betterPoints</w:t>
+      </w:r>
+      <w:proofErr w:type="spellEnd"/>
+      <w:r>
+        <w:rPr>
+          <w:lang w:val="sk-SK"/>
+        </w:rPr>
+        <w:t xml:space="preserve"> </w:t>
+      </w:r>
+      <w:r>
+        <w:rPr>
+          <w:lang w:val="sk-SK"/>
+        </w:rPr>
+        <w:t>–</w:t>
+      </w:r>
+      <w:r>
+        <w:rPr>
+          <w:lang w:val="sk-SK"/>
+        </w:rPr>
+        <w:t xml:space="preserve"> </w:t>
+      </w:r>
+      <w:r>
+        <w:rPr>
+          <w:lang w:val="sk-SK"/>
+        </w:rPr>
+        <w:t xml:space="preserve">zoberie si súradnice bodu a uhol k stredu na zväčšenej kružnici, posúva bod po malých krokoch smerom ku stredu, dokým nebude splnená podmienka farebnej škály cieľového objektu </w:t>
+      </w:r>
+    </w:p>
+    <w:p>
+      <w:pPr>
+        <w:pStyle w:val="Odstavecseseznamem"/>
+        <w:numPr>
+          <w:ilvl w:val="0"/>
+          <w:numId w:val="12"/>
+        </w:numPr>
+        <w:rPr>
+          <w:lang w:val="sk-SK"/>
+        </w:rPr>
+      </w:pPr>
+      <w:proofErr w:type="spellStart"/>
+      <w:r>
+        <w:rPr>
+          <w:lang w:val="sk-SK"/>
+        </w:rPr>
+        <w:t>calcCircleCenter</w:t>
+      </w:r>
+      <w:proofErr w:type="spellEnd"/>
+      <w:r>
+        <w:rPr>
+          <w:lang w:val="sk-SK"/>
+        </w:rPr>
+        <w:t xml:space="preserve"> – vyráta nový stred kružnice pomocou troch rovnomerne rozložených bodov</w:t>
+      </w:r>
+    </w:p>
+    <w:p>
+      <w:pPr>
+        <w:pStyle w:val="Odstavecseseznamem"/>
+        <w:rPr>
+          <w:lang w:val="sk-SK"/>
+        </w:rPr>
+      </w:pPr>
+    </w:p>
+    <w:p>
+      <w:pPr>
+        <w:rPr>
+          <w:lang w:val="sk-SK"/>
+        </w:rPr>
+      </w:pPr>
     </w:p>
     <w:p>
       <w:pPr>
@@ -1558,13 +2373,12 @@
         <w:rPr>
           <w:lang w:val="sk-SK"/>
         </w:rPr>
-        <w:lastRenderedPageBreak/>
         <w:t>5. Výpočet optického toku</w:t>
       </w:r>
     </w:p>
     <w:p>
       <w:pPr>
-        <w:pStyle w:val="Odsekzoznamu"/>
+        <w:pStyle w:val="Odstavecseseznamem"/>
         <w:numPr>
           <w:ilvl w:val="0"/>
           <w:numId w:val="9"/>
@@ -1573,11 +2387,47 @@
           <w:lang w:val="sk-SK"/>
         </w:rPr>
       </w:pPr>
-      <w:r>
-        <w:rPr>
-          <w:lang w:val="sk-SK"/>
-        </w:rPr>
-        <w:t xml:space="preserve">computeOpticalFlow – vypočíta optický tok dvoch zasebou idúcich obrázkov – vstupom je šedotónový obrázok a predošlý obrázok, body objektu a predošlé body objektu. </w:t>
+      <w:proofErr w:type="spellStart"/>
+      <w:r>
+        <w:rPr>
+          <w:lang w:val="sk-SK"/>
+        </w:rPr>
+        <w:t>computeOpticalFlow</w:t>
+      </w:r>
+      <w:proofErr w:type="spellEnd"/>
+      <w:r>
+        <w:rPr>
+          <w:lang w:val="sk-SK"/>
+        </w:rPr>
+        <w:t xml:space="preserve"> – vypočíta optický tok dvoch </w:t>
+      </w:r>
+      <w:proofErr w:type="spellStart"/>
+      <w:r>
+        <w:rPr>
+          <w:lang w:val="sk-SK"/>
+        </w:rPr>
+        <w:t>zasebou</w:t>
+      </w:r>
+      <w:proofErr w:type="spellEnd"/>
+      <w:r>
+        <w:rPr>
+          <w:lang w:val="sk-SK"/>
+        </w:rPr>
+        <w:t xml:space="preserve"> idúcich obrázkov – vstupom je </w:t>
+      </w:r>
+      <w:proofErr w:type="spellStart"/>
+      <w:r>
+        <w:rPr>
+          <w:lang w:val="sk-SK"/>
+        </w:rPr>
+        <w:t>šedotónový</w:t>
+      </w:r>
+      <w:proofErr w:type="spellEnd"/>
+      <w:r>
+        <w:rPr>
+          <w:lang w:val="sk-SK"/>
+        </w:rPr>
+        <w:t xml:space="preserve"> obrázok a predošlý obrázok, body objektu a predošlé body objektu. </w:t>
       </w:r>
       <w:r>
         <w:rPr>
@@ -1594,7 +2444,7 @@
     </w:p>
     <w:p>
       <w:pPr>
-        <w:pStyle w:val="Odsekzoznamu"/>
+        <w:pStyle w:val="Odstavecseseznamem"/>
         <w:numPr>
           <w:ilvl w:val="0"/>
           <w:numId w:val="9"/>
@@ -1603,24 +2453,42 @@
           <w:lang w:val="sk-SK"/>
         </w:rPr>
       </w:pPr>
-      <w:r>
-        <w:rPr>
-          <w:lang w:val="sk-SK"/>
-        </w:rPr>
-        <w:t>showOpticalFlow – demonštrácia použitia funkcie computeOpticalFlow</w:t>
-      </w:r>
+      <w:proofErr w:type="spellStart"/>
+      <w:r>
+        <w:rPr>
+          <w:lang w:val="sk-SK"/>
+        </w:rPr>
+        <w:t>showOpticalFlow</w:t>
+      </w:r>
+      <w:proofErr w:type="spellEnd"/>
+      <w:r>
+        <w:rPr>
+          <w:lang w:val="sk-SK"/>
+        </w:rPr>
+        <w:t xml:space="preserve"> – demonštrácia použitia funkcie </w:t>
+      </w:r>
+      <w:proofErr w:type="spellStart"/>
+      <w:r>
+        <w:rPr>
+          <w:lang w:val="sk-SK"/>
+        </w:rPr>
+        <w:t>computeOpticalFlow</w:t>
+      </w:r>
+      <w:proofErr w:type="spellEnd"/>
       <w:r>
         <w:rPr>
           <w:lang w:val="sk-SK"/>
         </w:rPr>
         <w:t xml:space="preserve"> – je potrebné zabezpečiť dáta do umiestnenia </w:t>
       </w:r>
+      <w:proofErr w:type="spellStart"/>
       <w:r>
         <w:rPr>
           <w:lang w:val="sk-SK"/>
         </w:rPr>
         <w:t>captureVidX</w:t>
       </w:r>
+      <w:proofErr w:type="spellEnd"/>
       <w:r>
         <w:rPr>
           <w:lang w:val="sk-SK"/>
@@ -1644,10 +2512,64 @@
     </w:p>
     <w:p>
       <w:pPr>
-        <w:rPr>
-          <w:lang w:val="sk-SK"/>
-        </w:rPr>
-      </w:pPr>
+        <w:pStyle w:val="Odstavecseseznamem"/>
+        <w:numPr>
+          <w:ilvl w:val="0"/>
+          <w:numId w:val="13"/>
+        </w:numPr>
+        <w:rPr>
+          <w:lang w:val="sk-SK"/>
+        </w:rPr>
+      </w:pPr>
+      <w:proofErr w:type="spellStart"/>
+      <w:r>
+        <w:rPr>
+          <w:lang w:val="sk-SK"/>
+        </w:rPr>
+        <w:t>vectorParam</w:t>
+      </w:r>
+      <w:proofErr w:type="spellEnd"/>
+      <w:r>
+        <w:rPr>
+          <w:lang w:val="sk-SK"/>
+        </w:rPr>
+        <w:t xml:space="preserve"> – funkcia vracia uhol a veľkosť vektora daného polárnymi súradnicami</w:t>
+      </w:r>
+    </w:p>
+    <w:p>
+      <w:pPr>
+        <w:pStyle w:val="Odstavecseseznamem"/>
+        <w:numPr>
+          <w:ilvl w:val="0"/>
+          <w:numId w:val="13"/>
+        </w:numPr>
+        <w:rPr>
+          <w:lang w:val="sk-SK"/>
+        </w:rPr>
+      </w:pPr>
+      <w:proofErr w:type="spellStart"/>
+      <w:r>
+        <w:rPr>
+          <w:lang w:val="sk-SK"/>
+        </w:rPr>
+        <w:t>getObjectMotionXZ</w:t>
+      </w:r>
+      <w:proofErr w:type="spellEnd"/>
+      <w:r>
+        <w:rPr>
+          <w:lang w:val="sk-SK"/>
+        </w:rPr>
+        <w:t xml:space="preserve"> – pomocou </w:t>
+      </w:r>
+      <w:r>
+        <w:rPr>
+          <w:lang w:val="sk-SK"/>
+        </w:rPr>
+        <w:t xml:space="preserve">priemerovania vektorov optického toku všetkých zisťovaných bodov rátame celkový vektor pohybu v smeroch X a Z a prerátavame na </w:t>
+      </w:r>
+      <w:r>
+        <w:t>[cm]</w:t>
+      </w:r>
     </w:p>
     <w:p>
       <w:pPr>
@@ -1678,7 +2600,7 @@
     </w:p>
     <w:p>
       <w:pPr>
-        <w:pStyle w:val="Odsekzoznamu"/>
+        <w:pStyle w:val="Odstavecseseznamem"/>
         <w:numPr>
           <w:ilvl w:val="0"/>
           <w:numId w:val="10"/>
@@ -1687,16 +2609,31 @@
           <w:lang w:val="sk-SK"/>
         </w:rPr>
       </w:pPr>
-      <w:r>
-        <w:rPr>
-          <w:lang w:val="sk-SK"/>
-        </w:rPr>
-        <w:t>calibrateAxisY – funkcia na kalibráciu výpočtu vzdialenosti kamery od objektu záujmu – vstupom je umiestnenie dvoch kalibračných obrázkov najlepšie znázorňujúce objekt záujmu v čo najmenšej vzdialenosti a čo najväčšej, výstupom je k a q koeficient závislosti vzdialenosti od veľkosti objektu na obrázku.</w:t>
-      </w:r>
-    </w:p>
-    <w:p>
-      <w:pPr>
-        <w:pStyle w:val="Odsekzoznamu"/>
+      <w:proofErr w:type="spellStart"/>
+      <w:r>
+        <w:rPr>
+          <w:lang w:val="sk-SK"/>
+        </w:rPr>
+        <w:t>calibrateAxisY</w:t>
+      </w:r>
+      <w:proofErr w:type="spellEnd"/>
+      <w:r>
+        <w:rPr>
+          <w:lang w:val="sk-SK"/>
+        </w:rPr>
+        <w:t xml:space="preserve"> – funkcia na kalibráciu výpočtu vzdialenosti kamery od objektu záujmu – vstupom je umiestnenie dvoch kalibračných obrázkov najlepšie znázorňujúce objekt záujmu v čo </w:t>
+      </w:r>
+      <w:r>
+        <w:rPr>
+          <w:lang w:val="sk-SK"/>
+        </w:rPr>
+        <w:lastRenderedPageBreak/>
+        <w:t>najmenšej vzdialenosti a čo najväčšej, výstupom je k a q koeficient závislosti vzdialenosti od veľkosti objektu na obrázku.</w:t>
+      </w:r>
+    </w:p>
+    <w:p>
+      <w:pPr>
+        <w:pStyle w:val="Odstavecseseznamem"/>
         <w:numPr>
           <w:ilvl w:val="0"/>
           <w:numId w:val="10"/>
@@ -1705,16 +2642,24 @@
           <w:lang w:val="sk-SK"/>
         </w:rPr>
       </w:pPr>
-      <w:r>
-        <w:rPr>
-          <w:lang w:val="sk-SK"/>
-        </w:rPr>
-        <w:t>getObjectDistance – výpočet vzdialenosti objektu z:</w:t>
-      </w:r>
-    </w:p>
-    <w:p>
-      <w:pPr>
-        <w:pStyle w:val="Odsekzoznamu"/>
+      <w:proofErr w:type="spellStart"/>
+      <w:r>
+        <w:rPr>
+          <w:lang w:val="sk-SK"/>
+        </w:rPr>
+        <w:t>getObjectDistance</w:t>
+      </w:r>
+      <w:proofErr w:type="spellEnd"/>
+      <w:r>
+        <w:rPr>
+          <w:lang w:val="sk-SK"/>
+        </w:rPr>
+        <w:t xml:space="preserve"> – výpočet vzdialenosti objektu z:</w:t>
+      </w:r>
+    </w:p>
+    <w:p>
+      <w:pPr>
+        <w:pStyle w:val="Odstavecseseznamem"/>
         <w:numPr>
           <w:ilvl w:val="1"/>
           <w:numId w:val="10"/>
@@ -1732,7 +2677,7 @@
     </w:p>
     <w:p>
       <w:pPr>
-        <w:pStyle w:val="Odsekzoznamu"/>
+        <w:pStyle w:val="Odstavecseseznamem"/>
         <w:numPr>
           <w:ilvl w:val="1"/>
           <w:numId w:val="10"/>
@@ -1745,12 +2690,26 @@
         <w:rPr>
           <w:lang w:val="sk-SK"/>
         </w:rPr>
-        <w:t> Detekciou veľkosti objektu z obrázka pomocou knižnice DetectTarget a veľkosti objektu v centimetroch</w:t>
-      </w:r>
-    </w:p>
-    <w:p>
-      <w:pPr>
-        <w:pStyle w:val="Odsekzoznamu"/>
+        <w:t xml:space="preserve"> Detekciou veľkosti objektu z obrázka pomocou knižnice </w:t>
+      </w:r>
+      <w:proofErr w:type="spellStart"/>
+      <w:r>
+        <w:rPr>
+          <w:lang w:val="sk-SK"/>
+        </w:rPr>
+        <w:t>DetectTarget</w:t>
+      </w:r>
+      <w:proofErr w:type="spellEnd"/>
+      <w:r>
+        <w:rPr>
+          <w:lang w:val="sk-SK"/>
+        </w:rPr>
+        <w:t xml:space="preserve"> a veľkosti objektu v centimetroch</w:t>
+      </w:r>
+    </w:p>
+    <w:p>
+      <w:pPr>
+        <w:pStyle w:val="Odstavecseseznamem"/>
         <w:numPr>
           <w:ilvl w:val="1"/>
           <w:numId w:val="10"/>
@@ -1792,7 +2751,7 @@
     </w:p>
     <w:p>
       <w:pPr>
-        <w:pStyle w:val="Odsekzoznamu"/>
+        <w:pStyle w:val="Odstavecseseznamem"/>
         <w:numPr>
           <w:ilvl w:val="0"/>
           <w:numId w:val="10"/>
@@ -1801,16 +2760,24 @@
           <w:lang w:val="sk-SK"/>
         </w:rPr>
       </w:pPr>
-      <w:r>
-        <w:rPr>
-          <w:lang w:val="sk-SK"/>
-        </w:rPr>
-        <w:t>getObjectMotionY – výpočet zmeny polohy kamery voči objektu medzi dvomi obrázkami – vstupom je vzdialenosť aktuálna a predchádzajúca.</w:t>
-      </w:r>
-    </w:p>
-    <w:p>
-      <w:pPr>
-        <w:pStyle w:val="Odsekzoznamu"/>
+      <w:proofErr w:type="spellStart"/>
+      <w:r>
+        <w:rPr>
+          <w:lang w:val="sk-SK"/>
+        </w:rPr>
+        <w:t>getObjectMotionY</w:t>
+      </w:r>
+      <w:proofErr w:type="spellEnd"/>
+      <w:r>
+        <w:rPr>
+          <w:lang w:val="sk-SK"/>
+        </w:rPr>
+        <w:t xml:space="preserve"> – výpočet zmeny polohy kamery voči objektu medzi dvomi obrázkami – vstupom je vzdialenosť aktuálna a predchádzajúca.</w:t>
+      </w:r>
+    </w:p>
+    <w:p>
+      <w:pPr>
+        <w:pStyle w:val="Odstavecseseznamem"/>
         <w:numPr>
           <w:ilvl w:val="0"/>
           <w:numId w:val="10"/>
@@ -1819,16 +2786,24 @@
           <w:lang w:val="sk-SK"/>
         </w:rPr>
       </w:pPr>
-      <w:r>
-        <w:rPr>
-          <w:lang w:val="sk-SK"/>
-        </w:rPr>
-        <w:t>getLineEquation – výpočet rovnice priamky z dvoch bodov.</w:t>
-      </w:r>
-    </w:p>
-    <w:p>
-      <w:pPr>
-        <w:pStyle w:val="Odsekzoznamu"/>
+      <w:proofErr w:type="spellStart"/>
+      <w:r>
+        <w:rPr>
+          <w:lang w:val="sk-SK"/>
+        </w:rPr>
+        <w:t>getLineEquation</w:t>
+      </w:r>
+      <w:proofErr w:type="spellEnd"/>
+      <w:r>
+        <w:rPr>
+          <w:lang w:val="sk-SK"/>
+        </w:rPr>
+        <w:t xml:space="preserve"> – výpočet rovnice priamky z dvoch bodov.</w:t>
+      </w:r>
+    </w:p>
+    <w:p>
+      <w:pPr>
+        <w:pStyle w:val="Odstavecseseznamem"/>
         <w:numPr>
           <w:ilvl w:val="0"/>
           <w:numId w:val="10"/>
@@ -1837,36 +2812,42 @@
           <w:lang w:val="sk-SK"/>
         </w:rPr>
       </w:pPr>
+      <w:proofErr w:type="spellStart"/>
       <w:r>
         <w:rPr>
           <w:lang w:val="sk-SK"/>
         </w:rPr>
         <w:t>printDistanceOfMovingObject</w:t>
       </w:r>
+      <w:proofErr w:type="spellEnd"/>
       <w:r>
         <w:rPr>
           <w:lang w:val="sk-SK"/>
         </w:rPr>
         <w:t xml:space="preserve">, </w:t>
       </w:r>
+      <w:proofErr w:type="spellStart"/>
       <w:r>
         <w:rPr>
           <w:lang w:val="sk-SK"/>
         </w:rPr>
         <w:t>printMovementVectorLengthY</w:t>
       </w:r>
+      <w:proofErr w:type="spellEnd"/>
       <w:r>
         <w:rPr>
           <w:lang w:val="sk-SK"/>
         </w:rPr>
         <w:t xml:space="preserve">,  </w:t>
       </w:r>
+      <w:proofErr w:type="spellStart"/>
       <w:r>
         <w:rPr>
           <w:lang w:val="sk-SK"/>
         </w:rPr>
         <w:t>printMovementVectorLengthYoptflow</w:t>
       </w:r>
+      <w:proofErr w:type="spellEnd"/>
       <w:r>
         <w:rPr>
           <w:lang w:val="sk-SK"/>
@@ -1903,7 +2884,7 @@
     </w:p>
     <w:p>
       <w:pPr>
-        <w:pStyle w:val="Odsekzoznamu"/>
+        <w:pStyle w:val="Odstavecseseznamem"/>
         <w:numPr>
           <w:ilvl w:val="0"/>
           <w:numId w:val="11"/>
@@ -1912,11 +2893,19 @@
           <w:lang w:val="sk-SK"/>
         </w:rPr>
       </w:pPr>
-      <w:r>
-        <w:rPr>
-          <w:lang w:val="sk-SK"/>
-        </w:rPr>
-        <w:t>displayVectorY – zobrazí vektor v smere osi Y určujúci smer pohybu a zobrazí hodnotu posunutia v centimetroch – vstupom je smerník na cv maticu</w:t>
+      <w:proofErr w:type="spellStart"/>
+      <w:r>
+        <w:rPr>
+          <w:lang w:val="sk-SK"/>
+        </w:rPr>
+        <w:t>displayVectorY</w:t>
+      </w:r>
+      <w:proofErr w:type="spellEnd"/>
+      <w:r>
+        <w:rPr>
+          <w:lang w:val="sk-SK"/>
+        </w:rPr>
+        <w:t xml:space="preserve"> – zobrazí vektor v smere osi Y určujúci smer pohybu a zobrazí hodnotu posunutia v centimetroch – vstupom je smerník na cv maticu</w:t>
       </w:r>
       <w:r>
         <w:rPr>
@@ -1939,7 +2928,7 @@
     </w:p>
     <w:p>
       <w:pPr>
-        <w:pStyle w:val="Odsekzoznamu"/>
+        <w:pStyle w:val="Odstavecseseznamem"/>
         <w:numPr>
           <w:ilvl w:val="0"/>
           <w:numId w:val="11"/>
@@ -1948,11 +2937,19 @@
           <w:lang w:val="sk-SK"/>
         </w:rPr>
       </w:pPr>
-      <w:r>
-        <w:rPr>
-          <w:lang w:val="sk-SK"/>
-        </w:rPr>
-        <w:t>displayVectorXZ – zobrazí vektor v smere osi X a Z určujúci smer a veľkosť pohybu</w:t>
+      <w:proofErr w:type="spellStart"/>
+      <w:r>
+        <w:rPr>
+          <w:lang w:val="sk-SK"/>
+        </w:rPr>
+        <w:t>displayVectorXZ</w:t>
+      </w:r>
+      <w:proofErr w:type="spellEnd"/>
+      <w:r>
+        <w:rPr>
+          <w:lang w:val="sk-SK"/>
+        </w:rPr>
+        <w:t xml:space="preserve"> – zobrazí vektor v smere osi X a Z určujúci smer a veľkosť pohybu</w:t>
       </w:r>
       <w:r>
         <w:rPr>
@@ -2014,8 +3011,6 @@
         </w:rPr>
         <w:t xml:space="preserve"> Takisto zobrazí hodnotu posunutia a uhol posunutia.</w:t>
       </w:r>
-      <w:bookmarkStart w:id="0" w:name="_GoBack"/>
-      <w:bookmarkEnd w:id="0"/>
     </w:p>
     <w:p>
       <w:pPr>
@@ -2028,15 +3023,16 @@
         <w:rPr>
           <w:lang w:val="sk-SK"/>
         </w:rPr>
-        <w:lastRenderedPageBreak/>
         <w:t xml:space="preserve">Výsledok </w:t>
       </w:r>
+      <w:proofErr w:type="spellStart"/>
       <w:r>
         <w:rPr>
           <w:lang w:val="sk-SK"/>
         </w:rPr>
         <w:t>odometrie</w:t>
       </w:r>
+      <w:proofErr w:type="spellEnd"/>
     </w:p>
     <w:p>
       <w:pPr>
@@ -2047,31 +3043,21 @@
       </w:pPr>
       <w:r>
         <w:rPr>
-          <w:lang w:val="sk-SK"/>
-        </w:rPr>
-        <w:t>Posun  kamery od pozadia</w:t>
-      </w:r>
-      <w:r>
-        <w:rPr>
-          <w:lang w:val="sk-SK"/>
-        </w:rPr>
-        <w:t xml:space="preserve"> v osi Y</w:t>
-      </w:r>
-    </w:p>
-    <w:p>
-      <w:pPr>
-        <w:rPr>
-          <w:lang w:val="sk-SK"/>
-        </w:rPr>
-      </w:pPr>
-      <w:r>
-        <w:rPr>
           <w:noProof/>
+          <w:lang w:val="sk-SK" w:eastAsia="sk-SK"/>
         </w:rPr>
         <w:drawing>
-          <wp:inline distT="0" distB="0" distL="0" distR="0" wp14:anchorId="2B2F166C" wp14:editId="7F7147CA">
-            <wp:extent cx="5943600" cy="4459605"/>
+          <wp:anchor distT="0" distB="0" distL="114300" distR="114300" simplePos="0" relativeHeight="251659264" behindDoc="0" locked="0" layoutInCell="1" allowOverlap="1" wp14:anchorId="79D16AF5" wp14:editId="785F13CA">
+            <wp:simplePos x="0" y="0"/>
+            <wp:positionH relativeFrom="column">
+              <wp:posOffset>21014</wp:posOffset>
+            </wp:positionH>
+            <wp:positionV relativeFrom="paragraph">
+              <wp:posOffset>240665</wp:posOffset>
+            </wp:positionV>
+            <wp:extent cx="2880000" cy="2160000"/>
             <wp:effectExtent l="0" t="0" r="0" b="0"/>
+            <wp:wrapNone/>
             <wp:docPr id="9" name="Obrázok 9"/>
             <wp:cNvGraphicFramePr>
               <a:graphicFrameLocks xmlns:a="http://schemas.openxmlformats.org/drawingml/2006/main" noChangeAspect="1"/>
@@ -2101,7 +3087,7 @@
                   <pic:spPr bwMode="auto">
                     <a:xfrm>
                       <a:off x="0" y="0"/>
-                      <a:ext cx="5943600" cy="4459605"/>
+                      <a:ext cx="2880000" cy="2160000"/>
                     </a:xfrm>
                     <a:prstGeom prst="rect">
                       <a:avLst/>
@@ -2114,25 +3100,32 @@
                 </pic:pic>
               </a:graphicData>
             </a:graphic>
-          </wp:inline>
+            <wp14:sizeRelH relativeFrom="page">
+              <wp14:pctWidth>0</wp14:pctWidth>
+            </wp14:sizeRelH>
+            <wp14:sizeRelV relativeFrom="page">
+              <wp14:pctHeight>0</wp14:pctHeight>
+            </wp14:sizeRelV>
+          </wp:anchor>
         </w:drawing>
       </w:r>
-    </w:p>
-    <w:p>
-      <w:pPr>
-        <w:rPr>
-          <w:lang w:val="sk-SK"/>
-        </w:rPr>
-      </w:pPr>
       <w:r>
         <w:rPr>
           <w:noProof/>
-        </w:rPr>
-        <w:lastRenderedPageBreak/>
+          <w:lang w:val="sk-SK" w:eastAsia="sk-SK"/>
+        </w:rPr>
         <w:drawing>
-          <wp:inline distT="0" distB="0" distL="0" distR="0" wp14:anchorId="72802E06" wp14:editId="2C3AF14B">
-            <wp:extent cx="5943600" cy="4459605"/>
+          <wp:anchor distT="0" distB="0" distL="114300" distR="114300" simplePos="0" relativeHeight="251658240" behindDoc="0" locked="0" layoutInCell="1" allowOverlap="1" wp14:anchorId="6F402509" wp14:editId="23D36B86">
+            <wp:simplePos x="0" y="0"/>
+            <wp:positionH relativeFrom="column">
+              <wp:posOffset>3114911</wp:posOffset>
+            </wp:positionH>
+            <wp:positionV relativeFrom="paragraph">
+              <wp:posOffset>241935</wp:posOffset>
+            </wp:positionV>
+            <wp:extent cx="2879725" cy="2159635"/>
             <wp:effectExtent l="0" t="0" r="0" b="0"/>
+            <wp:wrapNone/>
             <wp:docPr id="10" name="Obrázok 10"/>
             <wp:cNvGraphicFramePr>
               <a:graphicFrameLocks xmlns:a="http://schemas.openxmlformats.org/drawingml/2006/main" noChangeAspect="1"/>
@@ -2162,7 +3155,7 @@
                   <pic:spPr bwMode="auto">
                     <a:xfrm>
                       <a:off x="0" y="0"/>
-                      <a:ext cx="5943600" cy="4459605"/>
+                      <a:ext cx="2879725" cy="2159635"/>
                     </a:xfrm>
                     <a:prstGeom prst="rect">
                       <a:avLst/>
@@ -2175,9 +3168,84 @@
                 </pic:pic>
               </a:graphicData>
             </a:graphic>
-          </wp:inline>
+            <wp14:sizeRelH relativeFrom="page">
+              <wp14:pctWidth>0</wp14:pctWidth>
+            </wp14:sizeRelH>
+            <wp14:sizeRelV relativeFrom="page">
+              <wp14:pctHeight>0</wp14:pctHeight>
+            </wp14:sizeRelV>
+          </wp:anchor>
         </w:drawing>
       </w:r>
+      <w:r>
+        <w:rPr>
+          <w:lang w:val="sk-SK"/>
+        </w:rPr>
+        <w:t>Posun  kamery od pozadia</w:t>
+      </w:r>
+      <w:r>
+        <w:rPr>
+          <w:lang w:val="sk-SK"/>
+        </w:rPr>
+        <w:t xml:space="preserve"> v osi Y</w:t>
+      </w:r>
+    </w:p>
+    <w:p>
+      <w:pPr>
+        <w:rPr>
+          <w:lang w:val="sk-SK"/>
+        </w:rPr>
+      </w:pPr>
+    </w:p>
+    <w:p>
+      <w:pPr>
+        <w:rPr>
+          <w:lang w:val="sk-SK"/>
+        </w:rPr>
+      </w:pPr>
+    </w:p>
+    <w:p>
+      <w:pPr>
+        <w:rPr>
+          <w:lang w:val="sk-SK"/>
+        </w:rPr>
+      </w:pPr>
+    </w:p>
+    <w:p>
+      <w:pPr>
+        <w:rPr>
+          <w:lang w:val="sk-SK"/>
+        </w:rPr>
+      </w:pPr>
+    </w:p>
+    <w:p>
+      <w:pPr>
+        <w:rPr>
+          <w:lang w:val="sk-SK"/>
+        </w:rPr>
+      </w:pPr>
+    </w:p>
+    <w:p>
+      <w:pPr>
+        <w:rPr>
+          <w:lang w:val="sk-SK"/>
+        </w:rPr>
+      </w:pPr>
+    </w:p>
+    <w:p>
+      <w:pPr>
+        <w:jc w:val="both"/>
+        <w:rPr>
+          <w:lang w:val="sk-SK"/>
+        </w:rPr>
+      </w:pPr>
+    </w:p>
+    <w:p>
+      <w:pPr>
+        <w:rPr>
+          <w:lang w:val="sk-SK"/>
+        </w:rPr>
+      </w:pPr>
     </w:p>
     <w:p>
       <w:pPr>
@@ -2232,6 +3300,7 @@
         <w:rPr>
           <w:lang w:val="sk-SK"/>
         </w:rPr>
+        <w:lastRenderedPageBreak/>
         <w:t>Posun kamery v osi X a súčasne Z</w:t>
       </w:r>
     </w:p>
@@ -2258,7 +3327,7 @@
       <w:hyperlink r:id="rId15" w:history="1">
         <w:r>
           <w:rPr>
-            <w:rStyle w:val="Hypertextovprepojenie"/>
+            <w:rStyle w:val="Hypertextovodkaz"/>
             <w:lang w:val="sk-SK"/>
           </w:rPr>
           <w:t>http://docs.opencv.org/2.4/doc/tutorials/introduction/windows_install/windows_install.html</w:t>
@@ -2280,7 +3349,7 @@
       <w:hyperlink r:id="rId16" w:history="1">
         <w:r>
           <w:rPr>
-            <w:rStyle w:val="Hypertextovprepojenie"/>
+            <w:rStyle w:val="Hypertextovodkaz"/>
             <w:lang w:val="sk-SK"/>
           </w:rPr>
           <w:t>http://docs.opencv.org/2.4/doc/tutorials/introduction/windows_visual_studio_Opencv/windows_visual_studio_Opencv.html</w:t>
@@ -2303,7 +3372,7 @@
       <w:hyperlink r:id="rId17" w:history="1">
         <w:r>
           <w:rPr>
-            <w:rStyle w:val="Hypertextovprepojenie"/>
+            <w:rStyle w:val="Hypertextovodkaz"/>
             <w:lang w:val="sk-SK"/>
           </w:rPr>
           <w:t>https://github.com/opencv/opencv/blob/master/samples/cpp/lkdemo.cpp</w:t>
@@ -2331,7 +3400,7 @@
 </file>
 
 <file path=word/numbering.xml><?xml version="1.0" encoding="utf-8"?>
-<w:numbering xmlns:wpc="http://schemas.microsoft.com/office/word/2010/wordprocessingCanvas" xmlns:mc="http://schemas.openxmlformats.org/markup-compatibility/2006" xmlns:o="urn:schemas-microsoft-com:office:office" xmlns:r="http://schemas.openxmlformats.org/officeDocument/2006/relationships" xmlns:m="http://schemas.openxmlformats.org/officeDocument/2006/math" xmlns:v="urn:schemas-microsoft-com:vml" xmlns:wp14="http://schemas.microsoft.com/office/word/2010/wordprocessingDrawing" xmlns:wp="http://schemas.openxmlformats.org/drawingml/2006/wordprocessingDrawing" xmlns:w10="urn:schemas-microsoft-com:office:word" xmlns:w="http://schemas.openxmlformats.org/wordprocessingml/2006/main" xmlns:w14="http://schemas.microsoft.com/office/word/2010/wordml" xmlns:w15="http://schemas.microsoft.com/office/word/2012/wordml" xmlns:wpg="http://schemas.microsoft.com/office/word/2010/wordprocessingGroup" xmlns:wpi="http://schemas.microsoft.com/office/word/2010/wordprocessingInk" xmlns:wne="http://schemas.microsoft.com/office/word/2006/wordml" xmlns:wps="http://schemas.microsoft.com/office/word/2010/wordprocessingShape" mc:Ignorable="w14 w15 wp14">
+<w:numbering xmlns:wpc="http://schemas.microsoft.com/office/word/2010/wordprocessingCanvas" xmlns:cx="http://schemas.microsoft.com/office/drawing/2014/chartex" xmlns:mc="http://schemas.openxmlformats.org/markup-compatibility/2006" xmlns:o="urn:schemas-microsoft-com:office:office" xmlns:r="http://schemas.openxmlformats.org/officeDocument/2006/relationships" xmlns:m="http://schemas.openxmlformats.org/officeDocument/2006/math" xmlns:v="urn:schemas-microsoft-com:vml" xmlns:wp14="http://schemas.microsoft.com/office/word/2010/wordprocessingDrawing" xmlns:wp="http://schemas.openxmlformats.org/drawingml/2006/wordprocessingDrawing" xmlns:w10="urn:schemas-microsoft-com:office:word" xmlns:w="http://schemas.openxmlformats.org/wordprocessingml/2006/main" xmlns:w14="http://schemas.microsoft.com/office/word/2010/wordml" xmlns:w15="http://schemas.microsoft.com/office/word/2012/wordml" xmlns:w16se="http://schemas.microsoft.com/office/word/2015/wordml/symex" xmlns:wpg="http://schemas.microsoft.com/office/word/2010/wordprocessingGroup" xmlns:wpi="http://schemas.microsoft.com/office/word/2010/wordprocessingInk" xmlns:wne="http://schemas.microsoft.com/office/word/2006/wordml" xmlns:wps="http://schemas.microsoft.com/office/word/2010/wordprocessingShape" mc:Ignorable="w14 w15 w16se wp14">
   <w:abstractNum w:abstractNumId="0" w15:restartNumberingAfterBreak="0">
     <w:nsid w:val="04027723"/>
     <w:multiLevelType w:val="hybridMultilevel"/>
@@ -2624,6 +3693,119 @@
     </w:lvl>
   </w:abstractNum>
   <w:abstractNum w:abstractNumId="3" w15:restartNumberingAfterBreak="0">
+    <w:nsid w:val="11AE68B5"/>
+    <w:multiLevelType w:val="hybridMultilevel"/>
+    <w:tmpl w:val="58C4D958"/>
+    <w:lvl w:ilvl="0" w:tplc="041B0001">
+      <w:start w:val="1"/>
+      <w:numFmt w:val="bullet"/>
+      <w:lvlText w:val=""/>
+      <w:lvlJc w:val="left"/>
+      <w:pPr>
+        <w:ind w:left="720" w:hanging="360"/>
+      </w:pPr>
+      <w:rPr>
+        <w:rFonts w:ascii="Symbol" w:hAnsi="Symbol" w:hint="default"/>
+      </w:rPr>
+    </w:lvl>
+    <w:lvl w:ilvl="1" w:tplc="041B0003" w:tentative="1">
+      <w:start w:val="1"/>
+      <w:numFmt w:val="bullet"/>
+      <w:lvlText w:val="o"/>
+      <w:lvlJc w:val="left"/>
+      <w:pPr>
+        <w:ind w:left="1440" w:hanging="360"/>
+      </w:pPr>
+      <w:rPr>
+        <w:rFonts w:ascii="Courier New" w:hAnsi="Courier New" w:cs="Courier New" w:hint="default"/>
+      </w:rPr>
+    </w:lvl>
+    <w:lvl w:ilvl="2" w:tplc="041B0005" w:tentative="1">
+      <w:start w:val="1"/>
+      <w:numFmt w:val="bullet"/>
+      <w:lvlText w:val=""/>
+      <w:lvlJc w:val="left"/>
+      <w:pPr>
+        <w:ind w:left="2160" w:hanging="360"/>
+      </w:pPr>
+      <w:rPr>
+        <w:rFonts w:ascii="Wingdings" w:hAnsi="Wingdings" w:hint="default"/>
+      </w:rPr>
+    </w:lvl>
+    <w:lvl w:ilvl="3" w:tplc="041B0001" w:tentative="1">
+      <w:start w:val="1"/>
+      <w:numFmt w:val="bullet"/>
+      <w:lvlText w:val=""/>
+      <w:lvlJc w:val="left"/>
+      <w:pPr>
+        <w:ind w:left="2880" w:hanging="360"/>
+      </w:pPr>
+      <w:rPr>
+        <w:rFonts w:ascii="Symbol" w:hAnsi="Symbol" w:hint="default"/>
+      </w:rPr>
+    </w:lvl>
+    <w:lvl w:ilvl="4" w:tplc="041B0003" w:tentative="1">
+      <w:start w:val="1"/>
+      <w:numFmt w:val="bullet"/>
+      <w:lvlText w:val="o"/>
+      <w:lvlJc w:val="left"/>
+      <w:pPr>
+        <w:ind w:left="3600" w:hanging="360"/>
+      </w:pPr>
+      <w:rPr>
+        <w:rFonts w:ascii="Courier New" w:hAnsi="Courier New" w:cs="Courier New" w:hint="default"/>
+      </w:rPr>
+    </w:lvl>
+    <w:lvl w:ilvl="5" w:tplc="041B0005" w:tentative="1">
+      <w:start w:val="1"/>
+      <w:numFmt w:val="bullet"/>
+      <w:lvlText w:val=""/>
+      <w:lvlJc w:val="left"/>
+      <w:pPr>
+        <w:ind w:left="4320" w:hanging="360"/>
+      </w:pPr>
+      <w:rPr>
+        <w:rFonts w:ascii="Wingdings" w:hAnsi="Wingdings" w:hint="default"/>
+      </w:rPr>
+    </w:lvl>
+    <w:lvl w:ilvl="6" w:tplc="041B0001" w:tentative="1">
+      <w:start w:val="1"/>
+      <w:numFmt w:val="bullet"/>
+      <w:lvlText w:val=""/>
+      <w:lvlJc w:val="left"/>
+      <w:pPr>
+        <w:ind w:left="5040" w:hanging="360"/>
+      </w:pPr>
+      <w:rPr>
+        <w:rFonts w:ascii="Symbol" w:hAnsi="Symbol" w:hint="default"/>
+      </w:rPr>
+    </w:lvl>
+    <w:lvl w:ilvl="7" w:tplc="041B0003" w:tentative="1">
+      <w:start w:val="1"/>
+      <w:numFmt w:val="bullet"/>
+      <w:lvlText w:val="o"/>
+      <w:lvlJc w:val="left"/>
+      <w:pPr>
+        <w:ind w:left="5760" w:hanging="360"/>
+      </w:pPr>
+      <w:rPr>
+        <w:rFonts w:ascii="Courier New" w:hAnsi="Courier New" w:cs="Courier New" w:hint="default"/>
+      </w:rPr>
+    </w:lvl>
+    <w:lvl w:ilvl="8" w:tplc="041B0005" w:tentative="1">
+      <w:start w:val="1"/>
+      <w:numFmt w:val="bullet"/>
+      <w:lvlText w:val=""/>
+      <w:lvlJc w:val="left"/>
+      <w:pPr>
+        <w:ind w:left="6480" w:hanging="360"/>
+      </w:pPr>
+      <w:rPr>
+        <w:rFonts w:ascii="Wingdings" w:hAnsi="Wingdings" w:hint="default"/>
+      </w:rPr>
+    </w:lvl>
+  </w:abstractNum>
+  <w:abstractNum w:abstractNumId="4" w15:restartNumberingAfterBreak="0">
     <w:nsid w:val="1D4817F7"/>
     <w:multiLevelType w:val="hybridMultilevel"/>
     <w:tmpl w:val="6EB0C316"/>
@@ -2712,7 +3894,7 @@
       </w:pPr>
     </w:lvl>
   </w:abstractNum>
-  <w:abstractNum w:abstractNumId="4" w15:restartNumberingAfterBreak="0">
+  <w:abstractNum w:abstractNumId="5" w15:restartNumberingAfterBreak="0">
     <w:nsid w:val="229E507B"/>
     <w:multiLevelType w:val="hybridMultilevel"/>
     <w:tmpl w:val="8F00700E"/>
@@ -2825,7 +4007,7 @@
       </w:rPr>
     </w:lvl>
   </w:abstractNum>
-  <w:abstractNum w:abstractNumId="5" w15:restartNumberingAfterBreak="0">
+  <w:abstractNum w:abstractNumId="6" w15:restartNumberingAfterBreak="0">
     <w:nsid w:val="24F15950"/>
     <w:multiLevelType w:val="hybridMultilevel"/>
     <w:tmpl w:val="AA5AD1E6"/>
@@ -2914,7 +4096,93 @@
       </w:pPr>
     </w:lvl>
   </w:abstractNum>
-  <w:abstractNum w:abstractNumId="6" w15:restartNumberingAfterBreak="0">
+  <w:abstractNum w:abstractNumId="7" w15:restartNumberingAfterBreak="0">
+    <w:nsid w:val="4B833665"/>
+    <w:multiLevelType w:val="multilevel"/>
+    <w:tmpl w:val="041B001F"/>
+    <w:lvl w:ilvl="0">
+      <w:start w:val="1"/>
+      <w:numFmt w:val="decimal"/>
+      <w:lvlText w:val="%1."/>
+      <w:lvlJc w:val="left"/>
+      <w:pPr>
+        <w:ind w:left="360" w:hanging="360"/>
+      </w:pPr>
+    </w:lvl>
+    <w:lvl w:ilvl="1">
+      <w:start w:val="1"/>
+      <w:numFmt w:val="decimal"/>
+      <w:lvlText w:val="%1.%2."/>
+      <w:lvlJc w:val="left"/>
+      <w:pPr>
+        <w:ind w:left="792" w:hanging="432"/>
+      </w:pPr>
+    </w:lvl>
+    <w:lvl w:ilvl="2">
+      <w:start w:val="1"/>
+      <w:numFmt w:val="decimal"/>
+      <w:lvlText w:val="%1.%2.%3."/>
+      <w:lvlJc w:val="left"/>
+      <w:pPr>
+        <w:ind w:left="1224" w:hanging="504"/>
+      </w:pPr>
+    </w:lvl>
+    <w:lvl w:ilvl="3">
+      <w:start w:val="1"/>
+      <w:numFmt w:val="decimal"/>
+      <w:lvlText w:val="%1.%2.%3.%4."/>
+      <w:lvlJc w:val="left"/>
+      <w:pPr>
+        <w:ind w:left="1728" w:hanging="648"/>
+      </w:pPr>
+    </w:lvl>
+    <w:lvl w:ilvl="4">
+      <w:start w:val="1"/>
+      <w:numFmt w:val="decimal"/>
+      <w:lvlText w:val="%1.%2.%3.%4.%5."/>
+      <w:lvlJc w:val="left"/>
+      <w:pPr>
+        <w:ind w:left="2232" w:hanging="792"/>
+      </w:pPr>
+    </w:lvl>
+    <w:lvl w:ilvl="5">
+      <w:start w:val="1"/>
+      <w:numFmt w:val="decimal"/>
+      <w:lvlText w:val="%1.%2.%3.%4.%5.%6."/>
+      <w:lvlJc w:val="left"/>
+      <w:pPr>
+        <w:ind w:left="2736" w:hanging="936"/>
+      </w:pPr>
+    </w:lvl>
+    <w:lvl w:ilvl="6">
+      <w:start w:val="1"/>
+      <w:numFmt w:val="decimal"/>
+      <w:lvlText w:val="%1.%2.%3.%4.%5.%6.%7."/>
+      <w:lvlJc w:val="left"/>
+      <w:pPr>
+        <w:ind w:left="3240" w:hanging="1080"/>
+      </w:pPr>
+    </w:lvl>
+    <w:lvl w:ilvl="7">
+      <w:start w:val="1"/>
+      <w:numFmt w:val="decimal"/>
+      <w:lvlText w:val="%1.%2.%3.%4.%5.%6.%7.%8."/>
+      <w:lvlJc w:val="left"/>
+      <w:pPr>
+        <w:ind w:left="3744" w:hanging="1224"/>
+      </w:pPr>
+    </w:lvl>
+    <w:lvl w:ilvl="8">
+      <w:start w:val="1"/>
+      <w:numFmt w:val="decimal"/>
+      <w:lvlText w:val="%1.%2.%3.%4.%5.%6.%7.%8.%9."/>
+      <w:lvlJc w:val="left"/>
+      <w:pPr>
+        <w:ind w:left="4320" w:hanging="1440"/>
+      </w:pPr>
+    </w:lvl>
+  </w:abstractNum>
+  <w:abstractNum w:abstractNumId="8" w15:restartNumberingAfterBreak="0">
     <w:nsid w:val="4E0D0FF5"/>
     <w:multiLevelType w:val="hybridMultilevel"/>
     <w:tmpl w:val="B2B44A00"/>
@@ -3027,7 +4295,7 @@
       </w:rPr>
     </w:lvl>
   </w:abstractNum>
-  <w:abstractNum w:abstractNumId="7" w15:restartNumberingAfterBreak="0">
+  <w:abstractNum w:abstractNumId="9" w15:restartNumberingAfterBreak="0">
     <w:nsid w:val="5715022A"/>
     <w:multiLevelType w:val="hybridMultilevel"/>
     <w:tmpl w:val="26F27142"/>
@@ -3116,7 +4384,7 @@
       </w:pPr>
     </w:lvl>
   </w:abstractNum>
-  <w:abstractNum w:abstractNumId="8" w15:restartNumberingAfterBreak="0">
+  <w:abstractNum w:abstractNumId="10" w15:restartNumberingAfterBreak="0">
     <w:nsid w:val="5A3A2FB2"/>
     <w:multiLevelType w:val="hybridMultilevel"/>
     <w:tmpl w:val="048E2968"/>
@@ -3229,7 +4497,120 @@
       </w:rPr>
     </w:lvl>
   </w:abstractNum>
-  <w:abstractNum w:abstractNumId="9" w15:restartNumberingAfterBreak="0">
+  <w:abstractNum w:abstractNumId="11" w15:restartNumberingAfterBreak="0">
+    <w:nsid w:val="5B470F43"/>
+    <w:multiLevelType w:val="hybridMultilevel"/>
+    <w:tmpl w:val="4A9815AA"/>
+    <w:lvl w:ilvl="0" w:tplc="041B0001">
+      <w:start w:val="1"/>
+      <w:numFmt w:val="bullet"/>
+      <w:lvlText w:val=""/>
+      <w:lvlJc w:val="left"/>
+      <w:pPr>
+        <w:ind w:left="720" w:hanging="360"/>
+      </w:pPr>
+      <w:rPr>
+        <w:rFonts w:ascii="Symbol" w:hAnsi="Symbol" w:hint="default"/>
+      </w:rPr>
+    </w:lvl>
+    <w:lvl w:ilvl="1" w:tplc="041B0003" w:tentative="1">
+      <w:start w:val="1"/>
+      <w:numFmt w:val="bullet"/>
+      <w:lvlText w:val="o"/>
+      <w:lvlJc w:val="left"/>
+      <w:pPr>
+        <w:ind w:left="1440" w:hanging="360"/>
+      </w:pPr>
+      <w:rPr>
+        <w:rFonts w:ascii="Courier New" w:hAnsi="Courier New" w:cs="Courier New" w:hint="default"/>
+      </w:rPr>
+    </w:lvl>
+    <w:lvl w:ilvl="2" w:tplc="041B0005" w:tentative="1">
+      <w:start w:val="1"/>
+      <w:numFmt w:val="bullet"/>
+      <w:lvlText w:val=""/>
+      <w:lvlJc w:val="left"/>
+      <w:pPr>
+        <w:ind w:left="2160" w:hanging="360"/>
+      </w:pPr>
+      <w:rPr>
+        <w:rFonts w:ascii="Wingdings" w:hAnsi="Wingdings" w:hint="default"/>
+      </w:rPr>
+    </w:lvl>
+    <w:lvl w:ilvl="3" w:tplc="041B0001" w:tentative="1">
+      <w:start w:val="1"/>
+      <w:numFmt w:val="bullet"/>
+      <w:lvlText w:val=""/>
+      <w:lvlJc w:val="left"/>
+      <w:pPr>
+        <w:ind w:left="2880" w:hanging="360"/>
+      </w:pPr>
+      <w:rPr>
+        <w:rFonts w:ascii="Symbol" w:hAnsi="Symbol" w:hint="default"/>
+      </w:rPr>
+    </w:lvl>
+    <w:lvl w:ilvl="4" w:tplc="041B0003" w:tentative="1">
+      <w:start w:val="1"/>
+      <w:numFmt w:val="bullet"/>
+      <w:lvlText w:val="o"/>
+      <w:lvlJc w:val="left"/>
+      <w:pPr>
+        <w:ind w:left="3600" w:hanging="360"/>
+      </w:pPr>
+      <w:rPr>
+        <w:rFonts w:ascii="Courier New" w:hAnsi="Courier New" w:cs="Courier New" w:hint="default"/>
+      </w:rPr>
+    </w:lvl>
+    <w:lvl w:ilvl="5" w:tplc="041B0005" w:tentative="1">
+      <w:start w:val="1"/>
+      <w:numFmt w:val="bullet"/>
+      <w:lvlText w:val=""/>
+      <w:lvlJc w:val="left"/>
+      <w:pPr>
+        <w:ind w:left="4320" w:hanging="360"/>
+      </w:pPr>
+      <w:rPr>
+        <w:rFonts w:ascii="Wingdings" w:hAnsi="Wingdings" w:hint="default"/>
+      </w:rPr>
+    </w:lvl>
+    <w:lvl w:ilvl="6" w:tplc="041B0001" w:tentative="1">
+      <w:start w:val="1"/>
+      <w:numFmt w:val="bullet"/>
+      <w:lvlText w:val=""/>
+      <w:lvlJc w:val="left"/>
+      <w:pPr>
+        <w:ind w:left="5040" w:hanging="360"/>
+      </w:pPr>
+      <w:rPr>
+        <w:rFonts w:ascii="Symbol" w:hAnsi="Symbol" w:hint="default"/>
+      </w:rPr>
+    </w:lvl>
+    <w:lvl w:ilvl="7" w:tplc="041B0003" w:tentative="1">
+      <w:start w:val="1"/>
+      <w:numFmt w:val="bullet"/>
+      <w:lvlText w:val="o"/>
+      <w:lvlJc w:val="left"/>
+      <w:pPr>
+        <w:ind w:left="5760" w:hanging="360"/>
+      </w:pPr>
+      <w:rPr>
+        <w:rFonts w:ascii="Courier New" w:hAnsi="Courier New" w:cs="Courier New" w:hint="default"/>
+      </w:rPr>
+    </w:lvl>
+    <w:lvl w:ilvl="8" w:tplc="041B0005" w:tentative="1">
+      <w:start w:val="1"/>
+      <w:numFmt w:val="bullet"/>
+      <w:lvlText w:val=""/>
+      <w:lvlJc w:val="left"/>
+      <w:pPr>
+        <w:ind w:left="6480" w:hanging="360"/>
+      </w:pPr>
+      <w:rPr>
+        <w:rFonts w:ascii="Wingdings" w:hAnsi="Wingdings" w:hint="default"/>
+      </w:rPr>
+    </w:lvl>
+  </w:abstractNum>
+  <w:abstractNum w:abstractNumId="12" w15:restartNumberingAfterBreak="0">
     <w:nsid w:val="713978CA"/>
     <w:multiLevelType w:val="hybridMultilevel"/>
     <w:tmpl w:val="95F43574"/>
@@ -3318,7 +4699,7 @@
       </w:pPr>
     </w:lvl>
   </w:abstractNum>
-  <w:abstractNum w:abstractNumId="10" w15:restartNumberingAfterBreak="0">
+  <w:abstractNum w:abstractNumId="13" w15:restartNumberingAfterBreak="0">
     <w:nsid w:val="7DBB4023"/>
     <w:multiLevelType w:val="hybridMultilevel"/>
     <w:tmpl w:val="370E5E28"/>
@@ -3408,43 +4789,52 @@
     </w:lvl>
   </w:abstractNum>
   <w:num w:numId="1">
-    <w:abstractNumId w:val="3"/>
+    <w:abstractNumId w:val="4"/>
   </w:num>
   <w:num w:numId="2">
-    <w:abstractNumId w:val="5"/>
+    <w:abstractNumId w:val="6"/>
   </w:num>
   <w:num w:numId="3">
     <w:abstractNumId w:val="0"/>
   </w:num>
   <w:num w:numId="4">
-    <w:abstractNumId w:val="9"/>
+    <w:abstractNumId w:val="12"/>
   </w:num>
   <w:num w:numId="5">
     <w:abstractNumId w:val="2"/>
   </w:num>
   <w:num w:numId="6">
-    <w:abstractNumId w:val="10"/>
+    <w:abstractNumId w:val="13"/>
   </w:num>
   <w:num w:numId="7">
-    <w:abstractNumId w:val="7"/>
+    <w:abstractNumId w:val="9"/>
   </w:num>
   <w:num w:numId="8">
-    <w:abstractNumId w:val="8"/>
+    <w:abstractNumId w:val="10"/>
   </w:num>
   <w:num w:numId="9">
     <w:abstractNumId w:val="1"/>
   </w:num>
   <w:num w:numId="10">
-    <w:abstractNumId w:val="4"/>
+    <w:abstractNumId w:val="5"/>
   </w:num>
   <w:num w:numId="11">
-    <w:abstractNumId w:val="6"/>
+    <w:abstractNumId w:val="8"/>
+  </w:num>
+  <w:num w:numId="12">
+    <w:abstractNumId w:val="11"/>
+  </w:num>
+  <w:num w:numId="13">
+    <w:abstractNumId w:val="3"/>
+  </w:num>
+  <w:num w:numId="14">
+    <w:abstractNumId w:val="7"/>
   </w:num>
 </w:numbering>
 </file>
 
 <file path=word/styles.xml><?xml version="1.0" encoding="utf-8"?>
-<w:styles xmlns:mc="http://schemas.openxmlformats.org/markup-compatibility/2006" xmlns:r="http://schemas.openxmlformats.org/officeDocument/2006/relationships" xmlns:w="http://schemas.openxmlformats.org/wordprocessingml/2006/main" xmlns:w14="http://schemas.microsoft.com/office/word/2010/wordml" xmlns:w15="http://schemas.microsoft.com/office/word/2012/wordml" mc:Ignorable="w14 w15">
+<w:styles xmlns:mc="http://schemas.openxmlformats.org/markup-compatibility/2006" xmlns:r="http://schemas.openxmlformats.org/officeDocument/2006/relationships" xmlns:w="http://schemas.openxmlformats.org/wordprocessingml/2006/main" xmlns:w14="http://schemas.microsoft.com/office/word/2010/wordml" xmlns:w15="http://schemas.microsoft.com/office/word/2012/wordml" xmlns:w16se="http://schemas.microsoft.com/office/word/2015/wordml/symex" mc:Ignorable="w14 w15 w16se">
   <w:docDefaults>
     <w:rPrDefault>
       <w:rPr>
@@ -3833,14 +5223,14 @@
     <w:lsdException w:name="List Table 6 Colorful Accent 6" w:uiPriority="51"/>
     <w:lsdException w:name="List Table 7 Colorful Accent 6" w:uiPriority="52"/>
   </w:latentStyles>
-  <w:style w:type="paragraph" w:default="1" w:styleId="Normlny">
+  <w:style w:type="paragraph" w:default="1" w:styleId="Normln">
     <w:name w:val="Normal"/>
     <w:qFormat/>
   </w:style>
   <w:style w:type="paragraph" w:styleId="Nadpis1">
     <w:name w:val="heading 1"/>
-    <w:basedOn w:val="Normlny"/>
-    <w:next w:val="Normlny"/>
+    <w:basedOn w:val="Normln"/>
+    <w:next w:val="Normln"/>
     <w:link w:val="Nadpis1Char"/>
     <w:uiPriority w:val="9"/>
     <w:qFormat/>
@@ -3860,8 +5250,8 @@
   </w:style>
   <w:style w:type="paragraph" w:styleId="Nadpis2">
     <w:name w:val="heading 2"/>
-    <w:basedOn w:val="Normlny"/>
-    <w:next w:val="Normlny"/>
+    <w:basedOn w:val="Normln"/>
+    <w:next w:val="Normln"/>
     <w:link w:val="Nadpis2Char"/>
     <w:uiPriority w:val="9"/>
     <w:unhideWhenUsed/>
@@ -3882,8 +5272,8 @@
   </w:style>
   <w:style w:type="paragraph" w:styleId="Nadpis3">
     <w:name w:val="heading 3"/>
-    <w:basedOn w:val="Normlny"/>
-    <w:next w:val="Normlny"/>
+    <w:basedOn w:val="Normln"/>
+    <w:next w:val="Normln"/>
     <w:link w:val="Nadpis3Char"/>
     <w:uiPriority w:val="9"/>
     <w:unhideWhenUsed/>
@@ -3904,8 +5294,8 @@
   </w:style>
   <w:style w:type="paragraph" w:styleId="Nadpis4">
     <w:name w:val="heading 4"/>
-    <w:basedOn w:val="Normlny"/>
-    <w:next w:val="Normlny"/>
+    <w:basedOn w:val="Normln"/>
+    <w:next w:val="Normln"/>
     <w:link w:val="Nadpis4Char"/>
     <w:uiPriority w:val="9"/>
     <w:unhideWhenUsed/>
@@ -3924,13 +5314,13 @@
       <w:color w:val="2E74B5" w:themeColor="accent1" w:themeShade="BF"/>
     </w:rPr>
   </w:style>
-  <w:style w:type="character" w:default="1" w:styleId="Predvolenpsmoodseku">
+  <w:style w:type="character" w:default="1" w:styleId="Standardnpsmoodstavce">
     <w:name w:val="Default Paragraph Font"/>
     <w:uiPriority w:val="1"/>
     <w:semiHidden/>
     <w:unhideWhenUsed/>
   </w:style>
-  <w:style w:type="table" w:default="1" w:styleId="Normlnatabuka">
+  <w:style w:type="table" w:default="1" w:styleId="Normlntabulka">
     <w:name w:val="Normal Table"/>
     <w:uiPriority w:val="99"/>
     <w:semiHidden/>
@@ -3945,15 +5335,15 @@
       </w:tblCellMar>
     </w:tblPr>
   </w:style>
-  <w:style w:type="numbering" w:default="1" w:styleId="Bezzoznamu">
+  <w:style w:type="numbering" w:default="1" w:styleId="Bezseznamu">
     <w:name w:val="No List"/>
     <w:uiPriority w:val="99"/>
     <w:semiHidden/>
     <w:unhideWhenUsed/>
   </w:style>
-  <w:style w:type="paragraph" w:styleId="Bezriadkovania">
+  <w:style w:type="paragraph" w:styleId="Bezmezer">
     <w:name w:val="No Spacing"/>
-    <w:link w:val="BezriadkovaniaChar"/>
+    <w:link w:val="BezmezerChar"/>
     <w:uiPriority w:val="1"/>
     <w:qFormat/>
     <w:rsid w:val="00EF5259"/>
@@ -3964,10 +5354,10 @@
       <w:rFonts w:eastAsiaTheme="minorEastAsia"/>
     </w:rPr>
   </w:style>
-  <w:style w:type="character" w:customStyle="1" w:styleId="BezriadkovaniaChar">
-    <w:name w:val="Bez riadkovania Char"/>
-    <w:basedOn w:val="Predvolenpsmoodseku"/>
-    <w:link w:val="Bezriadkovania"/>
+  <w:style w:type="character" w:customStyle="1" w:styleId="BezmezerChar">
+    <w:name w:val="Bez mezer Char"/>
+    <w:basedOn w:val="Standardnpsmoodstavce"/>
+    <w:link w:val="Bezmezer"/>
     <w:uiPriority w:val="1"/>
     <w:rsid w:val="00EF5259"/>
     <w:rPr>
@@ -3976,7 +5366,7 @@
   </w:style>
   <w:style w:type="character" w:customStyle="1" w:styleId="Nadpis1Char">
     <w:name w:val="Nadpis 1 Char"/>
-    <w:basedOn w:val="Predvolenpsmoodseku"/>
+    <w:basedOn w:val="Standardnpsmoodstavce"/>
     <w:link w:val="Nadpis1"/>
     <w:uiPriority w:val="9"/>
     <w:rsid w:val="00DD59A0"/>
@@ -3987,9 +5377,9 @@
       <w:szCs w:val="32"/>
     </w:rPr>
   </w:style>
-  <w:style w:type="table" w:styleId="Mriekatabuky">
+  <w:style w:type="table" w:styleId="Mkatabulky">
     <w:name w:val="Table Grid"/>
-    <w:basedOn w:val="Normlnatabuka"/>
+    <w:basedOn w:val="Normlntabulka"/>
     <w:uiPriority w:val="39"/>
     <w:rsid w:val="000E409F"/>
     <w:pPr>
@@ -4006,9 +5396,9 @@
       </w:tblBorders>
     </w:tblPr>
   </w:style>
-  <w:style w:type="character" w:styleId="Hypertextovprepojenie">
+  <w:style w:type="character" w:styleId="Hypertextovodkaz">
     <w:name w:val="Hyperlink"/>
-    <w:basedOn w:val="Predvolenpsmoodseku"/>
+    <w:basedOn w:val="Standardnpsmoodstavce"/>
     <w:uiPriority w:val="99"/>
     <w:unhideWhenUsed/>
     <w:rsid w:val="004E00B7"/>
@@ -4019,7 +5409,7 @@
   </w:style>
   <w:style w:type="character" w:styleId="Zstupntext">
     <w:name w:val="Placeholder Text"/>
-    <w:basedOn w:val="Predvolenpsmoodseku"/>
+    <w:basedOn w:val="Standardnpsmoodstavce"/>
     <w:uiPriority w:val="99"/>
     <w:semiHidden/>
     <w:rsid w:val="00C66F37"/>
@@ -4029,7 +5419,7 @@
   </w:style>
   <w:style w:type="character" w:customStyle="1" w:styleId="Nadpis2Char">
     <w:name w:val="Nadpis 2 Char"/>
-    <w:basedOn w:val="Predvolenpsmoodseku"/>
+    <w:basedOn w:val="Standardnpsmoodstavce"/>
     <w:link w:val="Nadpis2"/>
     <w:uiPriority w:val="9"/>
     <w:rsid w:val="000504AE"/>
@@ -4040,10 +5430,10 @@
       <w:szCs w:val="26"/>
     </w:rPr>
   </w:style>
-  <w:style w:type="paragraph" w:styleId="Popis">
+  <w:style w:type="paragraph" w:styleId="Titulek">
     <w:name w:val="caption"/>
-    <w:basedOn w:val="Normlny"/>
-    <w:next w:val="Normlny"/>
+    <w:basedOn w:val="Normln"/>
+    <w:next w:val="Normln"/>
     <w:uiPriority w:val="35"/>
     <w:unhideWhenUsed/>
     <w:qFormat/>
@@ -4059,9 +5449,9 @@
       <w:szCs w:val="18"/>
     </w:rPr>
   </w:style>
-  <w:style w:type="paragraph" w:styleId="Odsekzoznamu">
+  <w:style w:type="paragraph" w:styleId="Odstavecseseznamem">
     <w:name w:val="List Paragraph"/>
-    <w:basedOn w:val="Normlny"/>
+    <w:basedOn w:val="Normln"/>
     <w:uiPriority w:val="34"/>
     <w:qFormat/>
     <w:rsid w:val="00D93FD7"/>
@@ -4072,7 +5462,7 @@
   </w:style>
   <w:style w:type="character" w:customStyle="1" w:styleId="Nadpis3Char">
     <w:name w:val="Nadpis 3 Char"/>
-    <w:basedOn w:val="Predvolenpsmoodseku"/>
+    <w:basedOn w:val="Standardnpsmoodstavce"/>
     <w:link w:val="Nadpis3"/>
     <w:uiPriority w:val="9"/>
     <w:rsid w:val="00AC5968"/>
@@ -4085,7 +5475,7 @@
   </w:style>
   <w:style w:type="character" w:customStyle="1" w:styleId="Nadpis4Char">
     <w:name w:val="Nadpis 4 Char"/>
-    <w:basedOn w:val="Predvolenpsmoodseku"/>
+    <w:basedOn w:val="Standardnpsmoodstavce"/>
     <w:link w:val="Nadpis4"/>
     <w:uiPriority w:val="9"/>
     <w:rsid w:val="00C405AB"/>
@@ -4100,7 +5490,7 @@
 </file>
 
 <file path=word/glossary/document.xml><?xml version="1.0" encoding="utf-8"?>
-<w:glossaryDocument xmlns:wpc="http://schemas.microsoft.com/office/word/2010/wordprocessingCanvas" xmlns:mc="http://schemas.openxmlformats.org/markup-compatibility/2006" xmlns:o="urn:schemas-microsoft-com:office:office" xmlns:r="http://schemas.openxmlformats.org/officeDocument/2006/relationships" xmlns:m="http://schemas.openxmlformats.org/officeDocument/2006/math" xmlns:v="urn:schemas-microsoft-com:vml" xmlns:wp14="http://schemas.microsoft.com/office/word/2010/wordprocessingDrawing" xmlns:wp="http://schemas.openxmlformats.org/drawingml/2006/wordprocessingDrawing" xmlns:w10="urn:schemas-microsoft-com:office:word" xmlns:w="http://schemas.openxmlformats.org/wordprocessingml/2006/main" xmlns:w14="http://schemas.microsoft.com/office/word/2010/wordml" xmlns:w15="http://schemas.microsoft.com/office/word/2012/wordml" xmlns:wpg="http://schemas.microsoft.com/office/word/2010/wordprocessingGroup" xmlns:wpi="http://schemas.microsoft.com/office/word/2010/wordprocessingInk" xmlns:wne="http://schemas.microsoft.com/office/word/2006/wordml" xmlns:wps="http://schemas.microsoft.com/office/word/2010/wordprocessingShape" mc:Ignorable="w14 w15 wp14">
+<w:glossaryDocument xmlns:wpc="http://schemas.microsoft.com/office/word/2010/wordprocessingCanvas" xmlns:cx="http://schemas.microsoft.com/office/drawing/2014/chartex" xmlns:mc="http://schemas.openxmlformats.org/markup-compatibility/2006" xmlns:o="urn:schemas-microsoft-com:office:office" xmlns:r="http://schemas.openxmlformats.org/officeDocument/2006/relationships" xmlns:m="http://schemas.openxmlformats.org/officeDocument/2006/math" xmlns:v="urn:schemas-microsoft-com:vml" xmlns:wp14="http://schemas.microsoft.com/office/word/2010/wordprocessingDrawing" xmlns:wp="http://schemas.openxmlformats.org/drawingml/2006/wordprocessingDrawing" xmlns:w10="urn:schemas-microsoft-com:office:word" xmlns:w="http://schemas.openxmlformats.org/wordprocessingml/2006/main" xmlns:w14="http://schemas.microsoft.com/office/word/2010/wordml" xmlns:w15="http://schemas.microsoft.com/office/word/2012/wordml" xmlns:w16se="http://schemas.microsoft.com/office/word/2015/wordml/symex" xmlns:wpg="http://schemas.microsoft.com/office/word/2010/wordprocessingGroup" xmlns:wpi="http://schemas.microsoft.com/office/word/2010/wordprocessingInk" xmlns:wne="http://schemas.microsoft.com/office/word/2006/wordml" xmlns:wps="http://schemas.microsoft.com/office/word/2010/wordprocessingShape" mc:Ignorable="w14 w15 w16se wp14">
   <w:docParts>
     <w:docPart>
       <w:docPartPr>
@@ -4236,13 +5626,13 @@
 </file>
 
 <file path=word/glossary/fontTable.xml><?xml version="1.0" encoding="utf-8"?>
-<w:fonts xmlns:mc="http://schemas.openxmlformats.org/markup-compatibility/2006" xmlns:r="http://schemas.openxmlformats.org/officeDocument/2006/relationships" xmlns:w="http://schemas.openxmlformats.org/wordprocessingml/2006/main" xmlns:w14="http://schemas.microsoft.com/office/word/2010/wordml" xmlns:w15="http://schemas.microsoft.com/office/word/2012/wordml" mc:Ignorable="w14 w15">
+<w:fonts xmlns:mc="http://schemas.openxmlformats.org/markup-compatibility/2006" xmlns:r="http://schemas.openxmlformats.org/officeDocument/2006/relationships" xmlns:w="http://schemas.openxmlformats.org/wordprocessingml/2006/main" xmlns:w14="http://schemas.microsoft.com/office/word/2010/wordml" xmlns:w15="http://schemas.microsoft.com/office/word/2012/wordml" xmlns:w16se="http://schemas.microsoft.com/office/word/2015/wordml/symex" mc:Ignorable="w14 w15 w16se">
   <w:font w:name="Times New Roman">
     <w:panose1 w:val="02020603050405020304"/>
-    <w:charset w:val="00"/>
+    <w:charset w:val="EE"/>
     <w:family w:val="roman"/>
     <w:pitch w:val="variable"/>
-    <w:sig w:usb0="E0002EFF" w:usb1="C000785B" w:usb2="00000009" w:usb3="00000000" w:csb0="000001FF" w:csb1="00000000"/>
+    <w:sig w:usb0="E0002AFF" w:usb1="C0007843" w:usb2="00000009" w:usb3="00000000" w:csb0="000001FF" w:csb1="00000000"/>
   </w:font>
   <w:font w:name="Symbol">
     <w:panose1 w:val="05050102010706020507"/>
@@ -4253,7 +5643,7 @@
   </w:font>
   <w:font w:name="Courier New">
     <w:panose1 w:val="02070309020205020404"/>
-    <w:charset w:val="00"/>
+    <w:charset w:val="EE"/>
     <w:family w:val="modern"/>
     <w:pitch w:val="fixed"/>
     <w:sig w:usb0="E0002EFF" w:usb1="C0007843" w:usb2="00000009" w:usb3="00000000" w:csb0="000001FF" w:csb1="00000000"/>
@@ -4267,21 +5657,21 @@
   </w:font>
   <w:font w:name="Calibri">
     <w:panose1 w:val="020F0502020204030204"/>
-    <w:charset w:val="00"/>
+    <w:charset w:val="EE"/>
     <w:family w:val="swiss"/>
     <w:pitch w:val="variable"/>
-    <w:sig w:usb0="E0002AFF" w:usb1="C000247B" w:usb2="00000009" w:usb3="00000000" w:csb0="000001FF" w:csb1="00000000"/>
+    <w:sig w:usb0="E0002AFF" w:usb1="4000ACFF" w:usb2="00000001" w:usb3="00000000" w:csb0="000001FF" w:csb1="00000000"/>
   </w:font>
   <w:font w:name="Calibri Light">
     <w:panose1 w:val="020F0302020204030204"/>
-    <w:charset w:val="00"/>
+    <w:charset w:val="EE"/>
     <w:family w:val="swiss"/>
     <w:pitch w:val="variable"/>
-    <w:sig w:usb0="E0002AFF" w:usb1="C000247B" w:usb2="00000009" w:usb3="00000000" w:csb0="000001FF" w:csb1="00000000"/>
+    <w:sig w:usb0="A0002AEF" w:usb1="4000207B" w:usb2="00000000" w:usb3="00000000" w:csb0="000001FF" w:csb1="00000000"/>
   </w:font>
   <w:font w:name="Cambria Math">
     <w:panose1 w:val="02040503050406030204"/>
-    <w:charset w:val="00"/>
+    <w:charset w:val="EE"/>
     <w:family w:val="roman"/>
     <w:pitch w:val="variable"/>
     <w:sig w:usb0="E00002FF" w:usb1="420024FF" w:usb2="00000000" w:usb3="00000000" w:csb0="0000019F" w:csb1="00000000"/>
@@ -4290,7 +5680,7 @@
 </file>
 
 <file path=word/glossary/settings.xml><?xml version="1.0" encoding="utf-8"?>
-<w:settings xmlns:mc="http://schemas.openxmlformats.org/markup-compatibility/2006" xmlns:o="urn:schemas-microsoft-com:office:office" xmlns:r="http://schemas.openxmlformats.org/officeDocument/2006/relationships" xmlns:m="http://schemas.openxmlformats.org/officeDocument/2006/math" xmlns:v="urn:schemas-microsoft-com:vml" xmlns:w10="urn:schemas-microsoft-com:office:word" xmlns:w="http://schemas.openxmlformats.org/wordprocessingml/2006/main" xmlns:w14="http://schemas.microsoft.com/office/word/2010/wordml" xmlns:w15="http://schemas.microsoft.com/office/word/2012/wordml" xmlns:sl="http://schemas.openxmlformats.org/schemaLibrary/2006/main" mc:Ignorable="w14 w15">
+<w:settings xmlns:mc="http://schemas.openxmlformats.org/markup-compatibility/2006" xmlns:o="urn:schemas-microsoft-com:office:office" xmlns:r="http://schemas.openxmlformats.org/officeDocument/2006/relationships" xmlns:m="http://schemas.openxmlformats.org/officeDocument/2006/math" xmlns:v="urn:schemas-microsoft-com:vml" xmlns:w10="urn:schemas-microsoft-com:office:word" xmlns:w="http://schemas.openxmlformats.org/wordprocessingml/2006/main" xmlns:w14="http://schemas.microsoft.com/office/word/2010/wordml" xmlns:w15="http://schemas.microsoft.com/office/word/2012/wordml" xmlns:w16se="http://schemas.microsoft.com/office/word/2015/wordml/symex" xmlns:sl="http://schemas.openxmlformats.org/schemaLibrary/2006/main" mc:Ignorable="w14 w15 w16se">
   <w:view w:val="normal"/>
   <w:defaultTabStop w:val="720"/>
   <w:hyphenationZone w:val="425"/>
@@ -4312,6 +5702,7 @@
     <w:rsid w:val="00D24B34"/>
     <w:rsid w:val="00EC5095"/>
     <w:rsid w:val="00F130ED"/>
+    <w:rsid w:val="00F63586"/>
   </w:rsids>
   <m:mathPr>
     <m:mathFont m:val="Cambria Math"/>
@@ -4328,14 +5719,14 @@
   </m:mathPr>
   <w:themeFontLang w:val="en-US"/>
   <w:clrSchemeMapping w:bg1="light1" w:t1="dark1" w:bg2="light2" w:t2="dark2" w:accent1="accent1" w:accent2="accent2" w:accent3="accent3" w:accent4="accent4" w:accent5="accent5" w:accent6="accent6" w:hyperlink="hyperlink" w:followedHyperlink="followedHyperlink"/>
-  <w:decimalSymbol w:val="."/>
-  <w:listSeparator w:val=","/>
+  <w:decimalSymbol w:val=","/>
+  <w:listSeparator w:val=";"/>
   <w15:chartTrackingRefBased/>
 </w:settings>
 </file>
 
 <file path=word/glossary/styles.xml><?xml version="1.0" encoding="utf-8"?>
-<w:styles xmlns:mc="http://schemas.openxmlformats.org/markup-compatibility/2006" xmlns:r="http://schemas.openxmlformats.org/officeDocument/2006/relationships" xmlns:w="http://schemas.openxmlformats.org/wordprocessingml/2006/main" xmlns:w14="http://schemas.microsoft.com/office/word/2010/wordml" xmlns:w15="http://schemas.microsoft.com/office/word/2012/wordml" mc:Ignorable="w14 w15">
+<w:styles xmlns:mc="http://schemas.openxmlformats.org/markup-compatibility/2006" xmlns:r="http://schemas.openxmlformats.org/officeDocument/2006/relationships" xmlns:w="http://schemas.openxmlformats.org/wordprocessingml/2006/main" xmlns:w14="http://schemas.microsoft.com/office/word/2010/wordml" xmlns:w15="http://schemas.microsoft.com/office/word/2012/wordml" xmlns:w16se="http://schemas.microsoft.com/office/word/2015/wordml/symex" mc:Ignorable="w14 w15 w16se">
   <w:docDefaults>
     <w:rPrDefault>
       <w:rPr>
@@ -4724,17 +6115,17 @@
     <w:lsdException w:name="List Table 6 Colorful Accent 6" w:uiPriority="51"/>
     <w:lsdException w:name="List Table 7 Colorful Accent 6" w:uiPriority="52"/>
   </w:latentStyles>
-  <w:style w:type="paragraph" w:default="1" w:styleId="Normlny">
+  <w:style w:type="paragraph" w:default="1" w:styleId="Normln">
     <w:name w:val="Normal"/>
     <w:qFormat/>
   </w:style>
-  <w:style w:type="character" w:default="1" w:styleId="Predvolenpsmoodseku">
+  <w:style w:type="character" w:default="1" w:styleId="Standardnpsmoodstavce">
     <w:name w:val="Default Paragraph Font"/>
     <w:uiPriority w:val="1"/>
     <w:semiHidden/>
     <w:unhideWhenUsed/>
   </w:style>
-  <w:style w:type="table" w:default="1" w:styleId="Normlnatabuka">
+  <w:style w:type="table" w:default="1" w:styleId="Normlntabulka">
     <w:name w:val="Normal Table"/>
     <w:uiPriority w:val="99"/>
     <w:semiHidden/>
@@ -4749,7 +6140,7 @@
       </w:tblCellMar>
     </w:tblPr>
   </w:style>
-  <w:style w:type="numbering" w:default="1" w:styleId="Bezzoznamu">
+  <w:style w:type="numbering" w:default="1" w:styleId="Bezseznamu">
     <w:name w:val="No List"/>
     <w:uiPriority w:val="99"/>
     <w:semiHidden/>
@@ -4785,7 +6176,7 @@
   </w:style>
   <w:style w:type="character" w:styleId="Zstupntext">
     <w:name w:val="Placeholder Text"/>
-    <w:basedOn w:val="Predvolenpsmoodseku"/>
+    <w:basedOn w:val="Standardnpsmoodstavce"/>
     <w:uiPriority w:val="99"/>
     <w:semiHidden/>
     <w:rsid w:val="00B72571"/>
@@ -4797,7 +6188,7 @@
 </file>
 
 <file path=word/glossary/webSettings.xml><?xml version="1.0" encoding="utf-8"?>
-<w:webSettings xmlns:mc="http://schemas.openxmlformats.org/markup-compatibility/2006" xmlns:r="http://schemas.openxmlformats.org/officeDocument/2006/relationships" xmlns:w="http://schemas.openxmlformats.org/wordprocessingml/2006/main" xmlns:w14="http://schemas.microsoft.com/office/word/2010/wordml" xmlns:w15="http://schemas.microsoft.com/office/word/2012/wordml" mc:Ignorable="w14 w15">
+<w:webSettings xmlns:mc="http://schemas.openxmlformats.org/markup-compatibility/2006" xmlns:r="http://schemas.openxmlformats.org/officeDocument/2006/relationships" xmlns:w="http://schemas.openxmlformats.org/wordprocessingml/2006/main" xmlns:w14="http://schemas.microsoft.com/office/word/2010/wordml" xmlns:w15="http://schemas.microsoft.com/office/word/2012/wordml" xmlns:w16se="http://schemas.microsoft.com/office/word/2015/wordml/symex" mc:Ignorable="w14 w15 w16se">
   <w:optimizeForBrowser/>
   <w:allowPNG/>
 </w:webSettings>
@@ -5088,7 +6479,7 @@
 </file>
 
 <file path=customXml/itemProps2.xml><?xml version="1.0" encoding="utf-8"?>
-<ds:datastoreItem xmlns:ds="http://schemas.openxmlformats.org/officeDocument/2006/customXml" ds:itemID="{4FACC9B0-FB01-460C-8CF7-0581DA88245C}">
+<ds:datastoreItem xmlns:ds="http://schemas.openxmlformats.org/officeDocument/2006/customXml" ds:itemID="{7E8625D4-F260-4F2C-8AE8-58A888EB11D2}">
   <ds:schemaRefs>
     <ds:schemaRef ds:uri="http://schemas.openxmlformats.org/officeDocument/2006/bibliography"/>
   </ds:schemaRefs>

</xml_diff>

<commit_message>
Added readme. Edited documentation, added considerations into optical-flow lib and Ydetection lib.
</commit_message>
<xml_diff>
--- a/uloha1Dokumentacia.docx
+++ b/uloha1Dokumentacia.docx
@@ -1,6 +1,6 @@
 
 <file path=word/document.xml><?xml version="1.0" encoding="utf-8"?>
-<w:document xmlns:wpc="http://schemas.microsoft.com/office/word/2010/wordprocessingCanvas" xmlns:cx="http://schemas.microsoft.com/office/drawing/2014/chartex" xmlns:mc="http://schemas.openxmlformats.org/markup-compatibility/2006" xmlns:o="urn:schemas-microsoft-com:office:office" xmlns:r="http://schemas.openxmlformats.org/officeDocument/2006/relationships" xmlns:m="http://schemas.openxmlformats.org/officeDocument/2006/math" xmlns:v="urn:schemas-microsoft-com:vml" xmlns:wp14="http://schemas.microsoft.com/office/word/2010/wordprocessingDrawing" xmlns:wp="http://schemas.openxmlformats.org/drawingml/2006/wordprocessingDrawing" xmlns:w10="urn:schemas-microsoft-com:office:word" xmlns:w="http://schemas.openxmlformats.org/wordprocessingml/2006/main" xmlns:w14="http://schemas.microsoft.com/office/word/2010/wordml" xmlns:w15="http://schemas.microsoft.com/office/word/2012/wordml" xmlns:w16se="http://schemas.microsoft.com/office/word/2015/wordml/symex" xmlns:wpg="http://schemas.microsoft.com/office/word/2010/wordprocessingGroup" xmlns:wpi="http://schemas.microsoft.com/office/word/2010/wordprocessingInk" xmlns:wne="http://schemas.microsoft.com/office/word/2006/wordml" xmlns:wps="http://schemas.microsoft.com/office/word/2010/wordprocessingShape" mc:Ignorable="w14 w15 w16se wp14">
+<w:document xmlns:wpc="http://schemas.microsoft.com/office/word/2010/wordprocessingCanvas" xmlns:mc="http://schemas.openxmlformats.org/markup-compatibility/2006" xmlns:o="urn:schemas-microsoft-com:office:office" xmlns:r="http://schemas.openxmlformats.org/officeDocument/2006/relationships" xmlns:m="http://schemas.openxmlformats.org/officeDocument/2006/math" xmlns:v="urn:schemas-microsoft-com:vml" xmlns:wp14="http://schemas.microsoft.com/office/word/2010/wordprocessingDrawing" xmlns:wp="http://schemas.openxmlformats.org/drawingml/2006/wordprocessingDrawing" xmlns:w10="urn:schemas-microsoft-com:office:word" xmlns:w="http://schemas.openxmlformats.org/wordprocessingml/2006/main" xmlns:w14="http://schemas.microsoft.com/office/word/2010/wordml" xmlns:w15="http://schemas.microsoft.com/office/word/2012/wordml" xmlns:wpg="http://schemas.microsoft.com/office/word/2010/wordprocessingGroup" xmlns:wpi="http://schemas.microsoft.com/office/word/2010/wordprocessingInk" xmlns:wne="http://schemas.microsoft.com/office/word/2006/wordml" xmlns:wps="http://schemas.microsoft.com/office/word/2010/wordprocessingShape" mc:Ignorable="w14 w15 wp14">
   <w:body>
     <w:sdt>
       <w:sdtPr>
@@ -59,7 +59,7 @@
                   </w:tcPr>
                   <w:p>
                     <w:pPr>
-                      <w:pStyle w:val="Bezmezer"/>
+                      <w:pStyle w:val="Bezriadkovania"/>
                       <w:rPr>
                         <w:color w:val="2E74B5" w:themeColor="accent1" w:themeShade="BF"/>
                         <w:sz w:val="24"/>
@@ -113,7 +113,7 @@
                 <w:sdtContent>
                   <w:p>
                     <w:pPr>
-                      <w:pStyle w:val="Bezmezer"/>
+                      <w:pStyle w:val="Bezriadkovania"/>
                       <w:spacing w:line="216" w:lineRule="auto"/>
                       <w:rPr>
                         <w:rFonts w:asciiTheme="majorHAnsi" w:eastAsiaTheme="majorEastAsia" w:hAnsiTheme="majorHAnsi" w:cstheme="majorBidi"/>
@@ -160,7 +160,7 @@
               </w:tcPr>
               <w:p>
                 <w:pPr>
-                  <w:pStyle w:val="Bezmezer"/>
+                  <w:pStyle w:val="Bezriadkovania"/>
                   <w:rPr>
                     <w:color w:val="2E74B5" w:themeColor="accent1" w:themeShade="BF"/>
                     <w:sz w:val="24"/>
@@ -174,27 +174,7 @@
                     <w:szCs w:val="24"/>
                     <w:lang w:val="sk-SK"/>
                   </w:rPr>
-                  <w:t xml:space="preserve">Návrh optickej </w:t>
-                </w:r>
-                <w:proofErr w:type="spellStart"/>
-                <w:r>
-                  <w:rPr>
-                    <w:color w:val="2E74B5" w:themeColor="accent1" w:themeShade="BF"/>
-                    <w:sz w:val="24"/>
-                    <w:szCs w:val="24"/>
-                    <w:lang w:val="sk-SK"/>
-                  </w:rPr>
-                  <w:t>odometrie</w:t>
-                </w:r>
-                <w:proofErr w:type="spellEnd"/>
-                <w:r>
-                  <w:rPr>
-                    <w:color w:val="2E74B5" w:themeColor="accent1" w:themeShade="BF"/>
-                    <w:sz w:val="24"/>
-                    <w:szCs w:val="24"/>
-                    <w:lang w:val="sk-SK"/>
-                  </w:rPr>
-                  <w:t xml:space="preserve"> pomocou optického toku</w:t>
+                  <w:t>Návrh optickej odometrie pomocou optického toku</w:t>
                 </w:r>
               </w:p>
             </w:tc>
@@ -239,7 +219,7 @@
                 <w:sdtContent>
                   <w:p>
                     <w:pPr>
-                      <w:pStyle w:val="Bezmezer"/>
+                      <w:pStyle w:val="Bezriadkovania"/>
                       <w:rPr>
                         <w:color w:val="5B9BD5" w:themeColor="accent1"/>
                         <w:sz w:val="28"/>
@@ -252,25 +232,7 @@
                         <w:sz w:val="28"/>
                         <w:szCs w:val="28"/>
                       </w:rPr>
-                      <w:t xml:space="preserve">Adam </w:t>
-                    </w:r>
-                    <w:proofErr w:type="spellStart"/>
-                    <w:r>
-                      <w:rPr>
-                        <w:color w:val="5B9BD5" w:themeColor="accent1"/>
-                        <w:sz w:val="28"/>
-                        <w:szCs w:val="28"/>
-                      </w:rPr>
-                      <w:t>Sojka</w:t>
-                    </w:r>
-                    <w:proofErr w:type="spellEnd"/>
-                    <w:r>
-                      <w:rPr>
-                        <w:color w:val="5B9BD5" w:themeColor="accent1"/>
-                        <w:sz w:val="28"/>
-                        <w:szCs w:val="28"/>
-                      </w:rPr>
-                      <w:t xml:space="preserve"> 72515, Filip Štec 72520</w:t>
+                      <w:t>Adam Sojka 72515, Filip Štec 72520</w:t>
                     </w:r>
                   </w:p>
                 </w:sdtContent>
@@ -300,7 +262,7 @@
                 <w:sdtContent>
                   <w:p>
                     <w:pPr>
-                      <w:pStyle w:val="Bezmezer"/>
+                      <w:pStyle w:val="Bezriadkovania"/>
                       <w:rPr>
                         <w:color w:val="5B9BD5" w:themeColor="accent1"/>
                         <w:sz w:val="28"/>
@@ -320,7 +282,7 @@
               </w:sdt>
               <w:p>
                 <w:pPr>
-                  <w:pStyle w:val="Bezmezer"/>
+                  <w:pStyle w:val="Bezriadkovania"/>
                   <w:rPr>
                     <w:color w:val="5B9BD5" w:themeColor="accent1"/>
                   </w:rPr>
@@ -365,7 +327,6 @@
           <w:color w:val="auto"/>
           <w:sz w:val="22"/>
           <w:szCs w:val="22"/>
-          <w:lang w:val="sk-SK" w:eastAsia="sk-SK"/>
         </w:rPr>
         <w:drawing>
           <wp:inline distT="0" distB="0" distL="0" distR="0" wp14:anchorId="6F1A26E9" wp14:editId="6672E2AF">
@@ -459,7 +420,6 @@
       <w:r>
         <w:rPr>
           <w:noProof/>
-          <w:lang w:val="sk-SK" w:eastAsia="sk-SK"/>
         </w:rPr>
         <w:drawing>
           <wp:inline distT="0" distB="0" distL="0" distR="0" wp14:anchorId="510A7F7A" wp14:editId="09440515">
@@ -513,7 +473,7 @@
     </w:p>
     <w:p>
       <w:pPr>
-        <w:pStyle w:val="Titulek"/>
+        <w:pStyle w:val="Popis"/>
         <w:jc w:val="center"/>
         <w:rPr>
           <w:sz w:val="22"/>
@@ -521,21 +481,12 @@
           <w:lang w:val="sk-SK"/>
         </w:rPr>
       </w:pPr>
-      <w:proofErr w:type="spellStart"/>
       <w:r>
         <w:rPr>
           <w:sz w:val="22"/>
           <w:szCs w:val="22"/>
         </w:rPr>
-        <w:t>Obrázok</w:t>
-      </w:r>
-      <w:proofErr w:type="spellEnd"/>
-      <w:r>
-        <w:rPr>
-          <w:sz w:val="22"/>
-          <w:szCs w:val="22"/>
-        </w:rPr>
-        <w:t xml:space="preserve"> </w:t>
+        <w:t xml:space="preserve">Obrázok </w:t>
       </w:r>
       <w:r>
         <w:rPr>
@@ -578,65 +529,8 @@
           <w:sz w:val="22"/>
           <w:szCs w:val="22"/>
         </w:rPr>
-        <w:t xml:space="preserve"> </w:t>
-      </w:r>
-      <w:proofErr w:type="spellStart"/>
-      <w:r>
-        <w:rPr>
-          <w:sz w:val="22"/>
-          <w:szCs w:val="22"/>
-        </w:rPr>
-        <w:t>Prinícp</w:t>
-      </w:r>
-      <w:proofErr w:type="spellEnd"/>
-      <w:r>
-        <w:rPr>
-          <w:sz w:val="22"/>
-          <w:szCs w:val="22"/>
-        </w:rPr>
-        <w:t xml:space="preserve"> </w:t>
-      </w:r>
-      <w:proofErr w:type="spellStart"/>
-      <w:r>
-        <w:rPr>
-          <w:sz w:val="22"/>
-          <w:szCs w:val="22"/>
-        </w:rPr>
-        <w:t>určenie</w:t>
-      </w:r>
-      <w:proofErr w:type="spellEnd"/>
-      <w:r>
-        <w:rPr>
-          <w:sz w:val="22"/>
-          <w:szCs w:val="22"/>
-        </w:rPr>
-        <w:t xml:space="preserve"> </w:t>
-      </w:r>
-      <w:proofErr w:type="spellStart"/>
-      <w:r>
-        <w:rPr>
-          <w:sz w:val="22"/>
-          <w:szCs w:val="22"/>
-        </w:rPr>
-        <w:t>optického</w:t>
-      </w:r>
-      <w:proofErr w:type="spellEnd"/>
-      <w:r>
-        <w:rPr>
-          <w:sz w:val="22"/>
-          <w:szCs w:val="22"/>
-        </w:rPr>
-        <w:t xml:space="preserve"> </w:t>
-      </w:r>
-      <w:proofErr w:type="spellStart"/>
-      <w:r>
-        <w:rPr>
-          <w:sz w:val="22"/>
-          <w:szCs w:val="22"/>
-        </w:rPr>
-        <w:t>toku</w:t>
-      </w:r>
-      <w:proofErr w:type="spellEnd"/>
+        <w:t xml:space="preserve"> Prinícp určenie optického toku</w:t>
+      </w:r>
     </w:p>
     <w:p>
       <w:pPr>
@@ -649,21 +543,7 @@
         <w:rPr>
           <w:lang w:val="sk-SK"/>
         </w:rPr>
-        <w:t xml:space="preserve">Výpočet optického toku po jednotlivých pixeloch nie je možný, lebo sa dostávame do jednej rovnice s dvomi neznámymi, preto na výpočet použijeme </w:t>
-      </w:r>
-      <w:proofErr w:type="spellStart"/>
-      <w:r>
-        <w:rPr>
-          <w:lang w:val="sk-SK"/>
-        </w:rPr>
-        <w:t>Lucas</w:t>
-      </w:r>
-      <w:proofErr w:type="spellEnd"/>
-      <w:r>
-        <w:rPr>
-          <w:lang w:val="sk-SK"/>
-        </w:rPr>
-        <w:t>-Kanade metódu. Táto metóda pozostáva z predpokladu, že susedné body sa pohybujú podobne ako vybratý, tým dostávame preurčenú sústavu rovníc. Metóda rieši aj problém s malými a veľkými pohybmi, lebo používa pyramídu. Pohybom hore po pyramíde sa odstraňujú malé pohyby a veľké pohyby sa stávajú malými, čím dostávame aj mierku.</w:t>
+        <w:t>Výpočet optického toku po jednotlivých pixeloch nie je možný, lebo sa dostávame do jednej rovnice s dvomi neznámymi, preto na výpočet použijeme Lucas-Kanade metódu. Táto metóda pozostáva z predpokladu, že susedné body sa pohybujú podobne ako vybratý, tým dostávame preurčenú sústavu rovníc. Metóda rieši aj problém s malými a veľkými pohybmi, lebo používa pyramídu. Pohybom hore po pyramíde sa odstraňujú malé pohyby a veľké pohyby sa stávajú malými, čím dostávame aj mierku.</w:t>
       </w:r>
     </w:p>
     <w:p>
@@ -695,16 +575,8 @@
           <w:lang w:val="sk-SK"/>
         </w:rPr>
         <w:lastRenderedPageBreak/>
-        <w:t xml:space="preserve">Vizuálna </w:t>
-      </w:r>
-      <w:proofErr w:type="spellStart"/>
-      <w:r>
-        <w:rPr>
-          <w:lang w:val="sk-SK"/>
-        </w:rPr>
-        <w:t>odometria</w:t>
-      </w:r>
-      <w:proofErr w:type="spellEnd"/>
+        <w:t>Vizuálna odometria</w:t>
+      </w:r>
     </w:p>
     <w:p>
       <w:pPr>
@@ -752,7 +624,6 @@
       <w:r>
         <w:rPr>
           <w:noProof/>
-          <w:lang w:val="sk-SK" w:eastAsia="sk-SK"/>
         </w:rPr>
         <w:drawing>
           <wp:inline distT="0" distB="0" distL="0" distR="0" wp14:anchorId="1AC949CF" wp14:editId="07BA411B">
@@ -806,7 +677,7 @@
     </w:p>
     <w:p>
       <w:pPr>
-        <w:pStyle w:val="Titulek"/>
+        <w:pStyle w:val="Popis"/>
         <w:jc w:val="center"/>
         <w:rPr>
           <w:sz w:val="22"/>
@@ -814,21 +685,12 @@
           <w:lang w:val="sk-SK"/>
         </w:rPr>
       </w:pPr>
-      <w:proofErr w:type="spellStart"/>
       <w:r>
         <w:rPr>
           <w:sz w:val="22"/>
           <w:szCs w:val="22"/>
         </w:rPr>
-        <w:t>Obrázok</w:t>
-      </w:r>
-      <w:proofErr w:type="spellEnd"/>
-      <w:r>
-        <w:rPr>
-          <w:sz w:val="22"/>
-          <w:szCs w:val="22"/>
-        </w:rPr>
-        <w:t xml:space="preserve"> </w:t>
+        <w:t xml:space="preserve">Obrázok </w:t>
       </w:r>
       <w:r>
         <w:rPr>
@@ -871,87 +733,7 @@
           <w:sz w:val="22"/>
           <w:szCs w:val="22"/>
         </w:rPr>
-        <w:t xml:space="preserve"> </w:t>
-      </w:r>
-      <w:proofErr w:type="spellStart"/>
-      <w:r>
-        <w:rPr>
-          <w:sz w:val="22"/>
-          <w:szCs w:val="22"/>
-        </w:rPr>
-        <w:t>Princíp</w:t>
-      </w:r>
-      <w:proofErr w:type="spellEnd"/>
-      <w:r>
-        <w:rPr>
-          <w:sz w:val="22"/>
-          <w:szCs w:val="22"/>
-        </w:rPr>
-        <w:t xml:space="preserve"> </w:t>
-      </w:r>
-      <w:proofErr w:type="spellStart"/>
-      <w:r>
-        <w:rPr>
-          <w:sz w:val="22"/>
-          <w:szCs w:val="22"/>
-        </w:rPr>
-        <w:t>určenia</w:t>
-      </w:r>
-      <w:proofErr w:type="spellEnd"/>
-      <w:r>
-        <w:rPr>
-          <w:sz w:val="22"/>
-          <w:szCs w:val="22"/>
-        </w:rPr>
-        <w:t xml:space="preserve"> </w:t>
-      </w:r>
-      <w:proofErr w:type="spellStart"/>
-      <w:r>
-        <w:rPr>
-          <w:sz w:val="22"/>
-          <w:szCs w:val="22"/>
-        </w:rPr>
-        <w:t>pohybu</w:t>
-      </w:r>
-      <w:proofErr w:type="spellEnd"/>
-      <w:r>
-        <w:rPr>
-          <w:sz w:val="22"/>
-          <w:szCs w:val="22"/>
-        </w:rPr>
-        <w:t xml:space="preserve"> v </w:t>
-      </w:r>
-      <w:proofErr w:type="spellStart"/>
-      <w:r>
-        <w:rPr>
-          <w:sz w:val="22"/>
-          <w:szCs w:val="22"/>
-        </w:rPr>
-        <w:t>smere</w:t>
-      </w:r>
-      <w:proofErr w:type="spellEnd"/>
-      <w:r>
-        <w:rPr>
-          <w:sz w:val="22"/>
-          <w:szCs w:val="22"/>
-        </w:rPr>
-        <w:t xml:space="preserve"> </w:t>
-      </w:r>
-      <w:proofErr w:type="spellStart"/>
-      <w:r>
-        <w:rPr>
-          <w:sz w:val="22"/>
-          <w:szCs w:val="22"/>
-        </w:rPr>
-        <w:t>osi</w:t>
-      </w:r>
-      <w:proofErr w:type="spellEnd"/>
-      <w:r>
-        <w:rPr>
-          <w:sz w:val="22"/>
-          <w:szCs w:val="22"/>
-        </w:rPr>
-        <w:t xml:space="preserve"> Y</w:t>
+        <w:t xml:space="preserve"> Princíp určenia pohybu v smere osi Y</w:t>
       </w:r>
     </w:p>
     <w:p>
@@ -1011,16 +793,16 @@
             <v:path o:extrusionok="f" gradientshapeok="t" o:connecttype="rect"/>
             <o:lock v:ext="edit" aspectratio="t"/>
           </v:shapetype>
-          <v:shape id="_x0000_i1025" type="#_x0000_t75" style="width:314.8pt;height:152.35pt" o:ole="">
+          <v:shape id="_x0000_i1025" type="#_x0000_t75" style="width:315pt;height:152.25pt" o:ole="">
             <v:imagedata r:id="rId10" o:title=""/>
           </v:shape>
-          <o:OLEObject Type="Embed" ProgID="CorelDraw.Graphic.17" ShapeID="_x0000_i1025" DrawAspect="Content" ObjectID="_1554236179" r:id="rId11"/>
+          <o:OLEObject Type="Embed" ProgID="CorelDraw.Graphic.17" ShapeID="_x0000_i1025" DrawAspect="Content" ObjectID="_1554529984" r:id="rId11"/>
         </w:object>
       </w:r>
     </w:p>
     <w:p>
       <w:pPr>
-        <w:pStyle w:val="Titulek"/>
+        <w:pStyle w:val="Popis"/>
         <w:jc w:val="center"/>
         <w:rPr>
           <w:sz w:val="22"/>
@@ -1243,15 +1025,7 @@
           <w:rFonts w:eastAsiaTheme="minorEastAsia"/>
           <w:lang w:val="sk-SK"/>
         </w:rPr>
-        <w:t xml:space="preserve">Kde </w:t>
-      </w:r>
-      <w:proofErr w:type="spellStart"/>
-      <w:r>
-        <w:rPr>
-          <w:rFonts w:eastAsiaTheme="minorEastAsia"/>
-          <w:lang w:val="sk-SK"/>
-        </w:rPr>
-        <w:t>X</w:t>
+        <w:t>Kde X</w:t>
       </w:r>
       <w:r>
         <w:rPr>
@@ -1261,7 +1035,6 @@
         </w:rPr>
         <w:t>cm</w:t>
       </w:r>
-      <w:proofErr w:type="spellEnd"/>
       <w:r>
         <w:rPr>
           <w:rFonts w:eastAsiaTheme="minorEastAsia"/>
@@ -1313,7 +1086,7 @@
       <w:hyperlink r:id="rId12" w:history="1">
         <w:r>
           <w:rPr>
-            <w:rStyle w:val="Hypertextovodkaz"/>
+            <w:rStyle w:val="Hypertextovprepojenie"/>
             <w:lang w:val="sk-SK"/>
           </w:rPr>
           <w:t>https://github.com/Smadas/VIZSul1</w:t>
@@ -1336,21 +1109,7 @@
         <w:rPr>
           <w:lang w:val="sk-SK"/>
         </w:rPr>
-        <w:t xml:space="preserve">Všetky zdrojové kódy sú písané v C++ s použitím </w:t>
-      </w:r>
-      <w:proofErr w:type="spellStart"/>
-      <w:r>
-        <w:rPr>
-          <w:lang w:val="sk-SK"/>
-        </w:rPr>
-        <w:t>openCv</w:t>
-      </w:r>
-      <w:proofErr w:type="spellEnd"/>
-      <w:r>
-        <w:rPr>
-          <w:lang w:val="sk-SK"/>
-        </w:rPr>
-        <w:t xml:space="preserve"> 3.1, aj staršie verzie by mali byť kompatibilné.</w:t>
+        <w:t>Všetky zdrojové kódy sú písané v C++ s použitím openCv 3.1, aj staršie verzie by mali byť kompatibilné.</w:t>
       </w:r>
     </w:p>
     <w:p>
@@ -1368,7 +1127,7 @@
     </w:p>
     <w:p>
       <w:pPr>
-        <w:pStyle w:val="Odstavecseseznamem"/>
+        <w:pStyle w:val="Odsekzoznamu"/>
         <w:numPr>
           <w:ilvl w:val="0"/>
           <w:numId w:val="7"/>
@@ -1377,14 +1136,12 @@
           <w:lang w:val="sk-SK"/>
         </w:rPr>
       </w:pPr>
-      <w:proofErr w:type="spellStart"/>
       <w:r>
         <w:rPr>
           <w:lang w:val="sk-SK"/>
         </w:rPr>
         <w:t>Main</w:t>
       </w:r>
-      <w:proofErr w:type="spellEnd"/>
       <w:r>
         <w:rPr>
           <w:lang w:val="sk-SK"/>
@@ -1394,7 +1151,7 @@
     </w:p>
     <w:p>
       <w:pPr>
-        <w:pStyle w:val="Odstavecseseznamem"/>
+        <w:pStyle w:val="Odsekzoznamu"/>
         <w:numPr>
           <w:ilvl w:val="0"/>
           <w:numId w:val="7"/>
@@ -1403,14 +1160,12 @@
           <w:lang w:val="sk-SK"/>
         </w:rPr>
       </w:pPr>
-      <w:proofErr w:type="spellStart"/>
       <w:r>
         <w:rPr>
           <w:lang w:val="sk-SK"/>
         </w:rPr>
         <w:t>captureVideo</w:t>
       </w:r>
-      <w:proofErr w:type="spellEnd"/>
       <w:r>
         <w:rPr>
           <w:lang w:val="sk-SK"/>
@@ -1438,7 +1193,7 @@
     </w:p>
     <w:p>
       <w:pPr>
-        <w:pStyle w:val="Odstavecseseznamem"/>
+        <w:pStyle w:val="Odsekzoznamu"/>
         <w:numPr>
           <w:ilvl w:val="0"/>
           <w:numId w:val="7"/>
@@ -1447,14 +1202,12 @@
           <w:lang w:val="sk-SK"/>
         </w:rPr>
       </w:pPr>
-      <w:proofErr w:type="spellStart"/>
       <w:r>
         <w:rPr>
           <w:lang w:val="sk-SK"/>
         </w:rPr>
         <w:t>readImagesFromDirectory</w:t>
       </w:r>
-      <w:proofErr w:type="spellEnd"/>
       <w:r>
         <w:rPr>
           <w:lang w:val="sk-SK"/>
@@ -1464,7 +1217,7 @@
     </w:p>
     <w:p>
       <w:pPr>
-        <w:pStyle w:val="Odstavecseseznamem"/>
+        <w:pStyle w:val="Odsekzoznamu"/>
         <w:numPr>
           <w:ilvl w:val="0"/>
           <w:numId w:val="7"/>
@@ -1473,14 +1226,12 @@
           <w:lang w:val="sk-SK"/>
         </w:rPr>
       </w:pPr>
-      <w:proofErr w:type="spellStart"/>
       <w:r>
         <w:rPr>
           <w:lang w:val="sk-SK"/>
         </w:rPr>
         <w:t>DetectTarget</w:t>
       </w:r>
-      <w:proofErr w:type="spellEnd"/>
       <w:r>
         <w:rPr>
           <w:lang w:val="sk-SK"/>
@@ -1490,7 +1241,7 @@
     </w:p>
     <w:p>
       <w:pPr>
-        <w:pStyle w:val="Odstavecseseznamem"/>
+        <w:pStyle w:val="Odsekzoznamu"/>
         <w:numPr>
           <w:ilvl w:val="0"/>
           <w:numId w:val="7"/>
@@ -1499,14 +1250,12 @@
           <w:lang w:val="sk-SK"/>
         </w:rPr>
       </w:pPr>
-      <w:proofErr w:type="spellStart"/>
       <w:r>
         <w:rPr>
           <w:lang w:val="sk-SK"/>
         </w:rPr>
         <w:t>opticalFlowLucasKanade</w:t>
       </w:r>
-      <w:proofErr w:type="spellEnd"/>
       <w:r>
         <w:rPr>
           <w:lang w:val="sk-SK"/>
@@ -1516,7 +1265,7 @@
     </w:p>
     <w:p>
       <w:pPr>
-        <w:pStyle w:val="Odstavecseseznamem"/>
+        <w:pStyle w:val="Odsekzoznamu"/>
         <w:numPr>
           <w:ilvl w:val="0"/>
           <w:numId w:val="7"/>
@@ -1525,14 +1274,12 @@
           <w:lang w:val="sk-SK"/>
         </w:rPr>
       </w:pPr>
-      <w:proofErr w:type="spellStart"/>
       <w:r>
         <w:rPr>
           <w:lang w:val="sk-SK"/>
         </w:rPr>
         <w:t>detectMotionXZ</w:t>
       </w:r>
-      <w:proofErr w:type="spellEnd"/>
       <w:r>
         <w:rPr>
           <w:lang w:val="sk-SK"/>
@@ -1542,7 +1289,7 @@
     </w:p>
     <w:p>
       <w:pPr>
-        <w:pStyle w:val="Odstavecseseznamem"/>
+        <w:pStyle w:val="Odsekzoznamu"/>
         <w:numPr>
           <w:ilvl w:val="0"/>
           <w:numId w:val="7"/>
@@ -1551,14 +1298,12 @@
           <w:lang w:val="sk-SK"/>
         </w:rPr>
       </w:pPr>
-      <w:proofErr w:type="spellStart"/>
       <w:r>
         <w:rPr>
           <w:lang w:val="sk-SK"/>
         </w:rPr>
         <w:t>detectMotionY</w:t>
       </w:r>
-      <w:proofErr w:type="spellEnd"/>
       <w:r>
         <w:rPr>
           <w:lang w:val="sk-SK"/>
@@ -1568,7 +1313,7 @@
     </w:p>
     <w:p>
       <w:pPr>
-        <w:pStyle w:val="Odstavecseseznamem"/>
+        <w:pStyle w:val="Odsekzoznamu"/>
         <w:numPr>
           <w:ilvl w:val="0"/>
           <w:numId w:val="7"/>
@@ -1577,14 +1322,12 @@
           <w:lang w:val="sk-SK"/>
         </w:rPr>
       </w:pPr>
-      <w:proofErr w:type="spellStart"/>
       <w:r>
         <w:rPr>
           <w:lang w:val="sk-SK"/>
         </w:rPr>
         <w:t>displayData</w:t>
       </w:r>
-      <w:proofErr w:type="spellEnd"/>
       <w:r>
         <w:rPr>
           <w:lang w:val="sk-SK"/>
@@ -1603,16 +1346,8 @@
         <w:rPr>
           <w:lang w:val="sk-SK"/>
         </w:rPr>
-        <w:t xml:space="preserve">1. Funkcia </w:t>
-      </w:r>
-      <w:proofErr w:type="spellStart"/>
-      <w:r>
-        <w:rPr>
-          <w:lang w:val="sk-SK"/>
-        </w:rPr>
-        <w:t>main</w:t>
-      </w:r>
-      <w:proofErr w:type="spellEnd"/>
+        <w:t>1. Funkcia main</w:t>
+      </w:r>
     </w:p>
     <w:p>
       <w:pPr>
@@ -1632,12 +1367,10 @@
         </w:rPr>
         <w:t xml:space="preserve"> vykonáva chod celého programu a skladá sa z nasledujúcich častí</w:t>
       </w:r>
-      <w:bookmarkStart w:id="0" w:name="_GoBack"/>
-      <w:bookmarkEnd w:id="0"/>
-    </w:p>
-    <w:p>
-      <w:pPr>
-        <w:pStyle w:val="Odstavecseseznamem"/>
+    </w:p>
+    <w:p>
+      <w:pPr>
+        <w:pStyle w:val="Odsekzoznamu"/>
         <w:numPr>
           <w:ilvl w:val="0"/>
           <w:numId w:val="14"/>
@@ -1650,26 +1383,12 @@
         <w:rPr>
           <w:lang w:val="sk-SK"/>
         </w:rPr>
-        <w:t xml:space="preserve">Načítanie obrázkov pohybu z priečinka, parameter </w:t>
-      </w:r>
-      <w:proofErr w:type="spellStart"/>
-      <w:r>
-        <w:rPr>
-          <w:lang w:val="sk-SK"/>
-        </w:rPr>
-        <w:t>invert</w:t>
-      </w:r>
-      <w:proofErr w:type="spellEnd"/>
-      <w:r>
-        <w:rPr>
-          <w:lang w:val="sk-SK"/>
-        </w:rPr>
-        <w:t xml:space="preserve"> otáča poradie načítaných obrázkov</w:t>
-      </w:r>
-    </w:p>
-    <w:p>
-      <w:pPr>
-        <w:pStyle w:val="Odstavecseseznamem"/>
+        <w:t>Načítanie obrázkov pohybu z priečinka, parameter invert otáča poradie načítaných obrázkov</w:t>
+      </w:r>
+    </w:p>
+    <w:p>
+      <w:pPr>
+        <w:pStyle w:val="Odsekzoznamu"/>
         <w:numPr>
           <w:ilvl w:val="0"/>
           <w:numId w:val="14"/>
@@ -1687,7 +1406,7 @@
     </w:p>
     <w:p>
       <w:pPr>
-        <w:pStyle w:val="Odstavecseseznamem"/>
+        <w:pStyle w:val="Odsekzoznamu"/>
         <w:numPr>
           <w:ilvl w:val="0"/>
           <w:numId w:val="14"/>
@@ -1700,20 +1419,12 @@
         <w:rPr>
           <w:lang w:val="sk-SK"/>
         </w:rPr>
-        <w:t xml:space="preserve">Kalibrácia parametrov pre pohyb Y pomocou kalibračných obrázkov v priečinku </w:t>
-      </w:r>
-      <w:proofErr w:type="spellStart"/>
-      <w:r>
-        <w:rPr>
-          <w:lang w:val="sk-SK"/>
-        </w:rPr>
-        <w:t>calibY</w:t>
-      </w:r>
-      <w:proofErr w:type="spellEnd"/>
-    </w:p>
-    <w:p>
-      <w:pPr>
-        <w:pStyle w:val="Odstavecseseznamem"/>
+        <w:t>Kalibrácia parametrov pre pohyb Y pomocou kalibračných obrázkov v priečinku calibY</w:t>
+      </w:r>
+    </w:p>
+    <w:p>
+      <w:pPr>
+        <w:pStyle w:val="Odsekzoznamu"/>
         <w:numPr>
           <w:ilvl w:val="0"/>
           <w:numId w:val="14"/>
@@ -1731,7 +1442,7 @@
     </w:p>
     <w:p>
       <w:pPr>
-        <w:pStyle w:val="Odstavecseseznamem"/>
+        <w:pStyle w:val="Odsekzoznamu"/>
         <w:numPr>
           <w:ilvl w:val="1"/>
           <w:numId w:val="14"/>
@@ -1749,7 +1460,7 @@
     </w:p>
     <w:p>
       <w:pPr>
-        <w:pStyle w:val="Odstavecseseznamem"/>
+        <w:pStyle w:val="Odsekzoznamu"/>
         <w:numPr>
           <w:ilvl w:val="1"/>
           <w:numId w:val="14"/>
@@ -1767,7 +1478,7 @@
     </w:p>
     <w:p>
       <w:pPr>
-        <w:pStyle w:val="Odstavecseseznamem"/>
+        <w:pStyle w:val="Odsekzoznamu"/>
         <w:numPr>
           <w:ilvl w:val="1"/>
           <w:numId w:val="14"/>
@@ -1785,7 +1496,7 @@
     </w:p>
     <w:p>
       <w:pPr>
-        <w:pStyle w:val="Odstavecseseznamem"/>
+        <w:pStyle w:val="Odsekzoznamu"/>
         <w:numPr>
           <w:ilvl w:val="1"/>
           <w:numId w:val="14"/>
@@ -1803,7 +1514,7 @@
     </w:p>
     <w:p>
       <w:pPr>
-        <w:pStyle w:val="Odstavecseseznamem"/>
+        <w:pStyle w:val="Odsekzoznamu"/>
         <w:numPr>
           <w:ilvl w:val="0"/>
           <w:numId w:val="14"/>
@@ -1821,7 +1532,7 @@
     </w:p>
     <w:p>
       <w:pPr>
-        <w:pStyle w:val="Odstavecseseznamem"/>
+        <w:pStyle w:val="Odsekzoznamu"/>
         <w:numPr>
           <w:ilvl w:val="0"/>
           <w:numId w:val="14"/>
@@ -1861,86 +1572,40 @@
         <w:rPr>
           <w:lang w:val="sk-SK"/>
         </w:rPr>
-        <w:t xml:space="preserve">Obsahuje funkcie </w:t>
-      </w:r>
-      <w:proofErr w:type="spellStart"/>
-      <w:r>
-        <w:rPr>
-          <w:lang w:val="sk-SK"/>
-        </w:rPr>
-        <w:t>saveFrame</w:t>
-      </w:r>
-      <w:proofErr w:type="spellEnd"/>
-      <w:r>
-        <w:rPr>
-          <w:lang w:val="sk-SK"/>
-        </w:rPr>
-        <w:t>(uloženie obrázka) a </w:t>
-      </w:r>
-      <w:proofErr w:type="spellStart"/>
-      <w:r>
-        <w:rPr>
-          <w:lang w:val="sk-SK"/>
-        </w:rPr>
-        <w:t>captureVideoAsImages</w:t>
-      </w:r>
-      <w:proofErr w:type="spellEnd"/>
-      <w:r>
-        <w:rPr>
-          <w:lang w:val="sk-SK"/>
-        </w:rPr>
-        <w:t>(záznam videa ako obrázkov).</w:t>
-      </w:r>
-    </w:p>
-    <w:p>
-      <w:pPr>
-        <w:rPr>
-          <w:lang w:val="sk-SK"/>
-        </w:rPr>
-      </w:pPr>
-      <w:proofErr w:type="spellStart"/>
-      <w:r>
-        <w:rPr>
-          <w:lang w:val="sk-SK"/>
-        </w:rPr>
-        <w:t>saveFrame</w:t>
-      </w:r>
-      <w:proofErr w:type="spellEnd"/>
-      <w:r>
-        <w:rPr>
-          <w:lang w:val="sk-SK"/>
-        </w:rPr>
-        <w:t xml:space="preserve"> – uloží cv maticu do bitovej mapy na disk do umiestnenia </w:t>
-      </w:r>
-      <w:proofErr w:type="spellStart"/>
-      <w:r>
-        <w:rPr>
-          <w:lang w:val="sk-SK"/>
-        </w:rPr>
-        <w:t>captureVid</w:t>
-      </w:r>
-      <w:proofErr w:type="spellEnd"/>
-      <w:r>
-        <w:rPr>
-          <w:lang w:val="sk-SK"/>
-        </w:rPr>
-        <w:t>, ktoré je umiestnené pri spustiteľnom súbore.</w:t>
-      </w:r>
-    </w:p>
-    <w:p>
-      <w:pPr>
-        <w:rPr>
-          <w:lang w:val="sk-SK"/>
-        </w:rPr>
-      </w:pPr>
-      <w:proofErr w:type="spellStart"/>
-      <w:r>
-        <w:rPr>
-          <w:lang w:val="sk-SK"/>
-        </w:rPr>
-        <w:t>captureVideoAsImages</w:t>
-      </w:r>
-      <w:proofErr w:type="spellEnd"/>
+        <w:t>Obsahuje funkcie saveFrame(uloženie obrázka) a captureVideoAsImages(záznam videa ako obrázkov).</w:t>
+      </w:r>
+    </w:p>
+    <w:p>
+      <w:pPr>
+        <w:rPr>
+          <w:lang w:val="sk-SK"/>
+        </w:rPr>
+      </w:pPr>
+      <w:r>
+        <w:rPr>
+          <w:lang w:val="sk-SK"/>
+        </w:rPr>
+        <w:t>saveFrame – uloží cv maticu do bitovej mapy na disk do umiestnenia captureVid, ktoré je umiestnené pri spustiteľnom súbore.</w:t>
+      </w:r>
+    </w:p>
+    <w:p>
+      <w:pPr>
+        <w:rPr>
+          <w:lang w:val="sk-SK"/>
+        </w:rPr>
+      </w:pPr>
+      <w:r>
+        <w:rPr>
+          <w:lang w:val="sk-SK"/>
+        </w:rPr>
+        <w:t xml:space="preserve">captureVideoAsImages </w:t>
+      </w:r>
+      <w:r>
+        <w:rPr>
+          <w:lang w:val="sk-SK"/>
+        </w:rPr>
+        <w:t>–</w:t>
+      </w:r>
       <w:r>
         <w:rPr>
           <w:lang w:val="sk-SK"/>
@@ -1951,33 +1616,7 @@
         <w:rPr>
           <w:lang w:val="sk-SK"/>
         </w:rPr>
-        <w:t>–</w:t>
-      </w:r>
-      <w:r>
-        <w:rPr>
-          <w:lang w:val="sk-SK"/>
-        </w:rPr>
-        <w:t xml:space="preserve"> </w:t>
-      </w:r>
-      <w:r>
-        <w:rPr>
-          <w:lang w:val="sk-SK"/>
-        </w:rPr>
-        <w:t xml:space="preserve">zobrazuje obrázky z kamery do okna a spúšťa funkciu </w:t>
-      </w:r>
-      <w:proofErr w:type="spellStart"/>
-      <w:r>
-        <w:rPr>
-          <w:lang w:val="sk-SK"/>
-        </w:rPr>
-        <w:t>saveFrame</w:t>
-      </w:r>
-      <w:proofErr w:type="spellEnd"/>
-      <w:r>
-        <w:rPr>
-          <w:lang w:val="sk-SK"/>
-        </w:rPr>
-        <w:t xml:space="preserve"> každých 100ms.</w:t>
+        <w:t>zobrazuje obrázky z kamery do okna a spúšťa funkciu saveFrame každých 100ms.</w:t>
       </w:r>
     </w:p>
     <w:p>
@@ -2010,7 +1649,7 @@
     </w:p>
     <w:p>
       <w:pPr>
-        <w:pStyle w:val="Odstavecseseznamem"/>
+        <w:pStyle w:val="Odsekzoznamu"/>
         <w:numPr>
           <w:ilvl w:val="0"/>
           <w:numId w:val="8"/>
@@ -2019,24 +1658,16 @@
           <w:lang w:val="sk-SK"/>
         </w:rPr>
       </w:pPr>
-      <w:proofErr w:type="spellStart"/>
-      <w:r>
-        <w:rPr>
-          <w:lang w:val="sk-SK"/>
-        </w:rPr>
-        <w:t>getImageFileNames</w:t>
-      </w:r>
-      <w:proofErr w:type="spellEnd"/>
-      <w:r>
-        <w:rPr>
-          <w:lang w:val="sk-SK"/>
-        </w:rPr>
-        <w:t xml:space="preserve"> – načítanie názvov všetkých bitových máp v danom umiestnení, vstupom je umiestnenie súborov a výstupom je vektor reťazcov názvov.</w:t>
-      </w:r>
-    </w:p>
-    <w:p>
-      <w:pPr>
-        <w:pStyle w:val="Odstavecseseznamem"/>
+      <w:r>
+        <w:rPr>
+          <w:lang w:val="sk-SK"/>
+        </w:rPr>
+        <w:t>getImageFileNames – načítanie názvov všetkých bitových máp v danom umiestnení, vstupom je umiestnenie súborov a výstupom je vektor reťazcov názvov.</w:t>
+      </w:r>
+    </w:p>
+    <w:p>
+      <w:pPr>
+        <w:pStyle w:val="Odsekzoznamu"/>
         <w:numPr>
           <w:ilvl w:val="0"/>
           <w:numId w:val="8"/>
@@ -2045,19 +1676,11 @@
           <w:lang w:val="sk-SK"/>
         </w:rPr>
       </w:pPr>
-      <w:proofErr w:type="spellStart"/>
-      <w:r>
-        <w:rPr>
-          <w:lang w:val="sk-SK"/>
-        </w:rPr>
-        <w:t>readImgFiles</w:t>
-      </w:r>
-      <w:proofErr w:type="spellEnd"/>
-      <w:r>
-        <w:rPr>
-          <w:lang w:val="sk-SK"/>
-        </w:rPr>
-        <w:t xml:space="preserve"> – načítanie bitových máp zo súborov do pamäte RAM, vstupom je umiestnenie </w:t>
+      <w:r>
+        <w:rPr>
+          <w:lang w:val="sk-SK"/>
+        </w:rPr>
+        <w:t xml:space="preserve">readImgFiles – načítanie bitových máp zo súborov do pamäte RAM, vstupom je umiestnenie </w:t>
       </w:r>
       <w:r>
         <w:rPr>
@@ -2074,7 +1697,7 @@
     </w:p>
     <w:p>
       <w:pPr>
-        <w:pStyle w:val="Odstavecseseznamem"/>
+        <w:pStyle w:val="Odsekzoznamu"/>
         <w:numPr>
           <w:ilvl w:val="0"/>
           <w:numId w:val="8"/>
@@ -2083,19 +1706,11 @@
           <w:lang w:val="sk-SK"/>
         </w:rPr>
       </w:pPr>
-      <w:proofErr w:type="spellStart"/>
-      <w:r>
-        <w:rPr>
-          <w:lang w:val="sk-SK"/>
-        </w:rPr>
-        <w:t>showImagesFromDirectory</w:t>
-      </w:r>
-      <w:proofErr w:type="spellEnd"/>
-      <w:r>
-        <w:rPr>
-          <w:lang w:val="sk-SK"/>
-        </w:rPr>
-        <w:t xml:space="preserve"> – demo zobrazenie obrázkov z daného </w:t>
+      <w:r>
+        <w:rPr>
+          <w:lang w:val="sk-SK"/>
+        </w:rPr>
+        <w:t xml:space="preserve">showImagesFromDirectory – demo zobrazenie obrázkov z daného </w:t>
       </w:r>
       <w:r>
         <w:rPr>
@@ -2109,14 +1724,12 @@
         </w:rPr>
         <w:t xml:space="preserve"> – je potrebné zabezpečiť dáta do umiestnenia </w:t>
       </w:r>
-      <w:proofErr w:type="spellStart"/>
       <w:r>
         <w:rPr>
           <w:lang w:val="sk-SK"/>
         </w:rPr>
         <w:t>captureVidX</w:t>
       </w:r>
-      <w:proofErr w:type="spellEnd"/>
       <w:r>
         <w:rPr>
           <w:lang w:val="sk-SK"/>
@@ -2148,38 +1761,12 @@
         <w:rPr>
           <w:lang w:val="sk-SK"/>
         </w:rPr>
-        <w:t>S</w:t>
-      </w:r>
-      <w:r>
-        <w:rPr>
-          <w:lang w:val="sk-SK"/>
-        </w:rPr>
-        <w:t xml:space="preserve">lúži na nájdenie </w:t>
-      </w:r>
-      <w:r>
-        <w:rPr>
-          <w:lang w:val="sk-SK"/>
-        </w:rPr>
-        <w:t xml:space="preserve">objektu v obrázku, podľa ktorého určujeme </w:t>
-      </w:r>
-      <w:proofErr w:type="spellStart"/>
-      <w:r>
-        <w:rPr>
-          <w:lang w:val="sk-SK"/>
-        </w:rPr>
-        <w:t>odometriu</w:t>
-      </w:r>
-      <w:proofErr w:type="spellEnd"/>
-      <w:r>
-        <w:rPr>
-          <w:lang w:val="sk-SK"/>
-        </w:rPr>
-        <w:t>.</w:t>
-      </w:r>
-    </w:p>
-    <w:p>
-      <w:pPr>
-        <w:pStyle w:val="Odstavecseseznamem"/>
+        <w:t>Slúži na nájdenie objektu v obrázku, podľa ktorého určujeme odometriu.</w:t>
+      </w:r>
+    </w:p>
+    <w:p>
+      <w:pPr>
+        <w:pStyle w:val="Odsekzoznamu"/>
         <w:numPr>
           <w:ilvl w:val="0"/>
           <w:numId w:val="12"/>
@@ -2188,24 +1775,16 @@
           <w:lang w:val="sk-SK"/>
         </w:rPr>
       </w:pPr>
-      <w:proofErr w:type="spellStart"/>
-      <w:r>
-        <w:rPr>
-          <w:lang w:val="sk-SK"/>
-        </w:rPr>
-        <w:t>detect</w:t>
-      </w:r>
-      <w:proofErr w:type="spellEnd"/>
-      <w:r>
-        <w:rPr>
-          <w:lang w:val="sk-SK"/>
-        </w:rPr>
-        <w:t xml:space="preserve"> – funkcia sa skladá z troch častí, najprv nájdeme kružnicu opisujúcu náš objekt, následne nájdeme určitý počet bodov na vylepšenej kružnici a nakoniec si zistíme súradnice stredu a polomer vylepšenej kružnice</w:t>
-      </w:r>
-    </w:p>
-    <w:p>
-      <w:pPr>
-        <w:pStyle w:val="Odstavecseseznamem"/>
+      <w:r>
+        <w:rPr>
+          <w:lang w:val="sk-SK"/>
+        </w:rPr>
+        <w:t>detect – funkcia sa skladá z troch častí, najprv nájdeme kružnicu opisujúcu náš objekt, následne nájdeme určitý počet bodov na vylepšenej kružnici a nakoniec si zistíme súradnice stredu a polomer vylepšenej kružnice</w:t>
+      </w:r>
+    </w:p>
+    <w:p>
+      <w:pPr>
+        <w:pStyle w:val="Odsekzoznamu"/>
         <w:numPr>
           <w:ilvl w:val="0"/>
           <w:numId w:val="12"/>
@@ -2214,38 +1793,16 @@
           <w:lang w:val="sk-SK"/>
         </w:rPr>
       </w:pPr>
-      <w:proofErr w:type="spellStart"/>
-      <w:r>
-        <w:rPr>
-          <w:lang w:val="sk-SK"/>
-        </w:rPr>
-        <w:t>findCircle</w:t>
-      </w:r>
-      <w:proofErr w:type="spellEnd"/>
-      <w:r>
-        <w:rPr>
-          <w:lang w:val="sk-SK"/>
-        </w:rPr>
-        <w:t xml:space="preserve"> – nájdeme kružnice v obrázku pomocou funkcie </w:t>
-      </w:r>
-      <w:proofErr w:type="spellStart"/>
-      <w:r>
-        <w:rPr>
-          <w:lang w:val="sk-SK"/>
-        </w:rPr>
-        <w:t>HoughCircles</w:t>
-      </w:r>
-      <w:proofErr w:type="spellEnd"/>
-      <w:r>
-        <w:rPr>
-          <w:lang w:val="sk-SK"/>
-        </w:rPr>
-        <w:t xml:space="preserve"> a následne odfiltrujeme neplatné kružnice pomocou farebnej škály</w:t>
-      </w:r>
-    </w:p>
-    <w:p>
-      <w:pPr>
-        <w:pStyle w:val="Odstavecseseznamem"/>
+      <w:r>
+        <w:rPr>
+          <w:lang w:val="sk-SK"/>
+        </w:rPr>
+        <w:t>findCircle – nájdeme kružnice v obrázku pomocou funkcie HoughCircles a následne odfiltrujeme neplatné kružnice pomocou farebnej škály</w:t>
+      </w:r>
+    </w:p>
+    <w:p>
+      <w:pPr>
+        <w:pStyle w:val="Odsekzoznamu"/>
         <w:numPr>
           <w:ilvl w:val="0"/>
           <w:numId w:val="12"/>
@@ -2254,32 +1811,16 @@
           <w:lang w:val="sk-SK"/>
         </w:rPr>
       </w:pPr>
-      <w:proofErr w:type="spellStart"/>
-      <w:r>
-        <w:rPr>
-          <w:lang w:val="sk-SK"/>
-        </w:rPr>
-        <w:t>findPoints</w:t>
-      </w:r>
-      <w:proofErr w:type="spellEnd"/>
-      <w:r>
-        <w:rPr>
-          <w:lang w:val="sk-SK"/>
-        </w:rPr>
-        <w:t xml:space="preserve"> – funkcia určí koordináty bodov na kružnici pomocou rovnomerného rozloženia, body sú vylepšené funkciou </w:t>
-      </w:r>
-      <w:proofErr w:type="spellStart"/>
-      <w:r>
-        <w:rPr>
-          <w:lang w:val="sk-SK"/>
-        </w:rPr>
-        <w:t>betterPoints</w:t>
-      </w:r>
-      <w:proofErr w:type="spellEnd"/>
-    </w:p>
-    <w:p>
-      <w:pPr>
-        <w:pStyle w:val="Odstavecseseznamem"/>
+      <w:r>
+        <w:rPr>
+          <w:lang w:val="sk-SK"/>
+        </w:rPr>
+        <w:t>findPoints – funkcia určí koordináty bodov na kružnici pomocou rovnomerného rozloženia, body sú vylepšené funkciou betterPoints</w:t>
+      </w:r>
+    </w:p>
+    <w:p>
+      <w:pPr>
+        <w:pStyle w:val="Odsekzoznamu"/>
         <w:numPr>
           <w:ilvl w:val="0"/>
           <w:numId w:val="12"/>
@@ -2288,14 +1829,18 @@
           <w:lang w:val="sk-SK"/>
         </w:rPr>
       </w:pPr>
-      <w:proofErr w:type="spellStart"/>
-      <w:r>
-        <w:rPr>
-          <w:lang w:val="sk-SK"/>
-        </w:rPr>
-        <w:t>betterPoints</w:t>
-      </w:r>
-      <w:proofErr w:type="spellEnd"/>
+      <w:r>
+        <w:rPr>
+          <w:lang w:val="sk-SK"/>
+        </w:rPr>
+        <w:t xml:space="preserve">betterPoints </w:t>
+      </w:r>
+      <w:r>
+        <w:rPr>
+          <w:lang w:val="sk-SK"/>
+        </w:rPr>
+        <w:t>–</w:t>
+      </w:r>
       <w:r>
         <w:rPr>
           <w:lang w:val="sk-SK"/>
@@ -2306,24 +1851,12 @@
         <w:rPr>
           <w:lang w:val="sk-SK"/>
         </w:rPr>
-        <w:t>–</w:t>
-      </w:r>
-      <w:r>
-        <w:rPr>
-          <w:lang w:val="sk-SK"/>
-        </w:rPr>
-        <w:t xml:space="preserve"> </w:t>
-      </w:r>
-      <w:r>
-        <w:rPr>
-          <w:lang w:val="sk-SK"/>
-        </w:rPr>
         <w:t xml:space="preserve">zoberie si súradnice bodu a uhol k stredu na zväčšenej kružnici, posúva bod po malých krokoch smerom ku stredu, dokým nebude splnená podmienka farebnej škály cieľového objektu </w:t>
       </w:r>
     </w:p>
     <w:p>
       <w:pPr>
-        <w:pStyle w:val="Odstavecseseznamem"/>
+        <w:pStyle w:val="Odsekzoznamu"/>
         <w:numPr>
           <w:ilvl w:val="0"/>
           <w:numId w:val="12"/>
@@ -2332,24 +1865,16 @@
           <w:lang w:val="sk-SK"/>
         </w:rPr>
       </w:pPr>
-      <w:proofErr w:type="spellStart"/>
-      <w:r>
-        <w:rPr>
-          <w:lang w:val="sk-SK"/>
-        </w:rPr>
-        <w:t>calcCircleCenter</w:t>
-      </w:r>
-      <w:proofErr w:type="spellEnd"/>
-      <w:r>
-        <w:rPr>
-          <w:lang w:val="sk-SK"/>
-        </w:rPr>
-        <w:t xml:space="preserve"> – vyráta nový stred kružnice pomocou troch rovnomerne rozložených bodov</w:t>
-      </w:r>
-    </w:p>
-    <w:p>
-      <w:pPr>
-        <w:pStyle w:val="Odstavecseseznamem"/>
+      <w:r>
+        <w:rPr>
+          <w:lang w:val="sk-SK"/>
+        </w:rPr>
+        <w:t>calcCircleCenter – vyráta nový stred kružnice pomocou troch rovnomerne rozložených bodov</w:t>
+      </w:r>
+    </w:p>
+    <w:p>
+      <w:pPr>
+        <w:pStyle w:val="Odsekzoznamu"/>
         <w:rPr>
           <w:lang w:val="sk-SK"/>
         </w:rPr>
@@ -2378,7 +1903,20 @@
     </w:p>
     <w:p>
       <w:pPr>
-        <w:pStyle w:val="Odstavecseseznamem"/>
+        <w:rPr>
+          <w:lang w:val="sk-SK"/>
+        </w:rPr>
+      </w:pPr>
+      <w:r>
+        <w:rPr>
+          <w:lang w:val="sk-SK"/>
+        </w:rPr>
+        <w:t>Obsahuje dve funkcie:</w:t>
+      </w:r>
+    </w:p>
+    <w:p>
+      <w:pPr>
+        <w:pStyle w:val="Odsekzoznamu"/>
         <w:numPr>
           <w:ilvl w:val="0"/>
           <w:numId w:val="9"/>
@@ -2387,47 +1925,11 @@
           <w:lang w:val="sk-SK"/>
         </w:rPr>
       </w:pPr>
-      <w:proofErr w:type="spellStart"/>
-      <w:r>
-        <w:rPr>
-          <w:lang w:val="sk-SK"/>
-        </w:rPr>
-        <w:t>computeOpticalFlow</w:t>
-      </w:r>
-      <w:proofErr w:type="spellEnd"/>
-      <w:r>
-        <w:rPr>
-          <w:lang w:val="sk-SK"/>
-        </w:rPr>
-        <w:t xml:space="preserve"> – vypočíta optický tok dvoch </w:t>
-      </w:r>
-      <w:proofErr w:type="spellStart"/>
-      <w:r>
-        <w:rPr>
-          <w:lang w:val="sk-SK"/>
-        </w:rPr>
-        <w:t>zasebou</w:t>
-      </w:r>
-      <w:proofErr w:type="spellEnd"/>
-      <w:r>
-        <w:rPr>
-          <w:lang w:val="sk-SK"/>
-        </w:rPr>
-        <w:t xml:space="preserve"> idúcich obrázkov – vstupom je </w:t>
-      </w:r>
-      <w:proofErr w:type="spellStart"/>
-      <w:r>
-        <w:rPr>
-          <w:lang w:val="sk-SK"/>
-        </w:rPr>
-        <w:t>šedotónový</w:t>
-      </w:r>
-      <w:proofErr w:type="spellEnd"/>
-      <w:r>
-        <w:rPr>
-          <w:lang w:val="sk-SK"/>
-        </w:rPr>
-        <w:t xml:space="preserve"> obrázok a predošlý obrázok, body objektu a predošlé body objektu. </w:t>
+      <w:r>
+        <w:rPr>
+          <w:lang w:val="sk-SK"/>
+        </w:rPr>
+        <w:t xml:space="preserve">computeOpticalFlow – vypočíta optický tok dvoch zasebou idúcich obrázkov – vstupom je šedotónový obrázok a predošlý obrázok, body objektu a predošlé body objektu. </w:t>
       </w:r>
       <w:r>
         <w:rPr>
@@ -2444,7 +1946,7 @@
     </w:p>
     <w:p>
       <w:pPr>
-        <w:pStyle w:val="Odstavecseseznamem"/>
+        <w:pStyle w:val="Odsekzoznamu"/>
         <w:numPr>
           <w:ilvl w:val="0"/>
           <w:numId w:val="9"/>
@@ -2453,42 +1955,24 @@
           <w:lang w:val="sk-SK"/>
         </w:rPr>
       </w:pPr>
-      <w:proofErr w:type="spellStart"/>
-      <w:r>
-        <w:rPr>
-          <w:lang w:val="sk-SK"/>
-        </w:rPr>
-        <w:t>showOpticalFlow</w:t>
-      </w:r>
-      <w:proofErr w:type="spellEnd"/>
-      <w:r>
-        <w:rPr>
-          <w:lang w:val="sk-SK"/>
-        </w:rPr>
-        <w:t xml:space="preserve"> – demonštrácia použitia funkcie </w:t>
-      </w:r>
-      <w:proofErr w:type="spellStart"/>
-      <w:r>
-        <w:rPr>
-          <w:lang w:val="sk-SK"/>
-        </w:rPr>
-        <w:t>computeOpticalFlow</w:t>
-      </w:r>
-      <w:proofErr w:type="spellEnd"/>
+      <w:r>
+        <w:rPr>
+          <w:lang w:val="sk-SK"/>
+        </w:rPr>
+        <w:t>showOpticalFlow – demonštrácia použitia funkcie computeOpticalFlow</w:t>
+      </w:r>
       <w:r>
         <w:rPr>
           <w:lang w:val="sk-SK"/>
         </w:rPr>
         <w:t xml:space="preserve"> – je potrebné zabezpečiť dáta do umiestnenia </w:t>
       </w:r>
-      <w:proofErr w:type="spellStart"/>
       <w:r>
         <w:rPr>
           <w:lang w:val="sk-SK"/>
         </w:rPr>
         <w:t>captureVidX</w:t>
       </w:r>
-      <w:proofErr w:type="spellEnd"/>
       <w:r>
         <w:rPr>
           <w:lang w:val="sk-SK"/>
@@ -2498,6 +1982,34 @@
     </w:p>
     <w:p>
       <w:pPr>
+        <w:rPr>
+          <w:lang w:val="sk-SK"/>
+        </w:rPr>
+      </w:pPr>
+      <w:r>
+        <w:rPr>
+          <w:lang w:val="sk-SK"/>
+        </w:rPr>
+        <w:t>Táto knižnica používa metódu Lucas-Kanade, ktorá počíta posunutie bodov objektu záujmu, ktoré boli vopred určené. Rozhodli sme sa použiť túto metódu, pretože je ju jednoduchšie integrovať to optickej odometrie. Pri iných metódach, kde sa počítajú posunutia po celom obraze by bolo potrebné zložito rozhodovať o tom, ktoré vektory sú relevantné.</w:t>
+      </w:r>
+    </w:p>
+    <w:p>
+      <w:pPr>
+        <w:rPr>
+          <w:lang w:val="sk-SK"/>
+        </w:rPr>
+      </w:pPr>
+      <w:r>
+        <w:rPr>
+          <w:lang w:val="sk-SK"/>
+        </w:rPr>
+        <w:t>Pri určovaní optického toku je použitý šedotónový farebný model kvôli princípu fungovania openCV funkcie na výpočet optického toku.</w:t>
+      </w:r>
+      <w:bookmarkStart w:id="0" w:name="_GoBack"/>
+      <w:bookmarkEnd w:id="0"/>
+    </w:p>
+    <w:p>
+      <w:pPr>
         <w:pStyle w:val="Nadpis2"/>
         <w:rPr>
           <w:lang w:val="sk-SK"/>
@@ -2512,7 +2024,7 @@
     </w:p>
     <w:p>
       <w:pPr>
-        <w:pStyle w:val="Odstavecseseznamem"/>
+        <w:pStyle w:val="Odsekzoznamu"/>
         <w:numPr>
           <w:ilvl w:val="0"/>
           <w:numId w:val="13"/>
@@ -2521,24 +2033,16 @@
           <w:lang w:val="sk-SK"/>
         </w:rPr>
       </w:pPr>
-      <w:proofErr w:type="spellStart"/>
-      <w:r>
-        <w:rPr>
-          <w:lang w:val="sk-SK"/>
-        </w:rPr>
-        <w:t>vectorParam</w:t>
-      </w:r>
-      <w:proofErr w:type="spellEnd"/>
-      <w:r>
-        <w:rPr>
-          <w:lang w:val="sk-SK"/>
-        </w:rPr>
-        <w:t xml:space="preserve"> – funkcia vracia uhol a veľkosť vektora daného polárnymi súradnicami</w:t>
-      </w:r>
-    </w:p>
-    <w:p>
-      <w:pPr>
-        <w:pStyle w:val="Odstavecseseznamem"/>
+      <w:r>
+        <w:rPr>
+          <w:lang w:val="sk-SK"/>
+        </w:rPr>
+        <w:t>vectorParam – funkcia vracia uhol a veľkosť vektora daného polárnymi súradnicami</w:t>
+      </w:r>
+    </w:p>
+    <w:p>
+      <w:pPr>
+        <w:pStyle w:val="Odsekzoznamu"/>
         <w:numPr>
           <w:ilvl w:val="0"/>
           <w:numId w:val="13"/>
@@ -2547,19 +2051,12 @@
           <w:lang w:val="sk-SK"/>
         </w:rPr>
       </w:pPr>
-      <w:proofErr w:type="spellStart"/>
-      <w:r>
-        <w:rPr>
-          <w:lang w:val="sk-SK"/>
-        </w:rPr>
-        <w:t>getObjectMotionXZ</w:t>
-      </w:r>
-      <w:proofErr w:type="spellEnd"/>
-      <w:r>
-        <w:rPr>
-          <w:lang w:val="sk-SK"/>
-        </w:rPr>
-        <w:t xml:space="preserve"> – pomocou </w:t>
+      <w:r>
+        <w:rPr>
+          <w:lang w:val="sk-SK"/>
+        </w:rPr>
+        <w:lastRenderedPageBreak/>
+        <w:t xml:space="preserve">getObjectMotionXZ – pomocou </w:t>
       </w:r>
       <w:r>
         <w:rPr>
@@ -2600,7 +2097,7 @@
     </w:p>
     <w:p>
       <w:pPr>
-        <w:pStyle w:val="Odstavecseseznamem"/>
+        <w:pStyle w:val="Odsekzoznamu"/>
         <w:numPr>
           <w:ilvl w:val="0"/>
           <w:numId w:val="10"/>
@@ -2609,31 +2106,16 @@
           <w:lang w:val="sk-SK"/>
         </w:rPr>
       </w:pPr>
-      <w:proofErr w:type="spellStart"/>
-      <w:r>
-        <w:rPr>
-          <w:lang w:val="sk-SK"/>
-        </w:rPr>
-        <w:t>calibrateAxisY</w:t>
-      </w:r>
-      <w:proofErr w:type="spellEnd"/>
-      <w:r>
-        <w:rPr>
-          <w:lang w:val="sk-SK"/>
-        </w:rPr>
-        <w:t xml:space="preserve"> – funkcia na kalibráciu výpočtu vzdialenosti kamery od objektu záujmu – vstupom je umiestnenie dvoch kalibračných obrázkov najlepšie znázorňujúce objekt záujmu v čo </w:t>
-      </w:r>
-      <w:r>
-        <w:rPr>
-          <w:lang w:val="sk-SK"/>
-        </w:rPr>
-        <w:lastRenderedPageBreak/>
-        <w:t>najmenšej vzdialenosti a čo najväčšej, výstupom je k a q koeficient závislosti vzdialenosti od veľkosti objektu na obrázku.</w:t>
-      </w:r>
-    </w:p>
-    <w:p>
-      <w:pPr>
-        <w:pStyle w:val="Odstavecseseznamem"/>
+      <w:r>
+        <w:rPr>
+          <w:lang w:val="sk-SK"/>
+        </w:rPr>
+        <w:t>calibrateAxisY – funkcia na kalibráciu výpočtu vzdialenosti kamery od objektu záujmu – vstupom je umiestnenie dvoch kalibračných obrázkov najlepšie znázorňujúce objekt záujmu v čo najmenšej vzdialenosti a čo najväčšej, výstupom je k a q koeficient závislosti vzdialenosti od veľkosti objektu na obrázku.</w:t>
+      </w:r>
+    </w:p>
+    <w:p>
+      <w:pPr>
+        <w:pStyle w:val="Odsekzoznamu"/>
         <w:numPr>
           <w:ilvl w:val="0"/>
           <w:numId w:val="10"/>
@@ -2642,24 +2124,16 @@
           <w:lang w:val="sk-SK"/>
         </w:rPr>
       </w:pPr>
-      <w:proofErr w:type="spellStart"/>
-      <w:r>
-        <w:rPr>
-          <w:lang w:val="sk-SK"/>
-        </w:rPr>
-        <w:t>getObjectDistance</w:t>
-      </w:r>
-      <w:proofErr w:type="spellEnd"/>
-      <w:r>
-        <w:rPr>
-          <w:lang w:val="sk-SK"/>
-        </w:rPr>
-        <w:t xml:space="preserve"> – výpočet vzdialenosti objektu z:</w:t>
-      </w:r>
-    </w:p>
-    <w:p>
-      <w:pPr>
-        <w:pStyle w:val="Odstavecseseznamem"/>
+      <w:r>
+        <w:rPr>
+          <w:lang w:val="sk-SK"/>
+        </w:rPr>
+        <w:t>getObjectDistance – výpočet vzdialenosti objektu z:</w:t>
+      </w:r>
+    </w:p>
+    <w:p>
+      <w:pPr>
+        <w:pStyle w:val="Odsekzoznamu"/>
         <w:numPr>
           <w:ilvl w:val="1"/>
           <w:numId w:val="10"/>
@@ -2677,7 +2151,7 @@
     </w:p>
     <w:p>
       <w:pPr>
-        <w:pStyle w:val="Odstavecseseznamem"/>
+        <w:pStyle w:val="Odsekzoznamu"/>
         <w:numPr>
           <w:ilvl w:val="1"/>
           <w:numId w:val="10"/>
@@ -2690,26 +2164,12 @@
         <w:rPr>
           <w:lang w:val="sk-SK"/>
         </w:rPr>
-        <w:t xml:space="preserve"> Detekciou veľkosti objektu z obrázka pomocou knižnice </w:t>
-      </w:r>
-      <w:proofErr w:type="spellStart"/>
-      <w:r>
-        <w:rPr>
-          <w:lang w:val="sk-SK"/>
-        </w:rPr>
-        <w:t>DetectTarget</w:t>
-      </w:r>
-      <w:proofErr w:type="spellEnd"/>
-      <w:r>
-        <w:rPr>
-          <w:lang w:val="sk-SK"/>
-        </w:rPr>
-        <w:t xml:space="preserve"> a veľkosti objektu v centimetroch</w:t>
-      </w:r>
-    </w:p>
-    <w:p>
-      <w:pPr>
-        <w:pStyle w:val="Odstavecseseznamem"/>
+        <w:t> Detekciou veľkosti objektu z obrázka pomocou knižnice DetectTarget a veľkosti objektu v centimetroch</w:t>
+      </w:r>
+    </w:p>
+    <w:p>
+      <w:pPr>
+        <w:pStyle w:val="Odsekzoznamu"/>
         <w:numPr>
           <w:ilvl w:val="1"/>
           <w:numId w:val="10"/>
@@ -2751,7 +2211,7 @@
     </w:p>
     <w:p>
       <w:pPr>
-        <w:pStyle w:val="Odstavecseseznamem"/>
+        <w:pStyle w:val="Odsekzoznamu"/>
         <w:numPr>
           <w:ilvl w:val="0"/>
           <w:numId w:val="10"/>
@@ -2760,24 +2220,16 @@
           <w:lang w:val="sk-SK"/>
         </w:rPr>
       </w:pPr>
-      <w:proofErr w:type="spellStart"/>
-      <w:r>
-        <w:rPr>
-          <w:lang w:val="sk-SK"/>
-        </w:rPr>
-        <w:t>getObjectMotionY</w:t>
-      </w:r>
-      <w:proofErr w:type="spellEnd"/>
-      <w:r>
-        <w:rPr>
-          <w:lang w:val="sk-SK"/>
-        </w:rPr>
-        <w:t xml:space="preserve"> – výpočet zmeny polohy kamery voči objektu medzi dvomi obrázkami – vstupom je vzdialenosť aktuálna a predchádzajúca.</w:t>
-      </w:r>
-    </w:p>
-    <w:p>
-      <w:pPr>
-        <w:pStyle w:val="Odstavecseseznamem"/>
+      <w:r>
+        <w:rPr>
+          <w:lang w:val="sk-SK"/>
+        </w:rPr>
+        <w:t>getObjectMotionY – výpočet zmeny polohy kamery voči objektu medzi dvomi obrázkami – vstupom je vzdialenosť aktuálna a predchádzajúca.</w:t>
+      </w:r>
+    </w:p>
+    <w:p>
+      <w:pPr>
+        <w:pStyle w:val="Odsekzoznamu"/>
         <w:numPr>
           <w:ilvl w:val="0"/>
           <w:numId w:val="10"/>
@@ -2786,24 +2238,16 @@
           <w:lang w:val="sk-SK"/>
         </w:rPr>
       </w:pPr>
-      <w:proofErr w:type="spellStart"/>
-      <w:r>
-        <w:rPr>
-          <w:lang w:val="sk-SK"/>
-        </w:rPr>
-        <w:t>getLineEquation</w:t>
-      </w:r>
-      <w:proofErr w:type="spellEnd"/>
-      <w:r>
-        <w:rPr>
-          <w:lang w:val="sk-SK"/>
-        </w:rPr>
-        <w:t xml:space="preserve"> – výpočet rovnice priamky z dvoch bodov.</w:t>
-      </w:r>
-    </w:p>
-    <w:p>
-      <w:pPr>
-        <w:pStyle w:val="Odstavecseseznamem"/>
+      <w:r>
+        <w:rPr>
+          <w:lang w:val="sk-SK"/>
+        </w:rPr>
+        <w:t>getLineEquation – výpočet rovnice priamky z dvoch bodov.</w:t>
+      </w:r>
+    </w:p>
+    <w:p>
+      <w:pPr>
+        <w:pStyle w:val="Odsekzoznamu"/>
         <w:numPr>
           <w:ilvl w:val="0"/>
           <w:numId w:val="10"/>
@@ -2812,42 +2256,36 @@
           <w:lang w:val="sk-SK"/>
         </w:rPr>
       </w:pPr>
-      <w:proofErr w:type="spellStart"/>
       <w:r>
         <w:rPr>
           <w:lang w:val="sk-SK"/>
         </w:rPr>
         <w:t>printDistanceOfMovingObject</w:t>
       </w:r>
-      <w:proofErr w:type="spellEnd"/>
       <w:r>
         <w:rPr>
           <w:lang w:val="sk-SK"/>
         </w:rPr>
         <w:t xml:space="preserve">, </w:t>
       </w:r>
-      <w:proofErr w:type="spellStart"/>
       <w:r>
         <w:rPr>
           <w:lang w:val="sk-SK"/>
         </w:rPr>
         <w:t>printMovementVectorLengthY</w:t>
       </w:r>
-      <w:proofErr w:type="spellEnd"/>
       <w:r>
         <w:rPr>
           <w:lang w:val="sk-SK"/>
         </w:rPr>
         <w:t xml:space="preserve">,  </w:t>
       </w:r>
-      <w:proofErr w:type="spellStart"/>
       <w:r>
         <w:rPr>
           <w:lang w:val="sk-SK"/>
         </w:rPr>
         <w:t>printMovementVectorLengthYoptflow</w:t>
       </w:r>
-      <w:proofErr w:type="spellEnd"/>
       <w:r>
         <w:rPr>
           <w:lang w:val="sk-SK"/>
@@ -2857,6 +2295,19 @@
     </w:p>
     <w:p>
       <w:pPr>
+        <w:rPr>
+          <w:lang w:val="sk-SK"/>
+        </w:rPr>
+      </w:pPr>
+      <w:r>
+        <w:rPr>
+          <w:lang w:val="sk-SK"/>
+        </w:rPr>
+        <w:t>Výpočet vzdialenosti o ktorú sa kamera posunula je založený na princípe veľkosti objektu v pixeloch, tak ako bolo popísané v teoretickej časti. Uprednostnili sme túto metódu pred výpočtom pomocou vektorov získaných z optického toku kvôli jej jednoduchosti, robustnosti a uľahčeniu separácie pohybu v x, y, z osiach.</w:t>
+      </w:r>
+    </w:p>
+    <w:p>
+      <w:pPr>
         <w:pStyle w:val="Nadpis2"/>
         <w:rPr>
           <w:lang w:val="sk-SK"/>
@@ -2884,7 +2335,7 @@
     </w:p>
     <w:p>
       <w:pPr>
-        <w:pStyle w:val="Odstavecseseznamem"/>
+        <w:pStyle w:val="Odsekzoznamu"/>
         <w:numPr>
           <w:ilvl w:val="0"/>
           <w:numId w:val="11"/>
@@ -2893,19 +2344,11 @@
           <w:lang w:val="sk-SK"/>
         </w:rPr>
       </w:pPr>
-      <w:proofErr w:type="spellStart"/>
-      <w:r>
-        <w:rPr>
-          <w:lang w:val="sk-SK"/>
-        </w:rPr>
-        <w:t>displayVectorY</w:t>
-      </w:r>
-      <w:proofErr w:type="spellEnd"/>
-      <w:r>
-        <w:rPr>
-          <w:lang w:val="sk-SK"/>
-        </w:rPr>
-        <w:t xml:space="preserve"> – zobrazí vektor v smere osi Y určujúci smer pohybu a zobrazí hodnotu posunutia v centimetroch – vstupom je smerník na cv maticu</w:t>
+      <w:r>
+        <w:rPr>
+          <w:lang w:val="sk-SK"/>
+        </w:rPr>
+        <w:t>displayVectorY – zobrazí vektor v smere osi Y určujúci smer pohybu a zobrazí hodnotu posunutia v centimetroch – vstupom je smerník na cv maticu</w:t>
       </w:r>
       <w:r>
         <w:rPr>
@@ -2928,7 +2371,7 @@
     </w:p>
     <w:p>
       <w:pPr>
-        <w:pStyle w:val="Odstavecseseznamem"/>
+        <w:pStyle w:val="Odsekzoznamu"/>
         <w:numPr>
           <w:ilvl w:val="0"/>
           <w:numId w:val="11"/>
@@ -2937,19 +2380,11 @@
           <w:lang w:val="sk-SK"/>
         </w:rPr>
       </w:pPr>
-      <w:proofErr w:type="spellStart"/>
-      <w:r>
-        <w:rPr>
-          <w:lang w:val="sk-SK"/>
-        </w:rPr>
-        <w:t>displayVectorXZ</w:t>
-      </w:r>
-      <w:proofErr w:type="spellEnd"/>
-      <w:r>
-        <w:rPr>
-          <w:lang w:val="sk-SK"/>
-        </w:rPr>
-        <w:t xml:space="preserve"> – zobrazí vektor v smere osi X a Z určujúci smer a veľkosť pohybu</w:t>
+      <w:r>
+        <w:rPr>
+          <w:lang w:val="sk-SK"/>
+        </w:rPr>
+        <w:t>displayVectorXZ – zobrazí vektor v smere osi X a Z určujúci smer a veľkosť pohybu</w:t>
       </w:r>
       <w:r>
         <w:rPr>
@@ -3025,14 +2460,12 @@
         </w:rPr>
         <w:t xml:space="preserve">Výsledok </w:t>
       </w:r>
-      <w:proofErr w:type="spellStart"/>
       <w:r>
         <w:rPr>
           <w:lang w:val="sk-SK"/>
         </w:rPr>
         <w:t>odometrie</w:t>
       </w:r>
-      <w:proofErr w:type="spellEnd"/>
     </w:p>
     <w:p>
       <w:pPr>
@@ -3044,7 +2477,6 @@
       <w:r>
         <w:rPr>
           <w:noProof/>
-          <w:lang w:val="sk-SK" w:eastAsia="sk-SK"/>
         </w:rPr>
         <w:drawing>
           <wp:anchor distT="0" distB="0" distL="114300" distR="114300" simplePos="0" relativeHeight="251659264" behindDoc="0" locked="0" layoutInCell="1" allowOverlap="1" wp14:anchorId="79D16AF5" wp14:editId="785F13CA">
@@ -3112,7 +2544,6 @@
       <w:r>
         <w:rPr>
           <w:noProof/>
-          <w:lang w:val="sk-SK" w:eastAsia="sk-SK"/>
         </w:rPr>
         <w:drawing>
           <wp:anchor distT="0" distB="0" distL="114300" distR="114300" simplePos="0" relativeHeight="251658240" behindDoc="0" locked="0" layoutInCell="1" allowOverlap="1" wp14:anchorId="6F402509" wp14:editId="23D36B86">
@@ -3300,7 +2731,6 @@
         <w:rPr>
           <w:lang w:val="sk-SK"/>
         </w:rPr>
-        <w:lastRenderedPageBreak/>
         <w:t>Posun kamery v osi X a súčasne Z</w:t>
       </w:r>
     </w:p>
@@ -3327,7 +2757,7 @@
       <w:hyperlink r:id="rId15" w:history="1">
         <w:r>
           <w:rPr>
-            <w:rStyle w:val="Hypertextovodkaz"/>
+            <w:rStyle w:val="Hypertextovprepojenie"/>
             <w:lang w:val="sk-SK"/>
           </w:rPr>
           <w:t>http://docs.opencv.org/2.4/doc/tutorials/introduction/windows_install/windows_install.html</w:t>
@@ -3349,7 +2779,7 @@
       <w:hyperlink r:id="rId16" w:history="1">
         <w:r>
           <w:rPr>
-            <w:rStyle w:val="Hypertextovodkaz"/>
+            <w:rStyle w:val="Hypertextovprepojenie"/>
             <w:lang w:val="sk-SK"/>
           </w:rPr>
           <w:t>http://docs.opencv.org/2.4/doc/tutorials/introduction/windows_visual_studio_Opencv/windows_visual_studio_Opencv.html</w:t>
@@ -3372,7 +2802,7 @@
       <w:hyperlink r:id="rId17" w:history="1">
         <w:r>
           <w:rPr>
-            <w:rStyle w:val="Hypertextovodkaz"/>
+            <w:rStyle w:val="Hypertextovprepojenie"/>
             <w:lang w:val="sk-SK"/>
           </w:rPr>
           <w:t>https://github.com/opencv/opencv/blob/master/samples/cpp/lkdemo.cpp</w:t>
@@ -3400,7 +2830,7 @@
 </file>
 
 <file path=word/numbering.xml><?xml version="1.0" encoding="utf-8"?>
-<w:numbering xmlns:wpc="http://schemas.microsoft.com/office/word/2010/wordprocessingCanvas" xmlns:cx="http://schemas.microsoft.com/office/drawing/2014/chartex" xmlns:mc="http://schemas.openxmlformats.org/markup-compatibility/2006" xmlns:o="urn:schemas-microsoft-com:office:office" xmlns:r="http://schemas.openxmlformats.org/officeDocument/2006/relationships" xmlns:m="http://schemas.openxmlformats.org/officeDocument/2006/math" xmlns:v="urn:schemas-microsoft-com:vml" xmlns:wp14="http://schemas.microsoft.com/office/word/2010/wordprocessingDrawing" xmlns:wp="http://schemas.openxmlformats.org/drawingml/2006/wordprocessingDrawing" xmlns:w10="urn:schemas-microsoft-com:office:word" xmlns:w="http://schemas.openxmlformats.org/wordprocessingml/2006/main" xmlns:w14="http://schemas.microsoft.com/office/word/2010/wordml" xmlns:w15="http://schemas.microsoft.com/office/word/2012/wordml" xmlns:w16se="http://schemas.microsoft.com/office/word/2015/wordml/symex" xmlns:wpg="http://schemas.microsoft.com/office/word/2010/wordprocessingGroup" xmlns:wpi="http://schemas.microsoft.com/office/word/2010/wordprocessingInk" xmlns:wne="http://schemas.microsoft.com/office/word/2006/wordml" xmlns:wps="http://schemas.microsoft.com/office/word/2010/wordprocessingShape" mc:Ignorable="w14 w15 w16se wp14">
+<w:numbering xmlns:wpc="http://schemas.microsoft.com/office/word/2010/wordprocessingCanvas" xmlns:mc="http://schemas.openxmlformats.org/markup-compatibility/2006" xmlns:o="urn:schemas-microsoft-com:office:office" xmlns:r="http://schemas.openxmlformats.org/officeDocument/2006/relationships" xmlns:m="http://schemas.openxmlformats.org/officeDocument/2006/math" xmlns:v="urn:schemas-microsoft-com:vml" xmlns:wp14="http://schemas.microsoft.com/office/word/2010/wordprocessingDrawing" xmlns:wp="http://schemas.openxmlformats.org/drawingml/2006/wordprocessingDrawing" xmlns:w10="urn:schemas-microsoft-com:office:word" xmlns:w="http://schemas.openxmlformats.org/wordprocessingml/2006/main" xmlns:w14="http://schemas.microsoft.com/office/word/2010/wordml" xmlns:w15="http://schemas.microsoft.com/office/word/2012/wordml" xmlns:wpg="http://schemas.microsoft.com/office/word/2010/wordprocessingGroup" xmlns:wpi="http://schemas.microsoft.com/office/word/2010/wordprocessingInk" xmlns:wne="http://schemas.microsoft.com/office/word/2006/wordml" xmlns:wps="http://schemas.microsoft.com/office/word/2010/wordprocessingShape" mc:Ignorable="w14 w15 wp14">
   <w:abstractNum w:abstractNumId="0" w15:restartNumberingAfterBreak="0">
     <w:nsid w:val="04027723"/>
     <w:multiLevelType w:val="hybridMultilevel"/>
@@ -4834,7 +4264,7 @@
 </file>
 
 <file path=word/styles.xml><?xml version="1.0" encoding="utf-8"?>
-<w:styles xmlns:mc="http://schemas.openxmlformats.org/markup-compatibility/2006" xmlns:r="http://schemas.openxmlformats.org/officeDocument/2006/relationships" xmlns:w="http://schemas.openxmlformats.org/wordprocessingml/2006/main" xmlns:w14="http://schemas.microsoft.com/office/word/2010/wordml" xmlns:w15="http://schemas.microsoft.com/office/word/2012/wordml" xmlns:w16se="http://schemas.microsoft.com/office/word/2015/wordml/symex" mc:Ignorable="w14 w15 w16se">
+<w:styles xmlns:mc="http://schemas.openxmlformats.org/markup-compatibility/2006" xmlns:r="http://schemas.openxmlformats.org/officeDocument/2006/relationships" xmlns:w="http://schemas.openxmlformats.org/wordprocessingml/2006/main" xmlns:w14="http://schemas.microsoft.com/office/word/2010/wordml" xmlns:w15="http://schemas.microsoft.com/office/word/2012/wordml" mc:Ignorable="w14 w15">
   <w:docDefaults>
     <w:rPrDefault>
       <w:rPr>
@@ -5223,14 +4653,14 @@
     <w:lsdException w:name="List Table 6 Colorful Accent 6" w:uiPriority="51"/>
     <w:lsdException w:name="List Table 7 Colorful Accent 6" w:uiPriority="52"/>
   </w:latentStyles>
-  <w:style w:type="paragraph" w:default="1" w:styleId="Normln">
+  <w:style w:type="paragraph" w:default="1" w:styleId="Normlny">
     <w:name w:val="Normal"/>
     <w:qFormat/>
   </w:style>
   <w:style w:type="paragraph" w:styleId="Nadpis1">
     <w:name w:val="heading 1"/>
-    <w:basedOn w:val="Normln"/>
-    <w:next w:val="Normln"/>
+    <w:basedOn w:val="Normlny"/>
+    <w:next w:val="Normlny"/>
     <w:link w:val="Nadpis1Char"/>
     <w:uiPriority w:val="9"/>
     <w:qFormat/>
@@ -5250,8 +4680,8 @@
   </w:style>
   <w:style w:type="paragraph" w:styleId="Nadpis2">
     <w:name w:val="heading 2"/>
-    <w:basedOn w:val="Normln"/>
-    <w:next w:val="Normln"/>
+    <w:basedOn w:val="Normlny"/>
+    <w:next w:val="Normlny"/>
     <w:link w:val="Nadpis2Char"/>
     <w:uiPriority w:val="9"/>
     <w:unhideWhenUsed/>
@@ -5272,8 +4702,8 @@
   </w:style>
   <w:style w:type="paragraph" w:styleId="Nadpis3">
     <w:name w:val="heading 3"/>
-    <w:basedOn w:val="Normln"/>
-    <w:next w:val="Normln"/>
+    <w:basedOn w:val="Normlny"/>
+    <w:next w:val="Normlny"/>
     <w:link w:val="Nadpis3Char"/>
     <w:uiPriority w:val="9"/>
     <w:unhideWhenUsed/>
@@ -5294,8 +4724,8 @@
   </w:style>
   <w:style w:type="paragraph" w:styleId="Nadpis4">
     <w:name w:val="heading 4"/>
-    <w:basedOn w:val="Normln"/>
-    <w:next w:val="Normln"/>
+    <w:basedOn w:val="Normlny"/>
+    <w:next w:val="Normlny"/>
     <w:link w:val="Nadpis4Char"/>
     <w:uiPriority w:val="9"/>
     <w:unhideWhenUsed/>
@@ -5314,13 +4744,13 @@
       <w:color w:val="2E74B5" w:themeColor="accent1" w:themeShade="BF"/>
     </w:rPr>
   </w:style>
-  <w:style w:type="character" w:default="1" w:styleId="Standardnpsmoodstavce">
+  <w:style w:type="character" w:default="1" w:styleId="Predvolenpsmoodseku">
     <w:name w:val="Default Paragraph Font"/>
     <w:uiPriority w:val="1"/>
     <w:semiHidden/>
     <w:unhideWhenUsed/>
   </w:style>
-  <w:style w:type="table" w:default="1" w:styleId="Normlntabulka">
+  <w:style w:type="table" w:default="1" w:styleId="Normlnatabuka">
     <w:name w:val="Normal Table"/>
     <w:uiPriority w:val="99"/>
     <w:semiHidden/>
@@ -5335,15 +4765,15 @@
       </w:tblCellMar>
     </w:tblPr>
   </w:style>
-  <w:style w:type="numbering" w:default="1" w:styleId="Bezseznamu">
+  <w:style w:type="numbering" w:default="1" w:styleId="Bezzoznamu">
     <w:name w:val="No List"/>
     <w:uiPriority w:val="99"/>
     <w:semiHidden/>
     <w:unhideWhenUsed/>
   </w:style>
-  <w:style w:type="paragraph" w:styleId="Bezmezer">
+  <w:style w:type="paragraph" w:styleId="Bezriadkovania">
     <w:name w:val="No Spacing"/>
-    <w:link w:val="BezmezerChar"/>
+    <w:link w:val="BezriadkovaniaChar"/>
     <w:uiPriority w:val="1"/>
     <w:qFormat/>
     <w:rsid w:val="00EF5259"/>
@@ -5354,10 +4784,10 @@
       <w:rFonts w:eastAsiaTheme="minorEastAsia"/>
     </w:rPr>
   </w:style>
-  <w:style w:type="character" w:customStyle="1" w:styleId="BezmezerChar">
-    <w:name w:val="Bez mezer Char"/>
-    <w:basedOn w:val="Standardnpsmoodstavce"/>
-    <w:link w:val="Bezmezer"/>
+  <w:style w:type="character" w:customStyle="1" w:styleId="BezriadkovaniaChar">
+    <w:name w:val="Bez riadkovania Char"/>
+    <w:basedOn w:val="Predvolenpsmoodseku"/>
+    <w:link w:val="Bezriadkovania"/>
     <w:uiPriority w:val="1"/>
     <w:rsid w:val="00EF5259"/>
     <w:rPr>
@@ -5366,7 +4796,7 @@
   </w:style>
   <w:style w:type="character" w:customStyle="1" w:styleId="Nadpis1Char">
     <w:name w:val="Nadpis 1 Char"/>
-    <w:basedOn w:val="Standardnpsmoodstavce"/>
+    <w:basedOn w:val="Predvolenpsmoodseku"/>
     <w:link w:val="Nadpis1"/>
     <w:uiPriority w:val="9"/>
     <w:rsid w:val="00DD59A0"/>
@@ -5377,9 +4807,9 @@
       <w:szCs w:val="32"/>
     </w:rPr>
   </w:style>
-  <w:style w:type="table" w:styleId="Mkatabulky">
+  <w:style w:type="table" w:styleId="Mriekatabuky">
     <w:name w:val="Table Grid"/>
-    <w:basedOn w:val="Normlntabulka"/>
+    <w:basedOn w:val="Normlnatabuka"/>
     <w:uiPriority w:val="39"/>
     <w:rsid w:val="000E409F"/>
     <w:pPr>
@@ -5396,9 +4826,9 @@
       </w:tblBorders>
     </w:tblPr>
   </w:style>
-  <w:style w:type="character" w:styleId="Hypertextovodkaz">
+  <w:style w:type="character" w:styleId="Hypertextovprepojenie">
     <w:name w:val="Hyperlink"/>
-    <w:basedOn w:val="Standardnpsmoodstavce"/>
+    <w:basedOn w:val="Predvolenpsmoodseku"/>
     <w:uiPriority w:val="99"/>
     <w:unhideWhenUsed/>
     <w:rsid w:val="004E00B7"/>
@@ -5409,7 +4839,7 @@
   </w:style>
   <w:style w:type="character" w:styleId="Zstupntext">
     <w:name w:val="Placeholder Text"/>
-    <w:basedOn w:val="Standardnpsmoodstavce"/>
+    <w:basedOn w:val="Predvolenpsmoodseku"/>
     <w:uiPriority w:val="99"/>
     <w:semiHidden/>
     <w:rsid w:val="00C66F37"/>
@@ -5419,7 +4849,7 @@
   </w:style>
   <w:style w:type="character" w:customStyle="1" w:styleId="Nadpis2Char">
     <w:name w:val="Nadpis 2 Char"/>
-    <w:basedOn w:val="Standardnpsmoodstavce"/>
+    <w:basedOn w:val="Predvolenpsmoodseku"/>
     <w:link w:val="Nadpis2"/>
     <w:uiPriority w:val="9"/>
     <w:rsid w:val="000504AE"/>
@@ -5430,10 +4860,10 @@
       <w:szCs w:val="26"/>
     </w:rPr>
   </w:style>
-  <w:style w:type="paragraph" w:styleId="Titulek">
+  <w:style w:type="paragraph" w:styleId="Popis">
     <w:name w:val="caption"/>
-    <w:basedOn w:val="Normln"/>
-    <w:next w:val="Normln"/>
+    <w:basedOn w:val="Normlny"/>
+    <w:next w:val="Normlny"/>
     <w:uiPriority w:val="35"/>
     <w:unhideWhenUsed/>
     <w:qFormat/>
@@ -5449,9 +4879,9 @@
       <w:szCs w:val="18"/>
     </w:rPr>
   </w:style>
-  <w:style w:type="paragraph" w:styleId="Odstavecseseznamem">
+  <w:style w:type="paragraph" w:styleId="Odsekzoznamu">
     <w:name w:val="List Paragraph"/>
-    <w:basedOn w:val="Normln"/>
+    <w:basedOn w:val="Normlny"/>
     <w:uiPriority w:val="34"/>
     <w:qFormat/>
     <w:rsid w:val="00D93FD7"/>
@@ -5462,7 +4892,7 @@
   </w:style>
   <w:style w:type="character" w:customStyle="1" w:styleId="Nadpis3Char">
     <w:name w:val="Nadpis 3 Char"/>
-    <w:basedOn w:val="Standardnpsmoodstavce"/>
+    <w:basedOn w:val="Predvolenpsmoodseku"/>
     <w:link w:val="Nadpis3"/>
     <w:uiPriority w:val="9"/>
     <w:rsid w:val="00AC5968"/>
@@ -5475,7 +4905,7 @@
   </w:style>
   <w:style w:type="character" w:customStyle="1" w:styleId="Nadpis4Char">
     <w:name w:val="Nadpis 4 Char"/>
-    <w:basedOn w:val="Standardnpsmoodstavce"/>
+    <w:basedOn w:val="Predvolenpsmoodseku"/>
     <w:link w:val="Nadpis4"/>
     <w:uiPriority w:val="9"/>
     <w:rsid w:val="00C405AB"/>
@@ -5490,7 +4920,7 @@
 </file>
 
 <file path=word/glossary/document.xml><?xml version="1.0" encoding="utf-8"?>
-<w:glossaryDocument xmlns:wpc="http://schemas.microsoft.com/office/word/2010/wordprocessingCanvas" xmlns:cx="http://schemas.microsoft.com/office/drawing/2014/chartex" xmlns:mc="http://schemas.openxmlformats.org/markup-compatibility/2006" xmlns:o="urn:schemas-microsoft-com:office:office" xmlns:r="http://schemas.openxmlformats.org/officeDocument/2006/relationships" xmlns:m="http://schemas.openxmlformats.org/officeDocument/2006/math" xmlns:v="urn:schemas-microsoft-com:vml" xmlns:wp14="http://schemas.microsoft.com/office/word/2010/wordprocessingDrawing" xmlns:wp="http://schemas.openxmlformats.org/drawingml/2006/wordprocessingDrawing" xmlns:w10="urn:schemas-microsoft-com:office:word" xmlns:w="http://schemas.openxmlformats.org/wordprocessingml/2006/main" xmlns:w14="http://schemas.microsoft.com/office/word/2010/wordml" xmlns:w15="http://schemas.microsoft.com/office/word/2012/wordml" xmlns:w16se="http://schemas.microsoft.com/office/word/2015/wordml/symex" xmlns:wpg="http://schemas.microsoft.com/office/word/2010/wordprocessingGroup" xmlns:wpi="http://schemas.microsoft.com/office/word/2010/wordprocessingInk" xmlns:wne="http://schemas.microsoft.com/office/word/2006/wordml" xmlns:wps="http://schemas.microsoft.com/office/word/2010/wordprocessingShape" mc:Ignorable="w14 w15 w16se wp14">
+<w:glossaryDocument xmlns:wpc="http://schemas.microsoft.com/office/word/2010/wordprocessingCanvas" xmlns:mc="http://schemas.openxmlformats.org/markup-compatibility/2006" xmlns:o="urn:schemas-microsoft-com:office:office" xmlns:r="http://schemas.openxmlformats.org/officeDocument/2006/relationships" xmlns:m="http://schemas.openxmlformats.org/officeDocument/2006/math" xmlns:v="urn:schemas-microsoft-com:vml" xmlns:wp14="http://schemas.microsoft.com/office/word/2010/wordprocessingDrawing" xmlns:wp="http://schemas.openxmlformats.org/drawingml/2006/wordprocessingDrawing" xmlns:w10="urn:schemas-microsoft-com:office:word" xmlns:w="http://schemas.openxmlformats.org/wordprocessingml/2006/main" xmlns:w14="http://schemas.microsoft.com/office/word/2010/wordml" xmlns:w15="http://schemas.microsoft.com/office/word/2012/wordml" xmlns:wpg="http://schemas.microsoft.com/office/word/2010/wordprocessingGroup" xmlns:wpi="http://schemas.microsoft.com/office/word/2010/wordprocessingInk" xmlns:wne="http://schemas.microsoft.com/office/word/2006/wordml" xmlns:wps="http://schemas.microsoft.com/office/word/2010/wordprocessingShape" mc:Ignorable="w14 w15 wp14">
   <w:docParts>
     <w:docPart>
       <w:docPartPr>
@@ -5626,13 +5056,13 @@
 </file>
 
 <file path=word/glossary/fontTable.xml><?xml version="1.0" encoding="utf-8"?>
-<w:fonts xmlns:mc="http://schemas.openxmlformats.org/markup-compatibility/2006" xmlns:r="http://schemas.openxmlformats.org/officeDocument/2006/relationships" xmlns:w="http://schemas.openxmlformats.org/wordprocessingml/2006/main" xmlns:w14="http://schemas.microsoft.com/office/word/2010/wordml" xmlns:w15="http://schemas.microsoft.com/office/word/2012/wordml" xmlns:w16se="http://schemas.microsoft.com/office/word/2015/wordml/symex" mc:Ignorable="w14 w15 w16se">
+<w:fonts xmlns:mc="http://schemas.openxmlformats.org/markup-compatibility/2006" xmlns:r="http://schemas.openxmlformats.org/officeDocument/2006/relationships" xmlns:w="http://schemas.openxmlformats.org/wordprocessingml/2006/main" xmlns:w14="http://schemas.microsoft.com/office/word/2010/wordml" xmlns:w15="http://schemas.microsoft.com/office/word/2012/wordml" mc:Ignorable="w14 w15">
   <w:font w:name="Times New Roman">
     <w:panose1 w:val="02020603050405020304"/>
-    <w:charset w:val="EE"/>
+    <w:charset w:val="00"/>
     <w:family w:val="roman"/>
     <w:pitch w:val="variable"/>
-    <w:sig w:usb0="E0002AFF" w:usb1="C0007843" w:usb2="00000009" w:usb3="00000000" w:csb0="000001FF" w:csb1="00000000"/>
+    <w:sig w:usb0="E0002EFF" w:usb1="C000785B" w:usb2="00000009" w:usb3="00000000" w:csb0="000001FF" w:csb1="00000000"/>
   </w:font>
   <w:font w:name="Symbol">
     <w:panose1 w:val="05050102010706020507"/>
@@ -5643,7 +5073,7 @@
   </w:font>
   <w:font w:name="Courier New">
     <w:panose1 w:val="02070309020205020404"/>
-    <w:charset w:val="EE"/>
+    <w:charset w:val="00"/>
     <w:family w:val="modern"/>
     <w:pitch w:val="fixed"/>
     <w:sig w:usb0="E0002EFF" w:usb1="C0007843" w:usb2="00000009" w:usb3="00000000" w:csb0="000001FF" w:csb1="00000000"/>
@@ -5657,21 +5087,21 @@
   </w:font>
   <w:font w:name="Calibri">
     <w:panose1 w:val="020F0502020204030204"/>
-    <w:charset w:val="EE"/>
+    <w:charset w:val="00"/>
     <w:family w:val="swiss"/>
     <w:pitch w:val="variable"/>
-    <w:sig w:usb0="E0002AFF" w:usb1="4000ACFF" w:usb2="00000001" w:usb3="00000000" w:csb0="000001FF" w:csb1="00000000"/>
+    <w:sig w:usb0="E0002AFF" w:usb1="C000247B" w:usb2="00000009" w:usb3="00000000" w:csb0="000001FF" w:csb1="00000000"/>
   </w:font>
   <w:font w:name="Calibri Light">
     <w:panose1 w:val="020F0302020204030204"/>
-    <w:charset w:val="EE"/>
+    <w:charset w:val="00"/>
     <w:family w:val="swiss"/>
     <w:pitch w:val="variable"/>
-    <w:sig w:usb0="A0002AEF" w:usb1="4000207B" w:usb2="00000000" w:usb3="00000000" w:csb0="000001FF" w:csb1="00000000"/>
+    <w:sig w:usb0="E0002AFF" w:usb1="C000247B" w:usb2="00000009" w:usb3="00000000" w:csb0="000001FF" w:csb1="00000000"/>
   </w:font>
   <w:font w:name="Cambria Math">
     <w:panose1 w:val="02040503050406030204"/>
-    <w:charset w:val="EE"/>
+    <w:charset w:val="00"/>
     <w:family w:val="roman"/>
     <w:pitch w:val="variable"/>
     <w:sig w:usb0="E00002FF" w:usb1="420024FF" w:usb2="00000000" w:usb3="00000000" w:csb0="0000019F" w:csb1="00000000"/>
@@ -5680,7 +5110,7 @@
 </file>
 
 <file path=word/glossary/settings.xml><?xml version="1.0" encoding="utf-8"?>
-<w:settings xmlns:mc="http://schemas.openxmlformats.org/markup-compatibility/2006" xmlns:o="urn:schemas-microsoft-com:office:office" xmlns:r="http://schemas.openxmlformats.org/officeDocument/2006/relationships" xmlns:m="http://schemas.openxmlformats.org/officeDocument/2006/math" xmlns:v="urn:schemas-microsoft-com:vml" xmlns:w10="urn:schemas-microsoft-com:office:word" xmlns:w="http://schemas.openxmlformats.org/wordprocessingml/2006/main" xmlns:w14="http://schemas.microsoft.com/office/word/2010/wordml" xmlns:w15="http://schemas.microsoft.com/office/word/2012/wordml" xmlns:w16se="http://schemas.microsoft.com/office/word/2015/wordml/symex" xmlns:sl="http://schemas.openxmlformats.org/schemaLibrary/2006/main" mc:Ignorable="w14 w15 w16se">
+<w:settings xmlns:mc="http://schemas.openxmlformats.org/markup-compatibility/2006" xmlns:o="urn:schemas-microsoft-com:office:office" xmlns:r="http://schemas.openxmlformats.org/officeDocument/2006/relationships" xmlns:m="http://schemas.openxmlformats.org/officeDocument/2006/math" xmlns:v="urn:schemas-microsoft-com:vml" xmlns:w10="urn:schemas-microsoft-com:office:word" xmlns:w="http://schemas.openxmlformats.org/wordprocessingml/2006/main" xmlns:w14="http://schemas.microsoft.com/office/word/2010/wordml" xmlns:w15="http://schemas.microsoft.com/office/word/2012/wordml" xmlns:sl="http://schemas.openxmlformats.org/schemaLibrary/2006/main" mc:Ignorable="w14 w15">
   <w:view w:val="normal"/>
   <w:defaultTabStop w:val="720"/>
   <w:hyphenationZone w:val="425"/>
@@ -5698,6 +5128,7 @@
     <w:rsid w:val="00075811"/>
     <w:rsid w:val="003164D8"/>
     <w:rsid w:val="00365A32"/>
+    <w:rsid w:val="00651976"/>
     <w:rsid w:val="00B72571"/>
     <w:rsid w:val="00D24B34"/>
     <w:rsid w:val="00EC5095"/>
@@ -5719,14 +5150,14 @@
   </m:mathPr>
   <w:themeFontLang w:val="en-US"/>
   <w:clrSchemeMapping w:bg1="light1" w:t1="dark1" w:bg2="light2" w:t2="dark2" w:accent1="accent1" w:accent2="accent2" w:accent3="accent3" w:accent4="accent4" w:accent5="accent5" w:accent6="accent6" w:hyperlink="hyperlink" w:followedHyperlink="followedHyperlink"/>
-  <w:decimalSymbol w:val=","/>
-  <w:listSeparator w:val=";"/>
+  <w:decimalSymbol w:val="."/>
+  <w:listSeparator w:val=","/>
   <w15:chartTrackingRefBased/>
 </w:settings>
 </file>
 
 <file path=word/glossary/styles.xml><?xml version="1.0" encoding="utf-8"?>
-<w:styles xmlns:mc="http://schemas.openxmlformats.org/markup-compatibility/2006" xmlns:r="http://schemas.openxmlformats.org/officeDocument/2006/relationships" xmlns:w="http://schemas.openxmlformats.org/wordprocessingml/2006/main" xmlns:w14="http://schemas.microsoft.com/office/word/2010/wordml" xmlns:w15="http://schemas.microsoft.com/office/word/2012/wordml" xmlns:w16se="http://schemas.microsoft.com/office/word/2015/wordml/symex" mc:Ignorable="w14 w15 w16se">
+<w:styles xmlns:mc="http://schemas.openxmlformats.org/markup-compatibility/2006" xmlns:r="http://schemas.openxmlformats.org/officeDocument/2006/relationships" xmlns:w="http://schemas.openxmlformats.org/wordprocessingml/2006/main" xmlns:w14="http://schemas.microsoft.com/office/word/2010/wordml" xmlns:w15="http://schemas.microsoft.com/office/word/2012/wordml" mc:Ignorable="w14 w15">
   <w:docDefaults>
     <w:rPrDefault>
       <w:rPr>
@@ -6115,17 +5546,17 @@
     <w:lsdException w:name="List Table 6 Colorful Accent 6" w:uiPriority="51"/>
     <w:lsdException w:name="List Table 7 Colorful Accent 6" w:uiPriority="52"/>
   </w:latentStyles>
-  <w:style w:type="paragraph" w:default="1" w:styleId="Normln">
+  <w:style w:type="paragraph" w:default="1" w:styleId="Normlny">
     <w:name w:val="Normal"/>
     <w:qFormat/>
   </w:style>
-  <w:style w:type="character" w:default="1" w:styleId="Standardnpsmoodstavce">
+  <w:style w:type="character" w:default="1" w:styleId="Predvolenpsmoodseku">
     <w:name w:val="Default Paragraph Font"/>
     <w:uiPriority w:val="1"/>
     <w:semiHidden/>
     <w:unhideWhenUsed/>
   </w:style>
-  <w:style w:type="table" w:default="1" w:styleId="Normlntabulka">
+  <w:style w:type="table" w:default="1" w:styleId="Normlnatabuka">
     <w:name w:val="Normal Table"/>
     <w:uiPriority w:val="99"/>
     <w:semiHidden/>
@@ -6140,7 +5571,7 @@
       </w:tblCellMar>
     </w:tblPr>
   </w:style>
-  <w:style w:type="numbering" w:default="1" w:styleId="Bezseznamu">
+  <w:style w:type="numbering" w:default="1" w:styleId="Bezzoznamu">
     <w:name w:val="No List"/>
     <w:uiPriority w:val="99"/>
     <w:semiHidden/>
@@ -6176,7 +5607,7 @@
   </w:style>
   <w:style w:type="character" w:styleId="Zstupntext">
     <w:name w:val="Placeholder Text"/>
-    <w:basedOn w:val="Standardnpsmoodstavce"/>
+    <w:basedOn w:val="Predvolenpsmoodseku"/>
     <w:uiPriority w:val="99"/>
     <w:semiHidden/>
     <w:rsid w:val="00B72571"/>
@@ -6188,7 +5619,7 @@
 </file>
 
 <file path=word/glossary/webSettings.xml><?xml version="1.0" encoding="utf-8"?>
-<w:webSettings xmlns:mc="http://schemas.openxmlformats.org/markup-compatibility/2006" xmlns:r="http://schemas.openxmlformats.org/officeDocument/2006/relationships" xmlns:w="http://schemas.openxmlformats.org/wordprocessingml/2006/main" xmlns:w14="http://schemas.microsoft.com/office/word/2010/wordml" xmlns:w15="http://schemas.microsoft.com/office/word/2012/wordml" xmlns:w16se="http://schemas.microsoft.com/office/word/2015/wordml/symex" mc:Ignorable="w14 w15 w16se">
+<w:webSettings xmlns:mc="http://schemas.openxmlformats.org/markup-compatibility/2006" xmlns:r="http://schemas.openxmlformats.org/officeDocument/2006/relationships" xmlns:w="http://schemas.openxmlformats.org/wordprocessingml/2006/main" xmlns:w14="http://schemas.microsoft.com/office/word/2010/wordml" xmlns:w15="http://schemas.microsoft.com/office/word/2012/wordml" mc:Ignorable="w14 w15">
   <w:optimizeForBrowser/>
   <w:allowPNG/>
 </w:webSettings>
@@ -6479,7 +5910,7 @@
 </file>
 
 <file path=customXml/itemProps2.xml><?xml version="1.0" encoding="utf-8"?>
-<ds:datastoreItem xmlns:ds="http://schemas.openxmlformats.org/officeDocument/2006/customXml" ds:itemID="{7E8625D4-F260-4F2C-8AE8-58A888EB11D2}">
+<ds:datastoreItem xmlns:ds="http://schemas.openxmlformats.org/officeDocument/2006/customXml" ds:itemID="{696F4DF4-B7E6-4479-8514-5D300301400F}">
   <ds:schemaRefs>
     <ds:schemaRef ds:uri="http://schemas.openxmlformats.org/officeDocument/2006/bibliography"/>
   </ds:schemaRefs>

</xml_diff>